<commit_message>
Diseño de pruebas clase Pelota
</commit_message>
<xml_diff>
--- a/proyecto/docs/Diseño de pruebas unitarias.docx
+++ b/proyecto/docs/Diseño de pruebas unitarias.docx
@@ -1566,13 +1566,7 @@
             </w:r>
             <w:proofErr w:type="spellEnd"/>
             <w:r>
-              <w:t xml:space="preserve"> con l</w:t>
-            </w:r>
-            <w:r>
-              <w:t xml:space="preserve">as bonificaciones </w:t>
-            </w:r>
-            <w:r>
-              <w:t>de la lista</w:t>
+              <w:t xml:space="preserve"> con las bonificaciones de la lista</w:t>
             </w:r>
           </w:p>
         </w:tc>
@@ -1698,10 +1692,7 @@
               <w:t>tiene</w:t>
             </w:r>
             <w:r>
-              <w:t xml:space="preserve"> 3 </w:t>
-            </w:r>
-            <w:r>
-              <w:t>bonificaciones</w:t>
+              <w:t xml:space="preserve"> 3 bonificaciones</w:t>
             </w:r>
           </w:p>
         </w:tc>
@@ -2186,10 +2177,7 @@
           </w:tcPr>
           <w:p>
             <w:r>
-              <w:t xml:space="preserve">Prueba: Verifica que </w:t>
-            </w:r>
-            <w:r>
-              <w:t xml:space="preserve">se genera correctamente un </w:t>
+              <w:t xml:space="preserve">Prueba: Verifica que se genera correctamente un </w:t>
             </w:r>
             <w:proofErr w:type="spellStart"/>
             <w:r>
@@ -2391,8 +2379,6 @@
           <w:sz w:val="28"/>
         </w:rPr>
       </w:pPr>
-      <w:bookmarkStart w:id="0" w:name="_GoBack"/>
-      <w:bookmarkEnd w:id="0"/>
     </w:p>
     <w:p>
       <w:pPr>
@@ -2566,7 +2552,7 @@
           </w:tcPr>
           <w:p>
             <w:r>
-              <w:t>Juego</w:t>
+              <w:t>Pelota</w:t>
             </w:r>
           </w:p>
         </w:tc>
@@ -2639,7 +2625,7 @@
           </w:tcPr>
           <w:p>
             <w:r>
-              <w:t>Juego</w:t>
+              <w:t>Pelota</w:t>
             </w:r>
           </w:p>
         </w:tc>
@@ -2823,7 +2809,7 @@
           </w:tcPr>
           <w:p>
             <w:r>
-              <w:t>Juego</w:t>
+              <w:t>Pelota</w:t>
             </w:r>
           </w:p>
         </w:tc>
@@ -2896,7 +2882,7 @@
           </w:tcPr>
           <w:p>
             <w:r>
-              <w:t>Juego</w:t>
+              <w:t>Pelota</w:t>
             </w:r>
           </w:p>
         </w:tc>
@@ -2969,7 +2955,7 @@
           </w:tcPr>
           <w:p>
             <w:r>
-              <w:t>Juego</w:t>
+              <w:t>Pelota</w:t>
             </w:r>
           </w:p>
         </w:tc>
@@ -3047,7 +3033,7 @@
           </w:tcPr>
           <w:p>
             <w:r>
-              <w:t>Juego</w:t>
+              <w:t>Pelota</w:t>
             </w:r>
           </w:p>
         </w:tc>
@@ -3111,6 +3097,22 @@
         </w:tc>
       </w:tr>
     </w:tbl>
+    <w:p>
+      <w:pPr>
+        <w:rPr>
+          <w:b/>
+          <w:sz w:val="28"/>
+        </w:rPr>
+      </w:pPr>
+    </w:p>
+    <w:p>
+      <w:pPr>
+        <w:rPr>
+          <w:b/>
+          <w:sz w:val="28"/>
+        </w:rPr>
+      </w:pPr>
+    </w:p>
     <w:p>
       <w:pPr>
         <w:rPr>
@@ -3126,11 +3128,11 @@
         <w:tblLook w:val="04A0" w:firstRow="1" w:lastRow="0" w:firstColumn="1" w:lastColumn="0" w:noHBand="0" w:noVBand="1"/>
       </w:tblPr>
       <w:tblGrid>
-        <w:gridCol w:w="955"/>
+        <w:gridCol w:w="958"/>
         <w:gridCol w:w="2980"/>
-        <w:gridCol w:w="1848"/>
+        <w:gridCol w:w="1847"/>
         <w:gridCol w:w="1115"/>
-        <w:gridCol w:w="2528"/>
+        <w:gridCol w:w="2526"/>
       </w:tblGrid>
       <w:tr>
         <w:trPr>
@@ -3143,6 +3145,7 @@
           </w:tcPr>
           <w:p>
             <w:r>
+              <w:lastRenderedPageBreak/>
               <w:t xml:space="preserve">Prueba: Verifica que el método de </w:t>
             </w:r>
             <w:proofErr w:type="spellStart"/>
@@ -3166,7 +3169,6 @@
           </w:tcPr>
           <w:p>
             <w:r>
-              <w:lastRenderedPageBreak/>
               <w:t>Clase</w:t>
             </w:r>
           </w:p>
@@ -3222,7 +3224,7 @@
           </w:tcPr>
           <w:p>
             <w:r>
-              <w:t>Juego</w:t>
+              <w:t>Pelota</w:t>
             </w:r>
           </w:p>
         </w:tc>
@@ -3311,7 +3313,7 @@
           </w:tcPr>
           <w:p>
             <w:r>
-              <w:t>Juego</w:t>
+              <w:t>Pelota</w:t>
             </w:r>
           </w:p>
         </w:tc>
@@ -3384,7 +3386,7 @@
           </w:tcPr>
           <w:p>
             <w:r>
-              <w:t>Juego</w:t>
+              <w:t>Pelota</w:t>
             </w:r>
           </w:p>
         </w:tc>
@@ -3457,7 +3459,7 @@
           </w:tcPr>
           <w:p>
             <w:r>
-              <w:t>Juego</w:t>
+              <w:t>Pelota</w:t>
             </w:r>
           </w:p>
         </w:tc>
@@ -3631,7 +3633,7 @@
           </w:tcPr>
           <w:p>
             <w:r>
-              <w:t>Juego</w:t>
+              <w:t>Pelota</w:t>
             </w:r>
           </w:p>
         </w:tc>
@@ -3716,7 +3718,7 @@
           </w:tcPr>
           <w:p>
             <w:r>
-              <w:t>Juego</w:t>
+              <w:t>Pelota</w:t>
             </w:r>
           </w:p>
         </w:tc>
@@ -3802,7 +3804,7 @@
           <w:p>
             <w:r>
               <w:lastRenderedPageBreak/>
-              <w:t>Juego</w:t>
+              <w:t>Pelota</w:t>
             </w:r>
           </w:p>
         </w:tc>
@@ -3971,6 +3973,1395 @@
         </w:rPr>
       </w:pPr>
     </w:p>
+    <w:tbl>
+      <w:tblPr>
+        <w:tblStyle w:val="Tablaconcuadrcula"/>
+        <w:tblW w:w="9426" w:type="dxa"/>
+        <w:tblLook w:val="04A0" w:firstRow="1" w:lastRow="0" w:firstColumn="1" w:lastColumn="0" w:noHBand="0" w:noVBand="1"/>
+      </w:tblPr>
+      <w:tblGrid>
+        <w:gridCol w:w="969"/>
+        <w:gridCol w:w="2839"/>
+        <w:gridCol w:w="1892"/>
+        <w:gridCol w:w="1117"/>
+        <w:gridCol w:w="2609"/>
+      </w:tblGrid>
+      <w:tr>
+        <w:trPr>
+          <w:trHeight w:val="364"/>
+        </w:trPr>
+        <w:tc>
+          <w:tcPr>
+            <w:tcW w:w="9426" w:type="dxa"/>
+            <w:gridSpan w:val="5"/>
+          </w:tcPr>
+          <w:p>
+            <w:r>
+              <w:t xml:space="preserve">Prueba: Verifica que el método de </w:t>
+            </w:r>
+            <w:proofErr w:type="spellStart"/>
+            <w:r>
+              <w:t>disminuirVida</w:t>
+            </w:r>
+            <w:proofErr w:type="spellEnd"/>
+            <w:r>
+              <w:t xml:space="preserve"> disminuye exitosamente la vida de la pelota de acuerdo con el Proyectil.</w:t>
+            </w:r>
+          </w:p>
+        </w:tc>
+      </w:tr>
+      <w:tr>
+        <w:trPr>
+          <w:trHeight w:val="343"/>
+        </w:trPr>
+        <w:tc>
+          <w:tcPr>
+            <w:tcW w:w="969" w:type="dxa"/>
+          </w:tcPr>
+          <w:p>
+            <w:r>
+              <w:t>Clase</w:t>
+            </w:r>
+          </w:p>
+        </w:tc>
+        <w:tc>
+          <w:tcPr>
+            <w:tcW w:w="2839" w:type="dxa"/>
+          </w:tcPr>
+          <w:p>
+            <w:r>
+              <w:t>Método</w:t>
+            </w:r>
+          </w:p>
+        </w:tc>
+        <w:tc>
+          <w:tcPr>
+            <w:tcW w:w="1892" w:type="dxa"/>
+          </w:tcPr>
+          <w:p>
+            <w:r>
+              <w:t>Escenario</w:t>
+            </w:r>
+          </w:p>
+        </w:tc>
+        <w:tc>
+          <w:tcPr>
+            <w:tcW w:w="1117" w:type="dxa"/>
+          </w:tcPr>
+          <w:p>
+            <w:r>
+              <w:t>Valores de entrada</w:t>
+            </w:r>
+          </w:p>
+        </w:tc>
+        <w:tc>
+          <w:tcPr>
+            <w:tcW w:w="2609" w:type="dxa"/>
+          </w:tcPr>
+          <w:p>
+            <w:r>
+              <w:t>Resultado</w:t>
+            </w:r>
+          </w:p>
+        </w:tc>
+      </w:tr>
+      <w:tr>
+        <w:trPr>
+          <w:trHeight w:val="672"/>
+        </w:trPr>
+        <w:tc>
+          <w:tcPr>
+            <w:tcW w:w="969" w:type="dxa"/>
+          </w:tcPr>
+          <w:p>
+            <w:r>
+              <w:t>Pelota</w:t>
+            </w:r>
+          </w:p>
+        </w:tc>
+        <w:tc>
+          <w:tcPr>
+            <w:tcW w:w="2839" w:type="dxa"/>
+          </w:tcPr>
+          <w:p>
+            <w:proofErr w:type="spellStart"/>
+            <w:r>
+              <w:t>disminuirVida</w:t>
+            </w:r>
+            <w:proofErr w:type="spellEnd"/>
+            <w:r>
+              <w:t xml:space="preserve">(Proyectil): </w:t>
+            </w:r>
+            <w:proofErr w:type="spellStart"/>
+            <w:r>
+              <w:t>void</w:t>
+            </w:r>
+            <w:proofErr w:type="spellEnd"/>
+          </w:p>
+        </w:tc>
+        <w:tc>
+          <w:tcPr>
+            <w:tcW w:w="1892" w:type="dxa"/>
+          </w:tcPr>
+          <w:p>
+            <w:r>
+              <w:t>Una pelota</w:t>
+            </w:r>
+          </w:p>
+        </w:tc>
+        <w:tc>
+          <w:tcPr>
+            <w:tcW w:w="1117" w:type="dxa"/>
+          </w:tcPr>
+          <w:p>
+            <w:r>
+              <w:t>Un proyectil normal</w:t>
+            </w:r>
+          </w:p>
+        </w:tc>
+        <w:tc>
+          <w:tcPr>
+            <w:tcW w:w="2609" w:type="dxa"/>
+          </w:tcPr>
+          <w:p>
+            <w:r>
+              <w:t>Su vida es 2</w:t>
+            </w:r>
+          </w:p>
+        </w:tc>
+      </w:tr>
+      <w:tr>
+        <w:trPr>
+          <w:trHeight w:val="682"/>
+        </w:trPr>
+        <w:tc>
+          <w:tcPr>
+            <w:tcW w:w="969" w:type="dxa"/>
+          </w:tcPr>
+          <w:p>
+            <w:r>
+              <w:t>Pelota</w:t>
+            </w:r>
+          </w:p>
+        </w:tc>
+        <w:tc>
+          <w:tcPr>
+            <w:tcW w:w="2839" w:type="dxa"/>
+          </w:tcPr>
+          <w:p>
+            <w:proofErr w:type="spellStart"/>
+            <w:r>
+              <w:t>disminuirVida</w:t>
+            </w:r>
+            <w:proofErr w:type="spellEnd"/>
+            <w:r>
+              <w:t xml:space="preserve">(Proyectil): </w:t>
+            </w:r>
+            <w:proofErr w:type="spellStart"/>
+            <w:r>
+              <w:t>void</w:t>
+            </w:r>
+            <w:proofErr w:type="spellEnd"/>
+          </w:p>
+        </w:tc>
+        <w:tc>
+          <w:tcPr>
+            <w:tcW w:w="1892" w:type="dxa"/>
+          </w:tcPr>
+          <w:p>
+            <w:r>
+              <w:t>Una pelota</w:t>
+            </w:r>
+          </w:p>
+        </w:tc>
+        <w:tc>
+          <w:tcPr>
+            <w:tcW w:w="1117" w:type="dxa"/>
+          </w:tcPr>
+          <w:p>
+            <w:r>
+              <w:t xml:space="preserve">Un proyectil </w:t>
+            </w:r>
+            <w:proofErr w:type="spellStart"/>
+            <w:r>
+              <w:t>rapido</w:t>
+            </w:r>
+            <w:proofErr w:type="spellEnd"/>
+          </w:p>
+        </w:tc>
+        <w:tc>
+          <w:tcPr>
+            <w:tcW w:w="2609" w:type="dxa"/>
+          </w:tcPr>
+          <w:p>
+            <w:r>
+              <w:t>Su vida es 3</w:t>
+            </w:r>
+          </w:p>
+        </w:tc>
+      </w:tr>
+      <w:tr>
+        <w:trPr>
+          <w:trHeight w:val="682"/>
+        </w:trPr>
+        <w:tc>
+          <w:tcPr>
+            <w:tcW w:w="969" w:type="dxa"/>
+          </w:tcPr>
+          <w:p>
+            <w:r>
+              <w:t>Pelota</w:t>
+            </w:r>
+          </w:p>
+        </w:tc>
+        <w:tc>
+          <w:tcPr>
+            <w:tcW w:w="2839" w:type="dxa"/>
+          </w:tcPr>
+          <w:p>
+            <w:proofErr w:type="spellStart"/>
+            <w:r>
+              <w:t>disminuirVida</w:t>
+            </w:r>
+            <w:proofErr w:type="spellEnd"/>
+            <w:r>
+              <w:t xml:space="preserve">(Proyectil): </w:t>
+            </w:r>
+            <w:proofErr w:type="spellStart"/>
+            <w:r>
+              <w:t>void</w:t>
+            </w:r>
+            <w:proofErr w:type="spellEnd"/>
+          </w:p>
+        </w:tc>
+        <w:tc>
+          <w:tcPr>
+            <w:tcW w:w="1892" w:type="dxa"/>
+          </w:tcPr>
+          <w:p>
+            <w:r>
+              <w:t>Una pelota</w:t>
+            </w:r>
+          </w:p>
+        </w:tc>
+        <w:tc>
+          <w:tcPr>
+            <w:tcW w:w="1117" w:type="dxa"/>
+          </w:tcPr>
+          <w:p>
+            <w:r>
+              <w:t>Un proyectil fuerte</w:t>
+            </w:r>
+          </w:p>
+        </w:tc>
+        <w:tc>
+          <w:tcPr>
+            <w:tcW w:w="2609" w:type="dxa"/>
+          </w:tcPr>
+          <w:p>
+            <w:r>
+              <w:t>Su vida es 0, y es invisible.</w:t>
+            </w:r>
+          </w:p>
+        </w:tc>
+      </w:tr>
+    </w:tbl>
+    <w:p>
+      <w:pPr>
+        <w:rPr>
+          <w:b/>
+          <w:sz w:val="28"/>
+        </w:rPr>
+      </w:pPr>
+    </w:p>
+    <w:tbl>
+      <w:tblPr>
+        <w:tblStyle w:val="Tablaconcuadrcula"/>
+        <w:tblW w:w="9426" w:type="dxa"/>
+        <w:tblLook w:val="04A0" w:firstRow="1" w:lastRow="0" w:firstColumn="1" w:lastColumn="0" w:noHBand="0" w:noVBand="1"/>
+      </w:tblPr>
+      <w:tblGrid>
+        <w:gridCol w:w="969"/>
+        <w:gridCol w:w="2839"/>
+        <w:gridCol w:w="1892"/>
+        <w:gridCol w:w="1117"/>
+        <w:gridCol w:w="2609"/>
+      </w:tblGrid>
+      <w:tr>
+        <w:trPr>
+          <w:trHeight w:val="364"/>
+        </w:trPr>
+        <w:tc>
+          <w:tcPr>
+            <w:tcW w:w="9426" w:type="dxa"/>
+            <w:gridSpan w:val="5"/>
+          </w:tcPr>
+          <w:p>
+            <w:r>
+              <w:t>Prueba: Verifica que el método de insertar añade exitosamente una pelota al árbol.</w:t>
+            </w:r>
+          </w:p>
+        </w:tc>
+      </w:tr>
+      <w:tr>
+        <w:trPr>
+          <w:trHeight w:val="343"/>
+        </w:trPr>
+        <w:tc>
+          <w:tcPr>
+            <w:tcW w:w="969" w:type="dxa"/>
+          </w:tcPr>
+          <w:p>
+            <w:r>
+              <w:t>Clase</w:t>
+            </w:r>
+          </w:p>
+        </w:tc>
+        <w:tc>
+          <w:tcPr>
+            <w:tcW w:w="2839" w:type="dxa"/>
+          </w:tcPr>
+          <w:p>
+            <w:r>
+              <w:t>Método</w:t>
+            </w:r>
+          </w:p>
+        </w:tc>
+        <w:tc>
+          <w:tcPr>
+            <w:tcW w:w="1892" w:type="dxa"/>
+          </w:tcPr>
+          <w:p>
+            <w:r>
+              <w:t>Escenario</w:t>
+            </w:r>
+          </w:p>
+        </w:tc>
+        <w:tc>
+          <w:tcPr>
+            <w:tcW w:w="1117" w:type="dxa"/>
+          </w:tcPr>
+          <w:p>
+            <w:r>
+              <w:t>Valores de entrada</w:t>
+            </w:r>
+          </w:p>
+        </w:tc>
+        <w:tc>
+          <w:tcPr>
+            <w:tcW w:w="2609" w:type="dxa"/>
+          </w:tcPr>
+          <w:p>
+            <w:r>
+              <w:t>Resultado</w:t>
+            </w:r>
+          </w:p>
+        </w:tc>
+      </w:tr>
+      <w:tr>
+        <w:trPr>
+          <w:trHeight w:val="672"/>
+        </w:trPr>
+        <w:tc>
+          <w:tcPr>
+            <w:tcW w:w="969" w:type="dxa"/>
+          </w:tcPr>
+          <w:p>
+            <w:r>
+              <w:t>Juego</w:t>
+            </w:r>
+          </w:p>
+        </w:tc>
+        <w:tc>
+          <w:tcPr>
+            <w:tcW w:w="2839" w:type="dxa"/>
+          </w:tcPr>
+          <w:p>
+            <w:proofErr w:type="spellStart"/>
+            <w:r>
+              <w:t>insertarPelota</w:t>
+            </w:r>
+            <w:proofErr w:type="spellEnd"/>
+            <w:r>
+              <w:t>(Pelota</w:t>
+            </w:r>
+            <w:proofErr w:type="gramStart"/>
+            <w:r>
+              <w:t>):</w:t>
+            </w:r>
+            <w:proofErr w:type="spellStart"/>
+            <w:r>
+              <w:t>void</w:t>
+            </w:r>
+            <w:proofErr w:type="spellEnd"/>
+            <w:proofErr w:type="gramEnd"/>
+          </w:p>
+        </w:tc>
+        <w:tc>
+          <w:tcPr>
+            <w:tcW w:w="1892" w:type="dxa"/>
+          </w:tcPr>
+          <w:p>
+            <w:proofErr w:type="spellStart"/>
+            <w:r>
+              <w:t>raizPelota</w:t>
+            </w:r>
+            <w:proofErr w:type="spellEnd"/>
+            <w:r>
+              <w:t>=</w:t>
+            </w:r>
+            <w:proofErr w:type="spellStart"/>
+            <w:r>
+              <w:t>null</w:t>
+            </w:r>
+            <w:proofErr w:type="spellEnd"/>
+          </w:p>
+        </w:tc>
+        <w:tc>
+          <w:tcPr>
+            <w:tcW w:w="1117" w:type="dxa"/>
+          </w:tcPr>
+          <w:p>
+            <w:r>
+              <w:t>Una pelota</w:t>
+            </w:r>
+          </w:p>
+        </w:tc>
+        <w:tc>
+          <w:tcPr>
+            <w:tcW w:w="2609" w:type="dxa"/>
+          </w:tcPr>
+          <w:p>
+            <w:r>
+              <w:t>La raíz del árbol es esa pelota insertada.</w:t>
+            </w:r>
+          </w:p>
+        </w:tc>
+      </w:tr>
+      <w:tr>
+        <w:trPr>
+          <w:trHeight w:val="682"/>
+        </w:trPr>
+        <w:tc>
+          <w:tcPr>
+            <w:tcW w:w="969" w:type="dxa"/>
+          </w:tcPr>
+          <w:p>
+            <w:r>
+              <w:t>Juego</w:t>
+            </w:r>
+          </w:p>
+        </w:tc>
+        <w:tc>
+          <w:tcPr>
+            <w:tcW w:w="2839" w:type="dxa"/>
+          </w:tcPr>
+          <w:p>
+            <w:proofErr w:type="spellStart"/>
+            <w:r>
+              <w:t>insertarPelota</w:t>
+            </w:r>
+            <w:proofErr w:type="spellEnd"/>
+            <w:r>
+              <w:t>(Pelota</w:t>
+            </w:r>
+            <w:proofErr w:type="gramStart"/>
+            <w:r>
+              <w:t>):</w:t>
+            </w:r>
+            <w:proofErr w:type="spellStart"/>
+            <w:r>
+              <w:t>void</w:t>
+            </w:r>
+            <w:proofErr w:type="spellEnd"/>
+            <w:proofErr w:type="gramEnd"/>
+          </w:p>
+        </w:tc>
+        <w:tc>
+          <w:tcPr>
+            <w:tcW w:w="1892" w:type="dxa"/>
+          </w:tcPr>
+          <w:p>
+            <w:proofErr w:type="spellStart"/>
+            <w:r>
+              <w:t>raizPelota</w:t>
+            </w:r>
+            <w:proofErr w:type="spellEnd"/>
+            <w:r>
+              <w:t>=</w:t>
+            </w:r>
+            <w:r>
+              <w:t>Pelota</w:t>
+            </w:r>
+          </w:p>
+        </w:tc>
+        <w:tc>
+          <w:tcPr>
+            <w:tcW w:w="1117" w:type="dxa"/>
+          </w:tcPr>
+          <w:p>
+            <w:r>
+              <w:t>Una pelota</w:t>
+            </w:r>
+          </w:p>
+        </w:tc>
+        <w:tc>
+          <w:tcPr>
+            <w:tcW w:w="2609" w:type="dxa"/>
+          </w:tcPr>
+          <w:p>
+            <w:r>
+              <w:t xml:space="preserve">Tiene subárbol </w:t>
+            </w:r>
+            <w:proofErr w:type="spellStart"/>
+            <w:r>
+              <w:t>izq</w:t>
+            </w:r>
+            <w:proofErr w:type="spellEnd"/>
+            <w:r>
+              <w:t xml:space="preserve"> o </w:t>
+            </w:r>
+            <w:proofErr w:type="spellStart"/>
+            <w:r>
+              <w:t>der</w:t>
+            </w:r>
+            <w:proofErr w:type="spellEnd"/>
+            <w:r>
+              <w:t>, su peso es igual a 2.</w:t>
+            </w:r>
+          </w:p>
+        </w:tc>
+      </w:tr>
+      <w:tr>
+        <w:trPr>
+          <w:trHeight w:val="682"/>
+        </w:trPr>
+        <w:tc>
+          <w:tcPr>
+            <w:tcW w:w="969" w:type="dxa"/>
+          </w:tcPr>
+          <w:p>
+            <w:r>
+              <w:t>Juego</w:t>
+            </w:r>
+          </w:p>
+        </w:tc>
+        <w:tc>
+          <w:tcPr>
+            <w:tcW w:w="2839" w:type="dxa"/>
+          </w:tcPr>
+          <w:p>
+            <w:proofErr w:type="spellStart"/>
+            <w:r>
+              <w:t>insertarPelota</w:t>
+            </w:r>
+            <w:proofErr w:type="spellEnd"/>
+            <w:r>
+              <w:t>(Pelota</w:t>
+            </w:r>
+            <w:proofErr w:type="gramStart"/>
+            <w:r>
+              <w:t>):</w:t>
+            </w:r>
+            <w:proofErr w:type="spellStart"/>
+            <w:r>
+              <w:t>void</w:t>
+            </w:r>
+            <w:proofErr w:type="spellEnd"/>
+            <w:proofErr w:type="gramEnd"/>
+          </w:p>
+        </w:tc>
+        <w:tc>
+          <w:tcPr>
+            <w:tcW w:w="1892" w:type="dxa"/>
+          </w:tcPr>
+          <w:p>
+            <w:r>
+              <w:t>Un árbol con dos pelotas</w:t>
+            </w:r>
+          </w:p>
+        </w:tc>
+        <w:tc>
+          <w:tcPr>
+            <w:tcW w:w="1117" w:type="dxa"/>
+          </w:tcPr>
+          <w:p>
+            <w:r>
+              <w:t>Una pelota</w:t>
+            </w:r>
+          </w:p>
+        </w:tc>
+        <w:tc>
+          <w:tcPr>
+            <w:tcW w:w="2609" w:type="dxa"/>
+          </w:tcPr>
+          <w:p>
+            <w:r>
+              <w:t>El peso del árbol es 3</w:t>
+            </w:r>
+          </w:p>
+        </w:tc>
+      </w:tr>
+    </w:tbl>
+    <w:p>
+      <w:pPr>
+        <w:rPr>
+          <w:b/>
+          <w:sz w:val="28"/>
+        </w:rPr>
+      </w:pPr>
+    </w:p>
+    <w:tbl>
+      <w:tblPr>
+        <w:tblStyle w:val="Tablaconcuadrcula"/>
+        <w:tblW w:w="9426" w:type="dxa"/>
+        <w:tblLook w:val="04A0" w:firstRow="1" w:lastRow="0" w:firstColumn="1" w:lastColumn="0" w:noHBand="0" w:noVBand="1"/>
+      </w:tblPr>
+      <w:tblGrid>
+        <w:gridCol w:w="937"/>
+        <w:gridCol w:w="3112"/>
+        <w:gridCol w:w="1882"/>
+        <w:gridCol w:w="1294"/>
+        <w:gridCol w:w="2201"/>
+      </w:tblGrid>
+      <w:tr>
+        <w:trPr>
+          <w:trHeight w:val="364"/>
+        </w:trPr>
+        <w:tc>
+          <w:tcPr>
+            <w:tcW w:w="9426" w:type="dxa"/>
+            <w:gridSpan w:val="5"/>
+          </w:tcPr>
+          <w:p>
+            <w:r>
+              <w:t xml:space="preserve">Prueba: Verifica que se genera correctamente un </w:t>
+            </w:r>
+            <w:proofErr w:type="spellStart"/>
+            <w:r>
+              <w:t>ArrayList</w:t>
+            </w:r>
+            <w:proofErr w:type="spellEnd"/>
+            <w:r>
+              <w:t xml:space="preserve"> con las </w:t>
+            </w:r>
+            <w:r>
+              <w:t>pelotas</w:t>
+            </w:r>
+            <w:r>
+              <w:t xml:space="preserve"> de</w:t>
+            </w:r>
+            <w:r>
+              <w:t>l árbol</w:t>
+            </w:r>
+          </w:p>
+        </w:tc>
+      </w:tr>
+      <w:tr>
+        <w:trPr>
+          <w:trHeight w:val="343"/>
+        </w:trPr>
+        <w:tc>
+          <w:tcPr>
+            <w:tcW w:w="937" w:type="dxa"/>
+          </w:tcPr>
+          <w:p>
+            <w:r>
+              <w:t>Clase</w:t>
+            </w:r>
+          </w:p>
+        </w:tc>
+        <w:tc>
+          <w:tcPr>
+            <w:tcW w:w="3112" w:type="dxa"/>
+          </w:tcPr>
+          <w:p>
+            <w:r>
+              <w:t>Método</w:t>
+            </w:r>
+          </w:p>
+        </w:tc>
+        <w:tc>
+          <w:tcPr>
+            <w:tcW w:w="1882" w:type="dxa"/>
+          </w:tcPr>
+          <w:p>
+            <w:r>
+              <w:t>Escenario</w:t>
+            </w:r>
+          </w:p>
+        </w:tc>
+        <w:tc>
+          <w:tcPr>
+            <w:tcW w:w="1294" w:type="dxa"/>
+          </w:tcPr>
+          <w:p>
+            <w:r>
+              <w:t>Valores de entrada</w:t>
+            </w:r>
+          </w:p>
+        </w:tc>
+        <w:tc>
+          <w:tcPr>
+            <w:tcW w:w="2201" w:type="dxa"/>
+          </w:tcPr>
+          <w:p>
+            <w:r>
+              <w:t>Resultado</w:t>
+            </w:r>
+          </w:p>
+        </w:tc>
+      </w:tr>
+      <w:tr>
+        <w:trPr>
+          <w:trHeight w:val="672"/>
+        </w:trPr>
+        <w:tc>
+          <w:tcPr>
+            <w:tcW w:w="937" w:type="dxa"/>
+          </w:tcPr>
+          <w:p>
+            <w:r>
+              <w:t>Juego</w:t>
+            </w:r>
+          </w:p>
+        </w:tc>
+        <w:tc>
+          <w:tcPr>
+            <w:tcW w:w="3112" w:type="dxa"/>
+          </w:tcPr>
+          <w:p>
+            <w:proofErr w:type="spellStart"/>
+            <w:proofErr w:type="gramStart"/>
+            <w:r>
+              <w:t>getPelotas</w:t>
+            </w:r>
+            <w:proofErr w:type="spellEnd"/>
+            <w:r>
+              <w:t>(</w:t>
+            </w:r>
+            <w:proofErr w:type="gramEnd"/>
+            <w:r>
+              <w:t xml:space="preserve">): </w:t>
+            </w:r>
+            <w:proofErr w:type="spellStart"/>
+            <w:r>
+              <w:t>ArrayList</w:t>
+            </w:r>
+            <w:proofErr w:type="spellEnd"/>
+            <w:r>
+              <w:t>&lt;</w:t>
+            </w:r>
+            <w:r>
+              <w:t>Pelota</w:t>
+            </w:r>
+            <w:r>
+              <w:t>&gt;</w:t>
+            </w:r>
+          </w:p>
+        </w:tc>
+        <w:tc>
+          <w:tcPr>
+            <w:tcW w:w="1882" w:type="dxa"/>
+          </w:tcPr>
+          <w:p>
+            <w:r>
+              <w:t>El árbol de pelotas tiene tres pelotas</w:t>
+            </w:r>
+          </w:p>
+        </w:tc>
+        <w:tc>
+          <w:tcPr>
+            <w:tcW w:w="1294" w:type="dxa"/>
+          </w:tcPr>
+          <w:p>
+            <w:r>
+              <w:t>Ninguno</w:t>
+            </w:r>
+          </w:p>
+        </w:tc>
+        <w:tc>
+          <w:tcPr>
+            <w:tcW w:w="2201" w:type="dxa"/>
+          </w:tcPr>
+          <w:p>
+            <w:r>
+              <w:t xml:space="preserve">El </w:t>
+            </w:r>
+            <w:proofErr w:type="spellStart"/>
+            <w:r>
+              <w:t>arrayList</w:t>
+            </w:r>
+            <w:proofErr w:type="spellEnd"/>
+            <w:r>
+              <w:t xml:space="preserve"> es de tamaño 3, </w:t>
+            </w:r>
+            <w:r>
+              <w:t xml:space="preserve">la segunda </w:t>
+            </w:r>
+            <w:r>
+              <w:lastRenderedPageBreak/>
+              <w:t xml:space="preserve">posición del arreglo es la </w:t>
+            </w:r>
+            <w:proofErr w:type="spellStart"/>
+            <w:r>
+              <w:t>raizPelotas</w:t>
+            </w:r>
+            <w:proofErr w:type="spellEnd"/>
+            <w:r>
+              <w:t xml:space="preserve">. </w:t>
+            </w:r>
+          </w:p>
+        </w:tc>
+      </w:tr>
+    </w:tbl>
+    <w:p>
+      <w:pPr>
+        <w:rPr>
+          <w:b/>
+          <w:sz w:val="28"/>
+        </w:rPr>
+      </w:pPr>
+    </w:p>
+    <w:tbl>
+      <w:tblPr>
+        <w:tblStyle w:val="Tablaconcuadrcula"/>
+        <w:tblW w:w="9426" w:type="dxa"/>
+        <w:tblLook w:val="04A0" w:firstRow="1" w:lastRow="0" w:firstColumn="1" w:lastColumn="0" w:noHBand="0" w:noVBand="1"/>
+      </w:tblPr>
+      <w:tblGrid>
+        <w:gridCol w:w="937"/>
+        <w:gridCol w:w="3112"/>
+        <w:gridCol w:w="1882"/>
+        <w:gridCol w:w="1294"/>
+        <w:gridCol w:w="2201"/>
+      </w:tblGrid>
+      <w:tr>
+        <w:trPr>
+          <w:trHeight w:val="364"/>
+        </w:trPr>
+        <w:tc>
+          <w:tcPr>
+            <w:tcW w:w="9426" w:type="dxa"/>
+            <w:gridSpan w:val="5"/>
+          </w:tcPr>
+          <w:p>
+            <w:r>
+              <w:t xml:space="preserve">Prueba: Verifica que </w:t>
+            </w:r>
+            <w:r>
+              <w:t>el método mover cambia de posición correctamente a la pelota teniendo en cuenta los límites establecidos.</w:t>
+            </w:r>
+          </w:p>
+        </w:tc>
+      </w:tr>
+      <w:tr>
+        <w:trPr>
+          <w:trHeight w:val="343"/>
+        </w:trPr>
+        <w:tc>
+          <w:tcPr>
+            <w:tcW w:w="937" w:type="dxa"/>
+          </w:tcPr>
+          <w:p>
+            <w:r>
+              <w:t>Clase</w:t>
+            </w:r>
+          </w:p>
+        </w:tc>
+        <w:tc>
+          <w:tcPr>
+            <w:tcW w:w="3112" w:type="dxa"/>
+          </w:tcPr>
+          <w:p>
+            <w:r>
+              <w:t>Método</w:t>
+            </w:r>
+          </w:p>
+        </w:tc>
+        <w:tc>
+          <w:tcPr>
+            <w:tcW w:w="1882" w:type="dxa"/>
+          </w:tcPr>
+          <w:p>
+            <w:r>
+              <w:t>Escenario</w:t>
+            </w:r>
+          </w:p>
+        </w:tc>
+        <w:tc>
+          <w:tcPr>
+            <w:tcW w:w="1294" w:type="dxa"/>
+          </w:tcPr>
+          <w:p>
+            <w:r>
+              <w:t>Valores de entrada</w:t>
+            </w:r>
+          </w:p>
+        </w:tc>
+        <w:tc>
+          <w:tcPr>
+            <w:tcW w:w="2201" w:type="dxa"/>
+          </w:tcPr>
+          <w:p>
+            <w:r>
+              <w:t>Resultado</w:t>
+            </w:r>
+          </w:p>
+        </w:tc>
+      </w:tr>
+      <w:tr>
+        <w:trPr>
+          <w:trHeight w:val="672"/>
+        </w:trPr>
+        <w:tc>
+          <w:tcPr>
+            <w:tcW w:w="937" w:type="dxa"/>
+          </w:tcPr>
+          <w:p>
+            <w:r>
+              <w:t>Pelota</w:t>
+            </w:r>
+          </w:p>
+        </w:tc>
+        <w:tc>
+          <w:tcPr>
+            <w:tcW w:w="3112" w:type="dxa"/>
+          </w:tcPr>
+          <w:p>
+            <w:proofErr w:type="gramStart"/>
+            <w:r>
+              <w:t>mover(</w:t>
+            </w:r>
+            <w:proofErr w:type="gramEnd"/>
+            <w:r>
+              <w:t>):</w:t>
+            </w:r>
+            <w:proofErr w:type="spellStart"/>
+            <w:r>
+              <w:t>void</w:t>
+            </w:r>
+            <w:proofErr w:type="spellEnd"/>
+          </w:p>
+        </w:tc>
+        <w:tc>
+          <w:tcPr>
+            <w:tcW w:w="1882" w:type="dxa"/>
+          </w:tcPr>
+          <w:p>
+            <w:r>
+              <w:t xml:space="preserve">Una pelota con </w:t>
+            </w:r>
+          </w:p>
+          <w:p>
+            <w:r>
+              <w:t>X=10</w:t>
+            </w:r>
+          </w:p>
+          <w:p>
+            <w:r>
+              <w:t>Y=10</w:t>
+            </w:r>
+          </w:p>
+          <w:p>
+            <w:proofErr w:type="spellStart"/>
+            <w:r>
+              <w:t>dX</w:t>
+            </w:r>
+            <w:proofErr w:type="spellEnd"/>
+            <w:r>
+              <w:t>=10</w:t>
+            </w:r>
+          </w:p>
+          <w:p>
+            <w:proofErr w:type="spellStart"/>
+            <w:r>
+              <w:t>dY</w:t>
+            </w:r>
+            <w:proofErr w:type="spellEnd"/>
+            <w:r>
+              <w:t>=10</w:t>
+            </w:r>
+          </w:p>
+        </w:tc>
+        <w:tc>
+          <w:tcPr>
+            <w:tcW w:w="1294" w:type="dxa"/>
+          </w:tcPr>
+          <w:p>
+            <w:r>
+              <w:t>Ninguno</w:t>
+            </w:r>
+          </w:p>
+        </w:tc>
+        <w:tc>
+          <w:tcPr>
+            <w:tcW w:w="2201" w:type="dxa"/>
+          </w:tcPr>
+          <w:p>
+            <w:r>
+              <w:t>X=20</w:t>
+            </w:r>
+          </w:p>
+          <w:p>
+            <w:r>
+              <w:t>Y=20</w:t>
+            </w:r>
+          </w:p>
+        </w:tc>
+      </w:tr>
+      <w:tr>
+        <w:trPr>
+          <w:trHeight w:val="672"/>
+        </w:trPr>
+        <w:tc>
+          <w:tcPr>
+            <w:tcW w:w="937" w:type="dxa"/>
+          </w:tcPr>
+          <w:p>
+            <w:r>
+              <w:t>Pelota</w:t>
+            </w:r>
+          </w:p>
+        </w:tc>
+        <w:tc>
+          <w:tcPr>
+            <w:tcW w:w="3112" w:type="dxa"/>
+          </w:tcPr>
+          <w:p>
+            <w:proofErr w:type="gramStart"/>
+            <w:r>
+              <w:t>mover(</w:t>
+            </w:r>
+            <w:proofErr w:type="gramEnd"/>
+            <w:r>
+              <w:t>):</w:t>
+            </w:r>
+            <w:proofErr w:type="spellStart"/>
+            <w:r>
+              <w:t>void</w:t>
+            </w:r>
+            <w:proofErr w:type="spellEnd"/>
+          </w:p>
+        </w:tc>
+        <w:tc>
+          <w:tcPr>
+            <w:tcW w:w="1882" w:type="dxa"/>
+          </w:tcPr>
+          <w:p>
+            <w:r>
+              <w:t xml:space="preserve">Una pelota con </w:t>
+            </w:r>
+          </w:p>
+          <w:p>
+            <w:r>
+              <w:t>X=10</w:t>
+            </w:r>
+          </w:p>
+          <w:p>
+            <w:r>
+              <w:t>Y=10</w:t>
+            </w:r>
+          </w:p>
+          <w:p>
+            <w:proofErr w:type="spellStart"/>
+            <w:r>
+              <w:t>dX</w:t>
+            </w:r>
+            <w:proofErr w:type="spellEnd"/>
+            <w:r>
+              <w:t>=</w:t>
+            </w:r>
+            <w:r>
+              <w:t>-20</w:t>
+            </w:r>
+          </w:p>
+          <w:p>
+            <w:proofErr w:type="spellStart"/>
+            <w:r>
+              <w:t>dY</w:t>
+            </w:r>
+            <w:proofErr w:type="spellEnd"/>
+            <w:r>
+              <w:t>=</w:t>
+            </w:r>
+            <w:r>
+              <w:t>-20</w:t>
+            </w:r>
+          </w:p>
+        </w:tc>
+        <w:tc>
+          <w:tcPr>
+            <w:tcW w:w="1294" w:type="dxa"/>
+          </w:tcPr>
+          <w:p>
+            <w:r>
+              <w:t>Ninguno</w:t>
+            </w:r>
+          </w:p>
+        </w:tc>
+        <w:tc>
+          <w:tcPr>
+            <w:tcW w:w="2201" w:type="dxa"/>
+          </w:tcPr>
+          <w:p>
+            <w:proofErr w:type="spellStart"/>
+            <w:r>
+              <w:t>d</w:t>
+            </w:r>
+            <w:r>
+              <w:t>X</w:t>
+            </w:r>
+            <w:proofErr w:type="spellEnd"/>
+            <w:r>
+              <w:t>=20</w:t>
+            </w:r>
+          </w:p>
+          <w:p>
+            <w:proofErr w:type="spellStart"/>
+            <w:r>
+              <w:t>d</w:t>
+            </w:r>
+            <w:r>
+              <w:t>Y</w:t>
+            </w:r>
+            <w:proofErr w:type="spellEnd"/>
+            <w:r>
+              <w:t>=20</w:t>
+            </w:r>
+          </w:p>
+        </w:tc>
+      </w:tr>
+      <w:tr>
+        <w:trPr>
+          <w:trHeight w:val="672"/>
+        </w:trPr>
+        <w:tc>
+          <w:tcPr>
+            <w:tcW w:w="937" w:type="dxa"/>
+          </w:tcPr>
+          <w:p>
+            <w:r>
+              <w:t>Pelota</w:t>
+            </w:r>
+          </w:p>
+        </w:tc>
+        <w:tc>
+          <w:tcPr>
+            <w:tcW w:w="3112" w:type="dxa"/>
+          </w:tcPr>
+          <w:p>
+            <w:proofErr w:type="gramStart"/>
+            <w:r>
+              <w:t>mover(</w:t>
+            </w:r>
+            <w:proofErr w:type="gramEnd"/>
+            <w:r>
+              <w:t>):</w:t>
+            </w:r>
+            <w:proofErr w:type="spellStart"/>
+            <w:r>
+              <w:t>void</w:t>
+            </w:r>
+            <w:proofErr w:type="spellEnd"/>
+          </w:p>
+        </w:tc>
+        <w:tc>
+          <w:tcPr>
+            <w:tcW w:w="1882" w:type="dxa"/>
+          </w:tcPr>
+          <w:p>
+            <w:r>
+              <w:t xml:space="preserve">Una pelota con </w:t>
+            </w:r>
+          </w:p>
+          <w:p>
+            <w:r>
+              <w:t>X=10</w:t>
+            </w:r>
+          </w:p>
+          <w:p>
+            <w:r>
+              <w:t>Y=</w:t>
+            </w:r>
+            <w:r>
+              <w:t>0</w:t>
+            </w:r>
+          </w:p>
+          <w:p>
+            <w:proofErr w:type="spellStart"/>
+            <w:r>
+              <w:t>dX</w:t>
+            </w:r>
+            <w:proofErr w:type="spellEnd"/>
+            <w:r>
+              <w:t>=</w:t>
+            </w:r>
+            <w:r>
+              <w:t>0</w:t>
+            </w:r>
+          </w:p>
+          <w:p>
+            <w:proofErr w:type="spellStart"/>
+            <w:r>
+              <w:t>dY</w:t>
+            </w:r>
+            <w:proofErr w:type="spellEnd"/>
+            <w:r>
+              <w:t>=</w:t>
+            </w:r>
+            <w:r>
+              <w:t>-</w:t>
+            </w:r>
+            <w:r>
+              <w:t>10</w:t>
+            </w:r>
+          </w:p>
+        </w:tc>
+        <w:tc>
+          <w:tcPr>
+            <w:tcW w:w="1294" w:type="dxa"/>
+          </w:tcPr>
+          <w:p>
+            <w:r>
+              <w:t>Ninguno</w:t>
+            </w:r>
+          </w:p>
+        </w:tc>
+        <w:tc>
+          <w:tcPr>
+            <w:tcW w:w="2201" w:type="dxa"/>
+          </w:tcPr>
+          <w:p>
+            <w:proofErr w:type="spellStart"/>
+            <w:r>
+              <w:t>dY</w:t>
+            </w:r>
+            <w:proofErr w:type="spellEnd"/>
+            <w:r>
+              <w:t>=10</w:t>
+            </w:r>
+          </w:p>
+        </w:tc>
+      </w:tr>
+      <w:tr>
+        <w:trPr>
+          <w:trHeight w:val="672"/>
+        </w:trPr>
+        <w:tc>
+          <w:tcPr>
+            <w:tcW w:w="937" w:type="dxa"/>
+          </w:tcPr>
+          <w:p>
+            <w:r>
+              <w:t>Pelota</w:t>
+            </w:r>
+          </w:p>
+        </w:tc>
+        <w:tc>
+          <w:tcPr>
+            <w:tcW w:w="3112" w:type="dxa"/>
+          </w:tcPr>
+          <w:p>
+            <w:proofErr w:type="gramStart"/>
+            <w:r>
+              <w:t>mover(</w:t>
+            </w:r>
+            <w:proofErr w:type="gramEnd"/>
+            <w:r>
+              <w:t>):</w:t>
+            </w:r>
+            <w:proofErr w:type="spellStart"/>
+            <w:r>
+              <w:t>void</w:t>
+            </w:r>
+            <w:proofErr w:type="spellEnd"/>
+          </w:p>
+        </w:tc>
+        <w:tc>
+          <w:tcPr>
+            <w:tcW w:w="1882" w:type="dxa"/>
+          </w:tcPr>
+          <w:p>
+            <w:r>
+              <w:t xml:space="preserve">Una pelota con </w:t>
+            </w:r>
+          </w:p>
+          <w:p>
+            <w:r>
+              <w:t>X=</w:t>
+            </w:r>
+            <w:r>
+              <w:t>800</w:t>
+            </w:r>
+          </w:p>
+          <w:p>
+            <w:r>
+              <w:t>Y=10</w:t>
+            </w:r>
+          </w:p>
+          <w:p>
+            <w:proofErr w:type="spellStart"/>
+            <w:r>
+              <w:t>dX</w:t>
+            </w:r>
+            <w:proofErr w:type="spellEnd"/>
+            <w:r>
+              <w:t>=10</w:t>
+            </w:r>
+          </w:p>
+          <w:p>
+            <w:proofErr w:type="spellStart"/>
+            <w:r>
+              <w:t>dY</w:t>
+            </w:r>
+            <w:proofErr w:type="spellEnd"/>
+            <w:r>
+              <w:t>=10</w:t>
+            </w:r>
+          </w:p>
+        </w:tc>
+        <w:tc>
+          <w:tcPr>
+            <w:tcW w:w="1294" w:type="dxa"/>
+          </w:tcPr>
+          <w:p>
+            <w:r>
+              <w:t>Ninguno</w:t>
+            </w:r>
+          </w:p>
+        </w:tc>
+        <w:tc>
+          <w:tcPr>
+            <w:tcW w:w="2201" w:type="dxa"/>
+          </w:tcPr>
+          <w:p>
+            <w:proofErr w:type="spellStart"/>
+            <w:r>
+              <w:t>d</w:t>
+            </w:r>
+            <w:r>
+              <w:t>X</w:t>
+            </w:r>
+            <w:proofErr w:type="spellEnd"/>
+            <w:r>
+              <w:t>=</w:t>
+            </w:r>
+            <w:r>
+              <w:t>-</w:t>
+            </w:r>
+            <w:bookmarkStart w:id="0" w:name="_GoBack"/>
+            <w:bookmarkEnd w:id="0"/>
+            <w:r>
+              <w:t>1</w:t>
+            </w:r>
+            <w:r>
+              <w:t>0</w:t>
+            </w:r>
+          </w:p>
+        </w:tc>
+      </w:tr>
+    </w:tbl>
     <w:p>
       <w:pPr>
         <w:rPr>
@@ -4322,6 +5713,7 @@
           </w:p>
           <w:p>
             <w:r>
+              <w:lastRenderedPageBreak/>
               <w:t>jugando= true</w:t>
             </w:r>
           </w:p>
@@ -4337,6 +5729,7 @@
           </w:tcPr>
           <w:p>
             <w:r>
+              <w:lastRenderedPageBreak/>
               <w:t>Juego</w:t>
             </w:r>
           </w:p>
@@ -4588,7 +5981,6 @@
           </w:tcPr>
           <w:p>
             <w:r>
-              <w:lastRenderedPageBreak/>
               <w:t>Clase</w:t>
             </w:r>
           </w:p>
@@ -5239,6 +6631,7 @@
           </w:tcPr>
           <w:p>
             <w:r>
+              <w:lastRenderedPageBreak/>
               <w:t>Juego</w:t>
             </w:r>
           </w:p>
@@ -5568,7 +6961,6 @@
           </w:tcPr>
           <w:p>
             <w:r>
-              <w:lastRenderedPageBreak/>
               <w:t>Juego</w:t>
             </w:r>
           </w:p>
@@ -6054,6 +7446,7 @@
           </w:p>
           <w:p>
             <w:r>
+              <w:lastRenderedPageBreak/>
               <w:t>Puntos: 100</w:t>
             </w:r>
           </w:p>
@@ -6146,7 +7539,6 @@
           <w:p>
             <w:proofErr w:type="spellStart"/>
             <w:r>
-              <w:lastRenderedPageBreak/>
               <w:t>Nickname</w:t>
             </w:r>
             <w:proofErr w:type="spellEnd"/>
@@ -6218,6 +7610,7 @@
           <w:p>
             <w:proofErr w:type="spellStart"/>
             <w:r>
+              <w:lastRenderedPageBreak/>
               <w:t>Manyolml</w:t>
             </w:r>
             <w:proofErr w:type="spellEnd"/>
@@ -6730,6 +8123,7 @@
           </w:tcPr>
           <w:p>
             <w:r>
+              <w:lastRenderedPageBreak/>
               <w:t>Juego</w:t>
             </w:r>
           </w:p>
@@ -7105,7 +8499,6 @@
           </w:tcPr>
           <w:p>
             <w:r>
-              <w:lastRenderedPageBreak/>
               <w:t>Juego</w:t>
             </w:r>
           </w:p>

</xml_diff>

<commit_message>
Diseño de pruebas funcionalidades de puntaje en Juego
</commit_message>
<xml_diff>
--- a/proyecto/docs/Diseño de pruebas unitarias.docx
+++ b/proyecto/docs/Diseño de pruebas unitarias.docx
@@ -3349,10 +3349,7 @@
             </w:r>
             <w:proofErr w:type="spellEnd"/>
             <w:r>
-              <w:t>.</w:t>
-            </w:r>
-            <w:r>
-              <w:t xml:space="preserve"> </w:t>
+              <w:t xml:space="preserve">. </w:t>
             </w:r>
           </w:p>
         </w:tc>
@@ -3539,13 +3536,7 @@
           </w:tcPr>
           <w:p>
             <w:r>
-              <w:t xml:space="preserve">La nave </w:t>
-            </w:r>
-            <w:r>
-              <w:t>está</w:t>
-            </w:r>
-            <w:r>
-              <w:t xml:space="preserve"> en </w:t>
+              <w:t xml:space="preserve">La nave está en </w:t>
             </w:r>
           </w:p>
           <w:p>
@@ -3560,19 +3551,7 @@
           </w:tcPr>
           <w:p>
             <w:r>
-              <w:t>Una pelota que está en (</w:t>
-            </w:r>
-            <w:r>
-              <w:t>200</w:t>
-            </w:r>
-            <w:r>
-              <w:t>,</w:t>
-            </w:r>
-            <w:r>
-              <w:t>20</w:t>
-            </w:r>
-            <w:r>
-              <w:t>0)</w:t>
+              <w:t>Una pelota que está en (200,200)</w:t>
             </w:r>
           </w:p>
         </w:tc>
@@ -3635,13 +3614,7 @@
           </w:tcPr>
           <w:p>
             <w:r>
-              <w:t>Prueba: Verifica que la imagen</w:t>
-            </w:r>
-            <w:r>
-              <w:t xml:space="preserve">, el daño y la velocidad del proyectil </w:t>
-            </w:r>
-            <w:r>
-              <w:t xml:space="preserve">sea la indicada dependiendo de su tipo. </w:t>
+              <w:t xml:space="preserve">Prueba: Verifica que la imagen, el daño y la velocidad del proyectil sea la indicada dependiendo de su tipo. </w:t>
             </w:r>
           </w:p>
         </w:tc>
@@ -3803,10 +3776,7 @@
             <w:proofErr w:type="spellStart"/>
             <w:proofErr w:type="gramStart"/>
             <w:r>
-              <w:t>Proyectil</w:t>
-            </w:r>
-            <w:r>
-              <w:t>Normal</w:t>
+              <w:t>ProyectilNormal</w:t>
             </w:r>
             <w:proofErr w:type="spellEnd"/>
             <w:r>
@@ -3824,10 +3794,7 @@
           </w:tcPr>
           <w:p>
             <w:r>
-              <w:t xml:space="preserve">Se crea un proyectil </w:t>
-            </w:r>
-            <w:r>
-              <w:t>normal</w:t>
+              <w:t>Se crea un proyectil normal</w:t>
             </w:r>
           </w:p>
         </w:tc>
@@ -3847,18 +3814,12 @@
           </w:tcPr>
           <w:p>
             <w:r>
-              <w:t xml:space="preserve">Su velocidad es </w:t>
-            </w:r>
-            <w:r>
-              <w:t>20</w:t>
-            </w:r>
-          </w:p>
-          <w:p>
-            <w:r>
-              <w:t xml:space="preserve">Su daño es </w:t>
-            </w:r>
-            <w:r>
-              <w:t>3</w:t>
+              <w:t>Su velocidad es 20</w:t>
+            </w:r>
+          </w:p>
+          <w:p>
+            <w:r>
+              <w:t>Su daño es 3</w:t>
             </w:r>
           </w:p>
           <w:p>
@@ -3867,10 +3828,7 @@
             </w:r>
             <w:proofErr w:type="spellStart"/>
             <w:r>
-              <w:t>Proyectil</w:t>
-            </w:r>
-            <w:r>
-              <w:t>Normal</w:t>
+              <w:t>ProyectilNormal</w:t>
             </w:r>
             <w:proofErr w:type="spellEnd"/>
           </w:p>
@@ -4355,13 +4313,7 @@
               <w:rPr>
                 <w:lang w:val="en-US"/>
               </w:rPr>
-              <w:t>X=</w:t>
-            </w:r>
-            <w:r>
-              <w:rPr>
-                <w:lang w:val="en-US"/>
-              </w:rPr>
-              <w:t>100</w:t>
+              <w:t>X=100</w:t>
             </w:r>
           </w:p>
           <w:p>
@@ -4374,19 +4326,7 @@
               <w:rPr>
                 <w:lang w:val="en-US"/>
               </w:rPr>
-              <w:t>Y=</w:t>
-            </w:r>
-            <w:r>
-              <w:rPr>
-                <w:lang w:val="en-US"/>
-              </w:rPr>
-              <w:t>10</w:t>
-            </w:r>
-            <w:r>
-              <w:rPr>
-                <w:lang w:val="en-US"/>
-              </w:rPr>
-              <w:t>0</w:t>
+              <w:t>Y=100</w:t>
             </w:r>
           </w:p>
           <w:p>
@@ -4399,19 +4339,7 @@
               <w:rPr>
                 <w:lang w:val="en-US"/>
               </w:rPr>
-              <w:t>X2=</w:t>
-            </w:r>
-            <w:r>
-              <w:rPr>
-                <w:lang w:val="en-US"/>
-              </w:rPr>
-              <w:t>5</w:t>
-            </w:r>
-            <w:r>
-              <w:rPr>
-                <w:lang w:val="en-US"/>
-              </w:rPr>
-              <w:t>0</w:t>
+              <w:t>X2=50</w:t>
             </w:r>
           </w:p>
           <w:p>
@@ -4424,19 +4352,7 @@
               <w:rPr>
                 <w:lang w:val="en-US"/>
               </w:rPr>
-              <w:t>Y2=</w:t>
-            </w:r>
-            <w:r>
-              <w:rPr>
-                <w:lang w:val="en-US"/>
-              </w:rPr>
-              <w:t>5</w:t>
-            </w:r>
-            <w:r>
-              <w:rPr>
-                <w:lang w:val="en-US"/>
-              </w:rPr>
-              <w:t>0</w:t>
+              <w:t>Y2=50</w:t>
             </w:r>
           </w:p>
         </w:tc>
@@ -4607,13 +4523,7 @@
               <w:rPr>
                 <w:lang w:val="en-US"/>
               </w:rPr>
-              <w:t>X=</w:t>
-            </w:r>
-            <w:r>
-              <w:rPr>
-                <w:lang w:val="en-US"/>
-              </w:rPr>
-              <w:t>100</w:t>
+              <w:t>X=100</w:t>
             </w:r>
           </w:p>
           <w:p>
@@ -4817,13 +4727,7 @@
               <w:rPr>
                 <w:lang w:val="en-US"/>
               </w:rPr>
-              <w:t>X=</w:t>
-            </w:r>
-            <w:r>
-              <w:rPr>
-                <w:lang w:val="en-US"/>
-              </w:rPr>
-              <w:t>100</w:t>
+              <w:t>X=100</w:t>
             </w:r>
           </w:p>
           <w:p>
@@ -4836,13 +4740,7 @@
               <w:rPr>
                 <w:lang w:val="en-US"/>
               </w:rPr>
-              <w:t>Y=</w:t>
-            </w:r>
-            <w:r>
-              <w:rPr>
-                <w:lang w:val="en-US"/>
-              </w:rPr>
-              <w:t>100</w:t>
+              <w:t>Y=100</w:t>
             </w:r>
           </w:p>
           <w:p>
@@ -4855,13 +4753,7 @@
               <w:rPr>
                 <w:lang w:val="en-US"/>
               </w:rPr>
-              <w:t>X2=</w:t>
-            </w:r>
-            <w:r>
-              <w:rPr>
-                <w:lang w:val="en-US"/>
-              </w:rPr>
-              <w:t>100</w:t>
+              <w:t>X2=100</w:t>
             </w:r>
           </w:p>
           <w:p>
@@ -4874,13 +4766,7 @@
               <w:rPr>
                 <w:lang w:val="en-US"/>
               </w:rPr>
-              <w:t>Y2=</w:t>
-            </w:r>
-            <w:r>
-              <w:rPr>
-                <w:lang w:val="en-US"/>
-              </w:rPr>
-              <w:t>50</w:t>
+              <w:t>Y2=50</w:t>
             </w:r>
           </w:p>
         </w:tc>
@@ -4985,13 +4871,7 @@
           </w:tcPr>
           <w:p>
             <w:r>
-              <w:t xml:space="preserve">Prueba: Verifica que el método mover cambia de posición correctamente </w:t>
-            </w:r>
-            <w:r>
-              <w:t xml:space="preserve">del proyectil </w:t>
-            </w:r>
-            <w:r>
-              <w:t>teniendo en cuenta los límites establecidos.</w:t>
+              <w:t>Prueba: Verifica que el método mover cambia de posición correctamente del proyectil teniendo en cuenta los límites establecidos.</w:t>
             </w:r>
           </w:p>
         </w:tc>
@@ -5091,21 +4971,192 @@
           </w:tcPr>
           <w:p>
             <w:r>
-              <w:t xml:space="preserve">Una </w:t>
-            </w:r>
+              <w:t>Una Proyectil con</w:t>
+            </w:r>
+          </w:p>
+          <w:p>
+            <w:r>
+              <w:t>X=-50</w:t>
+            </w:r>
+          </w:p>
+          <w:p>
+            <w:r>
+              <w:t>Y=10</w:t>
+            </w:r>
+          </w:p>
+        </w:tc>
+        <w:tc>
+          <w:tcPr>
+            <w:tcW w:w="1289" w:type="dxa"/>
+          </w:tcPr>
+          <w:p>
+            <w:r>
+              <w:t>Ninguno</w:t>
+            </w:r>
+          </w:p>
+        </w:tc>
+        <w:tc>
+          <w:tcPr>
+            <w:tcW w:w="2184" w:type="dxa"/>
+          </w:tcPr>
+          <w:p>
+            <w:proofErr w:type="spellStart"/>
+            <w:r>
+              <w:t>Dx</w:t>
+            </w:r>
+            <w:proofErr w:type="spellEnd"/>
+            <w:r>
+              <w:t>=0</w:t>
+            </w:r>
+          </w:p>
+          <w:p>
+            <w:r>
+              <w:t>Dy=0</w:t>
+            </w:r>
+          </w:p>
+          <w:p>
+            <w:r>
+              <w:t xml:space="preserve">Es invisible </w:t>
+            </w:r>
+          </w:p>
+        </w:tc>
+      </w:tr>
+      <w:tr>
+        <w:trPr>
+          <w:trHeight w:val="672"/>
+        </w:trPr>
+        <w:tc>
+          <w:tcPr>
+            <w:tcW w:w="1000" w:type="dxa"/>
+          </w:tcPr>
+          <w:p>
             <w:r>
               <w:t>Proyectil</w:t>
             </w:r>
-            <w:r>
-              <w:t xml:space="preserve"> con</w:t>
-            </w:r>
-          </w:p>
-          <w:p>
-            <w:r>
-              <w:t>X=</w:t>
-            </w:r>
-            <w:r>
-              <w:t>-50</w:t>
+          </w:p>
+        </w:tc>
+        <w:tc>
+          <w:tcPr>
+            <w:tcW w:w="3084" w:type="dxa"/>
+          </w:tcPr>
+          <w:p>
+            <w:proofErr w:type="gramStart"/>
+            <w:r>
+              <w:t>mover(</w:t>
+            </w:r>
+            <w:proofErr w:type="gramEnd"/>
+            <w:r>
+              <w:t>):</w:t>
+            </w:r>
+            <w:proofErr w:type="spellStart"/>
+            <w:r>
+              <w:t>void</w:t>
+            </w:r>
+            <w:proofErr w:type="spellEnd"/>
+          </w:p>
+        </w:tc>
+        <w:tc>
+          <w:tcPr>
+            <w:tcW w:w="1869" w:type="dxa"/>
+          </w:tcPr>
+          <w:p>
+            <w:r>
+              <w:t>Una Proyectil con</w:t>
+            </w:r>
+          </w:p>
+          <w:p>
+            <w:r>
+              <w:t>X=10</w:t>
+            </w:r>
+          </w:p>
+          <w:p>
+            <w:r>
+              <w:t>Y=-50</w:t>
+            </w:r>
+          </w:p>
+        </w:tc>
+        <w:tc>
+          <w:tcPr>
+            <w:tcW w:w="1289" w:type="dxa"/>
+          </w:tcPr>
+          <w:p>
+            <w:r>
+              <w:t>Ninguno</w:t>
+            </w:r>
+          </w:p>
+        </w:tc>
+        <w:tc>
+          <w:tcPr>
+            <w:tcW w:w="2184" w:type="dxa"/>
+          </w:tcPr>
+          <w:p>
+            <w:proofErr w:type="spellStart"/>
+            <w:r>
+              <w:t>Dx</w:t>
+            </w:r>
+            <w:proofErr w:type="spellEnd"/>
+            <w:r>
+              <w:t>=0</w:t>
+            </w:r>
+          </w:p>
+          <w:p>
+            <w:r>
+              <w:t>Dy=0</w:t>
+            </w:r>
+          </w:p>
+          <w:p>
+            <w:r>
+              <w:t xml:space="preserve">Es invisible </w:t>
+            </w:r>
+          </w:p>
+        </w:tc>
+      </w:tr>
+      <w:tr>
+        <w:trPr>
+          <w:trHeight w:val="672"/>
+        </w:trPr>
+        <w:tc>
+          <w:tcPr>
+            <w:tcW w:w="1000" w:type="dxa"/>
+          </w:tcPr>
+          <w:p>
+            <w:r>
+              <w:t>Proyectil</w:t>
+            </w:r>
+          </w:p>
+        </w:tc>
+        <w:tc>
+          <w:tcPr>
+            <w:tcW w:w="3084" w:type="dxa"/>
+          </w:tcPr>
+          <w:p>
+            <w:proofErr w:type="gramStart"/>
+            <w:r>
+              <w:t>mover(</w:t>
+            </w:r>
+            <w:proofErr w:type="gramEnd"/>
+            <w:r>
+              <w:t>):</w:t>
+            </w:r>
+            <w:proofErr w:type="spellStart"/>
+            <w:r>
+              <w:t>void</w:t>
+            </w:r>
+            <w:proofErr w:type="spellEnd"/>
+          </w:p>
+        </w:tc>
+        <w:tc>
+          <w:tcPr>
+            <w:tcW w:w="1869" w:type="dxa"/>
+          </w:tcPr>
+          <w:p>
+            <w:r>
+              <w:t>Una Proyectil con</w:t>
+            </w:r>
+          </w:p>
+          <w:p>
+            <w:r>
+              <w:t>X=810</w:t>
             </w:r>
           </w:p>
           <w:p>
@@ -5195,18 +5246,12 @@
           </w:p>
           <w:p>
             <w:r>
-              <w:t>X=</w:t>
-            </w:r>
-            <w:r>
-              <w:t>10</w:t>
-            </w:r>
-          </w:p>
-          <w:p>
-            <w:r>
-              <w:t>Y=</w:t>
-            </w:r>
-            <w:r>
-              <w:t>-50</w:t>
+              <w:t>X=30</w:t>
+            </w:r>
+          </w:p>
+          <w:p>
+            <w:r>
+              <w:t>Y=610</w:t>
             </w:r>
           </w:p>
         </w:tc>
@@ -5291,15 +5336,12 @@
           </w:p>
           <w:p>
             <w:r>
-              <w:t>X=</w:t>
-            </w:r>
-            <w:r>
-              <w:t>810</w:t>
-            </w:r>
-          </w:p>
-          <w:p>
-            <w:r>
-              <w:t>Y=10</w:t>
+              <w:t>X=50</w:t>
+            </w:r>
+          </w:p>
+          <w:p>
+            <w:r>
+              <w:t>Y=50</w:t>
             </w:r>
           </w:p>
         </w:tc>
@@ -5318,200 +5360,8 @@
             <w:tcW w:w="2184" w:type="dxa"/>
           </w:tcPr>
           <w:p>
-            <w:proofErr w:type="spellStart"/>
-            <w:r>
-              <w:t>Dx</w:t>
-            </w:r>
-            <w:proofErr w:type="spellEnd"/>
-            <w:r>
-              <w:t>=0</w:t>
-            </w:r>
-          </w:p>
-          <w:p>
-            <w:r>
-              <w:t>Dy=0</w:t>
-            </w:r>
-          </w:p>
-          <w:p>
-            <w:r>
-              <w:t xml:space="preserve">Es invisible </w:t>
-            </w:r>
-          </w:p>
-        </w:tc>
-      </w:tr>
-      <w:tr>
-        <w:trPr>
-          <w:trHeight w:val="672"/>
-        </w:trPr>
-        <w:tc>
-          <w:tcPr>
-            <w:tcW w:w="1000" w:type="dxa"/>
-          </w:tcPr>
-          <w:p>
-            <w:r>
-              <w:t>Proyectil</w:t>
-            </w:r>
-          </w:p>
-        </w:tc>
-        <w:tc>
-          <w:tcPr>
-            <w:tcW w:w="3084" w:type="dxa"/>
-          </w:tcPr>
-          <w:p>
-            <w:proofErr w:type="gramStart"/>
-            <w:r>
-              <w:t>mover(</w:t>
-            </w:r>
-            <w:proofErr w:type="gramEnd"/>
-            <w:r>
-              <w:t>):</w:t>
-            </w:r>
-            <w:proofErr w:type="spellStart"/>
-            <w:r>
-              <w:t>void</w:t>
-            </w:r>
-            <w:proofErr w:type="spellEnd"/>
-          </w:p>
-        </w:tc>
-        <w:tc>
-          <w:tcPr>
-            <w:tcW w:w="1869" w:type="dxa"/>
-          </w:tcPr>
-          <w:p>
-            <w:r>
-              <w:t>Una Proyectil con</w:t>
-            </w:r>
-          </w:p>
-          <w:p>
-            <w:r>
-              <w:t>X=30</w:t>
-            </w:r>
-          </w:p>
-          <w:p>
-            <w:r>
-              <w:t>Y=</w:t>
-            </w:r>
-            <w:r>
-              <w:t>610</w:t>
-            </w:r>
-          </w:p>
-        </w:tc>
-        <w:tc>
-          <w:tcPr>
-            <w:tcW w:w="1289" w:type="dxa"/>
-          </w:tcPr>
-          <w:p>
-            <w:r>
-              <w:t>Ninguno</w:t>
-            </w:r>
-          </w:p>
-        </w:tc>
-        <w:tc>
-          <w:tcPr>
-            <w:tcW w:w="2184" w:type="dxa"/>
-          </w:tcPr>
-          <w:p>
-            <w:proofErr w:type="spellStart"/>
-            <w:r>
-              <w:t>Dx</w:t>
-            </w:r>
-            <w:proofErr w:type="spellEnd"/>
-            <w:r>
-              <w:t>=0</w:t>
-            </w:r>
-          </w:p>
-          <w:p>
-            <w:r>
-              <w:t>Dy=0</w:t>
-            </w:r>
-          </w:p>
-          <w:p>
-            <w:r>
-              <w:t xml:space="preserve">Es invisible </w:t>
-            </w:r>
-          </w:p>
-        </w:tc>
-      </w:tr>
-      <w:tr>
-        <w:trPr>
-          <w:trHeight w:val="672"/>
-        </w:trPr>
-        <w:tc>
-          <w:tcPr>
-            <w:tcW w:w="1000" w:type="dxa"/>
-          </w:tcPr>
-          <w:p>
-            <w:r>
-              <w:t>Proyectil</w:t>
-            </w:r>
-          </w:p>
-        </w:tc>
-        <w:tc>
-          <w:tcPr>
-            <w:tcW w:w="3084" w:type="dxa"/>
-          </w:tcPr>
-          <w:p>
-            <w:proofErr w:type="gramStart"/>
-            <w:r>
-              <w:t>mover(</w:t>
-            </w:r>
-            <w:proofErr w:type="gramEnd"/>
-            <w:r>
-              <w:t>):</w:t>
-            </w:r>
-            <w:proofErr w:type="spellStart"/>
-            <w:r>
-              <w:t>void</w:t>
-            </w:r>
-            <w:proofErr w:type="spellEnd"/>
-          </w:p>
-        </w:tc>
-        <w:tc>
-          <w:tcPr>
-            <w:tcW w:w="1869" w:type="dxa"/>
-          </w:tcPr>
-          <w:p>
-            <w:r>
-              <w:t>Una Proyectil con</w:t>
-            </w:r>
-          </w:p>
-          <w:p>
-            <w:r>
-              <w:t>X=</w:t>
-            </w:r>
-            <w:r>
-              <w:t>50</w:t>
-            </w:r>
-          </w:p>
-          <w:p>
-            <w:r>
-              <w:t>Y=</w:t>
-            </w:r>
-            <w:r>
-              <w:t>50</w:t>
-            </w:r>
-          </w:p>
-        </w:tc>
-        <w:tc>
-          <w:tcPr>
-            <w:tcW w:w="1289" w:type="dxa"/>
-          </w:tcPr>
-          <w:p>
-            <w:r>
-              <w:t>Ninguno</w:t>
-            </w:r>
-          </w:p>
-        </w:tc>
-        <w:tc>
-          <w:tcPr>
-            <w:tcW w:w="2184" w:type="dxa"/>
-          </w:tcPr>
-          <w:p>
-            <w:r>
-              <w:t xml:space="preserve">Es visible </w:t>
-            </w:r>
-            <w:r>
-              <w:t xml:space="preserve"> </w:t>
+            <w:r>
+              <w:t xml:space="preserve">Es visible  </w:t>
             </w:r>
           </w:p>
         </w:tc>
@@ -5673,10 +5523,7 @@
           </w:tcPr>
           <w:p>
             <w:r>
-              <w:t>Hay un</w:t>
-            </w:r>
-            <w:r>
-              <w:t xml:space="preserve"> proyectil normal</w:t>
+              <w:t>Hay un proyectil normal</w:t>
             </w:r>
           </w:p>
         </w:tc>
@@ -5759,10 +5606,7 @@
           </w:tcPr>
           <w:p>
             <w:r>
-              <w:t xml:space="preserve">Una </w:t>
-            </w:r>
-            <w:r>
-              <w:t>bonificación</w:t>
+              <w:t>Una bonificación</w:t>
             </w:r>
           </w:p>
         </w:tc>
@@ -5772,10 +5616,7 @@
           </w:tcPr>
           <w:p>
             <w:r>
-              <w:t xml:space="preserve">El proyectil es </w:t>
-            </w:r>
-            <w:r>
-              <w:t>visible</w:t>
+              <w:t>El proyectil es visible</w:t>
             </w:r>
           </w:p>
         </w:tc>
@@ -5829,13 +5670,7 @@
             </w:r>
             <w:proofErr w:type="spellEnd"/>
             <w:r>
-              <w:t xml:space="preserve"> entre </w:t>
-            </w:r>
-            <w:r>
-              <w:t xml:space="preserve">el proyectil </w:t>
-            </w:r>
-            <w:r>
-              <w:t xml:space="preserve">y un objeto </w:t>
+              <w:t xml:space="preserve"> entre el proyectil y un objeto </w:t>
             </w:r>
             <w:proofErr w:type="spellStart"/>
             <w:r>
@@ -5951,10 +5786,7 @@
           </w:tcPr>
           <w:p>
             <w:r>
-              <w:t>El proyectil</w:t>
-            </w:r>
-            <w:r>
-              <w:t xml:space="preserve"> en </w:t>
+              <w:t xml:space="preserve">El proyectil en </w:t>
             </w:r>
           </w:p>
           <w:p>
@@ -6048,19 +5880,7 @@
           </w:tcPr>
           <w:p>
             <w:r>
-              <w:t>Una pelota que está en (</w:t>
-            </w:r>
-            <w:r>
-              <w:t>200</w:t>
-            </w:r>
-            <w:r>
-              <w:t>,</w:t>
-            </w:r>
-            <w:r>
-              <w:t>200</w:t>
-            </w:r>
-            <w:r>
-              <w:t>)</w:t>
+              <w:t>Una pelota que está en (200,200)</w:t>
             </w:r>
           </w:p>
         </w:tc>
@@ -9804,6 +9624,229 @@
         </w:rPr>
       </w:pPr>
     </w:p>
+    <w:tbl>
+      <w:tblPr>
+        <w:tblStyle w:val="Tablaconcuadrcula"/>
+        <w:tblW w:w="9426" w:type="dxa"/>
+        <w:tblLook w:val="04A0" w:firstRow="1" w:lastRow="0" w:firstColumn="1" w:lastColumn="0" w:noHBand="0" w:noVBand="1"/>
+      </w:tblPr>
+      <w:tblGrid>
+        <w:gridCol w:w="829"/>
+        <w:gridCol w:w="1585"/>
+        <w:gridCol w:w="3501"/>
+        <w:gridCol w:w="991"/>
+        <w:gridCol w:w="2520"/>
+      </w:tblGrid>
+      <w:tr>
+        <w:trPr>
+          <w:trHeight w:val="364"/>
+        </w:trPr>
+        <w:tc>
+          <w:tcPr>
+            <w:tcW w:w="9426" w:type="dxa"/>
+            <w:gridSpan w:val="5"/>
+          </w:tcPr>
+          <w:p>
+            <w:r>
+              <w:t xml:space="preserve">Prueba: Verifica que el método de </w:t>
+            </w:r>
+            <w:proofErr w:type="spellStart"/>
+            <w:r>
+              <w:t>bonusPuntaje</w:t>
+            </w:r>
+            <w:proofErr w:type="spellEnd"/>
+            <w:r>
+              <w:t xml:space="preserve"> incremente el puntaje en 10 puntos</w:t>
+            </w:r>
+          </w:p>
+        </w:tc>
+      </w:tr>
+      <w:tr>
+        <w:trPr>
+          <w:trHeight w:val="343"/>
+        </w:trPr>
+        <w:tc>
+          <w:tcPr>
+            <w:tcW w:w="836" w:type="dxa"/>
+          </w:tcPr>
+          <w:p>
+            <w:r>
+              <w:t>Clase</w:t>
+            </w:r>
+          </w:p>
+        </w:tc>
+        <w:tc>
+          <w:tcPr>
+            <w:tcW w:w="1286" w:type="dxa"/>
+          </w:tcPr>
+          <w:p>
+            <w:r>
+              <w:t>Método</w:t>
+            </w:r>
+          </w:p>
+        </w:tc>
+        <w:tc>
+          <w:tcPr>
+            <w:tcW w:w="3685" w:type="dxa"/>
+          </w:tcPr>
+          <w:p>
+            <w:r>
+              <w:t>Escenario</w:t>
+            </w:r>
+          </w:p>
+        </w:tc>
+        <w:tc>
+          <w:tcPr>
+            <w:tcW w:w="992" w:type="dxa"/>
+          </w:tcPr>
+          <w:p>
+            <w:r>
+              <w:t>Valores de entrada</w:t>
+            </w:r>
+          </w:p>
+        </w:tc>
+        <w:tc>
+          <w:tcPr>
+            <w:tcW w:w="2627" w:type="dxa"/>
+          </w:tcPr>
+          <w:p>
+            <w:r>
+              <w:t>Resultado</w:t>
+            </w:r>
+          </w:p>
+        </w:tc>
+      </w:tr>
+      <w:tr>
+        <w:trPr>
+          <w:trHeight w:val="672"/>
+        </w:trPr>
+        <w:tc>
+          <w:tcPr>
+            <w:tcW w:w="836" w:type="dxa"/>
+          </w:tcPr>
+          <w:p>
+            <w:r>
+              <w:t>Juego</w:t>
+            </w:r>
+          </w:p>
+        </w:tc>
+        <w:tc>
+          <w:tcPr>
+            <w:tcW w:w="1286" w:type="dxa"/>
+          </w:tcPr>
+          <w:p>
+            <w:proofErr w:type="spellStart"/>
+            <w:proofErr w:type="gramStart"/>
+            <w:r>
+              <w:t>bonusPuntaje</w:t>
+            </w:r>
+            <w:proofErr w:type="spellEnd"/>
+            <w:r>
+              <w:t>(</w:t>
+            </w:r>
+            <w:proofErr w:type="gramEnd"/>
+            <w:r>
+              <w:t>)</w:t>
+            </w:r>
+          </w:p>
+        </w:tc>
+        <w:tc>
+          <w:tcPr>
+            <w:tcW w:w="3685" w:type="dxa"/>
+          </w:tcPr>
+          <w:p>
+            <w:r>
+              <w:t>Un juego con 10 puntos</w:t>
+            </w:r>
+          </w:p>
+        </w:tc>
+        <w:tc>
+          <w:tcPr>
+            <w:tcW w:w="992" w:type="dxa"/>
+          </w:tcPr>
+          <w:p>
+            <w:r>
+              <w:t>Ninguno</w:t>
+            </w:r>
+          </w:p>
+        </w:tc>
+        <w:tc>
+          <w:tcPr>
+            <w:tcW w:w="2627" w:type="dxa"/>
+          </w:tcPr>
+          <w:p>
+            <w:r>
+              <w:t>El puntaje es 20</w:t>
+            </w:r>
+          </w:p>
+        </w:tc>
+      </w:tr>
+      <w:tr>
+        <w:trPr>
+          <w:trHeight w:val="672"/>
+        </w:trPr>
+        <w:tc>
+          <w:tcPr>
+            <w:tcW w:w="836" w:type="dxa"/>
+          </w:tcPr>
+          <w:p>
+            <w:r>
+              <w:t>Juego</w:t>
+            </w:r>
+          </w:p>
+        </w:tc>
+        <w:tc>
+          <w:tcPr>
+            <w:tcW w:w="1286" w:type="dxa"/>
+          </w:tcPr>
+          <w:p>
+            <w:proofErr w:type="spellStart"/>
+            <w:proofErr w:type="gramStart"/>
+            <w:r>
+              <w:t>bonusPuntaje</w:t>
+            </w:r>
+            <w:proofErr w:type="spellEnd"/>
+            <w:r>
+              <w:t>(</w:t>
+            </w:r>
+            <w:proofErr w:type="gramEnd"/>
+            <w:r>
+              <w:t>)</w:t>
+            </w:r>
+          </w:p>
+        </w:tc>
+        <w:tc>
+          <w:tcPr>
+            <w:tcW w:w="3685" w:type="dxa"/>
+          </w:tcPr>
+          <w:p>
+            <w:r>
+              <w:t>Un juego con -10 puntos</w:t>
+            </w:r>
+          </w:p>
+        </w:tc>
+        <w:tc>
+          <w:tcPr>
+            <w:tcW w:w="992" w:type="dxa"/>
+          </w:tcPr>
+          <w:p>
+            <w:r>
+              <w:t>Ninguno</w:t>
+            </w:r>
+          </w:p>
+        </w:tc>
+        <w:tc>
+          <w:tcPr>
+            <w:tcW w:w="2627" w:type="dxa"/>
+          </w:tcPr>
+          <w:p>
+            <w:r>
+              <w:t>El puntaje es 0</w:t>
+            </w:r>
+          </w:p>
+        </w:tc>
+      </w:tr>
+    </w:tbl>
     <w:p>
       <w:pPr>
         <w:rPr>
@@ -9811,8 +9854,257 @@
           <w:sz w:val="28"/>
         </w:rPr>
       </w:pPr>
-      <w:bookmarkStart w:id="0" w:name="_GoBack"/>
-      <w:bookmarkEnd w:id="0"/>
+    </w:p>
+    <w:tbl>
+      <w:tblPr>
+        <w:tblStyle w:val="Tablaconcuadrcula"/>
+        <w:tblW w:w="9426" w:type="dxa"/>
+        <w:tblLook w:val="04A0" w:firstRow="1" w:lastRow="0" w:firstColumn="1" w:lastColumn="0" w:noHBand="0" w:noVBand="1"/>
+      </w:tblPr>
+      <w:tblGrid>
+        <w:gridCol w:w="829"/>
+        <w:gridCol w:w="1585"/>
+        <w:gridCol w:w="3501"/>
+        <w:gridCol w:w="991"/>
+        <w:gridCol w:w="2520"/>
+      </w:tblGrid>
+      <w:tr>
+        <w:trPr>
+          <w:trHeight w:val="364"/>
+        </w:trPr>
+        <w:tc>
+          <w:tcPr>
+            <w:tcW w:w="9426" w:type="dxa"/>
+            <w:gridSpan w:val="5"/>
+          </w:tcPr>
+          <w:p>
+            <w:r>
+              <w:t xml:space="preserve">Prueba: Verifica que el método de </w:t>
+            </w:r>
+            <w:proofErr w:type="spellStart"/>
+            <w:r>
+              <w:t>aumentarPuntaje</w:t>
+            </w:r>
+            <w:proofErr w:type="spellEnd"/>
+            <w:r>
+              <w:t xml:space="preserve"> incremente el puntaje en </w:t>
+            </w:r>
+            <w:r>
+              <w:t>5</w:t>
+            </w:r>
+            <w:r>
+              <w:t xml:space="preserve"> puntos</w:t>
+            </w:r>
+          </w:p>
+        </w:tc>
+      </w:tr>
+      <w:tr>
+        <w:trPr>
+          <w:trHeight w:val="343"/>
+        </w:trPr>
+        <w:tc>
+          <w:tcPr>
+            <w:tcW w:w="836" w:type="dxa"/>
+          </w:tcPr>
+          <w:p>
+            <w:r>
+              <w:t>Clase</w:t>
+            </w:r>
+          </w:p>
+        </w:tc>
+        <w:tc>
+          <w:tcPr>
+            <w:tcW w:w="1286" w:type="dxa"/>
+          </w:tcPr>
+          <w:p>
+            <w:r>
+              <w:t>Método</w:t>
+            </w:r>
+          </w:p>
+        </w:tc>
+        <w:tc>
+          <w:tcPr>
+            <w:tcW w:w="3685" w:type="dxa"/>
+          </w:tcPr>
+          <w:p>
+            <w:r>
+              <w:t>Escenario</w:t>
+            </w:r>
+          </w:p>
+        </w:tc>
+        <w:tc>
+          <w:tcPr>
+            <w:tcW w:w="992" w:type="dxa"/>
+          </w:tcPr>
+          <w:p>
+            <w:r>
+              <w:t>Valores de entrada</w:t>
+            </w:r>
+          </w:p>
+        </w:tc>
+        <w:tc>
+          <w:tcPr>
+            <w:tcW w:w="2627" w:type="dxa"/>
+          </w:tcPr>
+          <w:p>
+            <w:r>
+              <w:t>Resultado</w:t>
+            </w:r>
+          </w:p>
+        </w:tc>
+      </w:tr>
+      <w:tr>
+        <w:trPr>
+          <w:trHeight w:val="672"/>
+        </w:trPr>
+        <w:tc>
+          <w:tcPr>
+            <w:tcW w:w="836" w:type="dxa"/>
+          </w:tcPr>
+          <w:p>
+            <w:r>
+              <w:t>Juego</w:t>
+            </w:r>
+          </w:p>
+        </w:tc>
+        <w:tc>
+          <w:tcPr>
+            <w:tcW w:w="1286" w:type="dxa"/>
+          </w:tcPr>
+          <w:p>
+            <w:proofErr w:type="spellStart"/>
+            <w:proofErr w:type="gramStart"/>
+            <w:r>
+              <w:t>bonusPuntaje</w:t>
+            </w:r>
+            <w:proofErr w:type="spellEnd"/>
+            <w:r>
+              <w:t>(</w:t>
+            </w:r>
+            <w:proofErr w:type="gramEnd"/>
+            <w:r>
+              <w:t>)</w:t>
+            </w:r>
+          </w:p>
+        </w:tc>
+        <w:tc>
+          <w:tcPr>
+            <w:tcW w:w="3685" w:type="dxa"/>
+          </w:tcPr>
+          <w:p>
+            <w:r>
+              <w:t>Un juego con 10 puntos</w:t>
+            </w:r>
+          </w:p>
+        </w:tc>
+        <w:tc>
+          <w:tcPr>
+            <w:tcW w:w="992" w:type="dxa"/>
+          </w:tcPr>
+          <w:p>
+            <w:r>
+              <w:t>Ninguno</w:t>
+            </w:r>
+          </w:p>
+        </w:tc>
+        <w:tc>
+          <w:tcPr>
+            <w:tcW w:w="2627" w:type="dxa"/>
+          </w:tcPr>
+          <w:p>
+            <w:r>
+              <w:t xml:space="preserve">El puntaje es </w:t>
+            </w:r>
+            <w:r>
+              <w:t>15</w:t>
+            </w:r>
+          </w:p>
+        </w:tc>
+      </w:tr>
+      <w:tr>
+        <w:trPr>
+          <w:trHeight w:val="672"/>
+        </w:trPr>
+        <w:tc>
+          <w:tcPr>
+            <w:tcW w:w="836" w:type="dxa"/>
+          </w:tcPr>
+          <w:p>
+            <w:r>
+              <w:t>Juego</w:t>
+            </w:r>
+          </w:p>
+        </w:tc>
+        <w:tc>
+          <w:tcPr>
+            <w:tcW w:w="1286" w:type="dxa"/>
+          </w:tcPr>
+          <w:p>
+            <w:proofErr w:type="spellStart"/>
+            <w:proofErr w:type="gramStart"/>
+            <w:r>
+              <w:t>bonusPuntaje</w:t>
+            </w:r>
+            <w:proofErr w:type="spellEnd"/>
+            <w:r>
+              <w:t>(</w:t>
+            </w:r>
+            <w:proofErr w:type="gramEnd"/>
+            <w:r>
+              <w:t>)</w:t>
+            </w:r>
+          </w:p>
+        </w:tc>
+        <w:tc>
+          <w:tcPr>
+            <w:tcW w:w="3685" w:type="dxa"/>
+          </w:tcPr>
+          <w:p>
+            <w:r>
+              <w:t xml:space="preserve">Un juego con </w:t>
+            </w:r>
+            <w:r>
+              <w:t>5</w:t>
+            </w:r>
+            <w:r>
+              <w:t xml:space="preserve"> puntos</w:t>
+            </w:r>
+          </w:p>
+        </w:tc>
+        <w:tc>
+          <w:tcPr>
+            <w:tcW w:w="992" w:type="dxa"/>
+          </w:tcPr>
+          <w:p>
+            <w:r>
+              <w:t>Ninguno</w:t>
+            </w:r>
+          </w:p>
+        </w:tc>
+        <w:tc>
+          <w:tcPr>
+            <w:tcW w:w="2627" w:type="dxa"/>
+          </w:tcPr>
+          <w:p>
+            <w:r>
+              <w:t xml:space="preserve">El puntaje es </w:t>
+            </w:r>
+            <w:r>
+              <w:t>10</w:t>
+            </w:r>
+            <w:bookmarkStart w:id="0" w:name="_GoBack"/>
+            <w:bookmarkEnd w:id="0"/>
+          </w:p>
+        </w:tc>
+      </w:tr>
+    </w:tbl>
+    <w:p>
+      <w:pPr>
+        <w:rPr>
+          <w:b/>
+          <w:sz w:val="28"/>
+        </w:rPr>
+      </w:pPr>
     </w:p>
     <w:p>
       <w:pPr>
@@ -10188,7 +10480,6 @@
           <w:p>
             <w:proofErr w:type="spellStart"/>
             <w:r>
-              <w:lastRenderedPageBreak/>
               <w:t>Nickname</w:t>
             </w:r>
             <w:proofErr w:type="spellEnd"/>
@@ -10221,7 +10512,6 @@
           </w:tcPr>
           <w:p>
             <w:r>
-              <w:lastRenderedPageBreak/>
               <w:t>Ninguna</w:t>
             </w:r>
           </w:p>
@@ -10549,6 +10839,7 @@
           </w:p>
           <w:p>
             <w:r>
+              <w:lastRenderedPageBreak/>
               <w:t>Puntos: 200</w:t>
             </w:r>
           </w:p>
@@ -10649,6 +10940,7 @@
           </w:tcPr>
           <w:p>
             <w:r>
+              <w:lastRenderedPageBreak/>
               <w:t>Ninguna</w:t>
             </w:r>
           </w:p>
@@ -10824,7 +11116,6 @@
           </w:tcPr>
           <w:p>
             <w:r>
-              <w:lastRenderedPageBreak/>
               <w:t xml:space="preserve">Prueba: Verifica que el método de mostrar la lista ordenada por nombre de manera ascendente y descendente funciona bien. </w:t>
             </w:r>
           </w:p>
@@ -11386,6 +11677,7 @@
           </w:p>
           <w:p>
             <w:r>
+              <w:lastRenderedPageBreak/>
               <w:t>Javier</w:t>
             </w:r>
           </w:p>
@@ -11736,7 +12028,6 @@
           </w:tcPr>
           <w:p>
             <w:r>
-              <w:lastRenderedPageBreak/>
               <w:t>Juego</w:t>
             </w:r>
           </w:p>
@@ -12973,4 +13264,16 @@
     </a:ext>
   </a:extLst>
 </a:theme>
+</file>
+
+<file path=customXml/item1.xml><?xml version="1.0" encoding="utf-8"?>
+<b:Sources xmlns:b="http://schemas.openxmlformats.org/officeDocument/2006/bibliography" xmlns="http://schemas.openxmlformats.org/officeDocument/2006/bibliography" SelectedStyle="\APASixthEditionOfficeOnline.xsl" StyleName="APA" Version="6"/>
+</file>
+
+<file path=customXml/itemProps1.xml><?xml version="1.0" encoding="utf-8"?>
+<ds:datastoreItem xmlns:ds="http://schemas.openxmlformats.org/officeDocument/2006/customXml" ds:itemID="{1768DCA3-3A31-4704-BBE3-84A8C6079429}">
+  <ds:schemaRefs>
+    <ds:schemaRef ds:uri="http://schemas.openxmlformats.org/officeDocument/2006/bibliography"/>
+  </ds:schemaRefs>
+</ds:datastoreItem>
 </file>
</xml_diff>

<commit_message>
Diseño de pruebas funcionalidades de guardado y serialización elementos del juego
</commit_message>
<xml_diff>
--- a/proyecto/docs/Diseño de pruebas unitarias.docx
+++ b/proyecto/docs/Diseño de pruebas unitarias.docx
@@ -9887,13 +9887,7 @@
             </w:r>
             <w:proofErr w:type="spellEnd"/>
             <w:r>
-              <w:t xml:space="preserve"> incremente el puntaje en </w:t>
-            </w:r>
-            <w:r>
-              <w:t>5</w:t>
-            </w:r>
-            <w:r>
-              <w:t xml:space="preserve"> puntos</w:t>
+              <w:t xml:space="preserve"> incremente el puntaje en 5 puntos</w:t>
             </w:r>
           </w:p>
         </w:tc>
@@ -10013,10 +10007,7 @@
           </w:tcPr>
           <w:p>
             <w:r>
-              <w:t xml:space="preserve">El puntaje es </w:t>
-            </w:r>
-            <w:r>
-              <w:t>15</w:t>
+              <w:t>El puntaje es 15</w:t>
             </w:r>
           </w:p>
         </w:tc>
@@ -10061,13 +10052,7 @@
           </w:tcPr>
           <w:p>
             <w:r>
-              <w:t xml:space="preserve">Un juego con </w:t>
-            </w:r>
-            <w:r>
-              <w:t>5</w:t>
-            </w:r>
-            <w:r>
-              <w:t xml:space="preserve"> puntos</w:t>
+              <w:t>Un juego con 5 puntos</w:t>
             </w:r>
           </w:p>
         </w:tc>
@@ -10087,13 +10072,1558 @@
           </w:tcPr>
           <w:p>
             <w:r>
-              <w:t xml:space="preserve">El puntaje es </w:t>
-            </w:r>
-            <w:r>
-              <w:t>10</w:t>
-            </w:r>
+              <w:t>El puntaje es 10</w:t>
+            </w:r>
+          </w:p>
+        </w:tc>
+      </w:tr>
+    </w:tbl>
+    <w:p>
+      <w:pPr>
+        <w:rPr>
+          <w:b/>
+          <w:sz w:val="28"/>
+        </w:rPr>
+      </w:pPr>
+    </w:p>
+    <w:tbl>
+      <w:tblPr>
+        <w:tblStyle w:val="Tablaconcuadrcula"/>
+        <w:tblW w:w="10060" w:type="dxa"/>
+        <w:tblLayout w:type="fixed"/>
+        <w:tblLook w:val="04A0" w:firstRow="1" w:lastRow="0" w:firstColumn="1" w:lastColumn="0" w:noHBand="0" w:noVBand="1"/>
+      </w:tblPr>
+      <w:tblGrid>
+        <w:gridCol w:w="731"/>
+        <w:gridCol w:w="2707"/>
+        <w:gridCol w:w="2752"/>
+        <w:gridCol w:w="2310"/>
+        <w:gridCol w:w="1560"/>
+      </w:tblGrid>
+      <w:tr>
+        <w:trPr>
+          <w:trHeight w:val="364"/>
+        </w:trPr>
+        <w:tc>
+          <w:tcPr>
+            <w:tcW w:w="10060" w:type="dxa"/>
+            <w:gridSpan w:val="5"/>
+          </w:tcPr>
+          <w:p>
+            <w:r>
+              <w:lastRenderedPageBreak/>
+              <w:t xml:space="preserve">Prueba: Verifica que los métodos se serialización y recuperado de los elementos del juego funcionan correctamente </w:t>
+            </w:r>
+          </w:p>
+        </w:tc>
+      </w:tr>
+      <w:tr>
+        <w:trPr>
+          <w:trHeight w:val="343"/>
+        </w:trPr>
+        <w:tc>
+          <w:tcPr>
+            <w:tcW w:w="731" w:type="dxa"/>
+          </w:tcPr>
+          <w:p>
+            <w:r>
+              <w:t>Clase</w:t>
+            </w:r>
+          </w:p>
+        </w:tc>
+        <w:tc>
+          <w:tcPr>
+            <w:tcW w:w="2707" w:type="dxa"/>
+          </w:tcPr>
+          <w:p>
+            <w:r>
+              <w:t>Método</w:t>
+            </w:r>
+          </w:p>
+        </w:tc>
+        <w:tc>
+          <w:tcPr>
+            <w:tcW w:w="2752" w:type="dxa"/>
+          </w:tcPr>
+          <w:p>
+            <w:r>
+              <w:t>Escenario</w:t>
+            </w:r>
+          </w:p>
+        </w:tc>
+        <w:tc>
+          <w:tcPr>
+            <w:tcW w:w="2310" w:type="dxa"/>
+          </w:tcPr>
+          <w:p>
+            <w:r>
+              <w:t>Valores de entrada</w:t>
+            </w:r>
+          </w:p>
+        </w:tc>
+        <w:tc>
+          <w:tcPr>
+            <w:tcW w:w="1560" w:type="dxa"/>
+          </w:tcPr>
+          <w:p>
+            <w:r>
+              <w:t>Resultado</w:t>
+            </w:r>
+          </w:p>
+        </w:tc>
+      </w:tr>
+      <w:tr>
+        <w:trPr>
+          <w:trHeight w:val="672"/>
+        </w:trPr>
+        <w:tc>
+          <w:tcPr>
+            <w:tcW w:w="731" w:type="dxa"/>
+          </w:tcPr>
+          <w:p>
+            <w:r>
+              <w:t>Juego</w:t>
+            </w:r>
+          </w:p>
+        </w:tc>
+        <w:tc>
+          <w:tcPr>
+            <w:tcW w:w="2707" w:type="dxa"/>
+          </w:tcPr>
+          <w:p>
+            <w:proofErr w:type="spellStart"/>
+            <w:r>
+              <w:t>recuperarNave</w:t>
+            </w:r>
+            <w:proofErr w:type="spellEnd"/>
+            <w:r>
+              <w:t>(</w:t>
+            </w:r>
+            <w:proofErr w:type="spellStart"/>
+            <w:r>
+              <w:t>String</w:t>
+            </w:r>
+            <w:proofErr w:type="spellEnd"/>
+            <w:r>
+              <w:t>):</w:t>
+            </w:r>
+            <w:r>
+              <w:t xml:space="preserve"> </w:t>
+            </w:r>
+          </w:p>
+          <w:p>
+            <w:proofErr w:type="spellStart"/>
+            <w:r>
+              <w:t>void</w:t>
+            </w:r>
+            <w:proofErr w:type="spellEnd"/>
+          </w:p>
+          <w:p/>
+        </w:tc>
+        <w:tc>
+          <w:tcPr>
+            <w:tcW w:w="2752" w:type="dxa"/>
+          </w:tcPr>
+          <w:p>
+            <w:r>
+              <w:t>Una nave con 2 vidas y un proyectil rápido.</w:t>
+            </w:r>
+          </w:p>
+          <w:p>
+            <w:r>
+              <w:t xml:space="preserve">Se llama al método </w:t>
+            </w:r>
+            <w:proofErr w:type="spellStart"/>
+            <w:r>
+              <w:t>guardarNave</w:t>
+            </w:r>
+            <w:proofErr w:type="spellEnd"/>
+            <w:r>
+              <w:t>(</w:t>
+            </w:r>
+            <w:proofErr w:type="spellStart"/>
+            <w:r>
+              <w:t>String</w:t>
+            </w:r>
+            <w:proofErr w:type="spellEnd"/>
+            <w:r>
+              <w:t>) donde</w:t>
+            </w:r>
+          </w:p>
+          <w:p>
+            <w:pPr>
+              <w:rPr>
+                <w:lang w:val="en-US"/>
+              </w:rPr>
+            </w:pPr>
+            <w:r>
+              <w:rPr>
+                <w:lang w:val="en-US"/>
+              </w:rPr>
+              <w:t xml:space="preserve">String </w:t>
+            </w:r>
+            <w:proofErr w:type="spellStart"/>
+            <w:r>
+              <w:rPr>
+                <w:lang w:val="en-US"/>
+              </w:rPr>
+              <w:t>direc</w:t>
+            </w:r>
+            <w:proofErr w:type="spellEnd"/>
+            <w:r>
+              <w:rPr>
+                <w:lang w:val="en-US"/>
+              </w:rPr>
+              <w:t>= “.</w:t>
+            </w:r>
+            <w:r>
+              <w:rPr>
+                <w:lang w:val="en-US"/>
+              </w:rPr>
+              <w:t>/test</w:t>
+            </w:r>
+            <w:r>
+              <w:rPr>
+                <w:lang w:val="en-US"/>
+              </w:rPr>
+              <w:t>/</w:t>
+            </w:r>
+            <w:proofErr w:type="spellStart"/>
+            <w:r>
+              <w:rPr>
+                <w:lang w:val="en-US"/>
+              </w:rPr>
+              <w:t>datatest</w:t>
+            </w:r>
+            <w:proofErr w:type="spellEnd"/>
+            <w:r>
+              <w:rPr>
+                <w:lang w:val="en-US"/>
+              </w:rPr>
+              <w:t>/nave.txt”</w:t>
+            </w:r>
+          </w:p>
+        </w:tc>
+        <w:tc>
+          <w:tcPr>
+            <w:tcW w:w="2310" w:type="dxa"/>
+          </w:tcPr>
+          <w:p>
+            <w:r>
+              <w:t>“./test/</w:t>
+            </w:r>
+            <w:proofErr w:type="spellStart"/>
+            <w:r>
+              <w:t>datatest</w:t>
+            </w:r>
+            <w:proofErr w:type="spellEnd"/>
+            <w:r>
+              <w:t>/nave.txt”</w:t>
+            </w:r>
+          </w:p>
+        </w:tc>
+        <w:tc>
+          <w:tcPr>
+            <w:tcW w:w="1560" w:type="dxa"/>
+          </w:tcPr>
+          <w:p>
+            <w:r>
+              <w:t>La nave recuperada tiene 2 vidas y un proyectil rápido</w:t>
+            </w:r>
+          </w:p>
+        </w:tc>
+      </w:tr>
+      <w:tr>
+        <w:trPr>
+          <w:trHeight w:val="672"/>
+        </w:trPr>
+        <w:tc>
+          <w:tcPr>
+            <w:tcW w:w="731" w:type="dxa"/>
+          </w:tcPr>
+          <w:p>
+            <w:r>
+              <w:t>Juego</w:t>
+            </w:r>
+          </w:p>
+        </w:tc>
+        <w:tc>
+          <w:tcPr>
+            <w:tcW w:w="2707" w:type="dxa"/>
+          </w:tcPr>
+          <w:p>
+            <w:proofErr w:type="spellStart"/>
+            <w:r>
+              <w:t>recuperarNave</w:t>
+            </w:r>
+            <w:proofErr w:type="spellEnd"/>
+            <w:r>
+              <w:t>(</w:t>
+            </w:r>
+            <w:proofErr w:type="spellStart"/>
+            <w:r>
+              <w:t>String</w:t>
+            </w:r>
+            <w:proofErr w:type="spellEnd"/>
+            <w:r>
+              <w:t>):</w:t>
+            </w:r>
+            <w:r>
+              <w:t xml:space="preserve"> </w:t>
+            </w:r>
+            <w:proofErr w:type="spellStart"/>
+            <w:r>
+              <w:t>void</w:t>
+            </w:r>
+            <w:proofErr w:type="spellEnd"/>
+          </w:p>
+          <w:p/>
+        </w:tc>
+        <w:tc>
+          <w:tcPr>
+            <w:tcW w:w="2752" w:type="dxa"/>
+          </w:tcPr>
+          <w:p>
+            <w:r>
+              <w:t>El mismo que el a</w:t>
+            </w:r>
+            <w:r>
+              <w:t>nterior</w:t>
+            </w:r>
+          </w:p>
+        </w:tc>
+        <w:tc>
+          <w:tcPr>
+            <w:tcW w:w="2310" w:type="dxa"/>
+          </w:tcPr>
+          <w:p>
+            <w:r>
+              <w:t>“./</w:t>
+            </w:r>
+            <w:proofErr w:type="spellStart"/>
+            <w:r>
+              <w:t>datatest</w:t>
+            </w:r>
+            <w:proofErr w:type="spellEnd"/>
+            <w:r>
+              <w:t>/nave.txt”</w:t>
+            </w:r>
+          </w:p>
+        </w:tc>
+        <w:tc>
+          <w:tcPr>
+            <w:tcW w:w="1560" w:type="dxa"/>
+          </w:tcPr>
+          <w:p>
+            <w:r>
+              <w:t xml:space="preserve">Lanza una </w:t>
+            </w:r>
+            <w:proofErr w:type="spellStart"/>
+            <w:r>
+              <w:t>IOException</w:t>
+            </w:r>
+            <w:proofErr w:type="spellEnd"/>
+          </w:p>
+        </w:tc>
+      </w:tr>
+      <w:tr>
+        <w:trPr>
+          <w:trHeight w:val="672"/>
+        </w:trPr>
+        <w:tc>
+          <w:tcPr>
+            <w:tcW w:w="731" w:type="dxa"/>
+          </w:tcPr>
+          <w:p>
+            <w:r>
+              <w:t>Juego</w:t>
+            </w:r>
+          </w:p>
+        </w:tc>
+        <w:tc>
+          <w:tcPr>
+            <w:tcW w:w="2707" w:type="dxa"/>
+          </w:tcPr>
+          <w:p>
+            <w:proofErr w:type="spellStart"/>
+            <w:r>
+              <w:t>recuperarPelotas</w:t>
+            </w:r>
+            <w:proofErr w:type="spellEnd"/>
+            <w:r>
+              <w:t>(</w:t>
+            </w:r>
+            <w:proofErr w:type="spellStart"/>
+            <w:r>
+              <w:t>String</w:t>
+            </w:r>
+            <w:proofErr w:type="spellEnd"/>
+            <w:r>
+              <w:t>):</w:t>
+            </w:r>
+            <w:r>
+              <w:t xml:space="preserve"> </w:t>
+            </w:r>
+            <w:proofErr w:type="spellStart"/>
+            <w:r>
+              <w:t>void</w:t>
+            </w:r>
+            <w:proofErr w:type="spellEnd"/>
+          </w:p>
+          <w:p/>
+        </w:tc>
+        <w:tc>
+          <w:tcPr>
+            <w:tcW w:w="2752" w:type="dxa"/>
+          </w:tcPr>
+          <w:p>
+            <w:r>
+              <w:t>Un juego con un árbol de pelotas de peso 4.</w:t>
+            </w:r>
+          </w:p>
+          <w:p>
+            <w:r>
+              <w:t>Se llama al método</w:t>
+            </w:r>
+          </w:p>
+          <w:p>
+            <w:proofErr w:type="spellStart"/>
+            <w:r>
+              <w:t>guardarPelotas</w:t>
+            </w:r>
+            <w:proofErr w:type="spellEnd"/>
+            <w:r>
+              <w:t>(</w:t>
+            </w:r>
+            <w:proofErr w:type="spellStart"/>
+            <w:r>
+              <w:t>String</w:t>
+            </w:r>
+            <w:proofErr w:type="spellEnd"/>
+            <w:r>
+              <w:t>) donde</w:t>
+            </w:r>
+          </w:p>
+          <w:p>
+            <w:pPr>
+              <w:rPr>
+                <w:lang w:val="en-US"/>
+              </w:rPr>
+            </w:pPr>
+            <w:r>
+              <w:rPr>
+                <w:lang w:val="en-US"/>
+              </w:rPr>
+              <w:t xml:space="preserve">String </w:t>
+            </w:r>
+            <w:proofErr w:type="spellStart"/>
+            <w:r>
+              <w:rPr>
+                <w:lang w:val="en-US"/>
+              </w:rPr>
+              <w:t>direc</w:t>
+            </w:r>
+            <w:proofErr w:type="spellEnd"/>
+            <w:r>
+              <w:rPr>
+                <w:lang w:val="en-US"/>
+              </w:rPr>
+              <w:t>= “.</w:t>
+            </w:r>
+            <w:r>
+              <w:rPr>
+                <w:lang w:val="en-US"/>
+              </w:rPr>
+              <w:t>/test</w:t>
+            </w:r>
+            <w:r>
+              <w:rPr>
+                <w:lang w:val="en-US"/>
+              </w:rPr>
+              <w:t>/</w:t>
+            </w:r>
+            <w:proofErr w:type="spellStart"/>
+            <w:r>
+              <w:rPr>
+                <w:lang w:val="en-US"/>
+              </w:rPr>
+              <w:t>datatest</w:t>
+            </w:r>
+            <w:proofErr w:type="spellEnd"/>
+            <w:r>
+              <w:rPr>
+                <w:lang w:val="en-US"/>
+              </w:rPr>
+              <w:t>/</w:t>
+            </w:r>
+            <w:r>
+              <w:rPr>
+                <w:lang w:val="en-US"/>
+              </w:rPr>
+              <w:t>pelotas</w:t>
+            </w:r>
+            <w:r>
+              <w:rPr>
+                <w:lang w:val="en-US"/>
+              </w:rPr>
+              <w:t>.txt”</w:t>
+            </w:r>
+          </w:p>
+        </w:tc>
+        <w:tc>
+          <w:tcPr>
+            <w:tcW w:w="2310" w:type="dxa"/>
+          </w:tcPr>
+          <w:p>
+            <w:r>
+              <w:t>“./test/</w:t>
+            </w:r>
+            <w:proofErr w:type="spellStart"/>
+            <w:r>
+              <w:t>datatest</w:t>
+            </w:r>
+            <w:proofErr w:type="spellEnd"/>
+            <w:r>
+              <w:t>/pelotas.txt”</w:t>
+            </w:r>
+          </w:p>
+        </w:tc>
+        <w:tc>
+          <w:tcPr>
+            <w:tcW w:w="1560" w:type="dxa"/>
+          </w:tcPr>
+          <w:p>
+            <w:r>
+              <w:t xml:space="preserve">El árbol de pelotas es de peso </w:t>
+            </w:r>
+            <w:r>
+              <w:t>4</w:t>
+            </w:r>
+          </w:p>
+        </w:tc>
+      </w:tr>
+      <w:tr>
+        <w:trPr>
+          <w:trHeight w:val="672"/>
+        </w:trPr>
+        <w:tc>
+          <w:tcPr>
+            <w:tcW w:w="731" w:type="dxa"/>
+          </w:tcPr>
+          <w:p>
+            <w:r>
+              <w:t>Juego</w:t>
+            </w:r>
+          </w:p>
+        </w:tc>
+        <w:tc>
+          <w:tcPr>
+            <w:tcW w:w="2707" w:type="dxa"/>
+          </w:tcPr>
+          <w:p>
+            <w:proofErr w:type="spellStart"/>
+            <w:r>
+              <w:t>recuperarPelotas</w:t>
+            </w:r>
+            <w:proofErr w:type="spellEnd"/>
+            <w:r>
+              <w:t>(</w:t>
+            </w:r>
+            <w:proofErr w:type="spellStart"/>
+            <w:r>
+              <w:t>String</w:t>
+            </w:r>
+            <w:proofErr w:type="spellEnd"/>
+            <w:r>
+              <w:t>):</w:t>
+            </w:r>
+            <w:r>
+              <w:t xml:space="preserve"> </w:t>
+            </w:r>
+            <w:proofErr w:type="spellStart"/>
+            <w:r>
+              <w:t>void</w:t>
+            </w:r>
+            <w:proofErr w:type="spellEnd"/>
+          </w:p>
+          <w:p/>
+        </w:tc>
+        <w:tc>
+          <w:tcPr>
+            <w:tcW w:w="2752" w:type="dxa"/>
+          </w:tcPr>
+          <w:p>
+            <w:r>
+              <w:t>El mismo que el anterior</w:t>
+            </w:r>
+          </w:p>
+        </w:tc>
+        <w:tc>
+          <w:tcPr>
+            <w:tcW w:w="2310" w:type="dxa"/>
+          </w:tcPr>
+          <w:p>
+            <w:r>
+              <w:t>“./</w:t>
+            </w:r>
+            <w:proofErr w:type="spellStart"/>
+            <w:r>
+              <w:t>datatest</w:t>
+            </w:r>
+            <w:proofErr w:type="spellEnd"/>
+            <w:r>
+              <w:t>/pelotas.txt”</w:t>
+            </w:r>
+          </w:p>
+        </w:tc>
+        <w:tc>
+          <w:tcPr>
+            <w:tcW w:w="1560" w:type="dxa"/>
+          </w:tcPr>
+          <w:p>
+            <w:r>
+              <w:t xml:space="preserve">Lanza </w:t>
+            </w:r>
+            <w:proofErr w:type="spellStart"/>
+            <w:r>
+              <w:t>IOException</w:t>
+            </w:r>
+            <w:proofErr w:type="spellEnd"/>
+          </w:p>
+        </w:tc>
+      </w:tr>
+      <w:tr>
+        <w:trPr>
+          <w:trHeight w:val="672"/>
+        </w:trPr>
+        <w:tc>
+          <w:tcPr>
+            <w:tcW w:w="731" w:type="dxa"/>
+          </w:tcPr>
+          <w:p>
+            <w:r>
+              <w:t>Juego</w:t>
+            </w:r>
+          </w:p>
+        </w:tc>
+        <w:tc>
+          <w:tcPr>
+            <w:tcW w:w="2707" w:type="dxa"/>
+          </w:tcPr>
+          <w:p>
+            <w:proofErr w:type="spellStart"/>
+            <w:r>
+              <w:t>recuperar</w:t>
+            </w:r>
+            <w:r>
+              <w:t>Bonus</w:t>
+            </w:r>
+            <w:proofErr w:type="spellEnd"/>
+            <w:r>
+              <w:t>(</w:t>
+            </w:r>
+            <w:proofErr w:type="spellStart"/>
+            <w:r>
+              <w:t>String</w:t>
+            </w:r>
+            <w:proofErr w:type="spellEnd"/>
+            <w:r>
+              <w:t xml:space="preserve">): </w:t>
+            </w:r>
+            <w:proofErr w:type="spellStart"/>
+            <w:r>
+              <w:t>void</w:t>
+            </w:r>
+            <w:proofErr w:type="spellEnd"/>
+          </w:p>
+          <w:p/>
+        </w:tc>
+        <w:tc>
+          <w:tcPr>
+            <w:tcW w:w="2752" w:type="dxa"/>
+          </w:tcPr>
+          <w:p>
+            <w:r>
+              <w:t>Un juego con un</w:t>
+            </w:r>
+            <w:r>
+              <w:t xml:space="preserve">a lista de </w:t>
+            </w:r>
+            <w:proofErr w:type="spellStart"/>
+            <w:r>
+              <w:t>bonusque</w:t>
+            </w:r>
+            <w:proofErr w:type="spellEnd"/>
+            <w:r>
+              <w:t xml:space="preserve"> tenga 4 bonus, donde el primer bonus es un </w:t>
+            </w:r>
+            <w:proofErr w:type="spellStart"/>
+            <w:r>
+              <w:t>BonoVida</w:t>
+            </w:r>
+            <w:proofErr w:type="spellEnd"/>
+          </w:p>
+          <w:p>
+            <w:r>
+              <w:t>Se llama al método</w:t>
+            </w:r>
+          </w:p>
+          <w:p>
+            <w:pPr>
+              <w:rPr>
+                <w:lang w:val="en-US"/>
+              </w:rPr>
+            </w:pPr>
+            <w:proofErr w:type="spellStart"/>
+            <w:r>
+              <w:rPr>
+                <w:lang w:val="en-US"/>
+              </w:rPr>
+              <w:t>guardar</w:t>
+            </w:r>
+            <w:r>
+              <w:rPr>
+                <w:lang w:val="en-US"/>
+              </w:rPr>
+              <w:t>Bonus</w:t>
+            </w:r>
+            <w:proofErr w:type="spellEnd"/>
+            <w:r>
+              <w:rPr>
+                <w:lang w:val="en-US"/>
+              </w:rPr>
+              <w:t xml:space="preserve">(String) </w:t>
+            </w:r>
+            <w:proofErr w:type="spellStart"/>
+            <w:r>
+              <w:rPr>
+                <w:lang w:val="en-US"/>
+              </w:rPr>
+              <w:t>donde</w:t>
+            </w:r>
+            <w:proofErr w:type="spellEnd"/>
+          </w:p>
+          <w:p>
+            <w:pPr>
+              <w:rPr>
+                <w:lang w:val="en-US"/>
+              </w:rPr>
+            </w:pPr>
+            <w:r>
+              <w:rPr>
+                <w:lang w:val="en-US"/>
+              </w:rPr>
+              <w:t xml:space="preserve">String </w:t>
+            </w:r>
+            <w:proofErr w:type="spellStart"/>
+            <w:r>
+              <w:rPr>
+                <w:lang w:val="en-US"/>
+              </w:rPr>
+              <w:t>direc</w:t>
+            </w:r>
+            <w:proofErr w:type="spellEnd"/>
+            <w:r>
+              <w:rPr>
+                <w:lang w:val="en-US"/>
+              </w:rPr>
+              <w:t>= “.</w:t>
+            </w:r>
+            <w:r>
+              <w:rPr>
+                <w:lang w:val="en-US"/>
+              </w:rPr>
+              <w:t>/test</w:t>
+            </w:r>
+            <w:r>
+              <w:rPr>
+                <w:lang w:val="en-US"/>
+              </w:rPr>
+              <w:t>/</w:t>
+            </w:r>
+            <w:proofErr w:type="spellStart"/>
+            <w:r>
+              <w:rPr>
+                <w:lang w:val="en-US"/>
+              </w:rPr>
+              <w:t>datatest</w:t>
+            </w:r>
+            <w:proofErr w:type="spellEnd"/>
+            <w:r>
+              <w:rPr>
+                <w:lang w:val="en-US"/>
+              </w:rPr>
+              <w:t>/</w:t>
+            </w:r>
+            <w:r>
+              <w:rPr>
+                <w:lang w:val="en-US"/>
+              </w:rPr>
+              <w:t>bonus</w:t>
+            </w:r>
+            <w:r>
+              <w:rPr>
+                <w:lang w:val="en-US"/>
+              </w:rPr>
+              <w:t>.txt”</w:t>
+            </w:r>
+          </w:p>
+        </w:tc>
+        <w:tc>
+          <w:tcPr>
+            <w:tcW w:w="2310" w:type="dxa"/>
+          </w:tcPr>
+          <w:p>
+            <w:r>
+              <w:t>“./test/</w:t>
+            </w:r>
+            <w:proofErr w:type="spellStart"/>
+            <w:r>
+              <w:t>datatest</w:t>
+            </w:r>
+            <w:proofErr w:type="spellEnd"/>
+            <w:r>
+              <w:t>/</w:t>
+            </w:r>
+            <w:r>
+              <w:t>bonus</w:t>
+            </w:r>
+            <w:r>
+              <w:t>.txt”</w:t>
+            </w:r>
+          </w:p>
+        </w:tc>
+        <w:tc>
+          <w:tcPr>
+            <w:tcW w:w="1560" w:type="dxa"/>
+          </w:tcPr>
+          <w:p>
+            <w:r>
+              <w:t xml:space="preserve">El </w:t>
+            </w:r>
+            <w:r>
+              <w:t xml:space="preserve">primer bono de la lista recuperada es un </w:t>
+            </w:r>
+            <w:proofErr w:type="spellStart"/>
+            <w:r>
+              <w:t>BonoVida</w:t>
+            </w:r>
+            <w:proofErr w:type="spellEnd"/>
+            <w:r>
+              <w:t>.</w:t>
+            </w:r>
+          </w:p>
+        </w:tc>
+      </w:tr>
+      <w:tr>
+        <w:trPr>
+          <w:trHeight w:val="672"/>
+        </w:trPr>
+        <w:tc>
+          <w:tcPr>
+            <w:tcW w:w="731" w:type="dxa"/>
+          </w:tcPr>
+          <w:p>
+            <w:r>
+              <w:t>Juego</w:t>
+            </w:r>
+          </w:p>
+        </w:tc>
+        <w:tc>
+          <w:tcPr>
+            <w:tcW w:w="2707" w:type="dxa"/>
+          </w:tcPr>
+          <w:p>
+            <w:proofErr w:type="spellStart"/>
+            <w:r>
+              <w:t>recuperar</w:t>
+            </w:r>
+            <w:r>
+              <w:t>Bonus</w:t>
+            </w:r>
+            <w:proofErr w:type="spellEnd"/>
+            <w:r>
+              <w:t>(</w:t>
+            </w:r>
+            <w:proofErr w:type="spellStart"/>
+            <w:r>
+              <w:t>String</w:t>
+            </w:r>
+            <w:proofErr w:type="spellEnd"/>
+            <w:r>
+              <w:t xml:space="preserve">): </w:t>
+            </w:r>
+            <w:proofErr w:type="spellStart"/>
+            <w:r>
+              <w:t>void</w:t>
+            </w:r>
+            <w:proofErr w:type="spellEnd"/>
+          </w:p>
+          <w:p/>
+        </w:tc>
+        <w:tc>
+          <w:tcPr>
+            <w:tcW w:w="2752" w:type="dxa"/>
+          </w:tcPr>
+          <w:p>
+            <w:r>
+              <w:t>El mismo que el anterior</w:t>
+            </w:r>
+          </w:p>
+        </w:tc>
+        <w:tc>
+          <w:tcPr>
+            <w:tcW w:w="2310" w:type="dxa"/>
+          </w:tcPr>
+          <w:p>
+            <w:r>
+              <w:t>“./</w:t>
+            </w:r>
+            <w:proofErr w:type="spellStart"/>
+            <w:r>
+              <w:t>datatest</w:t>
+            </w:r>
+            <w:proofErr w:type="spellEnd"/>
+            <w:r>
+              <w:t>/</w:t>
+            </w:r>
+            <w:r>
+              <w:t>bonus</w:t>
+            </w:r>
+            <w:r>
+              <w:t>.txt”</w:t>
+            </w:r>
+          </w:p>
+        </w:tc>
+        <w:tc>
+          <w:tcPr>
+            <w:tcW w:w="1560" w:type="dxa"/>
+          </w:tcPr>
+          <w:p>
+            <w:r>
+              <w:t xml:space="preserve">Lanza </w:t>
+            </w:r>
+            <w:proofErr w:type="spellStart"/>
+            <w:r>
+              <w:t>IOException</w:t>
+            </w:r>
+            <w:proofErr w:type="spellEnd"/>
+          </w:p>
+        </w:tc>
+      </w:tr>
+      <w:tr>
+        <w:trPr>
+          <w:trHeight w:val="672"/>
+        </w:trPr>
+        <w:tc>
+          <w:tcPr>
+            <w:tcW w:w="731" w:type="dxa"/>
+          </w:tcPr>
+          <w:p>
+            <w:r>
+              <w:t>Juego</w:t>
+            </w:r>
+          </w:p>
+        </w:tc>
+        <w:tc>
+          <w:tcPr>
+            <w:tcW w:w="2707" w:type="dxa"/>
+          </w:tcPr>
+          <w:p>
+            <w:proofErr w:type="spellStart"/>
+            <w:r>
+              <w:t>recuperar</w:t>
+            </w:r>
+            <w:r>
+              <w:t>Deco</w:t>
+            </w:r>
+            <w:proofErr w:type="spellEnd"/>
+            <w:r>
+              <w:t>(</w:t>
+            </w:r>
+            <w:proofErr w:type="spellStart"/>
+            <w:r>
+              <w:t>String</w:t>
+            </w:r>
+            <w:proofErr w:type="spellEnd"/>
+            <w:r>
+              <w:t xml:space="preserve">): </w:t>
+            </w:r>
+            <w:proofErr w:type="spellStart"/>
+            <w:r>
+              <w:t>void</w:t>
+            </w:r>
+            <w:proofErr w:type="spellEnd"/>
+          </w:p>
+          <w:p/>
+        </w:tc>
+        <w:tc>
+          <w:tcPr>
+            <w:tcW w:w="2752" w:type="dxa"/>
+          </w:tcPr>
+          <w:p>
+            <w:r>
+              <w:t>Un juego con un</w:t>
+            </w:r>
+            <w:r>
+              <w:t>a lista de 3 decoraciones</w:t>
+            </w:r>
+          </w:p>
+          <w:p>
+            <w:r>
+              <w:t>Se llama al método</w:t>
+            </w:r>
+          </w:p>
+          <w:p>
+            <w:pPr>
+              <w:rPr>
+                <w:lang w:val="en-US"/>
+              </w:rPr>
+            </w:pPr>
+            <w:proofErr w:type="spellStart"/>
+            <w:r>
+              <w:rPr>
+                <w:lang w:val="en-US"/>
+              </w:rPr>
+              <w:t>guarda</w:t>
+            </w:r>
+            <w:r>
+              <w:rPr>
+                <w:lang w:val="en-US"/>
+              </w:rPr>
+              <w:t>rDeco</w:t>
+            </w:r>
+            <w:proofErr w:type="spellEnd"/>
+            <w:r>
+              <w:rPr>
+                <w:lang w:val="en-US"/>
+              </w:rPr>
+              <w:t xml:space="preserve">(String) </w:t>
+            </w:r>
+            <w:proofErr w:type="spellStart"/>
+            <w:r>
+              <w:rPr>
+                <w:lang w:val="en-US"/>
+              </w:rPr>
+              <w:t>donde</w:t>
+            </w:r>
+            <w:proofErr w:type="spellEnd"/>
+          </w:p>
+          <w:p>
+            <w:pPr>
+              <w:rPr>
+                <w:lang w:val="en-US"/>
+              </w:rPr>
+            </w:pPr>
+            <w:r>
+              <w:rPr>
+                <w:lang w:val="en-US"/>
+              </w:rPr>
+              <w:t xml:space="preserve">String </w:t>
+            </w:r>
+            <w:proofErr w:type="spellStart"/>
+            <w:r>
+              <w:rPr>
+                <w:lang w:val="en-US"/>
+              </w:rPr>
+              <w:t>direc</w:t>
+            </w:r>
+            <w:proofErr w:type="spellEnd"/>
+            <w:r>
+              <w:rPr>
+                <w:lang w:val="en-US"/>
+              </w:rPr>
+              <w:t>= “.</w:t>
+            </w:r>
+            <w:r>
+              <w:rPr>
+                <w:lang w:val="en-US"/>
+              </w:rPr>
+              <w:t>/test</w:t>
+            </w:r>
+            <w:r>
+              <w:rPr>
+                <w:lang w:val="en-US"/>
+              </w:rPr>
+              <w:t>/</w:t>
+            </w:r>
+            <w:proofErr w:type="spellStart"/>
+            <w:r>
+              <w:rPr>
+                <w:lang w:val="en-US"/>
+              </w:rPr>
+              <w:t>datatest</w:t>
+            </w:r>
+            <w:proofErr w:type="spellEnd"/>
+            <w:r>
+              <w:rPr>
+                <w:lang w:val="en-US"/>
+              </w:rPr>
+              <w:t>/</w:t>
+            </w:r>
+            <w:r>
+              <w:rPr>
+                <w:lang w:val="en-US"/>
+              </w:rPr>
+              <w:t>deco</w:t>
+            </w:r>
+            <w:r>
+              <w:rPr>
+                <w:lang w:val="en-US"/>
+              </w:rPr>
+              <w:t>.txt”</w:t>
+            </w:r>
+          </w:p>
+        </w:tc>
+        <w:tc>
+          <w:tcPr>
+            <w:tcW w:w="2310" w:type="dxa"/>
+          </w:tcPr>
+          <w:p>
+            <w:r>
+              <w:t>“./test/</w:t>
+            </w:r>
+            <w:proofErr w:type="spellStart"/>
+            <w:r>
+              <w:t>datatest</w:t>
+            </w:r>
+            <w:proofErr w:type="spellEnd"/>
+            <w:r>
+              <w:t>/</w:t>
+            </w:r>
+            <w:r>
+              <w:t>deco</w:t>
+            </w:r>
+            <w:r>
+              <w:t>.txt”</w:t>
+            </w:r>
+          </w:p>
+        </w:tc>
+        <w:tc>
+          <w:tcPr>
+            <w:tcW w:w="1560" w:type="dxa"/>
+          </w:tcPr>
+          <w:p>
+            <w:r>
+              <w:t>La lista recuperada tiene 3 decoraciones.</w:t>
+            </w:r>
+          </w:p>
+        </w:tc>
+      </w:tr>
+      <w:tr>
+        <w:trPr>
+          <w:trHeight w:val="672"/>
+        </w:trPr>
+        <w:tc>
+          <w:tcPr>
+            <w:tcW w:w="731" w:type="dxa"/>
+          </w:tcPr>
+          <w:p>
+            <w:r>
+              <w:t>Juego</w:t>
+            </w:r>
+          </w:p>
+        </w:tc>
+        <w:tc>
+          <w:tcPr>
+            <w:tcW w:w="2707" w:type="dxa"/>
+          </w:tcPr>
+          <w:p>
+            <w:proofErr w:type="spellStart"/>
+            <w:r>
+              <w:t>recuperar</w:t>
+            </w:r>
+            <w:r>
+              <w:t>Deco</w:t>
+            </w:r>
+            <w:proofErr w:type="spellEnd"/>
+            <w:r>
+              <w:t>(</w:t>
+            </w:r>
+            <w:proofErr w:type="spellStart"/>
+            <w:r>
+              <w:t>String</w:t>
+            </w:r>
+            <w:proofErr w:type="spellEnd"/>
+            <w:r>
+              <w:t xml:space="preserve">): </w:t>
+            </w:r>
+            <w:proofErr w:type="spellStart"/>
+            <w:r>
+              <w:t>void</w:t>
+            </w:r>
+            <w:proofErr w:type="spellEnd"/>
+          </w:p>
+          <w:p/>
+        </w:tc>
+        <w:tc>
+          <w:tcPr>
+            <w:tcW w:w="2752" w:type="dxa"/>
+          </w:tcPr>
+          <w:p>
+            <w:r>
+              <w:t>El mismo que el anterior</w:t>
+            </w:r>
+          </w:p>
+        </w:tc>
+        <w:tc>
+          <w:tcPr>
+            <w:tcW w:w="2310" w:type="dxa"/>
+          </w:tcPr>
+          <w:p>
+            <w:r>
+              <w:t>“./</w:t>
+            </w:r>
+            <w:proofErr w:type="spellStart"/>
+            <w:r>
+              <w:t>datatest</w:t>
+            </w:r>
+            <w:proofErr w:type="spellEnd"/>
+            <w:r>
+              <w:t>/</w:t>
+            </w:r>
+            <w:r>
+              <w:t>deco</w:t>
+            </w:r>
+            <w:r>
+              <w:t>.txt”</w:t>
+            </w:r>
+          </w:p>
+        </w:tc>
+        <w:tc>
+          <w:tcPr>
+            <w:tcW w:w="1560" w:type="dxa"/>
+          </w:tcPr>
+          <w:p>
+            <w:r>
+              <w:t xml:space="preserve">Lanza </w:t>
+            </w:r>
+            <w:proofErr w:type="spellStart"/>
+            <w:r>
+              <w:t>IOException</w:t>
+            </w:r>
+            <w:proofErr w:type="spellEnd"/>
+          </w:p>
+        </w:tc>
+      </w:tr>
+      <w:tr>
+        <w:trPr>
+          <w:trHeight w:val="672"/>
+        </w:trPr>
+        <w:tc>
+          <w:tcPr>
+            <w:tcW w:w="731" w:type="dxa"/>
+          </w:tcPr>
+          <w:p>
+            <w:r>
+              <w:t>Juego</w:t>
+            </w:r>
+          </w:p>
+        </w:tc>
+        <w:tc>
+          <w:tcPr>
+            <w:tcW w:w="2707" w:type="dxa"/>
+          </w:tcPr>
+          <w:p>
+            <w:proofErr w:type="spellStart"/>
+            <w:r>
+              <w:t>recuperar</w:t>
+            </w:r>
+            <w:r>
+              <w:t>Jugadores</w:t>
+            </w:r>
+            <w:proofErr w:type="spellEnd"/>
+            <w:r>
+              <w:t>(</w:t>
+            </w:r>
+            <w:proofErr w:type="spellStart"/>
+            <w:r>
+              <w:t>String</w:t>
+            </w:r>
+            <w:proofErr w:type="spellEnd"/>
+            <w:r>
+              <w:t xml:space="preserve">): </w:t>
+            </w:r>
+            <w:proofErr w:type="spellStart"/>
+            <w:r>
+              <w:t>void</w:t>
+            </w:r>
+            <w:proofErr w:type="spellEnd"/>
+          </w:p>
+          <w:p/>
+        </w:tc>
+        <w:tc>
+          <w:tcPr>
+            <w:tcW w:w="2752" w:type="dxa"/>
+          </w:tcPr>
+          <w:p>
+            <w:r>
+              <w:t>Un juego con un</w:t>
+            </w:r>
+            <w:r>
+              <w:t xml:space="preserve"> árbol de jugadores de peso 5, donde su raíz es un jugador con</w:t>
+            </w:r>
+          </w:p>
+          <w:p>
+            <w:proofErr w:type="spellStart"/>
+            <w:r>
+              <w:t>Nickname</w:t>
+            </w:r>
+            <w:proofErr w:type="spellEnd"/>
+            <w:proofErr w:type="gramStart"/>
+            <w:r>
+              <w:t>=”Joan</w:t>
+            </w:r>
+            <w:proofErr w:type="gramEnd"/>
+            <w:r>
+              <w:t>”</w:t>
+            </w:r>
+          </w:p>
+          <w:p>
+            <w:r>
+              <w:t>Puntaje=10</w:t>
+            </w:r>
+          </w:p>
+          <w:p>
+            <w:r>
+              <w:t>Nivel=1</w:t>
+            </w:r>
+          </w:p>
+          <w:p>
+            <w:r>
+              <w:lastRenderedPageBreak/>
+              <w:t>Se llama al método</w:t>
+            </w:r>
+          </w:p>
+          <w:p>
+            <w:proofErr w:type="spellStart"/>
+            <w:r>
+              <w:t>guardar</w:t>
+            </w:r>
+            <w:r>
+              <w:t>Jugadores</w:t>
+            </w:r>
+            <w:proofErr w:type="spellEnd"/>
+            <w:r>
+              <w:t>(</w:t>
+            </w:r>
+            <w:proofErr w:type="spellStart"/>
+            <w:r>
+              <w:t>String</w:t>
+            </w:r>
+            <w:proofErr w:type="spellEnd"/>
+            <w:r>
+              <w:t>) donde</w:t>
+            </w:r>
+          </w:p>
+          <w:p>
+            <w:pPr>
+              <w:rPr>
+                <w:lang w:val="en-US"/>
+              </w:rPr>
+            </w:pPr>
+            <w:r>
+              <w:rPr>
+                <w:lang w:val="en-US"/>
+              </w:rPr>
+              <w:t xml:space="preserve">String </w:t>
+            </w:r>
+            <w:proofErr w:type="spellStart"/>
+            <w:r>
+              <w:rPr>
+                <w:lang w:val="en-US"/>
+              </w:rPr>
+              <w:t>direc</w:t>
+            </w:r>
+            <w:proofErr w:type="spellEnd"/>
+            <w:r>
+              <w:rPr>
+                <w:lang w:val="en-US"/>
+              </w:rPr>
+              <w:t>= “.</w:t>
+            </w:r>
+            <w:r>
+              <w:rPr>
+                <w:lang w:val="en-US"/>
+              </w:rPr>
+              <w:t>/test</w:t>
+            </w:r>
+            <w:r>
+              <w:rPr>
+                <w:lang w:val="en-US"/>
+              </w:rPr>
+              <w:t>/</w:t>
+            </w:r>
+            <w:proofErr w:type="spellStart"/>
+            <w:r>
+              <w:rPr>
+                <w:lang w:val="en-US"/>
+              </w:rPr>
+              <w:t>datatest</w:t>
+            </w:r>
+            <w:proofErr w:type="spellEnd"/>
+            <w:r>
+              <w:rPr>
+                <w:lang w:val="en-US"/>
+              </w:rPr>
+              <w:t>/users</w:t>
+            </w:r>
+            <w:r>
+              <w:rPr>
+                <w:lang w:val="en-US"/>
+              </w:rPr>
+              <w:t>.txt”</w:t>
+            </w:r>
+          </w:p>
+        </w:tc>
+        <w:tc>
+          <w:tcPr>
+            <w:tcW w:w="2310" w:type="dxa"/>
+          </w:tcPr>
+          <w:p>
+            <w:r>
+              <w:lastRenderedPageBreak/>
+              <w:t>“./test/</w:t>
+            </w:r>
+            <w:proofErr w:type="spellStart"/>
+            <w:r>
+              <w:t>datatest</w:t>
+            </w:r>
+            <w:proofErr w:type="spellEnd"/>
+            <w:r>
+              <w:t>/</w:t>
+            </w:r>
+            <w:r>
+              <w:t>users</w:t>
+            </w:r>
+            <w:r>
+              <w:t>.txt”</w:t>
+            </w:r>
+          </w:p>
+        </w:tc>
+        <w:tc>
+          <w:tcPr>
+            <w:tcW w:w="1560" w:type="dxa"/>
+          </w:tcPr>
+          <w:p>
+            <w:r>
+              <w:t xml:space="preserve">El árbol recuperado es de peso 5 y su raíz es un jugador de </w:t>
+            </w:r>
+            <w:proofErr w:type="spellStart"/>
+            <w:r>
+              <w:t>nickname</w:t>
+            </w:r>
+            <w:proofErr w:type="spellEnd"/>
+            <w:r>
+              <w:t xml:space="preserve"> </w:t>
+            </w:r>
+            <w:r>
+              <w:lastRenderedPageBreak/>
+              <w:t>Joan, puntaje 10 y nivel 1</w:t>
+            </w:r>
+            <w:r>
+              <w:t>.</w:t>
+            </w:r>
+          </w:p>
+        </w:tc>
+      </w:tr>
+      <w:tr>
+        <w:trPr>
+          <w:trHeight w:val="672"/>
+        </w:trPr>
+        <w:tc>
+          <w:tcPr>
+            <w:tcW w:w="731" w:type="dxa"/>
+          </w:tcPr>
+          <w:p>
+            <w:r>
+              <w:lastRenderedPageBreak/>
+              <w:t>Juego</w:t>
+            </w:r>
+          </w:p>
+        </w:tc>
+        <w:tc>
+          <w:tcPr>
+            <w:tcW w:w="2707" w:type="dxa"/>
+          </w:tcPr>
+          <w:p>
+            <w:proofErr w:type="spellStart"/>
+            <w:r>
+              <w:t>recupera</w:t>
+            </w:r>
+            <w:r>
+              <w:t>rJugadores</w:t>
+            </w:r>
+            <w:proofErr w:type="spellEnd"/>
+            <w:r>
+              <w:t>(</w:t>
+            </w:r>
+            <w:proofErr w:type="spellStart"/>
+            <w:r>
+              <w:t>String</w:t>
+            </w:r>
+            <w:proofErr w:type="spellEnd"/>
+            <w:r>
+              <w:t xml:space="preserve">): </w:t>
+            </w:r>
+            <w:proofErr w:type="spellStart"/>
+            <w:r>
+              <w:t>void</w:t>
+            </w:r>
+            <w:proofErr w:type="spellEnd"/>
+          </w:p>
+          <w:p>
             <w:bookmarkStart w:id="0" w:name="_GoBack"/>
             <w:bookmarkEnd w:id="0"/>
+          </w:p>
+        </w:tc>
+        <w:tc>
+          <w:tcPr>
+            <w:tcW w:w="2752" w:type="dxa"/>
+          </w:tcPr>
+          <w:p>
+            <w:r>
+              <w:t>El mismo que el anterior</w:t>
+            </w:r>
+          </w:p>
+        </w:tc>
+        <w:tc>
+          <w:tcPr>
+            <w:tcW w:w="2310" w:type="dxa"/>
+          </w:tcPr>
+          <w:p>
+            <w:r>
+              <w:t>“./</w:t>
+            </w:r>
+            <w:proofErr w:type="spellStart"/>
+            <w:r>
+              <w:t>datatest</w:t>
+            </w:r>
+            <w:proofErr w:type="spellEnd"/>
+            <w:r>
+              <w:t>/</w:t>
+            </w:r>
+            <w:r>
+              <w:t>users</w:t>
+            </w:r>
+            <w:r>
+              <w:t>.txt”</w:t>
+            </w:r>
+          </w:p>
+        </w:tc>
+        <w:tc>
+          <w:tcPr>
+            <w:tcW w:w="1560" w:type="dxa"/>
+          </w:tcPr>
+          <w:p>
+            <w:r>
+              <w:t xml:space="preserve">Lanza </w:t>
+            </w:r>
+            <w:proofErr w:type="spellStart"/>
+            <w:r>
+              <w:t>IOException</w:t>
+            </w:r>
+            <w:proofErr w:type="spellEnd"/>
           </w:p>
         </w:tc>
       </w:tr>
@@ -10747,6 +12277,7 @@
           </w:tcPr>
           <w:p>
             <w:r>
+              <w:lastRenderedPageBreak/>
               <w:t xml:space="preserve">Juego </w:t>
             </w:r>
           </w:p>
@@ -10839,7 +12370,6 @@
           </w:p>
           <w:p>
             <w:r>
-              <w:lastRenderedPageBreak/>
               <w:t>Puntos: 200</w:t>
             </w:r>
           </w:p>
@@ -10940,7 +12470,6 @@
           </w:tcPr>
           <w:p>
             <w:r>
-              <w:lastRenderedPageBreak/>
               <w:t>Ninguna</w:t>
             </w:r>
           </w:p>
@@ -11418,6 +12947,7 @@
           </w:tcPr>
           <w:p>
             <w:r>
+              <w:lastRenderedPageBreak/>
               <w:t xml:space="preserve">Prueba: Verifica que el método de mostrar la lista ordenada por nivel de manera ascendente y descendente funciona bien. </w:t>
             </w:r>
           </w:p>
@@ -11677,7 +13207,6 @@
           </w:p>
           <w:p>
             <w:r>
-              <w:lastRenderedPageBreak/>
               <w:t>Javier</w:t>
             </w:r>
           </w:p>
@@ -13271,7 +14800,7 @@
 </file>
 
 <file path=customXml/itemProps1.xml><?xml version="1.0" encoding="utf-8"?>
-<ds:datastoreItem xmlns:ds="http://schemas.openxmlformats.org/officeDocument/2006/customXml" ds:itemID="{1768DCA3-3A31-4704-BBE3-84A8C6079429}">
+<ds:datastoreItem xmlns:ds="http://schemas.openxmlformats.org/officeDocument/2006/customXml" ds:itemID="{120766EF-FF76-4EA0-9264-E2D561417411}">
   <ds:schemaRefs>
     <ds:schemaRef ds:uri="http://schemas.openxmlformats.org/officeDocument/2006/bibliography"/>
   </ds:schemaRefs>

</xml_diff>

<commit_message>
Diseño de pruebas manejo archivos de texto
</commit_message>
<xml_diff>
--- a/proyecto/docs/Diseño de pruebas unitarias.docx
+++ b/proyecto/docs/Diseño de pruebas unitarias.docx
@@ -10635,10 +10635,7 @@
             </w:r>
             <w:proofErr w:type="spellEnd"/>
             <w:r>
-              <w:t>):</w:t>
-            </w:r>
-            <w:r>
-              <w:t xml:space="preserve"> </w:t>
+              <w:t xml:space="preserve">): </w:t>
             </w:r>
             <w:proofErr w:type="spellStart"/>
             <w:r>
@@ -10713,10 +10710,7 @@
           <w:p>
             <w:proofErr w:type="spellStart"/>
             <w:r>
-              <w:t>recuperar</w:t>
-            </w:r>
-            <w:r>
-              <w:t>Bonus</w:t>
+              <w:t>recuperarBonus</w:t>
             </w:r>
             <w:proofErr w:type="spellEnd"/>
             <w:r>
@@ -10744,10 +10738,7 @@
           </w:tcPr>
           <w:p>
             <w:r>
-              <w:t>Un juego con un</w:t>
-            </w:r>
-            <w:r>
-              <w:t xml:space="preserve">a lista de </w:t>
+              <w:t xml:space="preserve">Un juego con una lista de </w:t>
             </w:r>
             <w:proofErr w:type="spellStart"/>
             <w:r>
@@ -10769,39 +10760,287 @@
             </w:r>
           </w:p>
           <w:p>
+            <w:proofErr w:type="spellStart"/>
+            <w:r>
+              <w:t>guardarBonus</w:t>
+            </w:r>
+            <w:proofErr w:type="spellEnd"/>
+            <w:r>
+              <w:t>(</w:t>
+            </w:r>
+            <w:proofErr w:type="spellStart"/>
+            <w:r>
+              <w:t>String</w:t>
+            </w:r>
+            <w:proofErr w:type="spellEnd"/>
+            <w:r>
+              <w:t>) donde</w:t>
+            </w:r>
+          </w:p>
+          <w:p>
             <w:pPr>
               <w:rPr>
                 <w:lang w:val="en-US"/>
               </w:rPr>
             </w:pPr>
-            <w:proofErr w:type="spellStart"/>
-            <w:r>
-              <w:rPr>
-                <w:lang w:val="en-US"/>
-              </w:rPr>
-              <w:t>guardar</w:t>
-            </w:r>
-            <w:r>
-              <w:rPr>
-                <w:lang w:val="en-US"/>
-              </w:rPr>
-              <w:t>Bonus</w:t>
-            </w:r>
-            <w:proofErr w:type="spellEnd"/>
-            <w:r>
-              <w:rPr>
-                <w:lang w:val="en-US"/>
-              </w:rPr>
-              <w:t xml:space="preserve">(String) </w:t>
-            </w:r>
-            <w:proofErr w:type="spellStart"/>
-            <w:r>
-              <w:rPr>
-                <w:lang w:val="en-US"/>
-              </w:rPr>
-              <w:t>donde</w:t>
-            </w:r>
-            <w:proofErr w:type="spellEnd"/>
+            <w:r>
+              <w:rPr>
+                <w:lang w:val="en-US"/>
+              </w:rPr>
+              <w:t xml:space="preserve">String </w:t>
+            </w:r>
+            <w:proofErr w:type="spellStart"/>
+            <w:r>
+              <w:rPr>
+                <w:lang w:val="en-US"/>
+              </w:rPr>
+              <w:t>direc</w:t>
+            </w:r>
+            <w:proofErr w:type="spellEnd"/>
+            <w:r>
+              <w:rPr>
+                <w:lang w:val="en-US"/>
+              </w:rPr>
+              <w:t>= “.</w:t>
+            </w:r>
+            <w:r>
+              <w:rPr>
+                <w:lang w:val="en-US"/>
+              </w:rPr>
+              <w:t>/test</w:t>
+            </w:r>
+            <w:r>
+              <w:rPr>
+                <w:lang w:val="en-US"/>
+              </w:rPr>
+              <w:t>/</w:t>
+            </w:r>
+            <w:proofErr w:type="spellStart"/>
+            <w:r>
+              <w:rPr>
+                <w:lang w:val="en-US"/>
+              </w:rPr>
+              <w:t>datatest</w:t>
+            </w:r>
+            <w:proofErr w:type="spellEnd"/>
+            <w:r>
+              <w:rPr>
+                <w:lang w:val="en-US"/>
+              </w:rPr>
+              <w:t>/</w:t>
+            </w:r>
+            <w:r>
+              <w:rPr>
+                <w:lang w:val="en-US"/>
+              </w:rPr>
+              <w:t>bonus</w:t>
+            </w:r>
+            <w:r>
+              <w:rPr>
+                <w:lang w:val="en-US"/>
+              </w:rPr>
+              <w:t>.txt”</w:t>
+            </w:r>
+          </w:p>
+        </w:tc>
+        <w:tc>
+          <w:tcPr>
+            <w:tcW w:w="2310" w:type="dxa"/>
+          </w:tcPr>
+          <w:p>
+            <w:r>
+              <w:t>“./test/</w:t>
+            </w:r>
+            <w:proofErr w:type="spellStart"/>
+            <w:r>
+              <w:t>datatest</w:t>
+            </w:r>
+            <w:proofErr w:type="spellEnd"/>
+            <w:r>
+              <w:t>/bonus.txt”</w:t>
+            </w:r>
+          </w:p>
+        </w:tc>
+        <w:tc>
+          <w:tcPr>
+            <w:tcW w:w="1560" w:type="dxa"/>
+          </w:tcPr>
+          <w:p>
+            <w:r>
+              <w:t xml:space="preserve">El primer bono de la lista recuperada es un </w:t>
+            </w:r>
+            <w:proofErr w:type="spellStart"/>
+            <w:r>
+              <w:t>BonoVida</w:t>
+            </w:r>
+            <w:proofErr w:type="spellEnd"/>
+            <w:r>
+              <w:t>.</w:t>
+            </w:r>
+          </w:p>
+        </w:tc>
+      </w:tr>
+      <w:tr>
+        <w:trPr>
+          <w:trHeight w:val="672"/>
+        </w:trPr>
+        <w:tc>
+          <w:tcPr>
+            <w:tcW w:w="731" w:type="dxa"/>
+          </w:tcPr>
+          <w:p>
+            <w:r>
+              <w:t>Juego</w:t>
+            </w:r>
+          </w:p>
+        </w:tc>
+        <w:tc>
+          <w:tcPr>
+            <w:tcW w:w="2707" w:type="dxa"/>
+          </w:tcPr>
+          <w:p>
+            <w:proofErr w:type="spellStart"/>
+            <w:r>
+              <w:t>recuperarBonus</w:t>
+            </w:r>
+            <w:proofErr w:type="spellEnd"/>
+            <w:r>
+              <w:t>(</w:t>
+            </w:r>
+            <w:proofErr w:type="spellStart"/>
+            <w:r>
+              <w:t>String</w:t>
+            </w:r>
+            <w:proofErr w:type="spellEnd"/>
+            <w:r>
+              <w:t xml:space="preserve">): </w:t>
+            </w:r>
+            <w:proofErr w:type="spellStart"/>
+            <w:r>
+              <w:t>void</w:t>
+            </w:r>
+            <w:proofErr w:type="spellEnd"/>
+          </w:p>
+          <w:p/>
+        </w:tc>
+        <w:tc>
+          <w:tcPr>
+            <w:tcW w:w="2752" w:type="dxa"/>
+          </w:tcPr>
+          <w:p>
+            <w:r>
+              <w:t>El mismo que el anterior</w:t>
+            </w:r>
+          </w:p>
+        </w:tc>
+        <w:tc>
+          <w:tcPr>
+            <w:tcW w:w="2310" w:type="dxa"/>
+          </w:tcPr>
+          <w:p>
+            <w:r>
+              <w:t>“./</w:t>
+            </w:r>
+            <w:proofErr w:type="spellStart"/>
+            <w:r>
+              <w:t>datatest</w:t>
+            </w:r>
+            <w:proofErr w:type="spellEnd"/>
+            <w:r>
+              <w:t>/bonus.txt”</w:t>
+            </w:r>
+          </w:p>
+        </w:tc>
+        <w:tc>
+          <w:tcPr>
+            <w:tcW w:w="1560" w:type="dxa"/>
+          </w:tcPr>
+          <w:p>
+            <w:r>
+              <w:t xml:space="preserve">Lanza </w:t>
+            </w:r>
+            <w:proofErr w:type="spellStart"/>
+            <w:r>
+              <w:t>IOException</w:t>
+            </w:r>
+            <w:proofErr w:type="spellEnd"/>
+          </w:p>
+        </w:tc>
+      </w:tr>
+      <w:tr>
+        <w:trPr>
+          <w:trHeight w:val="672"/>
+        </w:trPr>
+        <w:tc>
+          <w:tcPr>
+            <w:tcW w:w="731" w:type="dxa"/>
+          </w:tcPr>
+          <w:p>
+            <w:r>
+              <w:t>Juego</w:t>
+            </w:r>
+          </w:p>
+        </w:tc>
+        <w:tc>
+          <w:tcPr>
+            <w:tcW w:w="2707" w:type="dxa"/>
+          </w:tcPr>
+          <w:p>
+            <w:proofErr w:type="spellStart"/>
+            <w:r>
+              <w:t>recuperarDeco</w:t>
+            </w:r>
+            <w:proofErr w:type="spellEnd"/>
+            <w:r>
+              <w:t>(</w:t>
+            </w:r>
+            <w:proofErr w:type="spellStart"/>
+            <w:r>
+              <w:t>String</w:t>
+            </w:r>
+            <w:proofErr w:type="spellEnd"/>
+            <w:r>
+              <w:t xml:space="preserve">): </w:t>
+            </w:r>
+            <w:proofErr w:type="spellStart"/>
+            <w:r>
+              <w:t>void</w:t>
+            </w:r>
+            <w:proofErr w:type="spellEnd"/>
+          </w:p>
+          <w:p/>
+        </w:tc>
+        <w:tc>
+          <w:tcPr>
+            <w:tcW w:w="2752" w:type="dxa"/>
+          </w:tcPr>
+          <w:p>
+            <w:r>
+              <w:t>Un juego con una lista de 3 decoraciones</w:t>
+            </w:r>
+          </w:p>
+          <w:p>
+            <w:r>
+              <w:t>Se llama al método</w:t>
+            </w:r>
+          </w:p>
+          <w:p>
+            <w:proofErr w:type="spellStart"/>
+            <w:r>
+              <w:t>guardarDeco</w:t>
+            </w:r>
+            <w:proofErr w:type="spellEnd"/>
+            <w:r>
+              <w:t>(</w:t>
+            </w:r>
+            <w:proofErr w:type="spellStart"/>
+            <w:r>
+              <w:t>String</w:t>
+            </w:r>
+            <w:proofErr w:type="spellEnd"/>
+            <w:r>
+              <w:t>) donde</w:t>
+            </w:r>
           </w:p>
           <w:p>
             <w:pPr>
@@ -10859,7 +11098,7 @@
               <w:rPr>
                 <w:lang w:val="en-US"/>
               </w:rPr>
-              <w:t>bonus</w:t>
+              <w:t>deco</w:t>
             </w:r>
             <w:r>
               <w:rPr>
@@ -10883,13 +11122,7 @@
             </w:r>
             <w:proofErr w:type="spellEnd"/>
             <w:r>
-              <w:t>/</w:t>
-            </w:r>
-            <w:r>
-              <w:t>bonus</w:t>
-            </w:r>
-            <w:r>
-              <w:t>.txt”</w:t>
+              <w:t>/deco.txt”</w:t>
             </w:r>
           </w:p>
         </w:tc>
@@ -10899,18 +11132,7 @@
           </w:tcPr>
           <w:p>
             <w:r>
-              <w:t xml:space="preserve">El </w:t>
-            </w:r>
-            <w:r>
-              <w:t xml:space="preserve">primer bono de la lista recuperada es un </w:t>
-            </w:r>
-            <w:proofErr w:type="spellStart"/>
-            <w:r>
-              <w:t>BonoVida</w:t>
-            </w:r>
-            <w:proofErr w:type="spellEnd"/>
-            <w:r>
-              <w:t>.</w:t>
+              <w:t>La lista recuperada tiene 3 decoraciones.</w:t>
             </w:r>
           </w:p>
         </w:tc>
@@ -10936,10 +11158,7 @@
           <w:p>
             <w:proofErr w:type="spellStart"/>
             <w:r>
-              <w:t>recuperar</w:t>
-            </w:r>
-            <w:r>
-              <w:t>Bonus</w:t>
+              <w:t>recuperarDeco</w:t>
             </w:r>
             <w:proofErr w:type="spellEnd"/>
             <w:r>
@@ -10985,13 +11204,7 @@
             </w:r>
             <w:proofErr w:type="spellEnd"/>
             <w:r>
-              <w:t>/</w:t>
-            </w:r>
-            <w:r>
-              <w:t>bonus</w:t>
-            </w:r>
-            <w:r>
-              <w:t>.txt”</w:t>
+              <w:t>/deco.txt”</w:t>
             </w:r>
           </w:p>
         </w:tc>
@@ -11032,10 +11245,7 @@
           <w:p>
             <w:proofErr w:type="spellStart"/>
             <w:r>
-              <w:t>recuperar</w:t>
-            </w:r>
-            <w:r>
-              <w:t>Deco</w:t>
+              <w:t>recuperarJugadores</w:t>
             </w:r>
             <w:proofErr w:type="spellEnd"/>
             <w:r>
@@ -11063,305 +11273,7 @@
           </w:tcPr>
           <w:p>
             <w:r>
-              <w:t>Un juego con un</w:t>
-            </w:r>
-            <w:r>
-              <w:t>a lista de 3 decoraciones</w:t>
-            </w:r>
-          </w:p>
-          <w:p>
-            <w:r>
-              <w:t>Se llama al método</w:t>
-            </w:r>
-          </w:p>
-          <w:p>
-            <w:pPr>
-              <w:rPr>
-                <w:lang w:val="en-US"/>
-              </w:rPr>
-            </w:pPr>
-            <w:proofErr w:type="spellStart"/>
-            <w:r>
-              <w:rPr>
-                <w:lang w:val="en-US"/>
-              </w:rPr>
-              <w:t>guarda</w:t>
-            </w:r>
-            <w:r>
-              <w:rPr>
-                <w:lang w:val="en-US"/>
-              </w:rPr>
-              <w:t>rDeco</w:t>
-            </w:r>
-            <w:proofErr w:type="spellEnd"/>
-            <w:r>
-              <w:rPr>
-                <w:lang w:val="en-US"/>
-              </w:rPr>
-              <w:t xml:space="preserve">(String) </w:t>
-            </w:r>
-            <w:proofErr w:type="spellStart"/>
-            <w:r>
-              <w:rPr>
-                <w:lang w:val="en-US"/>
-              </w:rPr>
-              <w:t>donde</w:t>
-            </w:r>
-            <w:proofErr w:type="spellEnd"/>
-          </w:p>
-          <w:p>
-            <w:pPr>
-              <w:rPr>
-                <w:lang w:val="en-US"/>
-              </w:rPr>
-            </w:pPr>
-            <w:r>
-              <w:rPr>
-                <w:lang w:val="en-US"/>
-              </w:rPr>
-              <w:t xml:space="preserve">String </w:t>
-            </w:r>
-            <w:proofErr w:type="spellStart"/>
-            <w:r>
-              <w:rPr>
-                <w:lang w:val="en-US"/>
-              </w:rPr>
-              <w:t>direc</w:t>
-            </w:r>
-            <w:proofErr w:type="spellEnd"/>
-            <w:r>
-              <w:rPr>
-                <w:lang w:val="en-US"/>
-              </w:rPr>
-              <w:t>= “.</w:t>
-            </w:r>
-            <w:r>
-              <w:rPr>
-                <w:lang w:val="en-US"/>
-              </w:rPr>
-              <w:t>/test</w:t>
-            </w:r>
-            <w:r>
-              <w:rPr>
-                <w:lang w:val="en-US"/>
-              </w:rPr>
-              <w:t>/</w:t>
-            </w:r>
-            <w:proofErr w:type="spellStart"/>
-            <w:r>
-              <w:rPr>
-                <w:lang w:val="en-US"/>
-              </w:rPr>
-              <w:t>datatest</w:t>
-            </w:r>
-            <w:proofErr w:type="spellEnd"/>
-            <w:r>
-              <w:rPr>
-                <w:lang w:val="en-US"/>
-              </w:rPr>
-              <w:t>/</w:t>
-            </w:r>
-            <w:r>
-              <w:rPr>
-                <w:lang w:val="en-US"/>
-              </w:rPr>
-              <w:t>deco</w:t>
-            </w:r>
-            <w:r>
-              <w:rPr>
-                <w:lang w:val="en-US"/>
-              </w:rPr>
-              <w:t>.txt”</w:t>
-            </w:r>
-          </w:p>
-        </w:tc>
-        <w:tc>
-          <w:tcPr>
-            <w:tcW w:w="2310" w:type="dxa"/>
-          </w:tcPr>
-          <w:p>
-            <w:r>
-              <w:t>“./test/</w:t>
-            </w:r>
-            <w:proofErr w:type="spellStart"/>
-            <w:r>
-              <w:t>datatest</w:t>
-            </w:r>
-            <w:proofErr w:type="spellEnd"/>
-            <w:r>
-              <w:t>/</w:t>
-            </w:r>
-            <w:r>
-              <w:t>deco</w:t>
-            </w:r>
-            <w:r>
-              <w:t>.txt”</w:t>
-            </w:r>
-          </w:p>
-        </w:tc>
-        <w:tc>
-          <w:tcPr>
-            <w:tcW w:w="1560" w:type="dxa"/>
-          </w:tcPr>
-          <w:p>
-            <w:r>
-              <w:t>La lista recuperada tiene 3 decoraciones.</w:t>
-            </w:r>
-          </w:p>
-        </w:tc>
-      </w:tr>
-      <w:tr>
-        <w:trPr>
-          <w:trHeight w:val="672"/>
-        </w:trPr>
-        <w:tc>
-          <w:tcPr>
-            <w:tcW w:w="731" w:type="dxa"/>
-          </w:tcPr>
-          <w:p>
-            <w:r>
-              <w:t>Juego</w:t>
-            </w:r>
-          </w:p>
-        </w:tc>
-        <w:tc>
-          <w:tcPr>
-            <w:tcW w:w="2707" w:type="dxa"/>
-          </w:tcPr>
-          <w:p>
-            <w:proofErr w:type="spellStart"/>
-            <w:r>
-              <w:t>recuperar</w:t>
-            </w:r>
-            <w:r>
-              <w:t>Deco</w:t>
-            </w:r>
-            <w:proofErr w:type="spellEnd"/>
-            <w:r>
-              <w:t>(</w:t>
-            </w:r>
-            <w:proofErr w:type="spellStart"/>
-            <w:r>
-              <w:t>String</w:t>
-            </w:r>
-            <w:proofErr w:type="spellEnd"/>
-            <w:r>
-              <w:t xml:space="preserve">): </w:t>
-            </w:r>
-            <w:proofErr w:type="spellStart"/>
-            <w:r>
-              <w:t>void</w:t>
-            </w:r>
-            <w:proofErr w:type="spellEnd"/>
-          </w:p>
-          <w:p/>
-        </w:tc>
-        <w:tc>
-          <w:tcPr>
-            <w:tcW w:w="2752" w:type="dxa"/>
-          </w:tcPr>
-          <w:p>
-            <w:r>
-              <w:t>El mismo que el anterior</w:t>
-            </w:r>
-          </w:p>
-        </w:tc>
-        <w:tc>
-          <w:tcPr>
-            <w:tcW w:w="2310" w:type="dxa"/>
-          </w:tcPr>
-          <w:p>
-            <w:r>
-              <w:t>“./</w:t>
-            </w:r>
-            <w:proofErr w:type="spellStart"/>
-            <w:r>
-              <w:t>datatest</w:t>
-            </w:r>
-            <w:proofErr w:type="spellEnd"/>
-            <w:r>
-              <w:t>/</w:t>
-            </w:r>
-            <w:r>
-              <w:t>deco</w:t>
-            </w:r>
-            <w:r>
-              <w:t>.txt”</w:t>
-            </w:r>
-          </w:p>
-        </w:tc>
-        <w:tc>
-          <w:tcPr>
-            <w:tcW w:w="1560" w:type="dxa"/>
-          </w:tcPr>
-          <w:p>
-            <w:r>
-              <w:t xml:space="preserve">Lanza </w:t>
-            </w:r>
-            <w:proofErr w:type="spellStart"/>
-            <w:r>
-              <w:t>IOException</w:t>
-            </w:r>
-            <w:proofErr w:type="spellEnd"/>
-          </w:p>
-        </w:tc>
-      </w:tr>
-      <w:tr>
-        <w:trPr>
-          <w:trHeight w:val="672"/>
-        </w:trPr>
-        <w:tc>
-          <w:tcPr>
-            <w:tcW w:w="731" w:type="dxa"/>
-          </w:tcPr>
-          <w:p>
-            <w:r>
-              <w:t>Juego</w:t>
-            </w:r>
-          </w:p>
-        </w:tc>
-        <w:tc>
-          <w:tcPr>
-            <w:tcW w:w="2707" w:type="dxa"/>
-          </w:tcPr>
-          <w:p>
-            <w:proofErr w:type="spellStart"/>
-            <w:r>
-              <w:t>recuperar</w:t>
-            </w:r>
-            <w:r>
-              <w:t>Jugadores</w:t>
-            </w:r>
-            <w:proofErr w:type="spellEnd"/>
-            <w:r>
-              <w:t>(</w:t>
-            </w:r>
-            <w:proofErr w:type="spellStart"/>
-            <w:r>
-              <w:t>String</w:t>
-            </w:r>
-            <w:proofErr w:type="spellEnd"/>
-            <w:r>
-              <w:t xml:space="preserve">): </w:t>
-            </w:r>
-            <w:proofErr w:type="spellStart"/>
-            <w:r>
-              <w:t>void</w:t>
-            </w:r>
-            <w:proofErr w:type="spellEnd"/>
-          </w:p>
-          <w:p/>
-        </w:tc>
-        <w:tc>
-          <w:tcPr>
-            <w:tcW w:w="2752" w:type="dxa"/>
-          </w:tcPr>
-          <w:p>
-            <w:r>
-              <w:t>Un juego con un</w:t>
-            </w:r>
-            <w:r>
-              <w:t xml:space="preserve"> árbol de jugadores de peso 5, donde su raíz es un jugador con</w:t>
+              <w:t>Un juego con un árbol de jugadores de peso 5, donde su raíz es un jugador con</w:t>
             </w:r>
           </w:p>
           <w:p>
@@ -11398,10 +11310,7 @@
           <w:p>
             <w:proofErr w:type="spellStart"/>
             <w:r>
-              <w:t>guardar</w:t>
-            </w:r>
-            <w:r>
-              <w:t>Jugadores</w:t>
+              <w:t>guardarJugadores</w:t>
             </w:r>
             <w:proofErr w:type="spellEnd"/>
             <w:r>
@@ -11491,13 +11400,7 @@
             </w:r>
             <w:proofErr w:type="spellEnd"/>
             <w:r>
-              <w:t>/</w:t>
-            </w:r>
-            <w:r>
-              <w:t>users</w:t>
-            </w:r>
-            <w:r>
-              <w:t>.txt”</w:t>
+              <w:t>/users.txt”</w:t>
             </w:r>
           </w:p>
         </w:tc>
@@ -11519,10 +11422,7 @@
             </w:r>
             <w:r>
               <w:lastRenderedPageBreak/>
-              <w:t>Joan, puntaje 10 y nivel 1</w:t>
-            </w:r>
-            <w:r>
-              <w:t>.</w:t>
+              <w:t>Joan, puntaje 10 y nivel 1.</w:t>
             </w:r>
           </w:p>
         </w:tc>
@@ -11549,10 +11449,7 @@
           <w:p>
             <w:proofErr w:type="spellStart"/>
             <w:r>
-              <w:t>recupera</w:t>
-            </w:r>
-            <w:r>
-              <w:t>rJugadores</w:t>
+              <w:t>recuperarJugadores</w:t>
             </w:r>
             <w:proofErr w:type="spellEnd"/>
             <w:r>
@@ -11572,10 +11469,426 @@
             </w:r>
             <w:proofErr w:type="spellEnd"/>
           </w:p>
-          <w:p>
+          <w:p/>
+        </w:tc>
+        <w:tc>
+          <w:tcPr>
+            <w:tcW w:w="2752" w:type="dxa"/>
+          </w:tcPr>
+          <w:p>
+            <w:r>
+              <w:t>El mismo que el anterior</w:t>
+            </w:r>
+          </w:p>
+        </w:tc>
+        <w:tc>
+          <w:tcPr>
+            <w:tcW w:w="2310" w:type="dxa"/>
+          </w:tcPr>
+          <w:p>
+            <w:r>
+              <w:t>“./</w:t>
+            </w:r>
+            <w:proofErr w:type="spellStart"/>
+            <w:r>
+              <w:t>datatest</w:t>
+            </w:r>
+            <w:proofErr w:type="spellEnd"/>
+            <w:r>
+              <w:t>/users.txt”</w:t>
+            </w:r>
+          </w:p>
+        </w:tc>
+        <w:tc>
+          <w:tcPr>
+            <w:tcW w:w="1560" w:type="dxa"/>
+          </w:tcPr>
+          <w:p>
+            <w:r>
+              <w:t xml:space="preserve">Lanza </w:t>
+            </w:r>
+            <w:proofErr w:type="spellStart"/>
+            <w:r>
+              <w:t>IOException</w:t>
+            </w:r>
+            <w:proofErr w:type="spellEnd"/>
+          </w:p>
+        </w:tc>
+      </w:tr>
+    </w:tbl>
+    <w:p>
+      <w:pPr>
+        <w:rPr>
+          <w:b/>
+          <w:sz w:val="28"/>
+        </w:rPr>
+      </w:pPr>
+    </w:p>
+    <w:tbl>
+      <w:tblPr>
+        <w:tblStyle w:val="Tablaconcuadrcula"/>
+        <w:tblW w:w="10060" w:type="dxa"/>
+        <w:tblLayout w:type="fixed"/>
+        <w:tblLook w:val="04A0" w:firstRow="1" w:lastRow="0" w:firstColumn="1" w:lastColumn="0" w:noHBand="0" w:noVBand="1"/>
+      </w:tblPr>
+      <w:tblGrid>
+        <w:gridCol w:w="731"/>
+        <w:gridCol w:w="2707"/>
+        <w:gridCol w:w="2752"/>
+        <w:gridCol w:w="2310"/>
+        <w:gridCol w:w="1560"/>
+      </w:tblGrid>
+      <w:tr>
+        <w:trPr>
+          <w:trHeight w:val="364"/>
+        </w:trPr>
+        <w:tc>
+          <w:tcPr>
+            <w:tcW w:w="10060" w:type="dxa"/>
+            <w:gridSpan w:val="5"/>
+          </w:tcPr>
+          <w:p>
+            <w:r>
+              <w:t xml:space="preserve">Prueba: Verifica que los métodos </w:t>
+            </w:r>
+            <w:r>
+              <w:t>de manejo de archivos de texto</w:t>
+            </w:r>
+            <w:r>
+              <w:t xml:space="preserve"> del juego funcionan correctamente </w:t>
+            </w:r>
+          </w:p>
+        </w:tc>
+      </w:tr>
+      <w:tr>
+        <w:trPr>
+          <w:trHeight w:val="343"/>
+        </w:trPr>
+        <w:tc>
+          <w:tcPr>
+            <w:tcW w:w="731" w:type="dxa"/>
+          </w:tcPr>
+          <w:p>
+            <w:r>
+              <w:t>Clase</w:t>
+            </w:r>
+          </w:p>
+        </w:tc>
+        <w:tc>
+          <w:tcPr>
+            <w:tcW w:w="2707" w:type="dxa"/>
+          </w:tcPr>
+          <w:p>
+            <w:r>
+              <w:t>Método</w:t>
+            </w:r>
+          </w:p>
+        </w:tc>
+        <w:tc>
+          <w:tcPr>
+            <w:tcW w:w="2752" w:type="dxa"/>
+          </w:tcPr>
+          <w:p>
+            <w:r>
+              <w:t>Escenario</w:t>
+            </w:r>
+          </w:p>
+        </w:tc>
+        <w:tc>
+          <w:tcPr>
+            <w:tcW w:w="2310" w:type="dxa"/>
+          </w:tcPr>
+          <w:p>
+            <w:r>
+              <w:t>Valores de entrada</w:t>
+            </w:r>
+          </w:p>
+        </w:tc>
+        <w:tc>
+          <w:tcPr>
+            <w:tcW w:w="1560" w:type="dxa"/>
+          </w:tcPr>
+          <w:p>
+            <w:r>
+              <w:t>Resultado</w:t>
+            </w:r>
+          </w:p>
+        </w:tc>
+      </w:tr>
+      <w:tr>
+        <w:trPr>
+          <w:trHeight w:val="672"/>
+        </w:trPr>
+        <w:tc>
+          <w:tcPr>
+            <w:tcW w:w="731" w:type="dxa"/>
+          </w:tcPr>
+          <w:p>
+            <w:r>
+              <w:t>Juego</w:t>
+            </w:r>
+          </w:p>
+        </w:tc>
+        <w:tc>
+          <w:tcPr>
+            <w:tcW w:w="2707" w:type="dxa"/>
+          </w:tcPr>
+          <w:p>
+            <w:proofErr w:type="spellStart"/>
+            <w:r>
+              <w:t>cargarDatos</w:t>
+            </w:r>
+            <w:proofErr w:type="spellEnd"/>
+            <w:r>
+              <w:t>(</w:t>
+            </w:r>
+            <w:proofErr w:type="spellStart"/>
+            <w:r>
+              <w:t>String</w:t>
+            </w:r>
+            <w:proofErr w:type="spellEnd"/>
+            <w:r>
+              <w:t xml:space="preserve">): </w:t>
+            </w:r>
+          </w:p>
+          <w:p>
+            <w:proofErr w:type="spellStart"/>
+            <w:r>
+              <w:t>void</w:t>
+            </w:r>
+            <w:proofErr w:type="spellEnd"/>
+          </w:p>
+          <w:p/>
+        </w:tc>
+        <w:tc>
+          <w:tcPr>
+            <w:tcW w:w="2752" w:type="dxa"/>
+          </w:tcPr>
+          <w:p>
+            <w:r>
+              <w:t>Un</w:t>
+            </w:r>
+            <w:r>
+              <w:t xml:space="preserve"> juego con</w:t>
+            </w:r>
+          </w:p>
+          <w:p>
+            <w:r>
+              <w:t>Puntaje=100</w:t>
+            </w:r>
+          </w:p>
+          <w:p>
+            <w:r>
+              <w:t>Nivel=10</w:t>
+            </w:r>
+          </w:p>
+          <w:p>
+            <w:r>
+              <w:t xml:space="preserve">Y un jugador con </w:t>
+            </w:r>
+            <w:proofErr w:type="spellStart"/>
+            <w:r>
+              <w:t>nickname</w:t>
+            </w:r>
+            <w:proofErr w:type="spellEnd"/>
+            <w:proofErr w:type="gramStart"/>
+            <w:r>
+              <w:t>=”Javier</w:t>
+            </w:r>
+            <w:proofErr w:type="gramEnd"/>
+            <w:r>
+              <w:t>”</w:t>
+            </w:r>
+          </w:p>
+          <w:p>
+            <w:r>
+              <w:t xml:space="preserve">Se llama al método </w:t>
+            </w:r>
+            <w:proofErr w:type="spellStart"/>
+            <w:r>
+              <w:t>guarda</w:t>
+            </w:r>
+            <w:r>
+              <w:t>rDatos</w:t>
+            </w:r>
+            <w:proofErr w:type="spellEnd"/>
+            <w:r>
+              <w:t>(</w:t>
+            </w:r>
+            <w:proofErr w:type="spellStart"/>
+            <w:r>
+              <w:t>String</w:t>
+            </w:r>
+            <w:proofErr w:type="spellEnd"/>
+            <w:r>
+              <w:t>) donde</w:t>
+            </w:r>
+          </w:p>
+          <w:p>
+            <w:pPr>
+              <w:rPr>
+                <w:lang w:val="en-US"/>
+              </w:rPr>
+            </w:pPr>
+            <w:r>
+              <w:rPr>
+                <w:lang w:val="en-US"/>
+              </w:rPr>
+              <w:t xml:space="preserve">String </w:t>
+            </w:r>
+            <w:proofErr w:type="spellStart"/>
+            <w:r>
+              <w:rPr>
+                <w:lang w:val="en-US"/>
+              </w:rPr>
+              <w:t>direc</w:t>
+            </w:r>
+            <w:proofErr w:type="spellEnd"/>
+            <w:r>
+              <w:rPr>
+                <w:lang w:val="en-US"/>
+              </w:rPr>
+              <w:t>= “.</w:t>
+            </w:r>
+            <w:r>
+              <w:rPr>
+                <w:lang w:val="en-US"/>
+              </w:rPr>
+              <w:t>/test</w:t>
+            </w:r>
+            <w:r>
+              <w:rPr>
+                <w:lang w:val="en-US"/>
+              </w:rPr>
+              <w:t>/</w:t>
+            </w:r>
+            <w:proofErr w:type="spellStart"/>
+            <w:r>
+              <w:rPr>
+                <w:lang w:val="en-US"/>
+              </w:rPr>
+              <w:t>datatest</w:t>
+            </w:r>
+            <w:proofErr w:type="spellEnd"/>
+            <w:r>
+              <w:rPr>
+                <w:lang w:val="en-US"/>
+              </w:rPr>
+              <w:t>/</w:t>
+            </w:r>
+            <w:r>
+              <w:rPr>
+                <w:lang w:val="en-US"/>
+              </w:rPr>
+              <w:t>data</w:t>
+            </w:r>
+            <w:r>
+              <w:rPr>
+                <w:lang w:val="en-US"/>
+              </w:rPr>
+              <w:t>.txt”</w:t>
+            </w:r>
+          </w:p>
+        </w:tc>
+        <w:tc>
+          <w:tcPr>
+            <w:tcW w:w="2310" w:type="dxa"/>
+          </w:tcPr>
+          <w:p>
+            <w:r>
+              <w:t>“./test/</w:t>
+            </w:r>
+            <w:proofErr w:type="spellStart"/>
+            <w:r>
+              <w:t>datatest</w:t>
+            </w:r>
+            <w:proofErr w:type="spellEnd"/>
+            <w:r>
+              <w:t>/</w:t>
+            </w:r>
+            <w:r>
+              <w:t>data</w:t>
+            </w:r>
+            <w:r>
+              <w:t>.txt”</w:t>
+            </w:r>
+          </w:p>
+        </w:tc>
+        <w:tc>
+          <w:tcPr>
+            <w:tcW w:w="1560" w:type="dxa"/>
+          </w:tcPr>
+          <w:p>
+            <w:r>
+              <w:t>El juego tiene</w:t>
+            </w:r>
+          </w:p>
+          <w:p>
+            <w:r>
+              <w:t>Puntaje=100</w:t>
+            </w:r>
+          </w:p>
+          <w:p>
+            <w:r>
+              <w:t>Nivel=10</w:t>
+            </w:r>
+          </w:p>
+          <w:p>
+            <w:r>
+              <w:t>Y un jugador con nickname=”Javier</w:t>
+            </w:r>
             <w:bookmarkStart w:id="0" w:name="_GoBack"/>
             <w:bookmarkEnd w:id="0"/>
-          </w:p>
+            <w:r>
+              <w:t>”</w:t>
+            </w:r>
+          </w:p>
+        </w:tc>
+      </w:tr>
+      <w:tr>
+        <w:trPr>
+          <w:trHeight w:val="672"/>
+        </w:trPr>
+        <w:tc>
+          <w:tcPr>
+            <w:tcW w:w="731" w:type="dxa"/>
+          </w:tcPr>
+          <w:p>
+            <w:r>
+              <w:t>Juego</w:t>
+            </w:r>
+          </w:p>
+        </w:tc>
+        <w:tc>
+          <w:tcPr>
+            <w:tcW w:w="2707" w:type="dxa"/>
+          </w:tcPr>
+          <w:p>
+            <w:proofErr w:type="spellStart"/>
+            <w:r>
+              <w:t>cargarDatos</w:t>
+            </w:r>
+            <w:proofErr w:type="spellEnd"/>
+            <w:r>
+              <w:t>(</w:t>
+            </w:r>
+            <w:proofErr w:type="spellStart"/>
+            <w:r>
+              <w:t>String</w:t>
+            </w:r>
+            <w:proofErr w:type="spellEnd"/>
+            <w:r>
+              <w:t xml:space="preserve">): </w:t>
+            </w:r>
+          </w:p>
+          <w:p>
+            <w:proofErr w:type="spellStart"/>
+            <w:r>
+              <w:t>void</w:t>
+            </w:r>
+            <w:proofErr w:type="spellEnd"/>
+          </w:p>
+          <w:p/>
         </w:tc>
         <w:tc>
           <w:tcPr>
@@ -11583,7 +11896,10 @@
           </w:tcPr>
           <w:p>
             <w:r>
-              <w:t>El mismo que el anterior</w:t>
+              <w:t>El mismo que el a</w:t>
+            </w:r>
+            <w:r>
+              <w:t>nterior</w:t>
             </w:r>
           </w:p>
         </w:tc>
@@ -11604,7 +11920,7 @@
               <w:t>/</w:t>
             </w:r>
             <w:r>
-              <w:t>users</w:t>
+              <w:t>data</w:t>
             </w:r>
             <w:r>
               <w:t>.txt”</w:t>
@@ -11617,7 +11933,7 @@
           </w:tcPr>
           <w:p>
             <w:r>
-              <w:t xml:space="preserve">Lanza </w:t>
+              <w:t xml:space="preserve">Lanza una </w:t>
             </w:r>
             <w:proofErr w:type="spellStart"/>
             <w:r>
@@ -12010,6 +12326,7 @@
           <w:p>
             <w:proofErr w:type="spellStart"/>
             <w:r>
+              <w:lastRenderedPageBreak/>
               <w:t>Nickname</w:t>
             </w:r>
             <w:proofErr w:type="spellEnd"/>
@@ -12042,6 +12359,7 @@
           </w:tcPr>
           <w:p>
             <w:r>
+              <w:lastRenderedPageBreak/>
               <w:t>Ninguna</w:t>
             </w:r>
           </w:p>
@@ -12277,7 +12595,6 @@
           </w:tcPr>
           <w:p>
             <w:r>
-              <w:lastRenderedPageBreak/>
               <w:t xml:space="preserve">Juego </w:t>
             </w:r>
           </w:p>
@@ -12645,6 +12962,7 @@
           </w:tcPr>
           <w:p>
             <w:r>
+              <w:lastRenderedPageBreak/>
               <w:t xml:space="preserve">Prueba: Verifica que el método de mostrar la lista ordenada por nombre de manera ascendente y descendente funciona bien. </w:t>
             </w:r>
           </w:p>
@@ -12947,7 +13265,6 @@
           </w:tcPr>
           <w:p>
             <w:r>
-              <w:lastRenderedPageBreak/>
               <w:t xml:space="preserve">Prueba: Verifica que el método de mostrar la lista ordenada por nivel de manera ascendente y descendente funciona bien. </w:t>
             </w:r>
           </w:p>
@@ -13557,6 +13874,7 @@
           </w:tcPr>
           <w:p>
             <w:r>
+              <w:lastRenderedPageBreak/>
               <w:t>Juego</w:t>
             </w:r>
           </w:p>
@@ -14800,7 +15118,7 @@
 </file>
 
 <file path=customXml/itemProps1.xml><?xml version="1.0" encoding="utf-8"?>
-<ds:datastoreItem xmlns:ds="http://schemas.openxmlformats.org/officeDocument/2006/customXml" ds:itemID="{120766EF-FF76-4EA0-9264-E2D561417411}">
+<ds:datastoreItem xmlns:ds="http://schemas.openxmlformats.org/officeDocument/2006/customXml" ds:itemID="{20676218-225E-41A8-AC9D-2F8B5809D6D0}">
   <ds:schemaRefs>
     <ds:schemaRef ds:uri="http://schemas.openxmlformats.org/officeDocument/2006/bibliography"/>
   </ds:schemaRefs>

</xml_diff>

<commit_message>
Diseño de pruebas funcionalidades del cicloJuego
</commit_message>
<xml_diff>
--- a/proyecto/docs/Diseño de pruebas unitarias.docx
+++ b/proyecto/docs/Diseño de pruebas unitarias.docx
@@ -11308,22 +11308,33 @@
             </w:r>
           </w:p>
           <w:p>
-            <w:proofErr w:type="spellStart"/>
-            <w:r>
+            <w:pPr>
+              <w:rPr>
+                <w:lang w:val="en-US"/>
+              </w:rPr>
+            </w:pPr>
+            <w:proofErr w:type="spellStart"/>
+            <w:r>
+              <w:rPr>
+                <w:lang w:val="en-US"/>
+              </w:rPr>
               <w:t>guardarJugadores</w:t>
             </w:r>
             <w:proofErr w:type="spellEnd"/>
             <w:r>
-              <w:t>(</w:t>
-            </w:r>
-            <w:proofErr w:type="spellStart"/>
-            <w:r>
-              <w:t>String</w:t>
-            </w:r>
-            <w:proofErr w:type="spellEnd"/>
-            <w:r>
-              <w:t>) donde</w:t>
-            </w:r>
+              <w:rPr>
+                <w:lang w:val="en-US"/>
+              </w:rPr>
+              <w:t xml:space="preserve">(String) </w:t>
+            </w:r>
+            <w:proofErr w:type="spellStart"/>
+            <w:r>
+              <w:rPr>
+                <w:lang w:val="en-US"/>
+              </w:rPr>
+              <w:t>donde</w:t>
+            </w:r>
+            <w:proofErr w:type="spellEnd"/>
           </w:p>
           <w:p>
             <w:pPr>
@@ -11549,13 +11560,7 @@
           </w:tcPr>
           <w:p>
             <w:r>
-              <w:t xml:space="preserve">Prueba: Verifica que los métodos </w:t>
-            </w:r>
-            <w:r>
-              <w:t>de manejo de archivos de texto</w:t>
-            </w:r>
-            <w:r>
-              <w:t xml:space="preserve"> del juego funcionan correctamente </w:t>
+              <w:t xml:space="preserve">Prueba: Verifica que los métodos de manejo de archivos de texto del juego funcionan correctamente </w:t>
             </w:r>
           </w:p>
         </w:tc>
@@ -11666,10 +11671,7 @@
           </w:tcPr>
           <w:p>
             <w:r>
-              <w:t>Un</w:t>
-            </w:r>
-            <w:r>
-              <w:t xml:space="preserve"> juego con</w:t>
+              <w:t>Un juego con</w:t>
             </w:r>
           </w:p>
           <w:p>
@@ -11706,10 +11708,7 @@
             </w:r>
             <w:proofErr w:type="spellStart"/>
             <w:r>
-              <w:t>guarda</w:t>
-            </w:r>
-            <w:r>
-              <w:t>rDatos</w:t>
+              <w:t>guardarDatos</w:t>
             </w:r>
             <w:proofErr w:type="spellEnd"/>
             <w:r>
@@ -11804,13 +11803,7 @@
             </w:r>
             <w:proofErr w:type="spellEnd"/>
             <w:r>
-              <w:t>/</w:t>
-            </w:r>
-            <w:r>
-              <w:t>data</w:t>
-            </w:r>
-            <w:r>
-              <w:t>.txt”</w:t>
+              <w:t>/data.txt”</w:t>
             </w:r>
           </w:p>
         </w:tc>
@@ -11835,12 +11828,7 @@
           </w:p>
           <w:p>
             <w:r>
-              <w:t>Y un jugador con nickname=”Javier</w:t>
-            </w:r>
-            <w:bookmarkStart w:id="0" w:name="_GoBack"/>
-            <w:bookmarkEnd w:id="0"/>
-            <w:r>
-              <w:t>”</w:t>
+              <w:t>Y un jugador con nickname=”Javier”</w:t>
             </w:r>
           </w:p>
         </w:tc>
@@ -11917,13 +11905,7 @@
             </w:r>
             <w:proofErr w:type="spellEnd"/>
             <w:r>
-              <w:t>/</w:t>
-            </w:r>
-            <w:r>
-              <w:t>data</w:t>
-            </w:r>
-            <w:r>
-              <w:t>.txt”</w:t>
+              <w:t>/data.txt”</w:t>
             </w:r>
           </w:p>
         </w:tc>
@@ -11944,14 +11926,6 @@
         </w:tc>
       </w:tr>
     </w:tbl>
-    <w:p>
-      <w:pPr>
-        <w:rPr>
-          <w:b/>
-          <w:sz w:val="28"/>
-        </w:rPr>
-      </w:pPr>
-    </w:p>
     <w:p>
       <w:pPr>
         <w:rPr>
@@ -11967,6 +11941,1707 @@
         <w:tblLook w:val="04A0" w:firstRow="1" w:lastRow="0" w:firstColumn="1" w:lastColumn="0" w:noHBand="0" w:noVBand="1"/>
       </w:tblPr>
       <w:tblGrid>
+        <w:gridCol w:w="1055"/>
+        <w:gridCol w:w="2439"/>
+        <w:gridCol w:w="2185"/>
+        <w:gridCol w:w="1188"/>
+        <w:gridCol w:w="2559"/>
+      </w:tblGrid>
+      <w:tr>
+        <w:trPr>
+          <w:trHeight w:val="364"/>
+        </w:trPr>
+        <w:tc>
+          <w:tcPr>
+            <w:tcW w:w="9426" w:type="dxa"/>
+            <w:gridSpan w:val="5"/>
+          </w:tcPr>
+          <w:p>
+            <w:r>
+              <w:t xml:space="preserve">Prueba: Verifica que el método </w:t>
+            </w:r>
+            <w:proofErr w:type="spellStart"/>
+            <w:r>
+              <w:t>verificarVidas</w:t>
+            </w:r>
+            <w:proofErr w:type="spellEnd"/>
+            <w:r>
+              <w:t xml:space="preserve"> para o no el juego dependiendo si la nave sigue viva o no</w:t>
+            </w:r>
+          </w:p>
+        </w:tc>
+      </w:tr>
+      <w:tr>
+        <w:trPr>
+          <w:trHeight w:val="343"/>
+        </w:trPr>
+        <w:tc>
+          <w:tcPr>
+            <w:tcW w:w="1055" w:type="dxa"/>
+          </w:tcPr>
+          <w:p>
+            <w:r>
+              <w:t>Clase</w:t>
+            </w:r>
+          </w:p>
+        </w:tc>
+        <w:tc>
+          <w:tcPr>
+            <w:tcW w:w="2439" w:type="dxa"/>
+          </w:tcPr>
+          <w:p>
+            <w:r>
+              <w:t>Método</w:t>
+            </w:r>
+          </w:p>
+        </w:tc>
+        <w:tc>
+          <w:tcPr>
+            <w:tcW w:w="2185" w:type="dxa"/>
+          </w:tcPr>
+          <w:p>
+            <w:r>
+              <w:t>Escenario</w:t>
+            </w:r>
+          </w:p>
+        </w:tc>
+        <w:tc>
+          <w:tcPr>
+            <w:tcW w:w="1188" w:type="dxa"/>
+          </w:tcPr>
+          <w:p>
+            <w:r>
+              <w:t>Valores de entrada</w:t>
+            </w:r>
+          </w:p>
+        </w:tc>
+        <w:tc>
+          <w:tcPr>
+            <w:tcW w:w="2559" w:type="dxa"/>
+          </w:tcPr>
+          <w:p>
+            <w:r>
+              <w:t>Resultado</w:t>
+            </w:r>
+          </w:p>
+        </w:tc>
+      </w:tr>
+      <w:tr>
+        <w:trPr>
+          <w:trHeight w:val="672"/>
+        </w:trPr>
+        <w:tc>
+          <w:tcPr>
+            <w:tcW w:w="1055" w:type="dxa"/>
+          </w:tcPr>
+          <w:p>
+            <w:r>
+              <w:t>Juego</w:t>
+            </w:r>
+          </w:p>
+        </w:tc>
+        <w:tc>
+          <w:tcPr>
+            <w:tcW w:w="2439" w:type="dxa"/>
+          </w:tcPr>
+          <w:p>
+            <w:proofErr w:type="spellStart"/>
+            <w:proofErr w:type="gramStart"/>
+            <w:r>
+              <w:t>verificarVidas</w:t>
+            </w:r>
+            <w:proofErr w:type="spellEnd"/>
+            <w:r>
+              <w:t>(</w:t>
+            </w:r>
+            <w:proofErr w:type="gramEnd"/>
+            <w:r>
+              <w:t>):</w:t>
+            </w:r>
+            <w:proofErr w:type="spellStart"/>
+            <w:r>
+              <w:t>void</w:t>
+            </w:r>
+            <w:proofErr w:type="spellEnd"/>
+          </w:p>
+        </w:tc>
+        <w:tc>
+          <w:tcPr>
+            <w:tcW w:w="2185" w:type="dxa"/>
+          </w:tcPr>
+          <w:p>
+            <w:r>
+              <w:t>Un juego con una nave recién creada</w:t>
+            </w:r>
+          </w:p>
+        </w:tc>
+        <w:tc>
+          <w:tcPr>
+            <w:tcW w:w="1188" w:type="dxa"/>
+          </w:tcPr>
+          <w:p>
+            <w:r>
+              <w:t>Ninguna</w:t>
+            </w:r>
+          </w:p>
+        </w:tc>
+        <w:tc>
+          <w:tcPr>
+            <w:tcW w:w="2559" w:type="dxa"/>
+          </w:tcPr>
+          <w:p>
+            <w:r>
+              <w:t>Jugando=true</w:t>
+            </w:r>
+          </w:p>
+        </w:tc>
+      </w:tr>
+      <w:tr>
+        <w:trPr>
+          <w:trHeight w:val="682"/>
+        </w:trPr>
+        <w:tc>
+          <w:tcPr>
+            <w:tcW w:w="1055" w:type="dxa"/>
+          </w:tcPr>
+          <w:p>
+            <w:r>
+              <w:t>Juego</w:t>
+            </w:r>
+          </w:p>
+        </w:tc>
+        <w:tc>
+          <w:tcPr>
+            <w:tcW w:w="2439" w:type="dxa"/>
+          </w:tcPr>
+          <w:p>
+            <w:proofErr w:type="spellStart"/>
+            <w:proofErr w:type="gramStart"/>
+            <w:r>
+              <w:t>verificarVidas</w:t>
+            </w:r>
+            <w:proofErr w:type="spellEnd"/>
+            <w:r>
+              <w:t>(</w:t>
+            </w:r>
+            <w:proofErr w:type="gramEnd"/>
+            <w:r>
+              <w:t>):</w:t>
+            </w:r>
+            <w:proofErr w:type="spellStart"/>
+            <w:r>
+              <w:t>void</w:t>
+            </w:r>
+            <w:proofErr w:type="spellEnd"/>
+          </w:p>
+        </w:tc>
+        <w:tc>
+          <w:tcPr>
+            <w:tcW w:w="2185" w:type="dxa"/>
+          </w:tcPr>
+          <w:p>
+            <w:r>
+              <w:t>Un juego con una nave sin vidas (0 vidas)</w:t>
+            </w:r>
+          </w:p>
+        </w:tc>
+        <w:tc>
+          <w:tcPr>
+            <w:tcW w:w="1188" w:type="dxa"/>
+          </w:tcPr>
+          <w:p>
+            <w:r>
+              <w:t>Ninguna</w:t>
+            </w:r>
+          </w:p>
+        </w:tc>
+        <w:tc>
+          <w:tcPr>
+            <w:tcW w:w="2559" w:type="dxa"/>
+          </w:tcPr>
+          <w:p>
+            <w:r>
+              <w:t>Jugando=false</w:t>
+            </w:r>
+          </w:p>
+        </w:tc>
+      </w:tr>
+    </w:tbl>
+    <w:p>
+      <w:pPr>
+        <w:rPr>
+          <w:b/>
+          <w:sz w:val="28"/>
+        </w:rPr>
+      </w:pPr>
+    </w:p>
+    <w:tbl>
+      <w:tblPr>
+        <w:tblStyle w:val="Tablaconcuadrcula"/>
+        <w:tblW w:w="9426" w:type="dxa"/>
+        <w:tblLook w:val="04A0" w:firstRow="1" w:lastRow="0" w:firstColumn="1" w:lastColumn="0" w:noHBand="0" w:noVBand="1"/>
+      </w:tblPr>
+      <w:tblGrid>
+        <w:gridCol w:w="1055"/>
+        <w:gridCol w:w="2439"/>
+        <w:gridCol w:w="2185"/>
+        <w:gridCol w:w="1188"/>
+        <w:gridCol w:w="2559"/>
+      </w:tblGrid>
+      <w:tr>
+        <w:trPr>
+          <w:trHeight w:val="364"/>
+        </w:trPr>
+        <w:tc>
+          <w:tcPr>
+            <w:tcW w:w="9426" w:type="dxa"/>
+            <w:gridSpan w:val="5"/>
+          </w:tcPr>
+          <w:p>
+            <w:r>
+              <w:t xml:space="preserve">Prueba: Verifica que el método </w:t>
+            </w:r>
+            <w:proofErr w:type="spellStart"/>
+            <w:r>
+              <w:t>verificar</w:t>
+            </w:r>
+            <w:r>
+              <w:t>Colision</w:t>
+            </w:r>
+            <w:r>
+              <w:t>Nave</w:t>
+            </w:r>
+            <w:proofErr w:type="spellEnd"/>
+            <w:r>
+              <w:t xml:space="preserve"> </w:t>
+            </w:r>
+            <w:r>
+              <w:t xml:space="preserve">vuelve invulnerable la nave si alguna de las pelotas de la pantalla ha colisionado con ella </w:t>
+            </w:r>
+          </w:p>
+        </w:tc>
+      </w:tr>
+      <w:tr>
+        <w:trPr>
+          <w:trHeight w:val="343"/>
+        </w:trPr>
+        <w:tc>
+          <w:tcPr>
+            <w:tcW w:w="1055" w:type="dxa"/>
+          </w:tcPr>
+          <w:p>
+            <w:r>
+              <w:t>Clase</w:t>
+            </w:r>
+          </w:p>
+        </w:tc>
+        <w:tc>
+          <w:tcPr>
+            <w:tcW w:w="2439" w:type="dxa"/>
+          </w:tcPr>
+          <w:p>
+            <w:r>
+              <w:t>Método</w:t>
+            </w:r>
+          </w:p>
+        </w:tc>
+        <w:tc>
+          <w:tcPr>
+            <w:tcW w:w="2185" w:type="dxa"/>
+          </w:tcPr>
+          <w:p>
+            <w:r>
+              <w:t>Escenario</w:t>
+            </w:r>
+          </w:p>
+        </w:tc>
+        <w:tc>
+          <w:tcPr>
+            <w:tcW w:w="1188" w:type="dxa"/>
+          </w:tcPr>
+          <w:p>
+            <w:r>
+              <w:t>Valores de entrada</w:t>
+            </w:r>
+          </w:p>
+        </w:tc>
+        <w:tc>
+          <w:tcPr>
+            <w:tcW w:w="2559" w:type="dxa"/>
+          </w:tcPr>
+          <w:p>
+            <w:r>
+              <w:t>Resultado</w:t>
+            </w:r>
+          </w:p>
+        </w:tc>
+      </w:tr>
+      <w:tr>
+        <w:trPr>
+          <w:trHeight w:val="1133"/>
+        </w:trPr>
+        <w:tc>
+          <w:tcPr>
+            <w:tcW w:w="1055" w:type="dxa"/>
+          </w:tcPr>
+          <w:p>
+            <w:r>
+              <w:t>Juego</w:t>
+            </w:r>
+          </w:p>
+        </w:tc>
+        <w:tc>
+          <w:tcPr>
+            <w:tcW w:w="2439" w:type="dxa"/>
+          </w:tcPr>
+          <w:p>
+            <w:proofErr w:type="spellStart"/>
+            <w:proofErr w:type="gramStart"/>
+            <w:r>
+              <w:t>verificar</w:t>
+            </w:r>
+            <w:r>
+              <w:t>Colision</w:t>
+            </w:r>
+            <w:r>
+              <w:t>Nave</w:t>
+            </w:r>
+            <w:proofErr w:type="spellEnd"/>
+            <w:r>
+              <w:t>(</w:t>
+            </w:r>
+            <w:proofErr w:type="gramEnd"/>
+            <w:r>
+              <w:t>):</w:t>
+            </w:r>
+            <w:r>
+              <w:t xml:space="preserve"> </w:t>
+            </w:r>
+            <w:proofErr w:type="spellStart"/>
+            <w:r>
+              <w:t>void</w:t>
+            </w:r>
+            <w:proofErr w:type="spellEnd"/>
+          </w:p>
+        </w:tc>
+        <w:tc>
+          <w:tcPr>
+            <w:tcW w:w="2185" w:type="dxa"/>
+          </w:tcPr>
+          <w:p>
+            <w:r>
+              <w:t>Un juego con una nave recién creada</w:t>
+            </w:r>
+            <w:r>
+              <w:t xml:space="preserve"> en (50,50).</w:t>
+            </w:r>
+          </w:p>
+          <w:p>
+            <w:r>
+              <w:t>El árbol de pelotas tiene dos pelotas</w:t>
+            </w:r>
+          </w:p>
+          <w:p>
+            <w:r>
+              <w:lastRenderedPageBreak/>
+              <w:t>Pelota 1 está ubicada en (200,200) y pelota 2 está ubicada en (50,50)</w:t>
+            </w:r>
+          </w:p>
+        </w:tc>
+        <w:tc>
+          <w:tcPr>
+            <w:tcW w:w="1188" w:type="dxa"/>
+          </w:tcPr>
+          <w:p>
+            <w:r>
+              <w:lastRenderedPageBreak/>
+              <w:t>Ninguna</w:t>
+            </w:r>
+          </w:p>
+        </w:tc>
+        <w:tc>
+          <w:tcPr>
+            <w:tcW w:w="2559" w:type="dxa"/>
+          </w:tcPr>
+          <w:p>
+            <w:r>
+              <w:t>La nave es invulnerable y su vida es igual a 3</w:t>
+            </w:r>
+          </w:p>
+        </w:tc>
+      </w:tr>
+      <w:tr>
+        <w:trPr>
+          <w:trHeight w:val="682"/>
+        </w:trPr>
+        <w:tc>
+          <w:tcPr>
+            <w:tcW w:w="1055" w:type="dxa"/>
+          </w:tcPr>
+          <w:p>
+            <w:r>
+              <w:t>Juego</w:t>
+            </w:r>
+          </w:p>
+        </w:tc>
+        <w:tc>
+          <w:tcPr>
+            <w:tcW w:w="2439" w:type="dxa"/>
+          </w:tcPr>
+          <w:p>
+            <w:proofErr w:type="spellStart"/>
+            <w:proofErr w:type="gramStart"/>
+            <w:r>
+              <w:t>verificar</w:t>
+            </w:r>
+            <w:r>
+              <w:t>Colision</w:t>
+            </w:r>
+            <w:r>
+              <w:t>Nave</w:t>
+            </w:r>
+            <w:proofErr w:type="spellEnd"/>
+            <w:r>
+              <w:t>(</w:t>
+            </w:r>
+            <w:proofErr w:type="gramEnd"/>
+            <w:r>
+              <w:t>):</w:t>
+            </w:r>
+            <w:r>
+              <w:t xml:space="preserve"> </w:t>
+            </w:r>
+            <w:proofErr w:type="spellStart"/>
+            <w:r>
+              <w:t>void</w:t>
+            </w:r>
+            <w:proofErr w:type="spellEnd"/>
+          </w:p>
+        </w:tc>
+        <w:tc>
+          <w:tcPr>
+            <w:tcW w:w="2185" w:type="dxa"/>
+          </w:tcPr>
+          <w:p>
+            <w:r>
+              <w:t>Un juego con una nave recién creada en (50,50).</w:t>
+            </w:r>
+          </w:p>
+          <w:p>
+            <w:r>
+              <w:t>El árbol de pelotas tiene dos pelotas</w:t>
+            </w:r>
+          </w:p>
+          <w:p>
+            <w:r>
+              <w:t xml:space="preserve">Pelota 1 está ubicada en (200,200) y pelota 2 </w:t>
+            </w:r>
+            <w:r>
+              <w:t>está</w:t>
+            </w:r>
+            <w:r>
+              <w:t xml:space="preserve"> ubicada en (</w:t>
+            </w:r>
+            <w:r>
+              <w:t>10</w:t>
+            </w:r>
+            <w:r>
+              <w:t>0,</w:t>
+            </w:r>
+            <w:r>
+              <w:t>10</w:t>
+            </w:r>
+            <w:r>
+              <w:t>0)</w:t>
+            </w:r>
+          </w:p>
+        </w:tc>
+        <w:tc>
+          <w:tcPr>
+            <w:tcW w:w="1188" w:type="dxa"/>
+          </w:tcPr>
+          <w:p>
+            <w:r>
+              <w:t>Ninguna</w:t>
+            </w:r>
+          </w:p>
+        </w:tc>
+        <w:tc>
+          <w:tcPr>
+            <w:tcW w:w="2559" w:type="dxa"/>
+          </w:tcPr>
+          <w:p>
+            <w:r>
+              <w:t xml:space="preserve">La nave </w:t>
+            </w:r>
+            <w:r>
+              <w:t xml:space="preserve">no </w:t>
+            </w:r>
+            <w:r>
+              <w:t xml:space="preserve">es invulnerable y su vida es igual a </w:t>
+            </w:r>
+            <w:r>
+              <w:t>4</w:t>
+            </w:r>
+          </w:p>
+        </w:tc>
+      </w:tr>
+    </w:tbl>
+    <w:p>
+      <w:pPr>
+        <w:rPr>
+          <w:b/>
+          <w:sz w:val="28"/>
+        </w:rPr>
+      </w:pPr>
+    </w:p>
+    <w:tbl>
+      <w:tblPr>
+        <w:tblStyle w:val="Tablaconcuadrcula"/>
+        <w:tblW w:w="9426" w:type="dxa"/>
+        <w:tblLook w:val="04A0" w:firstRow="1" w:lastRow="0" w:firstColumn="1" w:lastColumn="0" w:noHBand="0" w:noVBand="1"/>
+      </w:tblPr>
+      <w:tblGrid>
+        <w:gridCol w:w="1055"/>
+        <w:gridCol w:w="2439"/>
+        <w:gridCol w:w="2185"/>
+        <w:gridCol w:w="1188"/>
+        <w:gridCol w:w="2559"/>
+      </w:tblGrid>
+      <w:tr>
+        <w:trPr>
+          <w:trHeight w:val="364"/>
+        </w:trPr>
+        <w:tc>
+          <w:tcPr>
+            <w:tcW w:w="9426" w:type="dxa"/>
+            <w:gridSpan w:val="5"/>
+          </w:tcPr>
+          <w:p>
+            <w:r>
+              <w:t xml:space="preserve">Prueba: Verifica que el método </w:t>
+            </w:r>
+            <w:proofErr w:type="spellStart"/>
+            <w:r>
+              <w:t>verificarColision</w:t>
+            </w:r>
+            <w:r>
+              <w:t>Bonus</w:t>
+            </w:r>
+            <w:proofErr w:type="spellEnd"/>
+            <w:r>
+              <w:t xml:space="preserve"> realiza la acción </w:t>
+            </w:r>
+            <w:proofErr w:type="spellStart"/>
+            <w:r>
+              <w:t>correspondiende</w:t>
+            </w:r>
+            <w:proofErr w:type="spellEnd"/>
+            <w:r>
+              <w:t xml:space="preserve"> si alguna de las bonificaciones de la lista ha colisionado con la nave</w:t>
+            </w:r>
+          </w:p>
+        </w:tc>
+      </w:tr>
+      <w:tr>
+        <w:trPr>
+          <w:trHeight w:val="343"/>
+        </w:trPr>
+        <w:tc>
+          <w:tcPr>
+            <w:tcW w:w="1055" w:type="dxa"/>
+          </w:tcPr>
+          <w:p>
+            <w:r>
+              <w:t>Clase</w:t>
+            </w:r>
+          </w:p>
+        </w:tc>
+        <w:tc>
+          <w:tcPr>
+            <w:tcW w:w="2439" w:type="dxa"/>
+          </w:tcPr>
+          <w:p>
+            <w:r>
+              <w:t>Método</w:t>
+            </w:r>
+          </w:p>
+        </w:tc>
+        <w:tc>
+          <w:tcPr>
+            <w:tcW w:w="2185" w:type="dxa"/>
+          </w:tcPr>
+          <w:p>
+            <w:r>
+              <w:t>Escenario</w:t>
+            </w:r>
+          </w:p>
+        </w:tc>
+        <w:tc>
+          <w:tcPr>
+            <w:tcW w:w="1188" w:type="dxa"/>
+          </w:tcPr>
+          <w:p>
+            <w:r>
+              <w:t>Valores de entrada</w:t>
+            </w:r>
+          </w:p>
+        </w:tc>
+        <w:tc>
+          <w:tcPr>
+            <w:tcW w:w="2559" w:type="dxa"/>
+          </w:tcPr>
+          <w:p>
+            <w:r>
+              <w:t>Resultado</w:t>
+            </w:r>
+          </w:p>
+        </w:tc>
+      </w:tr>
+      <w:tr>
+        <w:trPr>
+          <w:trHeight w:val="1133"/>
+        </w:trPr>
+        <w:tc>
+          <w:tcPr>
+            <w:tcW w:w="1055" w:type="dxa"/>
+          </w:tcPr>
+          <w:p>
+            <w:r>
+              <w:t>Juego</w:t>
+            </w:r>
+          </w:p>
+        </w:tc>
+        <w:tc>
+          <w:tcPr>
+            <w:tcW w:w="2439" w:type="dxa"/>
+          </w:tcPr>
+          <w:p>
+            <w:proofErr w:type="spellStart"/>
+            <w:proofErr w:type="gramStart"/>
+            <w:r>
+              <w:t>verificarColision</w:t>
+            </w:r>
+            <w:r>
+              <w:t>Bonus</w:t>
+            </w:r>
+            <w:proofErr w:type="spellEnd"/>
+            <w:r>
+              <w:t>(</w:t>
+            </w:r>
+            <w:proofErr w:type="gramEnd"/>
+            <w:r>
+              <w:t xml:space="preserve">): </w:t>
+            </w:r>
+            <w:proofErr w:type="spellStart"/>
+            <w:r>
+              <w:t>void</w:t>
+            </w:r>
+            <w:proofErr w:type="spellEnd"/>
+          </w:p>
+        </w:tc>
+        <w:tc>
+          <w:tcPr>
+            <w:tcW w:w="2185" w:type="dxa"/>
+          </w:tcPr>
+          <w:p>
+            <w:r>
+              <w:t>Un juego con una nave recién creada en (50,50).</w:t>
+            </w:r>
+          </w:p>
+          <w:p>
+            <w:r>
+              <w:t xml:space="preserve">Una lista de bonificaciones donde la primera bonificación es un </w:t>
+            </w:r>
+            <w:proofErr w:type="spellStart"/>
+            <w:r>
+              <w:t>BonusPuntos</w:t>
+            </w:r>
+            <w:proofErr w:type="spellEnd"/>
+            <w:r>
+              <w:t xml:space="preserve"> ubicada en (50,50)</w:t>
+            </w:r>
+          </w:p>
+          <w:p>
+            <w:r>
+              <w:t>El juego tiene puntaje 10</w:t>
+            </w:r>
+          </w:p>
+        </w:tc>
+        <w:tc>
+          <w:tcPr>
+            <w:tcW w:w="1188" w:type="dxa"/>
+          </w:tcPr>
+          <w:p>
+            <w:r>
+              <w:t>Ninguna</w:t>
+            </w:r>
+          </w:p>
+        </w:tc>
+        <w:tc>
+          <w:tcPr>
+            <w:tcW w:w="2559" w:type="dxa"/>
+          </w:tcPr>
+          <w:p>
+            <w:r>
+              <w:t>El puntaje del juego es 20</w:t>
+            </w:r>
+          </w:p>
+        </w:tc>
+      </w:tr>
+      <w:tr>
+        <w:trPr>
+          <w:trHeight w:val="682"/>
+        </w:trPr>
+        <w:tc>
+          <w:tcPr>
+            <w:tcW w:w="1055" w:type="dxa"/>
+          </w:tcPr>
+          <w:p>
+            <w:r>
+              <w:t>Juego</w:t>
+            </w:r>
+          </w:p>
+        </w:tc>
+        <w:tc>
+          <w:tcPr>
+            <w:tcW w:w="2439" w:type="dxa"/>
+          </w:tcPr>
+          <w:p>
+            <w:proofErr w:type="spellStart"/>
+            <w:proofErr w:type="gramStart"/>
+            <w:r>
+              <w:t>verificarColisionBonus</w:t>
+            </w:r>
+            <w:proofErr w:type="spellEnd"/>
+            <w:r>
+              <w:t>(</w:t>
+            </w:r>
+            <w:proofErr w:type="gramEnd"/>
+            <w:r>
+              <w:t xml:space="preserve">): </w:t>
+            </w:r>
+            <w:proofErr w:type="spellStart"/>
+            <w:r>
+              <w:t>void</w:t>
+            </w:r>
+            <w:proofErr w:type="spellEnd"/>
+          </w:p>
+        </w:tc>
+        <w:tc>
+          <w:tcPr>
+            <w:tcW w:w="2185" w:type="dxa"/>
+          </w:tcPr>
+          <w:p>
+            <w:r>
+              <w:t>Un juego con una nave recién creada en (50,50).</w:t>
+            </w:r>
+          </w:p>
+          <w:p>
+            <w:r>
+              <w:t xml:space="preserve">Una lista de bonificaciones donde la primera bonificación es un </w:t>
+            </w:r>
+            <w:proofErr w:type="spellStart"/>
+            <w:r>
+              <w:t>Bonus</w:t>
+            </w:r>
+            <w:r>
+              <w:t>Vida</w:t>
+            </w:r>
+            <w:proofErr w:type="spellEnd"/>
+            <w:r>
+              <w:t xml:space="preserve"> ubicada en (50,50)</w:t>
+            </w:r>
+          </w:p>
+        </w:tc>
+        <w:tc>
+          <w:tcPr>
+            <w:tcW w:w="1188" w:type="dxa"/>
+          </w:tcPr>
+          <w:p>
+            <w:r>
+              <w:t>Ninguna</w:t>
+            </w:r>
+          </w:p>
+        </w:tc>
+        <w:tc>
+          <w:tcPr>
+            <w:tcW w:w="2559" w:type="dxa"/>
+          </w:tcPr>
+          <w:p>
+            <w:r>
+              <w:t>La nave tiene 5 vidas</w:t>
+            </w:r>
+          </w:p>
+        </w:tc>
+      </w:tr>
+      <w:tr>
+        <w:trPr>
+          <w:trHeight w:val="682"/>
+        </w:trPr>
+        <w:tc>
+          <w:tcPr>
+            <w:tcW w:w="1055" w:type="dxa"/>
+          </w:tcPr>
+          <w:p>
+            <w:r>
+              <w:t>Juego</w:t>
+            </w:r>
+          </w:p>
+        </w:tc>
+        <w:tc>
+          <w:tcPr>
+            <w:tcW w:w="2439" w:type="dxa"/>
+          </w:tcPr>
+          <w:p>
+            <w:proofErr w:type="spellStart"/>
+            <w:proofErr w:type="gramStart"/>
+            <w:r>
+              <w:t>verificarColisionBonus</w:t>
+            </w:r>
+            <w:proofErr w:type="spellEnd"/>
+            <w:r>
+              <w:t>(</w:t>
+            </w:r>
+            <w:proofErr w:type="gramEnd"/>
+            <w:r>
+              <w:t xml:space="preserve">): </w:t>
+            </w:r>
+            <w:proofErr w:type="spellStart"/>
+            <w:r>
+              <w:t>void</w:t>
+            </w:r>
+            <w:proofErr w:type="spellEnd"/>
+          </w:p>
+        </w:tc>
+        <w:tc>
+          <w:tcPr>
+            <w:tcW w:w="2185" w:type="dxa"/>
+          </w:tcPr>
+          <w:p>
+            <w:r>
+              <w:t>Un juego con una nave recién creada en (50,50).</w:t>
+            </w:r>
+          </w:p>
+          <w:p>
+            <w:r>
+              <w:t xml:space="preserve">Una lista de bonificaciones donde la primera bonificación es un </w:t>
+            </w:r>
+            <w:proofErr w:type="spellStart"/>
+            <w:r>
+              <w:lastRenderedPageBreak/>
+              <w:t>Bonus</w:t>
+            </w:r>
+            <w:r>
+              <w:t>ProyNormal</w:t>
+            </w:r>
+            <w:proofErr w:type="spellEnd"/>
+            <w:r>
+              <w:t xml:space="preserve"> ubicada en (50,50)</w:t>
+            </w:r>
+          </w:p>
+        </w:tc>
+        <w:tc>
+          <w:tcPr>
+            <w:tcW w:w="1188" w:type="dxa"/>
+          </w:tcPr>
+          <w:p>
+            <w:r>
+              <w:lastRenderedPageBreak/>
+              <w:t>Ninguna</w:t>
+            </w:r>
+          </w:p>
+        </w:tc>
+        <w:tc>
+          <w:tcPr>
+            <w:tcW w:w="2559" w:type="dxa"/>
+          </w:tcPr>
+          <w:p>
+            <w:r>
+              <w:t>El proyectil de la nave es un proyectil normal</w:t>
+            </w:r>
+          </w:p>
+        </w:tc>
+      </w:tr>
+      <w:tr>
+        <w:trPr>
+          <w:trHeight w:val="682"/>
+        </w:trPr>
+        <w:tc>
+          <w:tcPr>
+            <w:tcW w:w="1055" w:type="dxa"/>
+          </w:tcPr>
+          <w:p>
+            <w:r>
+              <w:t>Juego</w:t>
+            </w:r>
+          </w:p>
+        </w:tc>
+        <w:tc>
+          <w:tcPr>
+            <w:tcW w:w="2439" w:type="dxa"/>
+          </w:tcPr>
+          <w:p>
+            <w:proofErr w:type="spellStart"/>
+            <w:proofErr w:type="gramStart"/>
+            <w:r>
+              <w:t>verificarColisionBonus</w:t>
+            </w:r>
+            <w:proofErr w:type="spellEnd"/>
+            <w:r>
+              <w:t>(</w:t>
+            </w:r>
+            <w:proofErr w:type="gramEnd"/>
+            <w:r>
+              <w:t xml:space="preserve">): </w:t>
+            </w:r>
+            <w:proofErr w:type="spellStart"/>
+            <w:r>
+              <w:t>void</w:t>
+            </w:r>
+            <w:proofErr w:type="spellEnd"/>
+          </w:p>
+        </w:tc>
+        <w:tc>
+          <w:tcPr>
+            <w:tcW w:w="2185" w:type="dxa"/>
+          </w:tcPr>
+          <w:p>
+            <w:r>
+              <w:t>Un juego con una nave recién creada en (50,50).</w:t>
+            </w:r>
+          </w:p>
+          <w:p>
+            <w:r>
+              <w:t xml:space="preserve">Una lista de bonificaciones donde la primera bonificación es un </w:t>
+            </w:r>
+            <w:proofErr w:type="spellStart"/>
+            <w:r>
+              <w:t>BonusPro</w:t>
+            </w:r>
+            <w:r>
+              <w:t>yFuerte</w:t>
+            </w:r>
+            <w:proofErr w:type="spellEnd"/>
+            <w:r>
+              <w:t xml:space="preserve"> ubicada en (50,50)</w:t>
+            </w:r>
+          </w:p>
+        </w:tc>
+        <w:tc>
+          <w:tcPr>
+            <w:tcW w:w="1188" w:type="dxa"/>
+          </w:tcPr>
+          <w:p>
+            <w:r>
+              <w:t>Ninguna</w:t>
+            </w:r>
+          </w:p>
+        </w:tc>
+        <w:tc>
+          <w:tcPr>
+            <w:tcW w:w="2559" w:type="dxa"/>
+          </w:tcPr>
+          <w:p>
+            <w:r>
+              <w:t xml:space="preserve">El proyectil de la nave es un proyectil </w:t>
+            </w:r>
+            <w:r>
+              <w:t>fuerte</w:t>
+            </w:r>
+          </w:p>
+        </w:tc>
+      </w:tr>
+      <w:tr>
+        <w:trPr>
+          <w:trHeight w:val="682"/>
+        </w:trPr>
+        <w:tc>
+          <w:tcPr>
+            <w:tcW w:w="1055" w:type="dxa"/>
+          </w:tcPr>
+          <w:p>
+            <w:r>
+              <w:t>Juego</w:t>
+            </w:r>
+          </w:p>
+        </w:tc>
+        <w:tc>
+          <w:tcPr>
+            <w:tcW w:w="2439" w:type="dxa"/>
+          </w:tcPr>
+          <w:p>
+            <w:proofErr w:type="spellStart"/>
+            <w:proofErr w:type="gramStart"/>
+            <w:r>
+              <w:t>verificarColisionBonus</w:t>
+            </w:r>
+            <w:proofErr w:type="spellEnd"/>
+            <w:r>
+              <w:t>(</w:t>
+            </w:r>
+            <w:proofErr w:type="gramEnd"/>
+            <w:r>
+              <w:t xml:space="preserve">): </w:t>
+            </w:r>
+            <w:proofErr w:type="spellStart"/>
+            <w:r>
+              <w:t>void</w:t>
+            </w:r>
+            <w:proofErr w:type="spellEnd"/>
+          </w:p>
+        </w:tc>
+        <w:tc>
+          <w:tcPr>
+            <w:tcW w:w="2185" w:type="dxa"/>
+          </w:tcPr>
+          <w:p>
+            <w:r>
+              <w:t>Un juego con una nave recién creada en (50,50).</w:t>
+            </w:r>
+          </w:p>
+          <w:p>
+            <w:r>
+              <w:t xml:space="preserve">Una lista de bonificaciones donde la primera bonificación es un </w:t>
+            </w:r>
+            <w:proofErr w:type="spellStart"/>
+            <w:r>
+              <w:t>BonusProy</w:t>
+            </w:r>
+            <w:r>
+              <w:t>Rapido</w:t>
+            </w:r>
+            <w:proofErr w:type="spellEnd"/>
+            <w:r>
+              <w:t xml:space="preserve"> </w:t>
+            </w:r>
+            <w:r>
+              <w:t>ubicada en (50,50)</w:t>
+            </w:r>
+          </w:p>
+        </w:tc>
+        <w:tc>
+          <w:tcPr>
+            <w:tcW w:w="1188" w:type="dxa"/>
+          </w:tcPr>
+          <w:p>
+            <w:r>
+              <w:t>Ninguna</w:t>
+            </w:r>
+          </w:p>
+        </w:tc>
+        <w:tc>
+          <w:tcPr>
+            <w:tcW w:w="2559" w:type="dxa"/>
+          </w:tcPr>
+          <w:p>
+            <w:r>
+              <w:t xml:space="preserve">El proyectil de la nave es un proyectil </w:t>
+            </w:r>
+            <w:r>
+              <w:t>rápido</w:t>
+            </w:r>
+          </w:p>
+        </w:tc>
+      </w:tr>
+      <w:tr>
+        <w:trPr>
+          <w:trHeight w:val="682"/>
+        </w:trPr>
+        <w:tc>
+          <w:tcPr>
+            <w:tcW w:w="1055" w:type="dxa"/>
+          </w:tcPr>
+          <w:p>
+            <w:r>
+              <w:t>Juego</w:t>
+            </w:r>
+          </w:p>
+        </w:tc>
+        <w:tc>
+          <w:tcPr>
+            <w:tcW w:w="2439" w:type="dxa"/>
+          </w:tcPr>
+          <w:p>
+            <w:proofErr w:type="spellStart"/>
+            <w:proofErr w:type="gramStart"/>
+            <w:r>
+              <w:t>verificarColisionBonus</w:t>
+            </w:r>
+            <w:proofErr w:type="spellEnd"/>
+            <w:r>
+              <w:t>(</w:t>
+            </w:r>
+            <w:proofErr w:type="gramEnd"/>
+            <w:r>
+              <w:t xml:space="preserve">): </w:t>
+            </w:r>
+            <w:proofErr w:type="spellStart"/>
+            <w:r>
+              <w:t>void</w:t>
+            </w:r>
+            <w:proofErr w:type="spellEnd"/>
+          </w:p>
+        </w:tc>
+        <w:tc>
+          <w:tcPr>
+            <w:tcW w:w="2185" w:type="dxa"/>
+          </w:tcPr>
+          <w:p>
+            <w:r>
+              <w:t>Un juego con una nave recién creada en (50,50).</w:t>
+            </w:r>
+          </w:p>
+          <w:p>
+            <w:r>
+              <w:t xml:space="preserve">Una lista de bonificaciones donde la primera bonificación es un </w:t>
+            </w:r>
+            <w:proofErr w:type="spellStart"/>
+            <w:r>
+              <w:t>BonusProy</w:t>
+            </w:r>
+            <w:r>
+              <w:t>Rapido</w:t>
+            </w:r>
+            <w:proofErr w:type="spellEnd"/>
+            <w:r>
+              <w:t xml:space="preserve"> </w:t>
+            </w:r>
+            <w:r>
+              <w:t>ubicada en (</w:t>
+            </w:r>
+            <w:r>
+              <w:t>2</w:t>
+            </w:r>
+            <w:r>
+              <w:t>0</w:t>
+            </w:r>
+            <w:r>
+              <w:t>0</w:t>
+            </w:r>
+            <w:r>
+              <w:t>,50)</w:t>
+            </w:r>
+          </w:p>
+        </w:tc>
+        <w:tc>
+          <w:tcPr>
+            <w:tcW w:w="1188" w:type="dxa"/>
+          </w:tcPr>
+          <w:p>
+            <w:r>
+              <w:t>Ninguna</w:t>
+            </w:r>
+          </w:p>
+        </w:tc>
+        <w:tc>
+          <w:tcPr>
+            <w:tcW w:w="2559" w:type="dxa"/>
+          </w:tcPr>
+          <w:p>
+            <w:r>
+              <w:t>El proyectil de la nave es un proyectil normal</w:t>
+            </w:r>
+            <w:r>
+              <w:t>.</w:t>
+            </w:r>
+          </w:p>
+        </w:tc>
+      </w:tr>
+    </w:tbl>
+    <w:p>
+      <w:pPr>
+        <w:rPr>
+          <w:b/>
+          <w:sz w:val="28"/>
+        </w:rPr>
+      </w:pPr>
+    </w:p>
+    <w:tbl>
+      <w:tblPr>
+        <w:tblStyle w:val="Tablaconcuadrcula"/>
+        <w:tblW w:w="9426" w:type="dxa"/>
+        <w:tblLook w:val="04A0" w:firstRow="1" w:lastRow="0" w:firstColumn="1" w:lastColumn="0" w:noHBand="0" w:noVBand="1"/>
+      </w:tblPr>
+      <w:tblGrid>
+        <w:gridCol w:w="1031"/>
+        <w:gridCol w:w="2623"/>
+        <w:gridCol w:w="2150"/>
+        <w:gridCol w:w="1171"/>
+        <w:gridCol w:w="2451"/>
+      </w:tblGrid>
+      <w:tr>
+        <w:trPr>
+          <w:trHeight w:val="364"/>
+        </w:trPr>
+        <w:tc>
+          <w:tcPr>
+            <w:tcW w:w="9426" w:type="dxa"/>
+            <w:gridSpan w:val="5"/>
+          </w:tcPr>
+          <w:p>
+            <w:r>
+              <w:t xml:space="preserve">Prueba: Verifica que el método </w:t>
+            </w:r>
+            <w:proofErr w:type="spellStart"/>
+            <w:r>
+              <w:t>verificarColision</w:t>
+            </w:r>
+            <w:r>
+              <w:t>Proyectil</w:t>
+            </w:r>
+            <w:proofErr w:type="spellEnd"/>
+            <w:r>
+              <w:t xml:space="preserve"> </w:t>
+            </w:r>
+            <w:r>
+              <w:t xml:space="preserve">disminuye la vida de las pelotas o aumenta el puntaje si se queda sin vidas </w:t>
+            </w:r>
+          </w:p>
+        </w:tc>
+      </w:tr>
+      <w:tr>
+        <w:trPr>
+          <w:trHeight w:val="343"/>
+        </w:trPr>
+        <w:tc>
+          <w:tcPr>
+            <w:tcW w:w="1031" w:type="dxa"/>
+          </w:tcPr>
+          <w:p>
+            <w:r>
+              <w:t>Clase</w:t>
+            </w:r>
+          </w:p>
+        </w:tc>
+        <w:tc>
+          <w:tcPr>
+            <w:tcW w:w="2623" w:type="dxa"/>
+          </w:tcPr>
+          <w:p>
+            <w:r>
+              <w:t>Método</w:t>
+            </w:r>
+          </w:p>
+        </w:tc>
+        <w:tc>
+          <w:tcPr>
+            <w:tcW w:w="2150" w:type="dxa"/>
+          </w:tcPr>
+          <w:p>
+            <w:r>
+              <w:t>Escenario</w:t>
+            </w:r>
+          </w:p>
+        </w:tc>
+        <w:tc>
+          <w:tcPr>
+            <w:tcW w:w="1171" w:type="dxa"/>
+          </w:tcPr>
+          <w:p>
+            <w:r>
+              <w:t>Valores de entrada</w:t>
+            </w:r>
+          </w:p>
+        </w:tc>
+        <w:tc>
+          <w:tcPr>
+            <w:tcW w:w="2451" w:type="dxa"/>
+          </w:tcPr>
+          <w:p>
+            <w:r>
+              <w:t>Resultado</w:t>
+            </w:r>
+          </w:p>
+        </w:tc>
+      </w:tr>
+      <w:tr>
+        <w:trPr>
+          <w:trHeight w:val="1133"/>
+        </w:trPr>
+        <w:tc>
+          <w:tcPr>
+            <w:tcW w:w="1031" w:type="dxa"/>
+          </w:tcPr>
+          <w:p>
+            <w:r>
+              <w:t>Juego</w:t>
+            </w:r>
+          </w:p>
+        </w:tc>
+        <w:tc>
+          <w:tcPr>
+            <w:tcW w:w="2623" w:type="dxa"/>
+          </w:tcPr>
+          <w:p>
+            <w:proofErr w:type="spellStart"/>
+            <w:proofErr w:type="gramStart"/>
+            <w:r>
+              <w:t>verificarColisio</w:t>
+            </w:r>
+            <w:r>
+              <w:t>nProyectil</w:t>
+            </w:r>
+            <w:proofErr w:type="spellEnd"/>
+            <w:r>
+              <w:t>(</w:t>
+            </w:r>
+            <w:proofErr w:type="gramEnd"/>
+            <w:r>
+              <w:t xml:space="preserve">): </w:t>
+            </w:r>
+            <w:proofErr w:type="spellStart"/>
+            <w:r>
+              <w:t>void</w:t>
+            </w:r>
+            <w:proofErr w:type="spellEnd"/>
+          </w:p>
+        </w:tc>
+        <w:tc>
+          <w:tcPr>
+            <w:tcW w:w="2150" w:type="dxa"/>
+          </w:tcPr>
+          <w:p>
+            <w:r>
+              <w:t xml:space="preserve">Un juego con un proyectil normal ubicado en (50,50) y un árbol de pelotas con una raíz que tiene </w:t>
+            </w:r>
+          </w:p>
+          <w:p>
+            <w:r>
+              <w:t>Vida=4</w:t>
+            </w:r>
+          </w:p>
+          <w:p>
+            <w:r>
+              <w:t>Ubicación=50,50</w:t>
+            </w:r>
+          </w:p>
+        </w:tc>
+        <w:tc>
+          <w:tcPr>
+            <w:tcW w:w="1171" w:type="dxa"/>
+          </w:tcPr>
+          <w:p>
+            <w:r>
+              <w:t>Ninguna</w:t>
+            </w:r>
+          </w:p>
+        </w:tc>
+        <w:tc>
+          <w:tcPr>
+            <w:tcW w:w="2451" w:type="dxa"/>
+          </w:tcPr>
+          <w:p>
+            <w:r>
+              <w:t>La vida de la raíz del árbol de pelotas es 1</w:t>
+            </w:r>
+          </w:p>
+        </w:tc>
+      </w:tr>
+      <w:tr>
+        <w:trPr>
+          <w:trHeight w:val="1133"/>
+        </w:trPr>
+        <w:tc>
+          <w:tcPr>
+            <w:tcW w:w="1031" w:type="dxa"/>
+          </w:tcPr>
+          <w:p>
+            <w:r>
+              <w:t>Juego</w:t>
+            </w:r>
+          </w:p>
+        </w:tc>
+        <w:tc>
+          <w:tcPr>
+            <w:tcW w:w="2623" w:type="dxa"/>
+          </w:tcPr>
+          <w:p>
+            <w:proofErr w:type="spellStart"/>
+            <w:proofErr w:type="gramStart"/>
+            <w:r>
+              <w:t>verificarColisionProyectil</w:t>
+            </w:r>
+            <w:proofErr w:type="spellEnd"/>
+            <w:r>
+              <w:t>(</w:t>
+            </w:r>
+            <w:proofErr w:type="gramEnd"/>
+            <w:r>
+              <w:t xml:space="preserve">): </w:t>
+            </w:r>
+            <w:proofErr w:type="spellStart"/>
+            <w:r>
+              <w:t>void</w:t>
+            </w:r>
+            <w:proofErr w:type="spellEnd"/>
+          </w:p>
+        </w:tc>
+        <w:tc>
+          <w:tcPr>
+            <w:tcW w:w="2150" w:type="dxa"/>
+          </w:tcPr>
+          <w:p>
+            <w:r>
+              <w:t xml:space="preserve">Un juego con un proyectil </w:t>
+            </w:r>
+            <w:proofErr w:type="spellStart"/>
+            <w:r>
+              <w:t>rapido</w:t>
+            </w:r>
+            <w:proofErr w:type="spellEnd"/>
+            <w:r>
+              <w:t xml:space="preserve"> ubicado en (50,50) y un árbol de pelotas </w:t>
+            </w:r>
+            <w:r>
+              <w:lastRenderedPageBreak/>
+              <w:t xml:space="preserve">con una raíz que tiene </w:t>
+            </w:r>
+          </w:p>
+          <w:p>
+            <w:r>
+              <w:t>Vida=4</w:t>
+            </w:r>
+          </w:p>
+          <w:p>
+            <w:r>
+              <w:t>Ubicación=50,50</w:t>
+            </w:r>
+          </w:p>
+        </w:tc>
+        <w:tc>
+          <w:tcPr>
+            <w:tcW w:w="1171" w:type="dxa"/>
+          </w:tcPr>
+          <w:p>
+            <w:r>
+              <w:lastRenderedPageBreak/>
+              <w:t>Ninguna</w:t>
+            </w:r>
+          </w:p>
+        </w:tc>
+        <w:tc>
+          <w:tcPr>
+            <w:tcW w:w="2451" w:type="dxa"/>
+          </w:tcPr>
+          <w:p>
+            <w:r>
+              <w:t xml:space="preserve">La vida de la raíz del árbol de pelotas es </w:t>
+            </w:r>
+            <w:r>
+              <w:t>4</w:t>
+            </w:r>
+          </w:p>
+        </w:tc>
+      </w:tr>
+      <w:tr>
+        <w:trPr>
+          <w:trHeight w:val="1133"/>
+        </w:trPr>
+        <w:tc>
+          <w:tcPr>
+            <w:tcW w:w="1031" w:type="dxa"/>
+          </w:tcPr>
+          <w:p>
+            <w:r>
+              <w:t>Juego</w:t>
+            </w:r>
+          </w:p>
+        </w:tc>
+        <w:tc>
+          <w:tcPr>
+            <w:tcW w:w="2623" w:type="dxa"/>
+          </w:tcPr>
+          <w:p>
+            <w:proofErr w:type="spellStart"/>
+            <w:proofErr w:type="gramStart"/>
+            <w:r>
+              <w:t>verificarColisionProyectil</w:t>
+            </w:r>
+            <w:proofErr w:type="spellEnd"/>
+            <w:r>
+              <w:t>(</w:t>
+            </w:r>
+            <w:proofErr w:type="gramEnd"/>
+            <w:r>
+              <w:t xml:space="preserve">): </w:t>
+            </w:r>
+            <w:proofErr w:type="spellStart"/>
+            <w:r>
+              <w:t>void</w:t>
+            </w:r>
+            <w:proofErr w:type="spellEnd"/>
+          </w:p>
+        </w:tc>
+        <w:tc>
+          <w:tcPr>
+            <w:tcW w:w="2150" w:type="dxa"/>
+          </w:tcPr>
+          <w:p>
+            <w:r>
+              <w:t xml:space="preserve">Un juego con un proyectil </w:t>
+            </w:r>
+            <w:r>
+              <w:t xml:space="preserve">fuerte </w:t>
+            </w:r>
+            <w:r>
+              <w:t xml:space="preserve">ubicado en (50,50) y un árbol de pelotas con una raíz que tiene </w:t>
+            </w:r>
+          </w:p>
+          <w:p>
+            <w:r>
+              <w:t>Vida=4</w:t>
+            </w:r>
+          </w:p>
+          <w:p>
+            <w:r>
+              <w:t>Ubicación=50,50</w:t>
+            </w:r>
+          </w:p>
+          <w:p>
+            <w:r>
+              <w:t>El puntaje del juego es 10</w:t>
+            </w:r>
+          </w:p>
+        </w:tc>
+        <w:tc>
+          <w:tcPr>
+            <w:tcW w:w="1171" w:type="dxa"/>
+          </w:tcPr>
+          <w:p>
+            <w:r>
+              <w:t>Ninguna</w:t>
+            </w:r>
+          </w:p>
+        </w:tc>
+        <w:tc>
+          <w:tcPr>
+            <w:tcW w:w="2451" w:type="dxa"/>
+          </w:tcPr>
+          <w:p>
+            <w:r>
+              <w:t xml:space="preserve">La vida de la raíz del árbol de pelotas es </w:t>
+            </w:r>
+            <w:r>
+              <w:t>-1</w:t>
+            </w:r>
+          </w:p>
+          <w:p>
+            <w:r>
+              <w:t>La raíz es invisible</w:t>
+            </w:r>
+          </w:p>
+          <w:p>
+            <w:r>
+              <w:t>El puntaje es 15</w:t>
+            </w:r>
+          </w:p>
+        </w:tc>
+      </w:tr>
+      <w:tr>
+        <w:trPr>
+          <w:trHeight w:val="1133"/>
+        </w:trPr>
+        <w:tc>
+          <w:tcPr>
+            <w:tcW w:w="1031" w:type="dxa"/>
+          </w:tcPr>
+          <w:p>
+            <w:r>
+              <w:t>Juego</w:t>
+            </w:r>
+          </w:p>
+        </w:tc>
+        <w:tc>
+          <w:tcPr>
+            <w:tcW w:w="2623" w:type="dxa"/>
+          </w:tcPr>
+          <w:p>
+            <w:proofErr w:type="spellStart"/>
+            <w:proofErr w:type="gramStart"/>
+            <w:r>
+              <w:t>verificarColisionProyectil</w:t>
+            </w:r>
+            <w:proofErr w:type="spellEnd"/>
+            <w:r>
+              <w:t>(</w:t>
+            </w:r>
+            <w:proofErr w:type="gramEnd"/>
+            <w:r>
+              <w:t xml:space="preserve">): </w:t>
+            </w:r>
+            <w:proofErr w:type="spellStart"/>
+            <w:r>
+              <w:t>void</w:t>
+            </w:r>
+            <w:proofErr w:type="spellEnd"/>
+          </w:p>
+        </w:tc>
+        <w:tc>
+          <w:tcPr>
+            <w:tcW w:w="2150" w:type="dxa"/>
+          </w:tcPr>
+          <w:p>
+            <w:r>
+              <w:t xml:space="preserve">Un juego con un proyectil normal ubicado en (50,50) y un árbol de pelotas con una raíz que tiene </w:t>
+            </w:r>
+          </w:p>
+          <w:p>
+            <w:r>
+              <w:t>Vida=4</w:t>
+            </w:r>
+          </w:p>
+          <w:p>
+            <w:r>
+              <w:t>Ubicación=</w:t>
+            </w:r>
+            <w:r>
+              <w:t>100,100</w:t>
+            </w:r>
+          </w:p>
+        </w:tc>
+        <w:tc>
+          <w:tcPr>
+            <w:tcW w:w="1171" w:type="dxa"/>
+          </w:tcPr>
+          <w:p>
+            <w:r>
+              <w:t>Ninguna</w:t>
+            </w:r>
+          </w:p>
+        </w:tc>
+        <w:tc>
+          <w:tcPr>
+            <w:tcW w:w="2451" w:type="dxa"/>
+          </w:tcPr>
+          <w:p>
+            <w:r>
+              <w:t xml:space="preserve">La vida de la raíz del árbol de pelotas es </w:t>
+            </w:r>
+            <w:r>
+              <w:t>4</w:t>
+            </w:r>
+          </w:p>
+        </w:tc>
+      </w:tr>
+    </w:tbl>
+    <w:p>
+      <w:pPr>
+        <w:rPr>
+          <w:b/>
+          <w:sz w:val="28"/>
+        </w:rPr>
+      </w:pPr>
+      <w:bookmarkStart w:id="0" w:name="_GoBack"/>
+      <w:bookmarkEnd w:id="0"/>
+    </w:p>
+    <w:tbl>
+      <w:tblPr>
+        <w:tblStyle w:val="Tablaconcuadrcula"/>
+        <w:tblW w:w="9426" w:type="dxa"/>
+        <w:tblLook w:val="04A0" w:firstRow="1" w:lastRow="0" w:firstColumn="1" w:lastColumn="0" w:noHBand="0" w:noVBand="1"/>
+      </w:tblPr>
+      <w:tblGrid>
         <w:gridCol w:w="986"/>
         <w:gridCol w:w="1832"/>
         <w:gridCol w:w="1997"/>
@@ -12326,70 +14001,69 @@
           <w:p>
             <w:proofErr w:type="spellStart"/>
             <w:r>
+              <w:t>Nickname</w:t>
+            </w:r>
+            <w:proofErr w:type="spellEnd"/>
+            <w:r>
+              <w:t>: “</w:t>
+            </w:r>
+            <w:proofErr w:type="spellStart"/>
+            <w:r>
+              <w:t>Sariana</w:t>
+            </w:r>
+            <w:proofErr w:type="spellEnd"/>
+            <w:r>
+              <w:t>”</w:t>
+            </w:r>
+          </w:p>
+          <w:p>
+            <w:r>
+              <w:t>Puntos: 500</w:t>
+            </w:r>
+          </w:p>
+          <w:p>
+            <w:r>
+              <w:t>Nivel: 4</w:t>
+            </w:r>
+          </w:p>
+        </w:tc>
+        <w:tc>
+          <w:tcPr>
+            <w:tcW w:w="2005" w:type="dxa"/>
+          </w:tcPr>
+          <w:p>
+            <w:r>
+              <w:t>Ninguna</w:t>
+            </w:r>
+          </w:p>
+        </w:tc>
+        <w:tc>
+          <w:tcPr>
+            <w:tcW w:w="2606" w:type="dxa"/>
+          </w:tcPr>
+          <w:p>
+            <w:proofErr w:type="spellStart"/>
+            <w:r>
+              <w:t>Sariana</w:t>
+            </w:r>
+            <w:proofErr w:type="spellEnd"/>
+            <w:r>
+              <w:t xml:space="preserve"> es el subárbol derecho de Joan</w:t>
+            </w:r>
+          </w:p>
+        </w:tc>
+      </w:tr>
+      <w:tr>
+        <w:trPr>
+          <w:trHeight w:val="701"/>
+        </w:trPr>
+        <w:tc>
+          <w:tcPr>
+            <w:tcW w:w="986" w:type="dxa"/>
+          </w:tcPr>
+          <w:p>
+            <w:r>
               <w:lastRenderedPageBreak/>
-              <w:t>Nickname</w:t>
-            </w:r>
-            <w:proofErr w:type="spellEnd"/>
-            <w:r>
-              <w:t>: “</w:t>
-            </w:r>
-            <w:proofErr w:type="spellStart"/>
-            <w:r>
-              <w:t>Sariana</w:t>
-            </w:r>
-            <w:proofErr w:type="spellEnd"/>
-            <w:r>
-              <w:t>”</w:t>
-            </w:r>
-          </w:p>
-          <w:p>
-            <w:r>
-              <w:t>Puntos: 500</w:t>
-            </w:r>
-          </w:p>
-          <w:p>
-            <w:r>
-              <w:t>Nivel: 4</w:t>
-            </w:r>
-          </w:p>
-        </w:tc>
-        <w:tc>
-          <w:tcPr>
-            <w:tcW w:w="2005" w:type="dxa"/>
-          </w:tcPr>
-          <w:p>
-            <w:r>
-              <w:lastRenderedPageBreak/>
-              <w:t>Ninguna</w:t>
-            </w:r>
-          </w:p>
-        </w:tc>
-        <w:tc>
-          <w:tcPr>
-            <w:tcW w:w="2606" w:type="dxa"/>
-          </w:tcPr>
-          <w:p>
-            <w:proofErr w:type="spellStart"/>
-            <w:r>
-              <w:t>Sariana</w:t>
-            </w:r>
-            <w:proofErr w:type="spellEnd"/>
-            <w:r>
-              <w:t xml:space="preserve"> es el subárbol derecho de Joan</w:t>
-            </w:r>
-          </w:p>
-        </w:tc>
-      </w:tr>
-      <w:tr>
-        <w:trPr>
-          <w:trHeight w:val="701"/>
-        </w:trPr>
-        <w:tc>
-          <w:tcPr>
-            <w:tcW w:w="986" w:type="dxa"/>
-          </w:tcPr>
-          <w:p>
-            <w:r>
               <w:t>Juego</w:t>
             </w:r>
           </w:p>
@@ -12962,77 +14636,77 @@
           </w:tcPr>
           <w:p>
             <w:r>
+              <w:t xml:space="preserve">Prueba: Verifica que el método de mostrar la lista ordenada por nombre de manera ascendente y descendente funciona bien. </w:t>
+            </w:r>
+          </w:p>
+        </w:tc>
+      </w:tr>
+      <w:tr>
+        <w:trPr>
+          <w:trHeight w:val="343"/>
+        </w:trPr>
+        <w:tc>
+          <w:tcPr>
+            <w:tcW w:w="1034" w:type="dxa"/>
+          </w:tcPr>
+          <w:p>
+            <w:r>
+              <w:t>Clase</w:t>
+            </w:r>
+          </w:p>
+        </w:tc>
+        <w:tc>
+          <w:tcPr>
+            <w:tcW w:w="3087" w:type="dxa"/>
+          </w:tcPr>
+          <w:p>
+            <w:r>
+              <w:t>Método</w:t>
+            </w:r>
+          </w:p>
+        </w:tc>
+        <w:tc>
+          <w:tcPr>
+            <w:tcW w:w="2111" w:type="dxa"/>
+          </w:tcPr>
+          <w:p>
+            <w:r>
+              <w:t>Escenario</w:t>
+            </w:r>
+          </w:p>
+        </w:tc>
+        <w:tc>
+          <w:tcPr>
+            <w:tcW w:w="1186" w:type="dxa"/>
+          </w:tcPr>
+          <w:p>
+            <w:r>
+              <w:t>Valores de entrada</w:t>
+            </w:r>
+          </w:p>
+        </w:tc>
+        <w:tc>
+          <w:tcPr>
+            <w:tcW w:w="2008" w:type="dxa"/>
+          </w:tcPr>
+          <w:p>
+            <w:r>
+              <w:t>Resultado</w:t>
+            </w:r>
+          </w:p>
+        </w:tc>
+      </w:tr>
+      <w:tr>
+        <w:trPr>
+          <w:trHeight w:val="672"/>
+        </w:trPr>
+        <w:tc>
+          <w:tcPr>
+            <w:tcW w:w="1034" w:type="dxa"/>
+          </w:tcPr>
+          <w:p>
+            <w:r>
               <w:lastRenderedPageBreak/>
-              <w:t xml:space="preserve">Prueba: Verifica que el método de mostrar la lista ordenada por nombre de manera ascendente y descendente funciona bien. </w:t>
-            </w:r>
-          </w:p>
-        </w:tc>
-      </w:tr>
-      <w:tr>
-        <w:trPr>
-          <w:trHeight w:val="343"/>
-        </w:trPr>
-        <w:tc>
-          <w:tcPr>
-            <w:tcW w:w="1034" w:type="dxa"/>
-          </w:tcPr>
-          <w:p>
-            <w:r>
-              <w:t>Clase</w:t>
-            </w:r>
-          </w:p>
-        </w:tc>
-        <w:tc>
-          <w:tcPr>
-            <w:tcW w:w="3087" w:type="dxa"/>
-          </w:tcPr>
-          <w:p>
-            <w:r>
-              <w:t>Método</w:t>
-            </w:r>
-          </w:p>
-        </w:tc>
-        <w:tc>
-          <w:tcPr>
-            <w:tcW w:w="2111" w:type="dxa"/>
-          </w:tcPr>
-          <w:p>
-            <w:r>
-              <w:t>Escenario</w:t>
-            </w:r>
-          </w:p>
-        </w:tc>
-        <w:tc>
-          <w:tcPr>
-            <w:tcW w:w="1186" w:type="dxa"/>
-          </w:tcPr>
-          <w:p>
-            <w:r>
-              <w:t>Valores de entrada</w:t>
-            </w:r>
-          </w:p>
-        </w:tc>
-        <w:tc>
-          <w:tcPr>
-            <w:tcW w:w="2008" w:type="dxa"/>
-          </w:tcPr>
-          <w:p>
-            <w:r>
-              <w:t>Resultado</w:t>
-            </w:r>
-          </w:p>
-        </w:tc>
-      </w:tr>
-      <w:tr>
-        <w:trPr>
-          <w:trHeight w:val="672"/>
-        </w:trPr>
-        <w:tc>
-          <w:tcPr>
-            <w:tcW w:w="1034" w:type="dxa"/>
-          </w:tcPr>
-          <w:p>
-            <w:r>
               <w:t>Juego</w:t>
             </w:r>
           </w:p>
@@ -13874,89 +15548,89 @@
           </w:tcPr>
           <w:p>
             <w:r>
+              <w:t>Juego</w:t>
+            </w:r>
+          </w:p>
+        </w:tc>
+        <w:tc>
+          <w:tcPr>
+            <w:tcW w:w="2839" w:type="dxa"/>
+          </w:tcPr>
+          <w:p>
+            <w:proofErr w:type="spellStart"/>
+            <w:proofErr w:type="gramStart"/>
+            <w:r>
+              <w:t>BuscarJugador</w:t>
+            </w:r>
+            <w:r>
+              <w:t>Nombre</w:t>
+            </w:r>
+            <w:proofErr w:type="spellEnd"/>
+            <w:r>
+              <w:t>(</w:t>
+            </w:r>
+            <w:proofErr w:type="spellStart"/>
+            <w:proofErr w:type="gramEnd"/>
+            <w:r>
+              <w:t>String</w:t>
+            </w:r>
+            <w:proofErr w:type="spellEnd"/>
+            <w:r>
+              <w:t xml:space="preserve"> </w:t>
+            </w:r>
+            <w:r>
+              <w:t>nombre</w:t>
+            </w:r>
+            <w:r>
+              <w:t>)</w:t>
+            </w:r>
+            <w:r>
+              <w:t>: Jugador</w:t>
+            </w:r>
+          </w:p>
+        </w:tc>
+        <w:tc>
+          <w:tcPr>
+            <w:tcW w:w="1892" w:type="dxa"/>
+          </w:tcPr>
+          <w:p>
+            <w:r>
+              <w:t>El mismo de arriba</w:t>
+            </w:r>
+          </w:p>
+        </w:tc>
+        <w:tc>
+          <w:tcPr>
+            <w:tcW w:w="1117" w:type="dxa"/>
+          </w:tcPr>
+          <w:p>
+            <w:r>
+              <w:t>“Javier”</w:t>
+            </w:r>
+          </w:p>
+        </w:tc>
+        <w:tc>
+          <w:tcPr>
+            <w:tcW w:w="2609" w:type="dxa"/>
+          </w:tcPr>
+          <w:p>
+            <w:r>
+              <w:t>Retorna al jugador “Javier”</w:t>
+            </w:r>
+          </w:p>
+        </w:tc>
+      </w:tr>
+      <w:tr>
+        <w:trPr>
+          <w:trHeight w:val="682"/>
+        </w:trPr>
+        <w:tc>
+          <w:tcPr>
+            <w:tcW w:w="969" w:type="dxa"/>
+          </w:tcPr>
+          <w:p>
+            <w:r>
               <w:lastRenderedPageBreak/>
-              <w:t>Juego</w:t>
-            </w:r>
-          </w:p>
-        </w:tc>
-        <w:tc>
-          <w:tcPr>
-            <w:tcW w:w="2839" w:type="dxa"/>
-          </w:tcPr>
-          <w:p>
-            <w:proofErr w:type="spellStart"/>
-            <w:proofErr w:type="gramStart"/>
-            <w:r>
-              <w:t>BuscarJugador</w:t>
-            </w:r>
-            <w:r>
-              <w:t>Nombre</w:t>
-            </w:r>
-            <w:proofErr w:type="spellEnd"/>
-            <w:r>
-              <w:t>(</w:t>
-            </w:r>
-            <w:proofErr w:type="spellStart"/>
-            <w:proofErr w:type="gramEnd"/>
-            <w:r>
-              <w:t>String</w:t>
-            </w:r>
-            <w:proofErr w:type="spellEnd"/>
-            <w:r>
-              <w:t xml:space="preserve"> </w:t>
-            </w:r>
-            <w:r>
-              <w:t>nombre</w:t>
-            </w:r>
-            <w:r>
-              <w:t>)</w:t>
-            </w:r>
-            <w:r>
-              <w:t>: Jugador</w:t>
-            </w:r>
-          </w:p>
-        </w:tc>
-        <w:tc>
-          <w:tcPr>
-            <w:tcW w:w="1892" w:type="dxa"/>
-          </w:tcPr>
-          <w:p>
-            <w:r>
-              <w:t>El mismo de arriba</w:t>
-            </w:r>
-          </w:p>
-        </w:tc>
-        <w:tc>
-          <w:tcPr>
-            <w:tcW w:w="1117" w:type="dxa"/>
-          </w:tcPr>
-          <w:p>
-            <w:r>
-              <w:t>“Javier”</w:t>
-            </w:r>
-          </w:p>
-        </w:tc>
-        <w:tc>
-          <w:tcPr>
-            <w:tcW w:w="2609" w:type="dxa"/>
-          </w:tcPr>
-          <w:p>
-            <w:r>
-              <w:t>Retorna al jugador “Javier”</w:t>
-            </w:r>
-          </w:p>
-        </w:tc>
-      </w:tr>
-      <w:tr>
-        <w:trPr>
-          <w:trHeight w:val="682"/>
-        </w:trPr>
-        <w:tc>
-          <w:tcPr>
-            <w:tcW w:w="969" w:type="dxa"/>
-          </w:tcPr>
-          <w:p>
-            <w:r>
               <w:t>Juego</w:t>
             </w:r>
           </w:p>
@@ -15118,7 +16792,7 @@
 </file>
 
 <file path=customXml/itemProps1.xml><?xml version="1.0" encoding="utf-8"?>
-<ds:datastoreItem xmlns:ds="http://schemas.openxmlformats.org/officeDocument/2006/customXml" ds:itemID="{20676218-225E-41A8-AC9D-2F8B5809D6D0}">
+<ds:datastoreItem xmlns:ds="http://schemas.openxmlformats.org/officeDocument/2006/customXml" ds:itemID="{11040EED-4326-4DA7-B0C0-7122424FE7F8}">
   <ds:schemaRefs>
     <ds:schemaRef ds:uri="http://schemas.openxmlformats.org/officeDocument/2006/bibliography"/>
   </ds:schemaRefs>

</xml_diff>

<commit_message>
Terminadas las pruebas de bonificación
</commit_message>
<xml_diff>
--- a/proyecto/docs/Diseño de pruebas unitarias.docx
+++ b/proyecto/docs/Diseño de pruebas unitarias.docx
@@ -326,10 +326,13 @@
               <w:t xml:space="preserve"> es </w:t>
             </w:r>
             <w:r>
-              <w:t>diferente de null</w:t>
-            </w:r>
-            <w:bookmarkStart w:id="0" w:name="_GoBack"/>
-            <w:bookmarkEnd w:id="0"/>
+              <w:t xml:space="preserve">diferente de </w:t>
+            </w:r>
+            <w:proofErr w:type="spellStart"/>
+            <w:r>
+              <w:t>null</w:t>
+            </w:r>
+            <w:proofErr w:type="spellEnd"/>
             <w:r>
               <w:t xml:space="preserve">. El </w:t>
             </w:r>
@@ -368,9 +371,9 @@
       <w:tblGrid>
         <w:gridCol w:w="1309"/>
         <w:gridCol w:w="2625"/>
-        <w:gridCol w:w="2224"/>
-        <w:gridCol w:w="1072"/>
-        <w:gridCol w:w="2196"/>
+        <w:gridCol w:w="2230"/>
+        <w:gridCol w:w="1071"/>
+        <w:gridCol w:w="2191"/>
       </w:tblGrid>
       <w:tr>
         <w:trPr>
@@ -509,15 +512,7 @@
           </w:tcPr>
           <w:p>
             <w:r>
-              <w:t xml:space="preserve">Un </w:t>
-            </w:r>
-            <w:proofErr w:type="spellStart"/>
-            <w:r>
-              <w:t>BonoVida</w:t>
-            </w:r>
-            <w:proofErr w:type="spellEnd"/>
-            <w:r>
-              <w:t xml:space="preserve"> </w:t>
+              <w:t>Una bonificación vida ubicada en (50,50)</w:t>
             </w:r>
           </w:p>
         </w:tc>
@@ -592,13 +587,8 @@
           </w:tcPr>
           <w:p>
             <w:r>
-              <w:t xml:space="preserve">Un </w:t>
-            </w:r>
-            <w:proofErr w:type="spellStart"/>
-            <w:r>
-              <w:t>BonoVida</w:t>
-            </w:r>
-            <w:proofErr w:type="spellEnd"/>
+              <w:t>Una bonificación vida ubicada en (50,50)</w:t>
+            </w:r>
           </w:p>
         </w:tc>
         <w:tc>
@@ -675,13 +665,8 @@
           </w:tcPr>
           <w:p>
             <w:r>
-              <w:t xml:space="preserve">Un </w:t>
-            </w:r>
-            <w:proofErr w:type="spellStart"/>
-            <w:r>
-              <w:t>BonoVida</w:t>
-            </w:r>
-            <w:proofErr w:type="spellEnd"/>
+              <w:t>Una bonificación vida ubicada en (50,50)</w:t>
+            </w:r>
           </w:p>
         </w:tc>
         <w:tc>
@@ -1116,7 +1101,13 @@
               <w:t>bonificaciones tiene</w:t>
             </w:r>
             <w:r>
-              <w:t xml:space="preserve"> 3 bonificaciones</w:t>
+              <w:t xml:space="preserve"> </w:t>
+            </w:r>
+            <w:r>
+              <w:t>2</w:t>
+            </w:r>
+            <w:r>
+              <w:t xml:space="preserve"> bonificaciones</w:t>
             </w:r>
           </w:p>
         </w:tc>
@@ -1144,7 +1135,73 @@
             </w:r>
             <w:proofErr w:type="spellEnd"/>
             <w:r>
-              <w:t xml:space="preserve"> es de tamaño 3, la primera posición es el </w:t>
+              <w:t xml:space="preserve"> es de tamaño </w:t>
+            </w:r>
+            <w:r>
+              <w:t>2. La segunda posición es la siguiente de la primera. La primera es la anterior de la segunda.</w:t>
+            </w:r>
+            <w:bookmarkStart w:id="0" w:name="_GoBack"/>
+            <w:bookmarkEnd w:id="0"/>
+          </w:p>
+        </w:tc>
+      </w:tr>
+      <w:tr>
+        <w:trPr>
+          <w:trHeight w:val="672"/>
+        </w:trPr>
+        <w:tc>
+          <w:tcPr>
+            <w:tcW w:w="937" w:type="dxa"/>
+          </w:tcPr>
+          <w:p>
+            <w:r>
+              <w:t>Juego</w:t>
+            </w:r>
+          </w:p>
+        </w:tc>
+        <w:tc>
+          <w:tcPr>
+            <w:tcW w:w="3112" w:type="dxa"/>
+          </w:tcPr>
+          <w:p>
+            <w:proofErr w:type="spellStart"/>
+            <w:proofErr w:type="gramStart"/>
+            <w:r>
+              <w:t>getBonus</w:t>
+            </w:r>
+            <w:proofErr w:type="spellEnd"/>
+            <w:r>
+              <w:t>(</w:t>
+            </w:r>
+            <w:proofErr w:type="gramEnd"/>
+            <w:r>
+              <w:t xml:space="preserve">): </w:t>
+            </w:r>
+            <w:proofErr w:type="spellStart"/>
+            <w:r>
+              <w:t>ArrayList</w:t>
+            </w:r>
+            <w:proofErr w:type="spellEnd"/>
+            <w:r>
+              <w:t>&lt;</w:t>
+            </w:r>
+            <w:proofErr w:type="spellStart"/>
+            <w:r>
+              <w:t>Bonificacion</w:t>
+            </w:r>
+            <w:proofErr w:type="spellEnd"/>
+            <w:r>
+              <w:t>&gt;</w:t>
+            </w:r>
+          </w:p>
+        </w:tc>
+        <w:tc>
+          <w:tcPr>
+            <w:tcW w:w="1882" w:type="dxa"/>
+          </w:tcPr>
+          <w:p>
+            <w:r>
+              <w:t xml:space="preserve">Un juego con </w:t>
             </w:r>
             <w:proofErr w:type="spellStart"/>
             <w:r>
@@ -1152,21 +1209,44 @@
             </w:r>
             <w:proofErr w:type="spellEnd"/>
             <w:r>
-              <w:t xml:space="preserve">, la segunda es el siguiente del </w:t>
-            </w:r>
-            <w:proofErr w:type="spellStart"/>
-            <w:r>
-              <w:t>primerBonus</w:t>
-            </w:r>
-            <w:proofErr w:type="spellEnd"/>
-            <w:r>
-              <w:t xml:space="preserve"> y la tercera posición es la anterior del </w:t>
-            </w:r>
-            <w:proofErr w:type="spellStart"/>
-            <w:r>
-              <w:t>primerBonus</w:t>
-            </w:r>
-            <w:proofErr w:type="spellEnd"/>
+              <w:t xml:space="preserve"> = </w:t>
+            </w:r>
+            <w:proofErr w:type="spellStart"/>
+            <w:r>
+              <w:t>null</w:t>
+            </w:r>
+            <w:proofErr w:type="spellEnd"/>
+          </w:p>
+        </w:tc>
+        <w:tc>
+          <w:tcPr>
+            <w:tcW w:w="1294" w:type="dxa"/>
+          </w:tcPr>
+          <w:p>
+            <w:r>
+              <w:t>Ninguno</w:t>
+            </w:r>
+          </w:p>
+        </w:tc>
+        <w:tc>
+          <w:tcPr>
+            <w:tcW w:w="2201" w:type="dxa"/>
+          </w:tcPr>
+          <w:p>
+            <w:r>
+              <w:t xml:space="preserve">El </w:t>
+            </w:r>
+            <w:proofErr w:type="spellStart"/>
+            <w:r>
+              <w:t>arrayList</w:t>
+            </w:r>
+            <w:proofErr w:type="spellEnd"/>
+            <w:r>
+              <w:t xml:space="preserve"> e</w:t>
+            </w:r>
+            <w:r>
+              <w:t>stá vacío</w:t>
+            </w:r>
           </w:p>
         </w:tc>
       </w:tr>
@@ -17578,7 +17658,7 @@
 </file>
 
 <file path=customXml/itemProps1.xml><?xml version="1.0" encoding="utf-8"?>
-<ds:datastoreItem xmlns:ds="http://schemas.openxmlformats.org/officeDocument/2006/customXml" ds:itemID="{CFEF96C9-279A-4A31-BC82-A9D69E5B38A4}">
+<ds:datastoreItem xmlns:ds="http://schemas.openxmlformats.org/officeDocument/2006/customXml" ds:itemID="{CCDB3803-4131-46A7-A6FA-C9124497B60C}">
   <ds:schemaRefs>
     <ds:schemaRef ds:uri="http://schemas.openxmlformats.org/officeDocument/2006/bibliography"/>
   </ds:schemaRefs>

</xml_diff>

<commit_message>
se agrego el diagrama de objetos
</commit_message>
<xml_diff>
--- a/proyecto/docs/Diseño de pruebas unitarias.docx
+++ b/proyecto/docs/Diseño de pruebas unitarias.docx
@@ -447,12 +447,17 @@
           </w:tcPr>
           <w:p>
             <w:proofErr w:type="spellStart"/>
+            <w:proofErr w:type="gramStart"/>
             <w:r>
               <w:t>BonoProyNormal</w:t>
             </w:r>
             <w:proofErr w:type="spellEnd"/>
             <w:r>
-              <w:t>()</w:t>
+              <w:t>(</w:t>
+            </w:r>
+            <w:proofErr w:type="gramEnd"/>
+            <w:r>
+              <w:t>)</w:t>
             </w:r>
           </w:p>
         </w:tc>
@@ -650,12 +655,17 @@
           </w:tcPr>
           <w:p>
             <w:proofErr w:type="spellStart"/>
+            <w:proofErr w:type="gramStart"/>
             <w:r>
               <w:t>crearBonus</w:t>
             </w:r>
             <w:proofErr w:type="spellEnd"/>
             <w:r>
-              <w:t xml:space="preserve">(): </w:t>
+              <w:t>(</w:t>
+            </w:r>
+            <w:proofErr w:type="gramEnd"/>
+            <w:r>
+              <w:t xml:space="preserve">): </w:t>
             </w:r>
             <w:proofErr w:type="spellStart"/>
             <w:r>
@@ -1632,12 +1642,17 @@
           </w:tcPr>
           <w:p>
             <w:proofErr w:type="spellStart"/>
+            <w:proofErr w:type="gramStart"/>
             <w:r>
               <w:t>getBonus</w:t>
             </w:r>
             <w:proofErr w:type="spellEnd"/>
             <w:r>
-              <w:t xml:space="preserve">(): </w:t>
+              <w:t>(</w:t>
+            </w:r>
+            <w:proofErr w:type="gramEnd"/>
+            <w:r>
+              <w:t xml:space="preserve">): </w:t>
             </w:r>
             <w:proofErr w:type="spellStart"/>
             <w:r>
@@ -2344,6 +2359,8 @@
             <w:gridSpan w:val="5"/>
           </w:tcPr>
           <w:p>
+            <w:bookmarkStart w:id="0" w:name="_GoBack"/>
+            <w:bookmarkEnd w:id="0"/>
             <w:r>
               <w:t xml:space="preserve">Prueba: Verifica que el método </w:t>
             </w:r>
@@ -2441,12 +2458,17 @@
           </w:tcPr>
           <w:p>
             <w:proofErr w:type="spellStart"/>
+            <w:proofErr w:type="gramStart"/>
             <w:r>
               <w:t>crearDecoraciones</w:t>
             </w:r>
             <w:proofErr w:type="spellEnd"/>
             <w:r>
-              <w:t xml:space="preserve">(): </w:t>
+              <w:t>(</w:t>
+            </w:r>
+            <w:proofErr w:type="gramEnd"/>
+            <w:r>
+              <w:t xml:space="preserve">): </w:t>
             </w:r>
             <w:proofErr w:type="spellStart"/>
             <w:r>
@@ -3474,8 +3496,13 @@
             <w:hideMark/>
           </w:tcPr>
           <w:p>
-            <w:r>
-              <w:t>mover():</w:t>
+            <w:proofErr w:type="gramStart"/>
+            <w:r>
+              <w:t>mover(</w:t>
+            </w:r>
+            <w:proofErr w:type="gramEnd"/>
+            <w:r>
+              <w:t>):</w:t>
             </w:r>
             <w:proofErr w:type="spellStart"/>
             <w:r>
@@ -3584,8 +3611,13 @@
             <w:hideMark/>
           </w:tcPr>
           <w:p>
-            <w:r>
-              <w:t>mover():</w:t>
+            <w:proofErr w:type="gramStart"/>
+            <w:r>
+              <w:t>mover(</w:t>
+            </w:r>
+            <w:proofErr w:type="gramEnd"/>
+            <w:r>
+              <w:t>):</w:t>
             </w:r>
             <w:proofErr w:type="spellStart"/>
             <w:r>
@@ -3684,8 +3716,13 @@
             <w:hideMark/>
           </w:tcPr>
           <w:p>
-            <w:r>
-              <w:t>mover():</w:t>
+            <w:proofErr w:type="gramStart"/>
+            <w:r>
+              <w:t>mover(</w:t>
+            </w:r>
+            <w:proofErr w:type="gramEnd"/>
+            <w:r>
+              <w:t>):</w:t>
             </w:r>
             <w:proofErr w:type="spellStart"/>
             <w:r>
@@ -3799,8 +3836,13 @@
             <w:hideMark/>
           </w:tcPr>
           <w:p>
-            <w:r>
-              <w:t>mover():</w:t>
+            <w:proofErr w:type="gramStart"/>
+            <w:r>
+              <w:t>mover(</w:t>
+            </w:r>
+            <w:proofErr w:type="gramEnd"/>
+            <w:r>
+              <w:t>):</w:t>
             </w:r>
             <w:proofErr w:type="spellStart"/>
             <w:r>
@@ -6813,6 +6855,7 @@
               </w:rPr>
             </w:pPr>
             <w:proofErr w:type="spellStart"/>
+            <w:proofErr w:type="gramStart"/>
             <w:r>
               <w:rPr>
                 <w:lang w:val="en-US"/>
@@ -6824,7 +6867,14 @@
               <w:rPr>
                 <w:lang w:val="en-US"/>
               </w:rPr>
-              <w:t>(int, int, int, i</w:t>
+              <w:t>(</w:t>
+            </w:r>
+            <w:proofErr w:type="gramEnd"/>
+            <w:r>
+              <w:rPr>
+                <w:lang w:val="en-US"/>
+              </w:rPr>
+              <w:t>int, int, int, i</w:t>
             </w:r>
             <w:r>
               <w:rPr>
@@ -7016,6 +7066,7 @@
               </w:rPr>
             </w:pPr>
             <w:proofErr w:type="spellStart"/>
+            <w:proofErr w:type="gramStart"/>
             <w:r>
               <w:rPr>
                 <w:lang w:val="en-US"/>
@@ -7027,7 +7078,14 @@
               <w:rPr>
                 <w:lang w:val="en-US"/>
               </w:rPr>
-              <w:t>(int, int, int, i</w:t>
+              <w:t>(</w:t>
+            </w:r>
+            <w:proofErr w:type="gramEnd"/>
+            <w:r>
+              <w:rPr>
+                <w:lang w:val="en-US"/>
+              </w:rPr>
+              <w:t>int, int, int, i</w:t>
             </w:r>
             <w:r>
               <w:rPr>
@@ -7314,8 +7372,13 @@
             <w:tcW w:w="3084" w:type="dxa"/>
           </w:tcPr>
           <w:p>
-            <w:r>
-              <w:t>mover():</w:t>
+            <w:proofErr w:type="gramStart"/>
+            <w:r>
+              <w:t>mover(</w:t>
+            </w:r>
+            <w:proofErr w:type="gramEnd"/>
+            <w:r>
+              <w:t>):</w:t>
             </w:r>
             <w:proofErr w:type="spellStart"/>
             <w:r>
@@ -7405,8 +7468,13 @@
             <w:tcW w:w="3084" w:type="dxa"/>
           </w:tcPr>
           <w:p>
-            <w:r>
-              <w:t>mover():</w:t>
+            <w:proofErr w:type="gramStart"/>
+            <w:r>
+              <w:t>mover(</w:t>
+            </w:r>
+            <w:proofErr w:type="gramEnd"/>
+            <w:r>
+              <w:t>):</w:t>
             </w:r>
             <w:proofErr w:type="spellStart"/>
             <w:r>
@@ -7496,8 +7564,13 @@
             <w:tcW w:w="3084" w:type="dxa"/>
           </w:tcPr>
           <w:p>
-            <w:r>
-              <w:t>mover():</w:t>
+            <w:proofErr w:type="gramStart"/>
+            <w:r>
+              <w:t>mover(</w:t>
+            </w:r>
+            <w:proofErr w:type="gramEnd"/>
+            <w:r>
+              <w:t>):</w:t>
             </w:r>
             <w:proofErr w:type="spellStart"/>
             <w:r>
@@ -7589,8 +7662,13 @@
             <w:tcW w:w="3084" w:type="dxa"/>
           </w:tcPr>
           <w:p>
-            <w:r>
-              <w:t>mover():</w:t>
+            <w:proofErr w:type="gramStart"/>
+            <w:r>
+              <w:t>mover(</w:t>
+            </w:r>
+            <w:proofErr w:type="gramEnd"/>
+            <w:r>
+              <w:t>):</w:t>
             </w:r>
             <w:proofErr w:type="spellStart"/>
             <w:r>
@@ -7680,8 +7758,13 @@
             <w:tcW w:w="3084" w:type="dxa"/>
           </w:tcPr>
           <w:p>
-            <w:r>
-              <w:t>mover():</w:t>
+            <w:proofErr w:type="gramStart"/>
+            <w:r>
+              <w:t>mover(</w:t>
+            </w:r>
+            <w:proofErr w:type="gramEnd"/>
+            <w:r>
+              <w:t>):</w:t>
             </w:r>
             <w:proofErr w:type="spellStart"/>
             <w:r>
@@ -13074,15 +13157,15 @@
           </w:tcPr>
           <w:p>
             <w:r>
-              <w:t>Un juego con una lista de bonus</w:t>
-            </w:r>
-            <w:r>
-              <w:t xml:space="preserve"> </w:t>
-            </w:r>
-            <w:bookmarkStart w:id="0" w:name="_GoBack"/>
-            <w:bookmarkEnd w:id="0"/>
-            <w:r>
-              <w:t xml:space="preserve">que tenga 4 bonus, donde el primer bonus es un </w:t>
+              <w:t xml:space="preserve">Un juego con una lista de </w:t>
+            </w:r>
+            <w:proofErr w:type="spellStart"/>
+            <w:r>
+              <w:t>bonusque</w:t>
+            </w:r>
+            <w:proofErr w:type="spellEnd"/>
+            <w:r>
+              <w:t xml:space="preserve"> tenga 4 bonus, donde el primer bonus es un </w:t>
             </w:r>
             <w:proofErr w:type="spellStart"/>
             <w:r>
@@ -13658,16 +13741,8 @@
               <w:rPr>
                 <w:lang w:val="en-US"/>
               </w:rPr>
-              <w:t xml:space="preserve">(String) </w:t>
-            </w:r>
-            <w:proofErr w:type="spellStart"/>
-            <w:r>
-              <w:rPr>
-                <w:lang w:val="en-US"/>
-              </w:rPr>
-              <w:t>donde</w:t>
-            </w:r>
-            <w:proofErr w:type="spellEnd"/>
+              <w:t>(String) donde</w:t>
+            </w:r>
           </w:p>
           <w:p>
             <w:pPr>
@@ -18988,7 +19063,7 @@
 </file>
 
 <file path=customXml/itemProps1.xml><?xml version="1.0" encoding="utf-8"?>
-<ds:datastoreItem xmlns:ds="http://schemas.openxmlformats.org/officeDocument/2006/customXml" ds:itemID="{5E938DC7-9CEA-4315-A205-9815FBABDA5F}">
+<ds:datastoreItem xmlns:ds="http://schemas.openxmlformats.org/officeDocument/2006/customXml" ds:itemID="{6342FAA5-0FCF-489A-B9D5-0980AC741E22}">
   <ds:schemaRefs>
     <ds:schemaRef ds:uri="http://schemas.openxmlformats.org/officeDocument/2006/bibliography"/>
   </ds:schemaRefs>

</xml_diff>

<commit_message>
Pruebas manejo archivos de texto
</commit_message>
<xml_diff>
--- a/proyecto/docs/Diseño de pruebas unitarias.docx
+++ b/proyecto/docs/Diseño de pruebas unitarias.docx
@@ -3834,13 +3834,8 @@
             <w:hideMark/>
           </w:tcPr>
           <w:p>
-            <w:proofErr w:type="gramStart"/>
-            <w:r>
-              <w:t>mover(</w:t>
-            </w:r>
-            <w:proofErr w:type="gramEnd"/>
-            <w:r>
-              <w:t>):</w:t>
+            <w:r>
+              <w:t>mover():</w:t>
             </w:r>
             <w:proofErr w:type="spellStart"/>
             <w:r>
@@ -6853,7 +6848,6 @@
               </w:rPr>
             </w:pPr>
             <w:proofErr w:type="spellStart"/>
-            <w:proofErr w:type="gramStart"/>
             <w:r>
               <w:rPr>
                 <w:lang w:val="en-US"/>
@@ -6865,14 +6859,7 @@
               <w:rPr>
                 <w:lang w:val="en-US"/>
               </w:rPr>
-              <w:t>(</w:t>
-            </w:r>
-            <w:proofErr w:type="gramEnd"/>
-            <w:r>
-              <w:rPr>
-                <w:lang w:val="en-US"/>
-              </w:rPr>
-              <w:t>int, int, int, i</w:t>
+              <w:t>(int, int, int, i</w:t>
             </w:r>
             <w:r>
               <w:rPr>
@@ -7064,7 +7051,6 @@
               </w:rPr>
             </w:pPr>
             <w:proofErr w:type="spellStart"/>
-            <w:proofErr w:type="gramStart"/>
             <w:r>
               <w:rPr>
                 <w:lang w:val="en-US"/>
@@ -7076,14 +7062,7 @@
               <w:rPr>
                 <w:lang w:val="en-US"/>
               </w:rPr>
-              <w:t>(</w:t>
-            </w:r>
-            <w:proofErr w:type="gramEnd"/>
-            <w:r>
-              <w:rPr>
-                <w:lang w:val="en-US"/>
-              </w:rPr>
-              <w:t>int, int, int, i</w:t>
+              <w:t>(int, int, int, i</w:t>
             </w:r>
             <w:r>
               <w:rPr>
@@ -7370,13 +7349,8 @@
             <w:tcW w:w="3084" w:type="dxa"/>
           </w:tcPr>
           <w:p>
-            <w:proofErr w:type="gramStart"/>
-            <w:r>
-              <w:t>mover(</w:t>
-            </w:r>
-            <w:proofErr w:type="gramEnd"/>
-            <w:r>
-              <w:t>):</w:t>
+            <w:r>
+              <w:t>mover():</w:t>
             </w:r>
             <w:proofErr w:type="spellStart"/>
             <w:r>
@@ -7466,13 +7440,8 @@
             <w:tcW w:w="3084" w:type="dxa"/>
           </w:tcPr>
           <w:p>
-            <w:proofErr w:type="gramStart"/>
-            <w:r>
-              <w:t>mover(</w:t>
-            </w:r>
-            <w:proofErr w:type="gramEnd"/>
-            <w:r>
-              <w:t>):</w:t>
+            <w:r>
+              <w:t>mover():</w:t>
             </w:r>
             <w:proofErr w:type="spellStart"/>
             <w:r>
@@ -7562,13 +7531,8 @@
             <w:tcW w:w="3084" w:type="dxa"/>
           </w:tcPr>
           <w:p>
-            <w:proofErr w:type="gramStart"/>
-            <w:r>
-              <w:t>mover(</w:t>
-            </w:r>
-            <w:proofErr w:type="gramEnd"/>
-            <w:r>
-              <w:t>):</w:t>
+            <w:r>
+              <w:t>mover():</w:t>
             </w:r>
             <w:proofErr w:type="spellStart"/>
             <w:r>
@@ -7660,13 +7624,8 @@
             <w:tcW w:w="3084" w:type="dxa"/>
           </w:tcPr>
           <w:p>
-            <w:proofErr w:type="gramStart"/>
-            <w:r>
-              <w:t>mover(</w:t>
-            </w:r>
-            <w:proofErr w:type="gramEnd"/>
-            <w:r>
-              <w:t>):</w:t>
+            <w:r>
+              <w:t>mover():</w:t>
             </w:r>
             <w:proofErr w:type="spellStart"/>
             <w:r>
@@ -7756,13 +7715,8 @@
             <w:tcW w:w="3084" w:type="dxa"/>
           </w:tcPr>
           <w:p>
-            <w:proofErr w:type="gramStart"/>
-            <w:r>
-              <w:t>mover(</w:t>
-            </w:r>
-            <w:proofErr w:type="gramEnd"/>
-            <w:r>
-              <w:t>):</w:t>
+            <w:r>
+              <w:t>mover():</w:t>
             </w:r>
             <w:proofErr w:type="spellStart"/>
             <w:r>
@@ -9563,17 +9517,12 @@
           </w:tcPr>
           <w:p>
             <w:proofErr w:type="spellStart"/>
-            <w:proofErr w:type="gramStart"/>
             <w:r>
               <w:t>hayVivas</w:t>
             </w:r>
             <w:proofErr w:type="spellEnd"/>
             <w:r>
-              <w:t>(</w:t>
-            </w:r>
-            <w:proofErr w:type="gramEnd"/>
-            <w:r>
-              <w:t xml:space="preserve">): </w:t>
+              <w:t xml:space="preserve">(): </w:t>
             </w:r>
             <w:proofErr w:type="spellStart"/>
             <w:r>
@@ -9648,17 +9597,12 @@
           </w:tcPr>
           <w:p>
             <w:proofErr w:type="spellStart"/>
-            <w:proofErr w:type="gramStart"/>
             <w:r>
               <w:t>hayVivas</w:t>
             </w:r>
             <w:proofErr w:type="spellEnd"/>
             <w:r>
-              <w:t>(</w:t>
-            </w:r>
-            <w:proofErr w:type="gramEnd"/>
-            <w:r>
-              <w:t xml:space="preserve">): </w:t>
+              <w:t xml:space="preserve">(): </w:t>
             </w:r>
             <w:proofErr w:type="spellStart"/>
             <w:r>
@@ -9733,17 +9677,12 @@
           </w:tcPr>
           <w:p>
             <w:proofErr w:type="spellStart"/>
-            <w:proofErr w:type="gramStart"/>
             <w:r>
               <w:t>hayVivas</w:t>
             </w:r>
             <w:proofErr w:type="spellEnd"/>
             <w:r>
-              <w:t>(</w:t>
-            </w:r>
-            <w:proofErr w:type="gramEnd"/>
-            <w:r>
-              <w:t xml:space="preserve">): </w:t>
+              <w:t xml:space="preserve">(): </w:t>
             </w:r>
             <w:proofErr w:type="spellStart"/>
             <w:r>
@@ -9818,17 +9757,12 @@
           </w:tcPr>
           <w:p>
             <w:proofErr w:type="spellStart"/>
-            <w:proofErr w:type="gramStart"/>
             <w:r>
               <w:t>hayVivas</w:t>
             </w:r>
             <w:proofErr w:type="spellEnd"/>
             <w:r>
-              <w:t>(</w:t>
-            </w:r>
-            <w:proofErr w:type="gramEnd"/>
-            <w:r>
-              <w:t xml:space="preserve">): </w:t>
+              <w:t xml:space="preserve">(): </w:t>
             </w:r>
             <w:proofErr w:type="spellStart"/>
             <w:r>
@@ -10303,18 +10237,13 @@
             </w:r>
             <w:proofErr w:type="spellEnd"/>
             <w:r>
-              <w:t>(Pelota</w:t>
-            </w:r>
-            <w:proofErr w:type="gramStart"/>
-            <w:r>
-              <w:t>):</w:t>
+              <w:t>(Pelota):</w:t>
             </w:r>
             <w:proofErr w:type="spellStart"/>
             <w:r>
               <w:t>void</w:t>
             </w:r>
             <w:proofErr w:type="spellEnd"/>
-            <w:proofErr w:type="gramEnd"/>
           </w:p>
         </w:tc>
         <w:tc>
@@ -10383,18 +10312,13 @@
             </w:r>
             <w:proofErr w:type="spellEnd"/>
             <w:r>
-              <w:t>(Pelota</w:t>
-            </w:r>
-            <w:proofErr w:type="gramStart"/>
-            <w:r>
-              <w:t>):</w:t>
+              <w:t>(Pelota):</w:t>
             </w:r>
             <w:proofErr w:type="spellStart"/>
             <w:r>
               <w:t>void</w:t>
             </w:r>
             <w:proofErr w:type="spellEnd"/>
-            <w:proofErr w:type="gramEnd"/>
           </w:p>
         </w:tc>
         <w:tc>
@@ -10474,18 +10398,13 @@
             </w:r>
             <w:proofErr w:type="spellEnd"/>
             <w:r>
-              <w:t>(Pelota</w:t>
-            </w:r>
-            <w:proofErr w:type="gramStart"/>
-            <w:r>
-              <w:t>):</w:t>
+              <w:t>(Pelota):</w:t>
             </w:r>
             <w:proofErr w:type="spellStart"/>
             <w:r>
               <w:t>void</w:t>
             </w:r>
             <w:proofErr w:type="spellEnd"/>
-            <w:proofErr w:type="gramEnd"/>
           </w:p>
         </w:tc>
         <w:tc>
@@ -10640,17 +10559,12 @@
           </w:tcPr>
           <w:p>
             <w:proofErr w:type="spellStart"/>
-            <w:proofErr w:type="gramStart"/>
             <w:r>
               <w:t>getPelotas</w:t>
             </w:r>
             <w:proofErr w:type="spellEnd"/>
             <w:r>
-              <w:t>(</w:t>
-            </w:r>
-            <w:proofErr w:type="gramEnd"/>
-            <w:r>
-              <w:t xml:space="preserve">): </w:t>
+              <w:t xml:space="preserve">(): </w:t>
             </w:r>
             <w:proofErr w:type="spellStart"/>
             <w:r>
@@ -10821,13 +10735,8 @@
             <w:tcW w:w="3112" w:type="dxa"/>
           </w:tcPr>
           <w:p>
-            <w:proofErr w:type="gramStart"/>
-            <w:r>
-              <w:t>mover(</w:t>
-            </w:r>
-            <w:proofErr w:type="gramEnd"/>
-            <w:r>
-              <w:t>):</w:t>
+            <w:r>
+              <w:t>mover():</w:t>
             </w:r>
             <w:proofErr w:type="spellStart"/>
             <w:r>
@@ -10921,13 +10830,8 @@
             <w:tcW w:w="3112" w:type="dxa"/>
           </w:tcPr>
           <w:p>
-            <w:proofErr w:type="gramStart"/>
-            <w:r>
-              <w:t>mover(</w:t>
-            </w:r>
-            <w:proofErr w:type="gramEnd"/>
-            <w:r>
-              <w:t>):</w:t>
+            <w:r>
+              <w:t>mover():</w:t>
             </w:r>
             <w:proofErr w:type="spellStart"/>
             <w:r>
@@ -11031,13 +10935,8 @@
             <w:tcW w:w="3112" w:type="dxa"/>
           </w:tcPr>
           <w:p>
-            <w:proofErr w:type="gramStart"/>
-            <w:r>
-              <w:t>mover(</w:t>
-            </w:r>
-            <w:proofErr w:type="gramEnd"/>
-            <w:r>
-              <w:t>):</w:t>
+            <w:r>
+              <w:t>mover():</w:t>
             </w:r>
             <w:proofErr w:type="spellStart"/>
             <w:r>
@@ -11133,13 +11032,8 @@
             <w:tcW w:w="3112" w:type="dxa"/>
           </w:tcPr>
           <w:p>
-            <w:proofErr w:type="gramStart"/>
-            <w:r>
-              <w:t>mover(</w:t>
-            </w:r>
-            <w:proofErr w:type="gramEnd"/>
-            <w:r>
-              <w:t>):</w:t>
+            <w:r>
+              <w:t>mover():</w:t>
             </w:r>
             <w:proofErr w:type="spellStart"/>
             <w:r>
@@ -11357,7 +11251,6 @@
           </w:tcPr>
           <w:p>
             <w:proofErr w:type="spellStart"/>
-            <w:proofErr w:type="gramStart"/>
             <w:r>
               <w:t>iniciarJuego</w:t>
             </w:r>
@@ -11366,7 +11259,6 @@
               <w:t>(</w:t>
             </w:r>
             <w:proofErr w:type="spellStart"/>
-            <w:proofErr w:type="gramEnd"/>
             <w:r>
               <w:t>boolean</w:t>
             </w:r>
@@ -11475,7 +11367,6 @@
           </w:tcPr>
           <w:p>
             <w:proofErr w:type="spellStart"/>
-            <w:proofErr w:type="gramStart"/>
             <w:r>
               <w:t>iniciarJuego</w:t>
             </w:r>
@@ -11484,7 +11375,6 @@
               <w:t>(</w:t>
             </w:r>
             <w:proofErr w:type="spellStart"/>
-            <w:proofErr w:type="gramEnd"/>
             <w:r>
               <w:t>boolean</w:t>
             </w:r>
@@ -11578,7 +11468,6 @@
           </w:tcPr>
           <w:p>
             <w:proofErr w:type="spellStart"/>
-            <w:proofErr w:type="gramStart"/>
             <w:r>
               <w:t>iniciarJuego</w:t>
             </w:r>
@@ -11587,7 +11476,6 @@
               <w:t>(</w:t>
             </w:r>
             <w:proofErr w:type="spellStart"/>
-            <w:proofErr w:type="gramEnd"/>
             <w:r>
               <w:t>boolean</w:t>
             </w:r>
@@ -11671,7 +11559,6 @@
           </w:tcPr>
           <w:p>
             <w:proofErr w:type="spellStart"/>
-            <w:proofErr w:type="gramStart"/>
             <w:r>
               <w:t>iniciarJuego</w:t>
             </w:r>
@@ -11680,7 +11567,6 @@
               <w:t>(</w:t>
             </w:r>
             <w:proofErr w:type="spellStart"/>
-            <w:proofErr w:type="gramEnd"/>
             <w:r>
               <w:t>boolean</w:t>
             </w:r>
@@ -11869,17 +11755,12 @@
           </w:tcPr>
           <w:p>
             <w:proofErr w:type="spellStart"/>
-            <w:proofErr w:type="gramStart"/>
             <w:r>
               <w:t>subirNivel</w:t>
             </w:r>
             <w:proofErr w:type="spellEnd"/>
             <w:r>
-              <w:t>(</w:t>
-            </w:r>
-            <w:proofErr w:type="gramEnd"/>
-            <w:r>
-              <w:t>)</w:t>
+              <w:t>()</w:t>
             </w:r>
           </w:p>
         </w:tc>
@@ -11950,17 +11831,12 @@
           </w:tcPr>
           <w:p>
             <w:proofErr w:type="spellStart"/>
-            <w:proofErr w:type="gramStart"/>
             <w:r>
               <w:t>subirNivel</w:t>
             </w:r>
             <w:proofErr w:type="spellEnd"/>
             <w:r>
-              <w:t>(</w:t>
-            </w:r>
-            <w:proofErr w:type="gramEnd"/>
-            <w:r>
-              <w:t>)</w:t>
+              <w:t>()</w:t>
             </w:r>
           </w:p>
         </w:tc>
@@ -12152,17 +12028,12 @@
           </w:tcPr>
           <w:p>
             <w:proofErr w:type="spellStart"/>
-            <w:proofErr w:type="gramStart"/>
             <w:r>
               <w:t>bonusPuntaje</w:t>
             </w:r>
             <w:proofErr w:type="spellEnd"/>
             <w:r>
-              <w:t>(</w:t>
-            </w:r>
-            <w:proofErr w:type="gramEnd"/>
-            <w:r>
-              <w:t>)</w:t>
+              <w:t>()</w:t>
             </w:r>
           </w:p>
         </w:tc>
@@ -12217,17 +12088,12 @@
           </w:tcPr>
           <w:p>
             <w:proofErr w:type="spellStart"/>
-            <w:proofErr w:type="gramStart"/>
             <w:r>
               <w:t>bonusPuntaje</w:t>
             </w:r>
             <w:proofErr w:type="spellEnd"/>
             <w:r>
-              <w:t>(</w:t>
-            </w:r>
-            <w:proofErr w:type="gramEnd"/>
-            <w:r>
-              <w:t>)</w:t>
+              <w:t>()</w:t>
             </w:r>
           </w:p>
         </w:tc>
@@ -12383,17 +12249,12 @@
           </w:tcPr>
           <w:p>
             <w:proofErr w:type="spellStart"/>
-            <w:proofErr w:type="gramStart"/>
             <w:r>
               <w:t>bonusPuntaje</w:t>
             </w:r>
             <w:proofErr w:type="spellEnd"/>
             <w:r>
-              <w:t>(</w:t>
-            </w:r>
-            <w:proofErr w:type="gramEnd"/>
-            <w:r>
-              <w:t>)</w:t>
+              <w:t>()</w:t>
             </w:r>
           </w:p>
         </w:tc>
@@ -12448,17 +12309,12 @@
           </w:tcPr>
           <w:p>
             <w:proofErr w:type="spellStart"/>
-            <w:proofErr w:type="gramStart"/>
             <w:r>
               <w:t>bonusPuntaje</w:t>
             </w:r>
             <w:proofErr w:type="spellEnd"/>
             <w:r>
-              <w:t>(</w:t>
-            </w:r>
-            <w:proofErr w:type="gramEnd"/>
-            <w:r>
-              <w:t>)</w:t>
+              <w:t>()</w:t>
             </w:r>
           </w:p>
         </w:tc>
@@ -13688,23 +13544,16 @@
           </w:p>
           <w:p>
             <w:r>
-              <w:t>Nickname</w:t>
-            </w:r>
-            <w:proofErr w:type="gramStart"/>
-            <w:r>
-              <w:t>=”Joan</w:t>
-            </w:r>
-            <w:proofErr w:type="gramEnd"/>
-            <w:r>
-              <w:t>”</w:t>
+              <w:t>Nickname=”Joan”</w:t>
             </w:r>
           </w:p>
           <w:p>
             <w:r>
               <w:t>Puntaje=10</w:t>
             </w:r>
-            <w:bookmarkStart w:id="0" w:name="_GoBack"/>
-            <w:bookmarkEnd w:id="0"/>
+            <w:r>
+              <w:t>0</w:t>
+            </w:r>
           </w:p>
           <w:p>
             <w:r>
@@ -14071,12 +13920,20 @@
           </w:p>
           <w:p>
             <w:r>
-              <w:t>Puntaje=100</w:t>
-            </w:r>
-          </w:p>
-          <w:p>
-            <w:r>
-              <w:t>Nivel=10</w:t>
+              <w:t>Puntaje=</w:t>
+            </w:r>
+            <w:r>
+              <w:t>15</w:t>
+            </w:r>
+            <w:bookmarkStart w:id="0" w:name="_GoBack"/>
+            <w:bookmarkEnd w:id="0"/>
+          </w:p>
+          <w:p>
+            <w:r>
+              <w:t>Nivel=</w:t>
+            </w:r>
+            <w:r>
+              <w:t>3</w:t>
             </w:r>
           </w:p>
           <w:p>
@@ -16783,7 +16640,6 @@
           </w:tcPr>
           <w:p>
             <w:r>
-              <w:lastRenderedPageBreak/>
               <w:t>Juego</w:t>
             </w:r>
           </w:p>
@@ -19064,7 +18920,7 @@
 </file>
 
 <file path=customXml/itemProps1.xml><?xml version="1.0" encoding="utf-8"?>
-<ds:datastoreItem xmlns:ds="http://schemas.openxmlformats.org/officeDocument/2006/customXml" ds:itemID="{F02360D9-8105-40A3-86ED-DBC3DF42035C}">
+<ds:datastoreItem xmlns:ds="http://schemas.openxmlformats.org/officeDocument/2006/customXml" ds:itemID="{C0FB2A3D-CE8B-40A1-BED3-D4AABE1AC933}">
   <ds:schemaRefs>
     <ds:schemaRef ds:uri="http://schemas.openxmlformats.org/officeDocument/2006/bibliography"/>
   </ds:schemaRefs>

</xml_diff>

<commit_message>
Implementado verificarVidas. Cambio en la prueba de verificarBonus
</commit_message>
<xml_diff>
--- a/proyecto/docs/Diseño de pruebas unitarias.docx
+++ b/proyecto/docs/Diseño de pruebas unitarias.docx
@@ -11760,8 +11760,6 @@
             <w:r>
               <w:t xml:space="preserve">Se crea un nuevo juego y </w:t>
             </w:r>
-            <w:bookmarkStart w:id="0" w:name="_GoBack"/>
-            <w:bookmarkEnd w:id="0"/>
           </w:p>
           <w:p>
             <w:r>
@@ -13802,16 +13800,8 @@
               <w:rPr>
                 <w:lang w:val="en-US"/>
               </w:rPr>
-              <w:t xml:space="preserve">(String) </w:t>
-            </w:r>
-            <w:proofErr w:type="spellStart"/>
-            <w:r>
-              <w:rPr>
-                <w:lang w:val="en-US"/>
-              </w:rPr>
-              <w:t>donde</w:t>
-            </w:r>
-            <w:proofErr w:type="spellEnd"/>
+              <w:t>(String) donde</w:t>
+            </w:r>
           </w:p>
           <w:p>
             <w:pPr>
@@ -14606,7 +14596,13 @@
           </w:tcPr>
           <w:p>
             <w:r>
-              <w:t>Un juego con una nave sin vidas (0 vidas)</w:t>
+              <w:t>Un juego con una nave sin vidas (</w:t>
+            </w:r>
+            <w:r>
+              <w:t>-1</w:t>
+            </w:r>
+            <w:r>
+              <w:t xml:space="preserve"> vidas)</w:t>
             </w:r>
           </w:p>
         </w:tc>
@@ -15081,7 +15077,50 @@
           </w:p>
           <w:p>
             <w:r>
-              <w:t xml:space="preserve">Una lista de bonificaciones donde la primera bonificación es un </w:t>
+              <w:t>Una lista de bonificaciones donde la primera bonificación es</w:t>
+            </w:r>
+            <w:r>
+              <w:t>tá</w:t>
+            </w:r>
+            <w:r>
+              <w:t xml:space="preserve"> ubicada en (50,50)</w:t>
+            </w:r>
+          </w:p>
+          <w:p>
+            <w:r>
+              <w:t>El juego tiene puntaje 10</w:t>
+            </w:r>
+          </w:p>
+        </w:tc>
+        <w:tc>
+          <w:tcPr>
+            <w:tcW w:w="1188" w:type="dxa"/>
+          </w:tcPr>
+          <w:p>
+            <w:r>
+              <w:t>Ninguna</w:t>
+            </w:r>
+          </w:p>
+        </w:tc>
+        <w:tc>
+          <w:tcPr>
+            <w:tcW w:w="2559" w:type="dxa"/>
+          </w:tcPr>
+          <w:p>
+            <w:r>
+              <w:t>Alguno de los siguientes efectos, dependiendo del tipo bonus que se haya generado:</w:t>
+            </w:r>
+          </w:p>
+          <w:p>
+            <w:pPr>
+              <w:pStyle w:val="Prrafodelista"/>
+              <w:numPr>
+                <w:ilvl w:val="0"/>
+                <w:numId w:val="3"/>
+              </w:numPr>
+            </w:pPr>
+            <w:r>
+              <w:t xml:space="preserve">Si es </w:t>
             </w:r>
             <w:proofErr w:type="spellStart"/>
             <w:r>
@@ -15089,87 +15128,22 @@
             </w:r>
             <w:proofErr w:type="spellEnd"/>
             <w:r>
-              <w:t xml:space="preserve"> ubicada en (50,50)</w:t>
-            </w:r>
-          </w:p>
-          <w:p>
-            <w:r>
-              <w:t>El juego tiene puntaje 10</w:t>
-            </w:r>
-          </w:p>
-        </w:tc>
-        <w:tc>
-          <w:tcPr>
-            <w:tcW w:w="1188" w:type="dxa"/>
-          </w:tcPr>
-          <w:p>
-            <w:r>
-              <w:t>Ninguna</w:t>
-            </w:r>
-          </w:p>
-        </w:tc>
-        <w:tc>
-          <w:tcPr>
-            <w:tcW w:w="2559" w:type="dxa"/>
-          </w:tcPr>
-          <w:p>
-            <w:r>
-              <w:t>El puntaje del juego es 20</w:t>
-            </w:r>
-          </w:p>
-        </w:tc>
-      </w:tr>
-      <w:tr>
-        <w:trPr>
-          <w:trHeight w:val="682"/>
-        </w:trPr>
-        <w:tc>
-          <w:tcPr>
-            <w:tcW w:w="1055" w:type="dxa"/>
-          </w:tcPr>
-          <w:p>
-            <w:r>
-              <w:t>Juego</w:t>
-            </w:r>
-          </w:p>
-        </w:tc>
-        <w:tc>
-          <w:tcPr>
-            <w:tcW w:w="2439" w:type="dxa"/>
-          </w:tcPr>
-          <w:p>
-            <w:proofErr w:type="spellStart"/>
-            <w:proofErr w:type="gramStart"/>
-            <w:r>
-              <w:t>verificarColisionBonus</w:t>
-            </w:r>
-            <w:proofErr w:type="spellEnd"/>
-            <w:r>
-              <w:t>(</w:t>
-            </w:r>
-            <w:proofErr w:type="gramEnd"/>
-            <w:r>
-              <w:t xml:space="preserve">): </w:t>
-            </w:r>
-            <w:proofErr w:type="spellStart"/>
-            <w:r>
-              <w:t>void</w:t>
-            </w:r>
-            <w:proofErr w:type="spellEnd"/>
-          </w:p>
-        </w:tc>
-        <w:tc>
-          <w:tcPr>
-            <w:tcW w:w="2185" w:type="dxa"/>
-          </w:tcPr>
-          <w:p>
-            <w:r>
-              <w:t>Un juego con una nave recién creada en (50,50).</w:t>
-            </w:r>
-          </w:p>
-          <w:p>
-            <w:r>
-              <w:t xml:space="preserve">Una lista de bonificaciones donde la primera bonificación es un </w:t>
+              <w:t>, e</w:t>
+            </w:r>
+            <w:r>
+              <w:t>l puntaje del juego es 20</w:t>
+            </w:r>
+          </w:p>
+          <w:p>
+            <w:pPr>
+              <w:pStyle w:val="Prrafodelista"/>
+              <w:numPr>
+                <w:ilvl w:val="0"/>
+                <w:numId w:val="3"/>
+              </w:numPr>
+            </w:pPr>
+            <w:r>
+              <w:t xml:space="preserve">Si es </w:t>
             </w:r>
             <w:proofErr w:type="spellStart"/>
             <w:r>
@@ -15177,82 +15151,22 @@
             </w:r>
             <w:proofErr w:type="spellEnd"/>
             <w:r>
-              <w:t xml:space="preserve"> ubicada en (50,50)</w:t>
-            </w:r>
-          </w:p>
-        </w:tc>
-        <w:tc>
-          <w:tcPr>
-            <w:tcW w:w="1188" w:type="dxa"/>
-          </w:tcPr>
-          <w:p>
-            <w:r>
-              <w:t>Ninguna</w:t>
-            </w:r>
-          </w:p>
-        </w:tc>
-        <w:tc>
-          <w:tcPr>
-            <w:tcW w:w="2559" w:type="dxa"/>
-          </w:tcPr>
-          <w:p>
-            <w:r>
-              <w:t>La nave tiene 5 vidas</w:t>
-            </w:r>
-          </w:p>
-        </w:tc>
-      </w:tr>
-      <w:tr>
-        <w:trPr>
-          <w:trHeight w:val="682"/>
-        </w:trPr>
-        <w:tc>
-          <w:tcPr>
-            <w:tcW w:w="1055" w:type="dxa"/>
-          </w:tcPr>
-          <w:p>
-            <w:r>
-              <w:t>Juego</w:t>
-            </w:r>
-          </w:p>
-        </w:tc>
-        <w:tc>
-          <w:tcPr>
-            <w:tcW w:w="2439" w:type="dxa"/>
-          </w:tcPr>
-          <w:p>
-            <w:proofErr w:type="spellStart"/>
-            <w:proofErr w:type="gramStart"/>
-            <w:r>
-              <w:t>verificarColisionBonus</w:t>
-            </w:r>
-            <w:proofErr w:type="spellEnd"/>
-            <w:r>
-              <w:t>(</w:t>
-            </w:r>
-            <w:proofErr w:type="gramEnd"/>
-            <w:r>
-              <w:t xml:space="preserve">): </w:t>
-            </w:r>
-            <w:proofErr w:type="spellStart"/>
-            <w:r>
-              <w:t>void</w:t>
-            </w:r>
-            <w:proofErr w:type="spellEnd"/>
-          </w:p>
-        </w:tc>
-        <w:tc>
-          <w:tcPr>
-            <w:tcW w:w="2185" w:type="dxa"/>
-          </w:tcPr>
-          <w:p>
-            <w:r>
-              <w:t>Un juego con una nave recién creada en (50,50).</w:t>
-            </w:r>
-          </w:p>
-          <w:p>
-            <w:r>
-              <w:t xml:space="preserve">Una lista de bonificaciones donde la primera bonificación es un </w:t>
+              <w:t>, l</w:t>
+            </w:r>
+            <w:r>
+              <w:t>a nave tiene 5 vidas</w:t>
+            </w:r>
+          </w:p>
+          <w:p>
+            <w:pPr>
+              <w:pStyle w:val="Prrafodelista"/>
+              <w:numPr>
+                <w:ilvl w:val="0"/>
+                <w:numId w:val="3"/>
+              </w:numPr>
+            </w:pPr>
+            <w:r>
+              <w:t xml:space="preserve">Si es </w:t>
             </w:r>
             <w:proofErr w:type="spellStart"/>
             <w:r>
@@ -15260,279 +15174,65 @@
             </w:r>
             <w:proofErr w:type="spellEnd"/>
             <w:r>
-              <w:t xml:space="preserve"> ubicada en (50,50)</w:t>
-            </w:r>
-          </w:p>
-        </w:tc>
-        <w:tc>
-          <w:tcPr>
-            <w:tcW w:w="1188" w:type="dxa"/>
-          </w:tcPr>
-          <w:p>
-            <w:r>
-              <w:t>Ninguna</w:t>
-            </w:r>
-          </w:p>
-        </w:tc>
-        <w:tc>
-          <w:tcPr>
-            <w:tcW w:w="2559" w:type="dxa"/>
-          </w:tcPr>
-          <w:p>
-            <w:r>
-              <w:t>El proyectil de la nave es un proyectil normal</w:t>
-            </w:r>
-          </w:p>
-        </w:tc>
-      </w:tr>
-      <w:tr>
-        <w:trPr>
-          <w:trHeight w:val="682"/>
-        </w:trPr>
-        <w:tc>
-          <w:tcPr>
-            <w:tcW w:w="1055" w:type="dxa"/>
-          </w:tcPr>
-          <w:p>
-            <w:r>
-              <w:t>Juego</w:t>
-            </w:r>
-          </w:p>
-        </w:tc>
-        <w:tc>
-          <w:tcPr>
-            <w:tcW w:w="2439" w:type="dxa"/>
-          </w:tcPr>
-          <w:p>
-            <w:proofErr w:type="spellStart"/>
-            <w:proofErr w:type="gramStart"/>
-            <w:r>
-              <w:t>verificarColisionBonus</w:t>
-            </w:r>
-            <w:proofErr w:type="spellEnd"/>
-            <w:r>
-              <w:t>(</w:t>
-            </w:r>
-            <w:proofErr w:type="gramEnd"/>
-            <w:r>
-              <w:t xml:space="preserve">): </w:t>
-            </w:r>
-            <w:proofErr w:type="spellStart"/>
-            <w:r>
-              <w:t>void</w:t>
-            </w:r>
-            <w:proofErr w:type="spellEnd"/>
-          </w:p>
-        </w:tc>
-        <w:tc>
-          <w:tcPr>
-            <w:tcW w:w="2185" w:type="dxa"/>
-          </w:tcPr>
-          <w:p>
-            <w:r>
-              <w:t>Un juego con una nave recién creada en (50,50).</w:t>
-            </w:r>
-          </w:p>
-          <w:p>
-            <w:r>
-              <w:t xml:space="preserve">Una lista de bonificaciones donde la primera bonificación es un </w:t>
-            </w:r>
-            <w:proofErr w:type="spellStart"/>
-            <w:r>
-              <w:t>BonusProyFuerte</w:t>
-            </w:r>
-            <w:proofErr w:type="spellEnd"/>
-            <w:r>
-              <w:t xml:space="preserve"> ubicada en (50,50)</w:t>
-            </w:r>
-          </w:p>
-        </w:tc>
-        <w:tc>
-          <w:tcPr>
-            <w:tcW w:w="1188" w:type="dxa"/>
-          </w:tcPr>
-          <w:p>
-            <w:r>
-              <w:t>Ninguna</w:t>
-            </w:r>
-          </w:p>
-        </w:tc>
-        <w:tc>
-          <w:tcPr>
-            <w:tcW w:w="2559" w:type="dxa"/>
-          </w:tcPr>
-          <w:p>
-            <w:r>
-              <w:t>El proyectil de la nave es un proyectil fuerte</w:t>
-            </w:r>
-          </w:p>
-        </w:tc>
-      </w:tr>
-      <w:tr>
-        <w:trPr>
-          <w:trHeight w:val="682"/>
-        </w:trPr>
-        <w:tc>
-          <w:tcPr>
-            <w:tcW w:w="1055" w:type="dxa"/>
-          </w:tcPr>
-          <w:p>
-            <w:r>
-              <w:t>Juego</w:t>
-            </w:r>
-          </w:p>
-        </w:tc>
-        <w:tc>
-          <w:tcPr>
-            <w:tcW w:w="2439" w:type="dxa"/>
-          </w:tcPr>
-          <w:p>
-            <w:proofErr w:type="spellStart"/>
-            <w:proofErr w:type="gramStart"/>
-            <w:r>
-              <w:t>verificarColisionBonus</w:t>
-            </w:r>
-            <w:proofErr w:type="spellEnd"/>
-            <w:r>
-              <w:t>(</w:t>
-            </w:r>
-            <w:proofErr w:type="gramEnd"/>
-            <w:r>
-              <w:t xml:space="preserve">): </w:t>
-            </w:r>
-            <w:proofErr w:type="spellStart"/>
-            <w:r>
-              <w:t>void</w:t>
-            </w:r>
-            <w:proofErr w:type="spellEnd"/>
-          </w:p>
-        </w:tc>
-        <w:tc>
-          <w:tcPr>
-            <w:tcW w:w="2185" w:type="dxa"/>
-          </w:tcPr>
-          <w:p>
-            <w:r>
-              <w:t>Un juego con una nave recién creada en (50,50).</w:t>
-            </w:r>
-          </w:p>
-          <w:p>
-            <w:r>
-              <w:lastRenderedPageBreak/>
-              <w:t xml:space="preserve">Una lista de bonificaciones donde la primera bonificación es un </w:t>
-            </w:r>
-            <w:proofErr w:type="spellStart"/>
-            <w:r>
-              <w:t>BonusProyRapido</w:t>
-            </w:r>
-            <w:proofErr w:type="spellEnd"/>
-            <w:r>
-              <w:t xml:space="preserve"> ubicada en (50,50)</w:t>
-            </w:r>
-          </w:p>
-        </w:tc>
-        <w:tc>
-          <w:tcPr>
-            <w:tcW w:w="1188" w:type="dxa"/>
-          </w:tcPr>
-          <w:p>
-            <w:r>
-              <w:lastRenderedPageBreak/>
-              <w:t>Ninguna</w:t>
-            </w:r>
-          </w:p>
-        </w:tc>
-        <w:tc>
-          <w:tcPr>
-            <w:tcW w:w="2559" w:type="dxa"/>
-          </w:tcPr>
-          <w:p>
-            <w:r>
-              <w:t>El proyectil de la nave es un proyectil rápido</w:t>
-            </w:r>
-          </w:p>
-        </w:tc>
-      </w:tr>
-      <w:tr>
-        <w:trPr>
-          <w:trHeight w:val="682"/>
-        </w:trPr>
-        <w:tc>
-          <w:tcPr>
-            <w:tcW w:w="1055" w:type="dxa"/>
-          </w:tcPr>
-          <w:p>
-            <w:r>
-              <w:t>Juego</w:t>
-            </w:r>
-          </w:p>
-        </w:tc>
-        <w:tc>
-          <w:tcPr>
-            <w:tcW w:w="2439" w:type="dxa"/>
-          </w:tcPr>
-          <w:p>
-            <w:proofErr w:type="spellStart"/>
-            <w:proofErr w:type="gramStart"/>
-            <w:r>
-              <w:t>verificarColisionBonus</w:t>
-            </w:r>
-            <w:proofErr w:type="spellEnd"/>
-            <w:r>
-              <w:t>(</w:t>
-            </w:r>
-            <w:proofErr w:type="gramEnd"/>
-            <w:r>
-              <w:t xml:space="preserve">): </w:t>
-            </w:r>
-            <w:proofErr w:type="spellStart"/>
-            <w:r>
-              <w:t>void</w:t>
-            </w:r>
-            <w:proofErr w:type="spellEnd"/>
-          </w:p>
-        </w:tc>
-        <w:tc>
-          <w:tcPr>
-            <w:tcW w:w="2185" w:type="dxa"/>
-          </w:tcPr>
-          <w:p>
-            <w:r>
-              <w:t>Un juego con una nave recién creada en (50,50).</w:t>
-            </w:r>
-          </w:p>
-          <w:p>
-            <w:r>
-              <w:t xml:space="preserve">Una lista de bonificaciones donde la primera bonificación es un </w:t>
-            </w:r>
-            <w:proofErr w:type="spellStart"/>
-            <w:r>
-              <w:t>BonusProyRapido</w:t>
-            </w:r>
-            <w:proofErr w:type="spellEnd"/>
-            <w:r>
-              <w:t xml:space="preserve"> ubicada en (200,50)</w:t>
-            </w:r>
-          </w:p>
-        </w:tc>
-        <w:tc>
-          <w:tcPr>
-            <w:tcW w:w="1188" w:type="dxa"/>
-          </w:tcPr>
-          <w:p>
-            <w:r>
-              <w:t>Ninguna</w:t>
-            </w:r>
-          </w:p>
-        </w:tc>
-        <w:tc>
-          <w:tcPr>
-            <w:tcW w:w="2559" w:type="dxa"/>
-          </w:tcPr>
-          <w:p>
-            <w:r>
-              <w:t>El proyectil de la nave es un proyectil normal.</w:t>
-            </w:r>
+              <w:t>, e</w:t>
+            </w:r>
+            <w:r>
+              <w:t>l proyectil de la nave es un proyectil normal</w:t>
+            </w:r>
+          </w:p>
+          <w:p>
+            <w:pPr>
+              <w:pStyle w:val="Prrafodelista"/>
+              <w:numPr>
+                <w:ilvl w:val="0"/>
+                <w:numId w:val="3"/>
+              </w:numPr>
+            </w:pPr>
+            <w:r>
+              <w:t xml:space="preserve">Si es </w:t>
+            </w:r>
+            <w:proofErr w:type="spellStart"/>
+            <w:r>
+              <w:t>BonusProy</w:t>
+            </w:r>
+            <w:r>
+              <w:t>Fuerte</w:t>
+            </w:r>
+            <w:proofErr w:type="spellEnd"/>
+            <w:r>
+              <w:t xml:space="preserve">, el proyectil de la nave es un proyectil </w:t>
+            </w:r>
+            <w:r>
+              <w:t>fuerte</w:t>
+            </w:r>
+          </w:p>
+          <w:p>
+            <w:pPr>
+              <w:pStyle w:val="Prrafodelista"/>
+              <w:numPr>
+                <w:ilvl w:val="0"/>
+                <w:numId w:val="3"/>
+              </w:numPr>
+            </w:pPr>
+            <w:r>
+              <w:t xml:space="preserve">Si es </w:t>
+            </w:r>
+            <w:proofErr w:type="spellStart"/>
+            <w:r>
+              <w:t>BonusProy</w:t>
+            </w:r>
+            <w:r>
+              <w:t>Rapido</w:t>
+            </w:r>
+            <w:proofErr w:type="spellEnd"/>
+            <w:r>
+              <w:t xml:space="preserve">, el proyectil de la nave es un proyectil </w:t>
+            </w:r>
+            <w:r>
+              <w:t>rapido</w:t>
+            </w:r>
+            <w:bookmarkStart w:id="0" w:name="_GoBack"/>
+            <w:bookmarkEnd w:id="0"/>
           </w:p>
         </w:tc>
       </w:tr>
@@ -15776,7 +15476,11 @@
             </w:r>
             <w:proofErr w:type="spellEnd"/>
             <w:r>
-              <w:t xml:space="preserve"> ubicado en (50,50) y un árbol de pelotas con una raíz que tiene </w:t>
+              <w:t xml:space="preserve"> ubicado en (50,50) y un árbol de pelotas </w:t>
+            </w:r>
+            <w:r>
+              <w:lastRenderedPageBreak/>
+              <w:t xml:space="preserve">con una raíz que tiene </w:t>
             </w:r>
           </w:p>
           <w:p>
@@ -15796,6 +15500,7 @@
           </w:tcPr>
           <w:p>
             <w:r>
+              <w:lastRenderedPageBreak/>
               <w:t>Ninguna</w:t>
             </w:r>
           </w:p>
@@ -15916,7 +15621,6 @@
           </w:tcPr>
           <w:p>
             <w:r>
-              <w:lastRenderedPageBreak/>
               <w:t>Juego</w:t>
             </w:r>
           </w:p>
@@ -16414,6 +16118,7 @@
           </w:tcPr>
           <w:p>
             <w:r>
+              <w:lastRenderedPageBreak/>
               <w:t>Juego</w:t>
             </w:r>
           </w:p>
@@ -16662,16 +16367,332 @@
           <w:p>
             <w:proofErr w:type="spellStart"/>
             <w:r>
+              <w:t>Nickname</w:t>
+            </w:r>
+            <w:proofErr w:type="spellEnd"/>
+            <w:r>
+              <w:t>: “</w:t>
+            </w:r>
+            <w:proofErr w:type="spellStart"/>
+            <w:r>
+              <w:t>Julian</w:t>
+            </w:r>
+            <w:proofErr w:type="spellEnd"/>
+            <w:r>
+              <w:t>”</w:t>
+            </w:r>
+          </w:p>
+          <w:p>
+            <w:r>
+              <w:t>Puntos: 100</w:t>
+            </w:r>
+          </w:p>
+          <w:p>
+            <w:r>
+              <w:t>Nivel: 3</w:t>
+            </w:r>
+          </w:p>
+          <w:p/>
+          <w:p>
+            <w:r>
+              <w:t>Y en conjunto el árbol tiene los siguientes elementos</w:t>
+            </w:r>
+          </w:p>
+          <w:p/>
+          <w:p>
+            <w:r>
+              <w:t>Nickname: “Javier”</w:t>
+            </w:r>
+          </w:p>
+          <w:p>
+            <w:r>
+              <w:t>Puntos: 200</w:t>
+            </w:r>
+          </w:p>
+          <w:p>
+            <w:r>
+              <w:t>Nivel: 4</w:t>
+            </w:r>
+          </w:p>
+          <w:p/>
+          <w:p>
+            <w:r>
+              <w:t>Nickname: “Alejandro”</w:t>
+            </w:r>
+          </w:p>
+          <w:p>
+            <w:r>
+              <w:t>Puntos: 50</w:t>
+            </w:r>
+          </w:p>
+          <w:p>
+            <w:r>
+              <w:t>Nivel: 2</w:t>
+            </w:r>
+          </w:p>
+          <w:p/>
+          <w:p>
+            <w:proofErr w:type="spellStart"/>
+            <w:r>
+              <w:t>Nickname</w:t>
+            </w:r>
+            <w:proofErr w:type="spellEnd"/>
+            <w:r>
+              <w:t>: “</w:t>
+            </w:r>
+            <w:proofErr w:type="spellStart"/>
+            <w:r>
+              <w:t>Manyolml</w:t>
+            </w:r>
+            <w:proofErr w:type="spellEnd"/>
+            <w:r>
+              <w:t>”</w:t>
+            </w:r>
+          </w:p>
+          <w:p>
+            <w:r>
+              <w:t>Puntos: 500</w:t>
+            </w:r>
+          </w:p>
+          <w:p>
+            <w:r>
+              <w:t xml:space="preserve">Nivel: </w:t>
+            </w:r>
+            <w:r>
+              <w:t>7</w:t>
+            </w:r>
+          </w:p>
+          <w:p/>
+          <w:p>
+            <w:proofErr w:type="spellStart"/>
+            <w:r>
+              <w:t>Nickname</w:t>
+            </w:r>
+            <w:proofErr w:type="spellEnd"/>
+            <w:r>
+              <w:t>: “</w:t>
+            </w:r>
+            <w:proofErr w:type="spellStart"/>
+            <w:r>
+              <w:t>JuanMa</w:t>
+            </w:r>
+            <w:proofErr w:type="spellEnd"/>
+            <w:r>
+              <w:t>”</w:t>
+            </w:r>
+          </w:p>
+          <w:p>
+            <w:r>
+              <w:t>Puntos: 400</w:t>
+            </w:r>
+          </w:p>
+          <w:p>
+            <w:r>
+              <w:t xml:space="preserve">Nivel: </w:t>
+            </w:r>
+            <w:r>
+              <w:t>6</w:t>
+            </w:r>
+          </w:p>
+        </w:tc>
+        <w:tc>
+          <w:tcPr>
+            <w:tcW w:w="1413" w:type="dxa"/>
+          </w:tcPr>
+          <w:p>
+            <w:r>
+              <w:t>Ninguna</w:t>
+            </w:r>
+          </w:p>
+        </w:tc>
+        <w:tc>
+          <w:tcPr>
+            <w:tcW w:w="1493" w:type="dxa"/>
+          </w:tcPr>
+          <w:p>
+            <w:r>
+              <w:t>Alejandro</w:t>
+            </w:r>
+          </w:p>
+          <w:p>
+            <w:proofErr w:type="spellStart"/>
+            <w:r>
+              <w:t>Julian</w:t>
+            </w:r>
+            <w:proofErr w:type="spellEnd"/>
+          </w:p>
+          <w:p>
+            <w:r>
+              <w:t>Javier</w:t>
+            </w:r>
+          </w:p>
+          <w:p>
+            <w:proofErr w:type="spellStart"/>
+            <w:r>
+              <w:t>JuanMa</w:t>
+            </w:r>
+            <w:proofErr w:type="spellEnd"/>
+          </w:p>
+          <w:p>
+            <w:proofErr w:type="spellStart"/>
+            <w:r>
+              <w:t>Manyolml</w:t>
+            </w:r>
+            <w:proofErr w:type="spellEnd"/>
+          </w:p>
+        </w:tc>
+      </w:tr>
+      <w:tr>
+        <w:trPr>
+          <w:trHeight w:val="682"/>
+        </w:trPr>
+        <w:tc>
+          <w:tcPr>
+            <w:tcW w:w="743" w:type="dxa"/>
+          </w:tcPr>
+          <w:p>
+            <w:r>
+              <w:t>Juego</w:t>
+            </w:r>
+          </w:p>
+        </w:tc>
+        <w:tc>
+          <w:tcPr>
+            <w:tcW w:w="3060" w:type="dxa"/>
+          </w:tcPr>
+          <w:p>
+            <w:proofErr w:type="spellStart"/>
+            <w:proofErr w:type="gramStart"/>
+            <w:r>
+              <w:t>ordernarPuntaje</w:t>
+            </w:r>
+            <w:r>
+              <w:t>De</w:t>
+            </w:r>
+            <w:r>
+              <w:t>scendente</w:t>
+            </w:r>
+            <w:proofErr w:type="spellEnd"/>
+            <w:r>
+              <w:t>(</w:t>
+            </w:r>
+            <w:proofErr w:type="gramEnd"/>
+            <w:r>
+              <w:t>)</w:t>
+            </w:r>
+            <w:r>
+              <w:t xml:space="preserve">: </w:t>
+            </w:r>
+            <w:proofErr w:type="spellStart"/>
+            <w:r>
+              <w:t>ArrayList</w:t>
+            </w:r>
+            <w:proofErr w:type="spellEnd"/>
+            <w:r>
+              <w:t>&lt;Jugador&gt;</w:t>
+            </w:r>
+          </w:p>
+        </w:tc>
+        <w:tc>
+          <w:tcPr>
+            <w:tcW w:w="2717" w:type="dxa"/>
+          </w:tcPr>
+          <w:p>
+            <w:r>
+              <w:t xml:space="preserve">Hay un árbol binario donde la raíz es </w:t>
+            </w:r>
+          </w:p>
+          <w:p/>
+          <w:p>
+            <w:proofErr w:type="spellStart"/>
+            <w:r>
+              <w:t>Nickname</w:t>
+            </w:r>
+            <w:proofErr w:type="spellEnd"/>
+            <w:r>
+              <w:t>: “</w:t>
+            </w:r>
+            <w:proofErr w:type="spellStart"/>
+            <w:r>
+              <w:t>Julian</w:t>
+            </w:r>
+            <w:proofErr w:type="spellEnd"/>
+            <w:r>
+              <w:t>”</w:t>
+            </w:r>
+          </w:p>
+          <w:p>
+            <w:r>
+              <w:t>Puntos: 100</w:t>
+            </w:r>
+          </w:p>
+          <w:p>
+            <w:r>
+              <w:t>Nivel: 3</w:t>
+            </w:r>
+          </w:p>
+          <w:p/>
+          <w:p>
+            <w:r>
+              <w:t>Y en conjunto el árbol tiene los siguientes elementos</w:t>
+            </w:r>
+          </w:p>
+          <w:p/>
+          <w:p>
+            <w:proofErr w:type="spellStart"/>
+            <w:r>
+              <w:t>Nickname</w:t>
+            </w:r>
+            <w:proofErr w:type="spellEnd"/>
+            <w:r>
+              <w:t>: “Javier”</w:t>
+            </w:r>
+          </w:p>
+          <w:p>
+            <w:r>
               <w:lastRenderedPageBreak/>
+              <w:t>Puntos: 200</w:t>
+            </w:r>
+          </w:p>
+          <w:p>
+            <w:r>
+              <w:t>Nivel: 4</w:t>
+            </w:r>
+          </w:p>
+          <w:p/>
+          <w:p>
+            <w:proofErr w:type="spellStart"/>
+            <w:r>
               <w:t>Nickname</w:t>
             </w:r>
             <w:proofErr w:type="spellEnd"/>
             <w:r>
+              <w:t>: “Alejandro”</w:t>
+            </w:r>
+          </w:p>
+          <w:p>
+            <w:r>
+              <w:t>Puntos: 50</w:t>
+            </w:r>
+          </w:p>
+          <w:p>
+            <w:r>
+              <w:t>Nivel: 2</w:t>
+            </w:r>
+          </w:p>
+          <w:p/>
+          <w:p>
+            <w:proofErr w:type="spellStart"/>
+            <w:r>
+              <w:t>Nickname</w:t>
+            </w:r>
+            <w:proofErr w:type="spellEnd"/>
+            <w:r>
               <w:t>: “</w:t>
             </w:r>
             <w:proofErr w:type="spellStart"/>
             <w:r>
-              <w:t>Julian</w:t>
+              <w:t>Manyolml</w:t>
             </w:r>
             <w:proofErr w:type="spellEnd"/>
             <w:r>
@@ -16680,54 +16701,16 @@
           </w:p>
           <w:p>
             <w:r>
-              <w:t>Puntos: 100</w:t>
-            </w:r>
-          </w:p>
-          <w:p>
-            <w:r>
-              <w:t>Nivel: 3</w:t>
+              <w:t>Puntos: 500</w:t>
+            </w:r>
+          </w:p>
+          <w:p>
+            <w:r>
+              <w:t>Nivel: 7</w:t>
             </w:r>
           </w:p>
           <w:p/>
           <w:p>
-            <w:r>
-              <w:t>Y en conjunto el árbol tiene los siguientes elementos</w:t>
-            </w:r>
-          </w:p>
-          <w:p/>
-          <w:p>
-            <w:r>
-              <w:t>Nickname: “Javier”</w:t>
-            </w:r>
-          </w:p>
-          <w:p>
-            <w:r>
-              <w:t>Puntos: 200</w:t>
-            </w:r>
-          </w:p>
-          <w:p>
-            <w:r>
-              <w:t>Nivel: 4</w:t>
-            </w:r>
-          </w:p>
-          <w:p/>
-          <w:p>
-            <w:r>
-              <w:t>Nickname: “Alejandro”</w:t>
-            </w:r>
-          </w:p>
-          <w:p>
-            <w:r>
-              <w:t>Puntos: 50</w:t>
-            </w:r>
-          </w:p>
-          <w:p>
-            <w:r>
-              <w:t>Nivel: 2</w:t>
-            </w:r>
-          </w:p>
-          <w:p/>
-          <w:p>
             <w:proofErr w:type="spellStart"/>
             <w:r>
               <w:t>Nickname</w:t>
@@ -16738,7 +16721,7 @@
             </w:r>
             <w:proofErr w:type="spellStart"/>
             <w:r>
-              <w:t>Manyolml</w:t>
+              <w:t>JuanMa</w:t>
             </w:r>
             <w:proofErr w:type="spellEnd"/>
             <w:r>
@@ -16747,47 +16730,12 @@
           </w:p>
           <w:p>
             <w:r>
-              <w:t>Puntos: 500</w:t>
-            </w:r>
-          </w:p>
-          <w:p>
-            <w:r>
-              <w:t xml:space="preserve">Nivel: </w:t>
-            </w:r>
-            <w:r>
-              <w:t>7</w:t>
-            </w:r>
-          </w:p>
-          <w:p/>
-          <w:p>
-            <w:proofErr w:type="spellStart"/>
-            <w:r>
-              <w:t>Nickname</w:t>
-            </w:r>
-            <w:proofErr w:type="spellEnd"/>
-            <w:r>
-              <w:t>: “</w:t>
-            </w:r>
-            <w:proofErr w:type="spellStart"/>
-            <w:r>
-              <w:t>JuanMa</w:t>
-            </w:r>
-            <w:proofErr w:type="spellEnd"/>
-            <w:r>
-              <w:t>”</w:t>
-            </w:r>
-          </w:p>
-          <w:p>
-            <w:r>
               <w:t>Puntos: 400</w:t>
             </w:r>
           </w:p>
           <w:p>
             <w:r>
-              <w:t xml:space="preserve">Nivel: </w:t>
-            </w:r>
-            <w:r>
-              <w:t>6</w:t>
+              <w:t>Nivel: 6</w:t>
             </w:r>
           </w:p>
         </w:tc>
@@ -16798,115 +16746,6 @@
           <w:p>
             <w:r>
               <w:lastRenderedPageBreak/>
-              <w:t>Ninguna</w:t>
-            </w:r>
-          </w:p>
-        </w:tc>
-        <w:tc>
-          <w:tcPr>
-            <w:tcW w:w="1493" w:type="dxa"/>
-          </w:tcPr>
-          <w:p>
-            <w:r>
-              <w:t>Alejandro</w:t>
-            </w:r>
-          </w:p>
-          <w:p>
-            <w:proofErr w:type="spellStart"/>
-            <w:r>
-              <w:t>Julian</w:t>
-            </w:r>
-            <w:proofErr w:type="spellEnd"/>
-          </w:p>
-          <w:p>
-            <w:r>
-              <w:t>Javier</w:t>
-            </w:r>
-          </w:p>
-          <w:p>
-            <w:proofErr w:type="spellStart"/>
-            <w:r>
-              <w:lastRenderedPageBreak/>
-              <w:t>JuanMa</w:t>
-            </w:r>
-            <w:proofErr w:type="spellEnd"/>
-          </w:p>
-          <w:p>
-            <w:proofErr w:type="spellStart"/>
-            <w:r>
-              <w:t>Manyolml</w:t>
-            </w:r>
-            <w:proofErr w:type="spellEnd"/>
-          </w:p>
-        </w:tc>
-      </w:tr>
-      <w:tr>
-        <w:trPr>
-          <w:trHeight w:val="682"/>
-        </w:trPr>
-        <w:tc>
-          <w:tcPr>
-            <w:tcW w:w="743" w:type="dxa"/>
-          </w:tcPr>
-          <w:p>
-            <w:r>
-              <w:t>Juego</w:t>
-            </w:r>
-          </w:p>
-        </w:tc>
-        <w:tc>
-          <w:tcPr>
-            <w:tcW w:w="3060" w:type="dxa"/>
-          </w:tcPr>
-          <w:p>
-            <w:proofErr w:type="spellStart"/>
-            <w:proofErr w:type="gramStart"/>
-            <w:r>
-              <w:t>ordernarPuntaje</w:t>
-            </w:r>
-            <w:r>
-              <w:t>De</w:t>
-            </w:r>
-            <w:r>
-              <w:t>scendente</w:t>
-            </w:r>
-            <w:proofErr w:type="spellEnd"/>
-            <w:r>
-              <w:t>(</w:t>
-            </w:r>
-            <w:proofErr w:type="gramEnd"/>
-            <w:r>
-              <w:t>)</w:t>
-            </w:r>
-            <w:r>
-              <w:t xml:space="preserve">: </w:t>
-            </w:r>
-            <w:proofErr w:type="spellStart"/>
-            <w:r>
-              <w:t>ArrayList</w:t>
-            </w:r>
-            <w:proofErr w:type="spellEnd"/>
-            <w:r>
-              <w:t>&lt;Jugador&gt;</w:t>
-            </w:r>
-          </w:p>
-        </w:tc>
-        <w:tc>
-          <w:tcPr>
-            <w:tcW w:w="2717" w:type="dxa"/>
-          </w:tcPr>
-          <w:p>
-            <w:r>
-              <w:t>El mismo de arriba</w:t>
-            </w:r>
-          </w:p>
-        </w:tc>
-        <w:tc>
-          <w:tcPr>
-            <w:tcW w:w="1413" w:type="dxa"/>
-          </w:tcPr>
-          <w:p>
-            <w:r>
               <w:t>Ninguna</w:t>
             </w:r>
           </w:p>
@@ -17091,7 +16930,143 @@
           </w:tcPr>
           <w:p>
             <w:r>
-              <w:t>El mismo de arriba</w:t>
+              <w:t xml:space="preserve">Hay un árbol binario donde la raíz es </w:t>
+            </w:r>
+          </w:p>
+          <w:p/>
+          <w:p>
+            <w:proofErr w:type="spellStart"/>
+            <w:r>
+              <w:t>Nickname</w:t>
+            </w:r>
+            <w:proofErr w:type="spellEnd"/>
+            <w:r>
+              <w:t>: “</w:t>
+            </w:r>
+            <w:proofErr w:type="spellStart"/>
+            <w:r>
+              <w:t>Julian</w:t>
+            </w:r>
+            <w:proofErr w:type="spellEnd"/>
+            <w:r>
+              <w:t>”</w:t>
+            </w:r>
+          </w:p>
+          <w:p>
+            <w:r>
+              <w:t>Puntos: 100</w:t>
+            </w:r>
+          </w:p>
+          <w:p>
+            <w:r>
+              <w:t>Nivel: 3</w:t>
+            </w:r>
+          </w:p>
+          <w:p/>
+          <w:p>
+            <w:r>
+              <w:t>Y en conjunto el árbol tiene los siguientes elementos</w:t>
+            </w:r>
+          </w:p>
+          <w:p/>
+          <w:p>
+            <w:proofErr w:type="spellStart"/>
+            <w:r>
+              <w:t>Nickname</w:t>
+            </w:r>
+            <w:proofErr w:type="spellEnd"/>
+            <w:r>
+              <w:t>: “Javier”</w:t>
+            </w:r>
+          </w:p>
+          <w:p>
+            <w:r>
+              <w:t>Puntos: 200</w:t>
+            </w:r>
+          </w:p>
+          <w:p>
+            <w:r>
+              <w:t>Nivel: 4</w:t>
+            </w:r>
+          </w:p>
+          <w:p/>
+          <w:p>
+            <w:proofErr w:type="spellStart"/>
+            <w:r>
+              <w:t>Nickname</w:t>
+            </w:r>
+            <w:proofErr w:type="spellEnd"/>
+            <w:r>
+              <w:t>: “Alejandro”</w:t>
+            </w:r>
+          </w:p>
+          <w:p>
+            <w:r>
+              <w:t>Puntos: 50</w:t>
+            </w:r>
+          </w:p>
+          <w:p>
+            <w:r>
+              <w:t>Nivel: 2</w:t>
+            </w:r>
+          </w:p>
+          <w:p/>
+          <w:p>
+            <w:proofErr w:type="spellStart"/>
+            <w:r>
+              <w:t>Nickname</w:t>
+            </w:r>
+            <w:proofErr w:type="spellEnd"/>
+            <w:r>
+              <w:t>: “</w:t>
+            </w:r>
+            <w:proofErr w:type="spellStart"/>
+            <w:r>
+              <w:t>Manyolml</w:t>
+            </w:r>
+            <w:proofErr w:type="spellEnd"/>
+            <w:r>
+              <w:t>”</w:t>
+            </w:r>
+          </w:p>
+          <w:p>
+            <w:r>
+              <w:t>Puntos: 500</w:t>
+            </w:r>
+          </w:p>
+          <w:p>
+            <w:r>
+              <w:t>Nivel: 7</w:t>
+            </w:r>
+          </w:p>
+          <w:p/>
+          <w:p>
+            <w:proofErr w:type="spellStart"/>
+            <w:r>
+              <w:t>Nickname</w:t>
+            </w:r>
+            <w:proofErr w:type="spellEnd"/>
+            <w:r>
+              <w:t>: “</w:t>
+            </w:r>
+            <w:proofErr w:type="spellStart"/>
+            <w:r>
+              <w:t>JuanMa</w:t>
+            </w:r>
+            <w:proofErr w:type="spellEnd"/>
+            <w:r>
+              <w:t>”</w:t>
+            </w:r>
+          </w:p>
+          <w:p>
+            <w:r>
+              <w:t>Puntos: 400</w:t>
+            </w:r>
+          </w:p>
+          <w:p>
+            <w:r>
+              <w:lastRenderedPageBreak/>
+              <w:t>Nivel: 6</w:t>
             </w:r>
           </w:p>
         </w:tc>
@@ -17101,6 +17076,7 @@
           </w:tcPr>
           <w:p>
             <w:r>
+              <w:lastRenderedPageBreak/>
               <w:t>Ninguna</w:t>
             </w:r>
           </w:p>
@@ -17199,7 +17175,142 @@
           </w:tcPr>
           <w:p>
             <w:r>
-              <w:t>El mismo de arriba</w:t>
+              <w:t xml:space="preserve">Hay un árbol binario donde la raíz es </w:t>
+            </w:r>
+          </w:p>
+          <w:p/>
+          <w:p>
+            <w:proofErr w:type="spellStart"/>
+            <w:r>
+              <w:t>Nickname</w:t>
+            </w:r>
+            <w:proofErr w:type="spellEnd"/>
+            <w:r>
+              <w:t>: “</w:t>
+            </w:r>
+            <w:proofErr w:type="spellStart"/>
+            <w:r>
+              <w:t>Julian</w:t>
+            </w:r>
+            <w:proofErr w:type="spellEnd"/>
+            <w:r>
+              <w:t>”</w:t>
+            </w:r>
+          </w:p>
+          <w:p>
+            <w:r>
+              <w:t>Puntos: 100</w:t>
+            </w:r>
+          </w:p>
+          <w:p>
+            <w:r>
+              <w:t>Nivel: 3</w:t>
+            </w:r>
+          </w:p>
+          <w:p/>
+          <w:p>
+            <w:r>
+              <w:t>Y en conjunto el árbol tiene los siguientes elementos</w:t>
+            </w:r>
+          </w:p>
+          <w:p/>
+          <w:p>
+            <w:proofErr w:type="spellStart"/>
+            <w:r>
+              <w:t>Nickname</w:t>
+            </w:r>
+            <w:proofErr w:type="spellEnd"/>
+            <w:r>
+              <w:t>: “Javier”</w:t>
+            </w:r>
+          </w:p>
+          <w:p>
+            <w:r>
+              <w:t>Puntos: 200</w:t>
+            </w:r>
+          </w:p>
+          <w:p>
+            <w:r>
+              <w:t>Nivel: 4</w:t>
+            </w:r>
+          </w:p>
+          <w:p/>
+          <w:p>
+            <w:proofErr w:type="spellStart"/>
+            <w:r>
+              <w:t>Nickname</w:t>
+            </w:r>
+            <w:proofErr w:type="spellEnd"/>
+            <w:r>
+              <w:t>: “Alejandro”</w:t>
+            </w:r>
+          </w:p>
+          <w:p>
+            <w:r>
+              <w:t>Puntos: 50</w:t>
+            </w:r>
+          </w:p>
+          <w:p>
+            <w:r>
+              <w:t>Nivel: 2</w:t>
+            </w:r>
+          </w:p>
+          <w:p/>
+          <w:p>
+            <w:proofErr w:type="spellStart"/>
+            <w:r>
+              <w:t>Nickname</w:t>
+            </w:r>
+            <w:proofErr w:type="spellEnd"/>
+            <w:r>
+              <w:t>: “</w:t>
+            </w:r>
+            <w:proofErr w:type="spellStart"/>
+            <w:r>
+              <w:t>Manyolml</w:t>
+            </w:r>
+            <w:proofErr w:type="spellEnd"/>
+            <w:r>
+              <w:t>”</w:t>
+            </w:r>
+          </w:p>
+          <w:p>
+            <w:r>
+              <w:t>Puntos: 500</w:t>
+            </w:r>
+          </w:p>
+          <w:p>
+            <w:r>
+              <w:t>Nivel: 7</w:t>
+            </w:r>
+          </w:p>
+          <w:p/>
+          <w:p>
+            <w:proofErr w:type="spellStart"/>
+            <w:r>
+              <w:t>Nickname</w:t>
+            </w:r>
+            <w:proofErr w:type="spellEnd"/>
+            <w:r>
+              <w:t>: “</w:t>
+            </w:r>
+            <w:proofErr w:type="spellStart"/>
+            <w:r>
+              <w:t>JuanMa</w:t>
+            </w:r>
+            <w:proofErr w:type="spellEnd"/>
+            <w:r>
+              <w:t>”</w:t>
+            </w:r>
+          </w:p>
+          <w:p>
+            <w:r>
+              <w:t>Puntos: 400</w:t>
+            </w:r>
+          </w:p>
+          <w:p>
+            <w:r>
+              <w:t>Nivel: 6</w:t>
             </w:r>
           </w:p>
         </w:tc>
@@ -17291,8 +17402,306 @@
           </w:tcPr>
           <w:p>
             <w:r>
+              <w:t>Clase</w:t>
+            </w:r>
+          </w:p>
+        </w:tc>
+        <w:tc>
+          <w:tcPr>
+            <w:tcW w:w="2685" w:type="dxa"/>
+          </w:tcPr>
+          <w:p>
+            <w:r>
+              <w:t>Método</w:t>
+            </w:r>
+          </w:p>
+        </w:tc>
+        <w:tc>
+          <w:tcPr>
+            <w:tcW w:w="2281" w:type="dxa"/>
+          </w:tcPr>
+          <w:p>
+            <w:r>
+              <w:t>Escenario</w:t>
+            </w:r>
+          </w:p>
+        </w:tc>
+        <w:tc>
+          <w:tcPr>
+            <w:tcW w:w="1223" w:type="dxa"/>
+          </w:tcPr>
+          <w:p>
+            <w:r>
+              <w:t>Valores de entrada</w:t>
+            </w:r>
+          </w:p>
+        </w:tc>
+        <w:tc>
+          <w:tcPr>
+            <w:tcW w:w="2154" w:type="dxa"/>
+          </w:tcPr>
+          <w:p>
+            <w:r>
+              <w:t>Resultado</w:t>
+            </w:r>
+          </w:p>
+        </w:tc>
+      </w:tr>
+      <w:tr>
+        <w:trPr>
+          <w:trHeight w:val="672"/>
+        </w:trPr>
+        <w:tc>
+          <w:tcPr>
+            <w:tcW w:w="1083" w:type="dxa"/>
+          </w:tcPr>
+          <w:p>
+            <w:r>
+              <w:t>Juego</w:t>
+            </w:r>
+          </w:p>
+        </w:tc>
+        <w:tc>
+          <w:tcPr>
+            <w:tcW w:w="2685" w:type="dxa"/>
+          </w:tcPr>
+          <w:p>
+            <w:proofErr w:type="spellStart"/>
+            <w:proofErr w:type="gramStart"/>
+            <w:r>
+              <w:t>ordernar</w:t>
+            </w:r>
+            <w:r>
+              <w:t>NivelAs</w:t>
+            </w:r>
+            <w:r>
+              <w:t>cencente</w:t>
+            </w:r>
+            <w:proofErr w:type="spellEnd"/>
+            <w:r>
+              <w:t>(</w:t>
+            </w:r>
+            <w:proofErr w:type="gramEnd"/>
+            <w:r>
+              <w:t>)</w:t>
+            </w:r>
+            <w:r>
+              <w:t xml:space="preserve">: </w:t>
+            </w:r>
+            <w:proofErr w:type="spellStart"/>
+            <w:r>
+              <w:t>ArrayList</w:t>
+            </w:r>
+            <w:proofErr w:type="spellEnd"/>
+            <w:r>
+              <w:t>&lt;Jugador&gt;</w:t>
+            </w:r>
+          </w:p>
+        </w:tc>
+        <w:tc>
+          <w:tcPr>
+            <w:tcW w:w="2281" w:type="dxa"/>
+          </w:tcPr>
+          <w:p>
+            <w:r>
+              <w:t xml:space="preserve">Hay un árbol binario donde la raíz es </w:t>
+            </w:r>
+          </w:p>
+          <w:p/>
+          <w:p>
+            <w:proofErr w:type="spellStart"/>
+            <w:r>
+              <w:t>Nickname</w:t>
+            </w:r>
+            <w:proofErr w:type="spellEnd"/>
+            <w:r>
+              <w:t>: “</w:t>
+            </w:r>
+            <w:proofErr w:type="spellStart"/>
+            <w:r>
+              <w:t>Julian</w:t>
+            </w:r>
+            <w:proofErr w:type="spellEnd"/>
+            <w:r>
+              <w:t>”</w:t>
+            </w:r>
+          </w:p>
+          <w:p>
+            <w:r>
+              <w:t>Puntos: 100</w:t>
+            </w:r>
+          </w:p>
+          <w:p>
+            <w:r>
+              <w:t>Nivel: 3</w:t>
+            </w:r>
+          </w:p>
+          <w:p/>
+          <w:p>
+            <w:r>
+              <w:t>Y en conjunto el árbol tiene los siguientes elementos</w:t>
+            </w:r>
+          </w:p>
+          <w:p/>
+          <w:p>
+            <w:proofErr w:type="spellStart"/>
+            <w:r>
+              <w:t>Nickname</w:t>
+            </w:r>
+            <w:proofErr w:type="spellEnd"/>
+            <w:r>
+              <w:t>: “Javier”</w:t>
+            </w:r>
+          </w:p>
+          <w:p>
+            <w:r>
+              <w:t>Puntos: 200</w:t>
+            </w:r>
+          </w:p>
+          <w:p>
+            <w:r>
+              <w:t>Nivel: 4</w:t>
+            </w:r>
+          </w:p>
+          <w:p/>
+          <w:p>
+            <w:proofErr w:type="spellStart"/>
+            <w:r>
+              <w:t>Nickname</w:t>
+            </w:r>
+            <w:proofErr w:type="spellEnd"/>
+            <w:r>
+              <w:t>: “Alejandro”</w:t>
+            </w:r>
+          </w:p>
+          <w:p>
+            <w:r>
+              <w:t>Puntos: 50</w:t>
+            </w:r>
+          </w:p>
+          <w:p>
+            <w:r>
+              <w:t>Nivel: 2</w:t>
+            </w:r>
+          </w:p>
+          <w:p/>
+          <w:p>
+            <w:proofErr w:type="spellStart"/>
+            <w:r>
+              <w:t>Nickname</w:t>
+            </w:r>
+            <w:proofErr w:type="spellEnd"/>
+            <w:r>
+              <w:t>: “</w:t>
+            </w:r>
+            <w:proofErr w:type="spellStart"/>
+            <w:r>
+              <w:t>Manyolml</w:t>
+            </w:r>
+            <w:proofErr w:type="spellEnd"/>
+            <w:r>
+              <w:t>”</w:t>
+            </w:r>
+          </w:p>
+          <w:p>
+            <w:r>
+              <w:t>Puntos: 500</w:t>
+            </w:r>
+          </w:p>
+          <w:p>
+            <w:r>
+              <w:t>Nivel: 7</w:t>
+            </w:r>
+          </w:p>
+          <w:p/>
+          <w:p>
+            <w:proofErr w:type="spellStart"/>
+            <w:r>
+              <w:t>Nickname</w:t>
+            </w:r>
+            <w:proofErr w:type="spellEnd"/>
+            <w:r>
+              <w:t>: “</w:t>
+            </w:r>
+            <w:proofErr w:type="spellStart"/>
+            <w:r>
+              <w:t>JuanMa</w:t>
+            </w:r>
+            <w:proofErr w:type="spellEnd"/>
+            <w:r>
+              <w:t>”</w:t>
+            </w:r>
+          </w:p>
+          <w:p>
+            <w:r>
+              <w:t>Puntos: 400</w:t>
+            </w:r>
+          </w:p>
+          <w:p>
+            <w:r>
+              <w:t>Nivel: 6</w:t>
+            </w:r>
+          </w:p>
+        </w:tc>
+        <w:tc>
+          <w:tcPr>
+            <w:tcW w:w="1223" w:type="dxa"/>
+          </w:tcPr>
+          <w:p>
+            <w:r>
               <w:lastRenderedPageBreak/>
-              <w:t>Clase</w:t>
+              <w:t>Ninguna</w:t>
+            </w:r>
+          </w:p>
+        </w:tc>
+        <w:tc>
+          <w:tcPr>
+            <w:tcW w:w="2154" w:type="dxa"/>
+          </w:tcPr>
+          <w:p>
+            <w:r>
+              <w:t>Alejandro</w:t>
+            </w:r>
+          </w:p>
+          <w:p>
+            <w:proofErr w:type="spellStart"/>
+            <w:r>
+              <w:t>Julian</w:t>
+            </w:r>
+            <w:proofErr w:type="spellEnd"/>
+          </w:p>
+          <w:p>
+            <w:r>
+              <w:t>Javier</w:t>
+            </w:r>
+          </w:p>
+          <w:p>
+            <w:proofErr w:type="spellStart"/>
+            <w:r>
+              <w:t>JuanMa</w:t>
+            </w:r>
+            <w:proofErr w:type="spellEnd"/>
+          </w:p>
+          <w:p>
+            <w:proofErr w:type="spellStart"/>
+            <w:r>
+              <w:t>Manyolml</w:t>
+            </w:r>
+            <w:proofErr w:type="spellEnd"/>
+          </w:p>
+        </w:tc>
+      </w:tr>
+      <w:tr>
+        <w:trPr>
+          <w:trHeight w:val="682"/>
+        </w:trPr>
+        <w:tc>
+          <w:tcPr>
+            <w:tcW w:w="1083" w:type="dxa"/>
+          </w:tcPr>
+          <w:p>
+            <w:r>
+              <w:t>Juego</w:t>
             </w:r>
           </w:p>
         </w:tc>
@@ -17301,8 +17710,35 @@
             <w:tcW w:w="2685" w:type="dxa"/>
           </w:tcPr>
           <w:p>
-            <w:r>
-              <w:t>Método</w:t>
+            <w:proofErr w:type="spellStart"/>
+            <w:proofErr w:type="gramStart"/>
+            <w:r>
+              <w:t>ordernar</w:t>
+            </w:r>
+            <w:r>
+              <w:t>NivelAs</w:t>
+            </w:r>
+            <w:r>
+              <w:t>cencente</w:t>
+            </w:r>
+            <w:proofErr w:type="spellEnd"/>
+            <w:r>
+              <w:t>(</w:t>
+            </w:r>
+            <w:proofErr w:type="gramEnd"/>
+            <w:r>
+              <w:t>)</w:t>
+            </w:r>
+            <w:r>
+              <w:t xml:space="preserve">: </w:t>
+            </w:r>
+            <w:proofErr w:type="spellStart"/>
+            <w:r>
+              <w:t>ArrayList</w:t>
+            </w:r>
+            <w:proofErr w:type="spellEnd"/>
+            <w:r>
+              <w:t>&lt;Jugador&gt;</w:t>
             </w:r>
           </w:p>
         </w:tc>
@@ -17312,197 +17748,142 @@
           </w:tcPr>
           <w:p>
             <w:r>
-              <w:t>Escenario</w:t>
-            </w:r>
-          </w:p>
-        </w:tc>
-        <w:tc>
-          <w:tcPr>
-            <w:tcW w:w="1223" w:type="dxa"/>
-          </w:tcPr>
-          <w:p>
-            <w:r>
-              <w:t>Valores de entrada</w:t>
-            </w:r>
-          </w:p>
-        </w:tc>
-        <w:tc>
-          <w:tcPr>
-            <w:tcW w:w="2154" w:type="dxa"/>
-          </w:tcPr>
-          <w:p>
-            <w:r>
-              <w:t>Resultado</w:t>
-            </w:r>
-          </w:p>
-        </w:tc>
-      </w:tr>
-      <w:tr>
-        <w:trPr>
-          <w:trHeight w:val="672"/>
-        </w:trPr>
-        <w:tc>
-          <w:tcPr>
-            <w:tcW w:w="1083" w:type="dxa"/>
-          </w:tcPr>
-          <w:p>
-            <w:r>
-              <w:t>Juego</w:t>
-            </w:r>
-          </w:p>
-        </w:tc>
-        <w:tc>
-          <w:tcPr>
-            <w:tcW w:w="2685" w:type="dxa"/>
-          </w:tcPr>
-          <w:p>
-            <w:proofErr w:type="spellStart"/>
-            <w:proofErr w:type="gramStart"/>
-            <w:r>
-              <w:t>ordernar</w:t>
-            </w:r>
-            <w:r>
-              <w:t>NivelAs</w:t>
-            </w:r>
-            <w:r>
-              <w:t>cencente</w:t>
-            </w:r>
-            <w:proofErr w:type="spellEnd"/>
-            <w:r>
-              <w:t>(</w:t>
-            </w:r>
-            <w:proofErr w:type="gramEnd"/>
-            <w:r>
-              <w:t>)</w:t>
-            </w:r>
-            <w:r>
-              <w:t xml:space="preserve">: </w:t>
-            </w:r>
-            <w:proofErr w:type="spellStart"/>
-            <w:r>
-              <w:t>ArrayList</w:t>
-            </w:r>
-            <w:proofErr w:type="spellEnd"/>
-            <w:r>
-              <w:t>&lt;Jugador&gt;</w:t>
-            </w:r>
-          </w:p>
-        </w:tc>
-        <w:tc>
-          <w:tcPr>
-            <w:tcW w:w="2281" w:type="dxa"/>
-          </w:tcPr>
-          <w:p>
-            <w:r>
-              <w:t>El mismo de arriba</w:t>
-            </w:r>
-          </w:p>
-        </w:tc>
-        <w:tc>
-          <w:tcPr>
-            <w:tcW w:w="1223" w:type="dxa"/>
-          </w:tcPr>
-          <w:p>
-            <w:r>
-              <w:t>Ninguna</w:t>
-            </w:r>
-          </w:p>
-        </w:tc>
-        <w:tc>
-          <w:tcPr>
-            <w:tcW w:w="2154" w:type="dxa"/>
-          </w:tcPr>
-          <w:p>
-            <w:r>
-              <w:t>Alejandro</w:t>
-            </w:r>
-          </w:p>
-          <w:p>
+              <w:t xml:space="preserve">Hay un árbol binario donde la raíz es </w:t>
+            </w:r>
+          </w:p>
+          <w:p/>
+          <w:p>
+            <w:proofErr w:type="spellStart"/>
+            <w:r>
+              <w:t>Nickname</w:t>
+            </w:r>
+            <w:proofErr w:type="spellEnd"/>
+            <w:r>
+              <w:t>: “</w:t>
+            </w:r>
             <w:proofErr w:type="spellStart"/>
             <w:r>
               <w:t>Julian</w:t>
             </w:r>
             <w:proofErr w:type="spellEnd"/>
-          </w:p>
-          <w:p>
-            <w:r>
-              <w:t>Javier</w:t>
-            </w:r>
-          </w:p>
-          <w:p>
+            <w:r>
+              <w:t>”</w:t>
+            </w:r>
+          </w:p>
+          <w:p>
+            <w:r>
+              <w:t>Puntos: 100</w:t>
+            </w:r>
+          </w:p>
+          <w:p>
+            <w:r>
+              <w:t>Nivel: 3</w:t>
+            </w:r>
+          </w:p>
+          <w:p/>
+          <w:p>
+            <w:r>
+              <w:t>Y en conjunto el árbol tiene los siguientes elementos</w:t>
+            </w:r>
+          </w:p>
+          <w:p/>
+          <w:p>
+            <w:proofErr w:type="spellStart"/>
+            <w:r>
+              <w:t>Nickname</w:t>
+            </w:r>
+            <w:proofErr w:type="spellEnd"/>
+            <w:r>
+              <w:t>: “Javier”</w:t>
+            </w:r>
+          </w:p>
+          <w:p>
+            <w:r>
+              <w:t>Puntos: 200</w:t>
+            </w:r>
+          </w:p>
+          <w:p>
+            <w:r>
+              <w:t>Nivel: 4</w:t>
+            </w:r>
+          </w:p>
+          <w:p/>
+          <w:p>
+            <w:proofErr w:type="spellStart"/>
+            <w:r>
+              <w:t>Nickname</w:t>
+            </w:r>
+            <w:proofErr w:type="spellEnd"/>
+            <w:r>
+              <w:t>: “Alejandro”</w:t>
+            </w:r>
+          </w:p>
+          <w:p>
+            <w:r>
+              <w:t>Puntos: 50</w:t>
+            </w:r>
+          </w:p>
+          <w:p>
+            <w:r>
+              <w:t>Nivel: 2</w:t>
+            </w:r>
+          </w:p>
+          <w:p/>
+          <w:p>
+            <w:proofErr w:type="spellStart"/>
+            <w:r>
+              <w:t>Nickname</w:t>
+            </w:r>
+            <w:proofErr w:type="spellEnd"/>
+            <w:r>
+              <w:t>: “</w:t>
+            </w:r>
+            <w:proofErr w:type="spellStart"/>
+            <w:r>
+              <w:t>Manyolml</w:t>
+            </w:r>
+            <w:proofErr w:type="spellEnd"/>
+            <w:r>
+              <w:t>”</w:t>
+            </w:r>
+          </w:p>
+          <w:p>
+            <w:r>
+              <w:t>Puntos: 500</w:t>
+            </w:r>
+          </w:p>
+          <w:p>
+            <w:r>
+              <w:t>Nivel: 7</w:t>
+            </w:r>
+          </w:p>
+          <w:p/>
+          <w:p>
+            <w:proofErr w:type="spellStart"/>
+            <w:r>
+              <w:t>Nickname</w:t>
+            </w:r>
+            <w:proofErr w:type="spellEnd"/>
+            <w:r>
+              <w:t>: “</w:t>
+            </w:r>
             <w:proofErr w:type="spellStart"/>
             <w:r>
               <w:t>JuanMa</w:t>
             </w:r>
             <w:proofErr w:type="spellEnd"/>
-          </w:p>
-          <w:p>
-            <w:proofErr w:type="spellStart"/>
-            <w:r>
-              <w:t>Manyolml</w:t>
-            </w:r>
-            <w:proofErr w:type="spellEnd"/>
-          </w:p>
-        </w:tc>
-      </w:tr>
-      <w:tr>
-        <w:trPr>
-          <w:trHeight w:val="682"/>
-        </w:trPr>
-        <w:tc>
-          <w:tcPr>
-            <w:tcW w:w="1083" w:type="dxa"/>
-          </w:tcPr>
-          <w:p>
-            <w:r>
-              <w:t>Juego</w:t>
-            </w:r>
-          </w:p>
-        </w:tc>
-        <w:tc>
-          <w:tcPr>
-            <w:tcW w:w="2685" w:type="dxa"/>
-          </w:tcPr>
-          <w:p>
-            <w:proofErr w:type="spellStart"/>
-            <w:proofErr w:type="gramStart"/>
-            <w:r>
-              <w:t>ordernar</w:t>
-            </w:r>
-            <w:r>
-              <w:t>NivelAs</w:t>
-            </w:r>
-            <w:r>
-              <w:t>cencente</w:t>
-            </w:r>
-            <w:proofErr w:type="spellEnd"/>
-            <w:r>
-              <w:t>(</w:t>
-            </w:r>
-            <w:proofErr w:type="gramEnd"/>
-            <w:r>
-              <w:t>)</w:t>
-            </w:r>
-            <w:r>
-              <w:t xml:space="preserve">: </w:t>
-            </w:r>
-            <w:proofErr w:type="spellStart"/>
-            <w:r>
-              <w:t>ArrayList</w:t>
-            </w:r>
-            <w:proofErr w:type="spellEnd"/>
-            <w:r>
-              <w:t>&lt;Jugador&gt;</w:t>
-            </w:r>
-          </w:p>
-        </w:tc>
-        <w:tc>
-          <w:tcPr>
-            <w:tcW w:w="2281" w:type="dxa"/>
-          </w:tcPr>
-          <w:p>
-            <w:r>
-              <w:t>El mismo de arriba</w:t>
+            <w:r>
+              <w:t>”</w:t>
+            </w:r>
+          </w:p>
+          <w:p>
+            <w:r>
+              <w:t>Puntos: 400</w:t>
+            </w:r>
+          </w:p>
+          <w:p>
+            <w:r>
+              <w:t>Nivel: 6</w:t>
             </w:r>
           </w:p>
         </w:tc>
@@ -17594,6 +17975,7 @@
           </w:tcPr>
           <w:p>
             <w:r>
+              <w:lastRenderedPageBreak/>
               <w:t>Clase</w:t>
             </w:r>
           </w:p>
@@ -17687,7 +18069,142 @@
           </w:tcPr>
           <w:p>
             <w:r>
-              <w:t>El mismo de arriba</w:t>
+              <w:t xml:space="preserve">Hay un árbol binario donde la raíz es </w:t>
+            </w:r>
+          </w:p>
+          <w:p/>
+          <w:p>
+            <w:proofErr w:type="spellStart"/>
+            <w:r>
+              <w:t>Nickname</w:t>
+            </w:r>
+            <w:proofErr w:type="spellEnd"/>
+            <w:r>
+              <w:t>: “</w:t>
+            </w:r>
+            <w:proofErr w:type="spellStart"/>
+            <w:r>
+              <w:t>Julian</w:t>
+            </w:r>
+            <w:proofErr w:type="spellEnd"/>
+            <w:r>
+              <w:t>”</w:t>
+            </w:r>
+          </w:p>
+          <w:p>
+            <w:r>
+              <w:t>Puntos: 100</w:t>
+            </w:r>
+          </w:p>
+          <w:p>
+            <w:r>
+              <w:t>Nivel: 3</w:t>
+            </w:r>
+          </w:p>
+          <w:p/>
+          <w:p>
+            <w:r>
+              <w:t>Y en conjunto el árbol tiene los siguientes elementos</w:t>
+            </w:r>
+          </w:p>
+          <w:p/>
+          <w:p>
+            <w:proofErr w:type="spellStart"/>
+            <w:r>
+              <w:t>Nickname</w:t>
+            </w:r>
+            <w:proofErr w:type="spellEnd"/>
+            <w:r>
+              <w:t>: “Javier”</w:t>
+            </w:r>
+          </w:p>
+          <w:p>
+            <w:r>
+              <w:t>Puntos: 200</w:t>
+            </w:r>
+          </w:p>
+          <w:p>
+            <w:r>
+              <w:t>Nivel: 4</w:t>
+            </w:r>
+          </w:p>
+          <w:p/>
+          <w:p>
+            <w:proofErr w:type="spellStart"/>
+            <w:r>
+              <w:t>Nickname</w:t>
+            </w:r>
+            <w:proofErr w:type="spellEnd"/>
+            <w:r>
+              <w:t>: “Alejandro”</w:t>
+            </w:r>
+          </w:p>
+          <w:p>
+            <w:r>
+              <w:t>Puntos: 50</w:t>
+            </w:r>
+          </w:p>
+          <w:p>
+            <w:r>
+              <w:t>Nivel: 2</w:t>
+            </w:r>
+          </w:p>
+          <w:p/>
+          <w:p>
+            <w:proofErr w:type="spellStart"/>
+            <w:r>
+              <w:t>Nickname</w:t>
+            </w:r>
+            <w:proofErr w:type="spellEnd"/>
+            <w:r>
+              <w:t>: “</w:t>
+            </w:r>
+            <w:proofErr w:type="spellStart"/>
+            <w:r>
+              <w:t>Manyolml</w:t>
+            </w:r>
+            <w:proofErr w:type="spellEnd"/>
+            <w:r>
+              <w:t>”</w:t>
+            </w:r>
+          </w:p>
+          <w:p>
+            <w:r>
+              <w:t>Puntos: 500</w:t>
+            </w:r>
+          </w:p>
+          <w:p>
+            <w:r>
+              <w:t>Nivel: 7</w:t>
+            </w:r>
+          </w:p>
+          <w:p/>
+          <w:p>
+            <w:proofErr w:type="spellStart"/>
+            <w:r>
+              <w:t>Nickname</w:t>
+            </w:r>
+            <w:proofErr w:type="spellEnd"/>
+            <w:r>
+              <w:t>: “</w:t>
+            </w:r>
+            <w:proofErr w:type="spellStart"/>
+            <w:r>
+              <w:t>JuanMa</w:t>
+            </w:r>
+            <w:proofErr w:type="spellEnd"/>
+            <w:r>
+              <w:t>”</w:t>
+            </w:r>
+          </w:p>
+          <w:p>
+            <w:r>
+              <w:t>Puntos: 400</w:t>
+            </w:r>
+          </w:p>
+          <w:p>
+            <w:r>
+              <w:t>Nivel: 6</w:t>
             </w:r>
           </w:p>
         </w:tc>
@@ -17760,7 +18277,143 @@
           </w:tcPr>
           <w:p>
             <w:r>
-              <w:t>El mismo de arriba</w:t>
+              <w:t xml:space="preserve">Hay un árbol binario donde la raíz es </w:t>
+            </w:r>
+          </w:p>
+          <w:p/>
+          <w:p>
+            <w:proofErr w:type="spellStart"/>
+            <w:r>
+              <w:t>Nickname</w:t>
+            </w:r>
+            <w:proofErr w:type="spellEnd"/>
+            <w:r>
+              <w:t>: “</w:t>
+            </w:r>
+            <w:proofErr w:type="spellStart"/>
+            <w:r>
+              <w:t>Julian</w:t>
+            </w:r>
+            <w:proofErr w:type="spellEnd"/>
+            <w:r>
+              <w:t>”</w:t>
+            </w:r>
+          </w:p>
+          <w:p>
+            <w:r>
+              <w:t>Puntos: 100</w:t>
+            </w:r>
+          </w:p>
+          <w:p>
+            <w:r>
+              <w:t>Nivel: 3</w:t>
+            </w:r>
+          </w:p>
+          <w:p/>
+          <w:p>
+            <w:r>
+              <w:t>Y en conjunto el árbol tiene los siguientes elementos</w:t>
+            </w:r>
+          </w:p>
+          <w:p/>
+          <w:p>
+            <w:proofErr w:type="spellStart"/>
+            <w:r>
+              <w:t>Nickname</w:t>
+            </w:r>
+            <w:proofErr w:type="spellEnd"/>
+            <w:r>
+              <w:t>: “Javier”</w:t>
+            </w:r>
+          </w:p>
+          <w:p>
+            <w:r>
+              <w:t>Puntos: 200</w:t>
+            </w:r>
+          </w:p>
+          <w:p>
+            <w:r>
+              <w:t>Nivel: 4</w:t>
+            </w:r>
+          </w:p>
+          <w:p/>
+          <w:p>
+            <w:proofErr w:type="spellStart"/>
+            <w:r>
+              <w:t>Nickname</w:t>
+            </w:r>
+            <w:proofErr w:type="spellEnd"/>
+            <w:r>
+              <w:t>: “Alejandro”</w:t>
+            </w:r>
+          </w:p>
+          <w:p>
+            <w:r>
+              <w:t>Puntos: 50</w:t>
+            </w:r>
+          </w:p>
+          <w:p>
+            <w:r>
+              <w:lastRenderedPageBreak/>
+              <w:t>Nivel: 2</w:t>
+            </w:r>
+          </w:p>
+          <w:p/>
+          <w:p>
+            <w:proofErr w:type="spellStart"/>
+            <w:r>
+              <w:t>Nickname</w:t>
+            </w:r>
+            <w:proofErr w:type="spellEnd"/>
+            <w:r>
+              <w:t>: “</w:t>
+            </w:r>
+            <w:proofErr w:type="spellStart"/>
+            <w:r>
+              <w:t>Manyolml</w:t>
+            </w:r>
+            <w:proofErr w:type="spellEnd"/>
+            <w:r>
+              <w:t>”</w:t>
+            </w:r>
+          </w:p>
+          <w:p>
+            <w:r>
+              <w:t>Puntos: 500</w:t>
+            </w:r>
+          </w:p>
+          <w:p>
+            <w:r>
+              <w:t>Nivel: 7</w:t>
+            </w:r>
+          </w:p>
+          <w:p/>
+          <w:p>
+            <w:proofErr w:type="spellStart"/>
+            <w:r>
+              <w:t>Nickname</w:t>
+            </w:r>
+            <w:proofErr w:type="spellEnd"/>
+            <w:r>
+              <w:t>: “</w:t>
+            </w:r>
+            <w:proofErr w:type="spellStart"/>
+            <w:r>
+              <w:t>JuanMa</w:t>
+            </w:r>
+            <w:proofErr w:type="spellEnd"/>
+            <w:r>
+              <w:t>”</w:t>
+            </w:r>
+          </w:p>
+          <w:p>
+            <w:r>
+              <w:t>Puntos: 400</w:t>
+            </w:r>
+          </w:p>
+          <w:p>
+            <w:r>
+              <w:t>Nivel: 6</w:t>
             </w:r>
           </w:p>
         </w:tc>
@@ -17770,6 +18423,7 @@
           </w:tcPr>
           <w:p>
             <w:r>
+              <w:lastRenderedPageBreak/>
               <w:t>2</w:t>
             </w:r>
           </w:p>
@@ -17933,7 +18587,143 @@
           </w:tcPr>
           <w:p>
             <w:r>
-              <w:t>El mismo de arriba</w:t>
+              <w:t xml:space="preserve">Hay un árbol binario donde la raíz es </w:t>
+            </w:r>
+          </w:p>
+          <w:p/>
+          <w:p>
+            <w:proofErr w:type="spellStart"/>
+            <w:r>
+              <w:t>Nickname</w:t>
+            </w:r>
+            <w:proofErr w:type="spellEnd"/>
+            <w:r>
+              <w:t>: “</w:t>
+            </w:r>
+            <w:proofErr w:type="spellStart"/>
+            <w:r>
+              <w:t>Julian</w:t>
+            </w:r>
+            <w:proofErr w:type="spellEnd"/>
+            <w:r>
+              <w:t>”</w:t>
+            </w:r>
+          </w:p>
+          <w:p>
+            <w:r>
+              <w:t>Puntos: 100</w:t>
+            </w:r>
+          </w:p>
+          <w:p>
+            <w:r>
+              <w:t>Nivel: 3</w:t>
+            </w:r>
+          </w:p>
+          <w:p/>
+          <w:p>
+            <w:r>
+              <w:t>Y en conjunto el árbol tiene los siguientes elementos</w:t>
+            </w:r>
+          </w:p>
+          <w:p/>
+          <w:p>
+            <w:proofErr w:type="spellStart"/>
+            <w:r>
+              <w:t>Nickname</w:t>
+            </w:r>
+            <w:proofErr w:type="spellEnd"/>
+            <w:r>
+              <w:t>: “Javier”</w:t>
+            </w:r>
+          </w:p>
+          <w:p>
+            <w:r>
+              <w:t>Puntos: 200</w:t>
+            </w:r>
+          </w:p>
+          <w:p>
+            <w:r>
+              <w:t>Nivel: 4</w:t>
+            </w:r>
+          </w:p>
+          <w:p/>
+          <w:p>
+            <w:proofErr w:type="spellStart"/>
+            <w:r>
+              <w:t>Nickname</w:t>
+            </w:r>
+            <w:proofErr w:type="spellEnd"/>
+            <w:r>
+              <w:t>: “Alejandro”</w:t>
+            </w:r>
+          </w:p>
+          <w:p>
+            <w:r>
+              <w:t>Puntos: 50</w:t>
+            </w:r>
+          </w:p>
+          <w:p>
+            <w:r>
+              <w:t>Nivel: 2</w:t>
+            </w:r>
+          </w:p>
+          <w:p/>
+          <w:p>
+            <w:proofErr w:type="spellStart"/>
+            <w:r>
+              <w:t>Nickname</w:t>
+            </w:r>
+            <w:proofErr w:type="spellEnd"/>
+            <w:r>
+              <w:t>: “</w:t>
+            </w:r>
+            <w:proofErr w:type="spellStart"/>
+            <w:r>
+              <w:t>Manyolml</w:t>
+            </w:r>
+            <w:proofErr w:type="spellEnd"/>
+            <w:r>
+              <w:t>”</w:t>
+            </w:r>
+          </w:p>
+          <w:p>
+            <w:r>
+              <w:t>Puntos: 500</w:t>
+            </w:r>
+          </w:p>
+          <w:p>
+            <w:r>
+              <w:t>Nivel: 7</w:t>
+            </w:r>
+          </w:p>
+          <w:p/>
+          <w:p>
+            <w:proofErr w:type="spellStart"/>
+            <w:r>
+              <w:t>Nickname</w:t>
+            </w:r>
+            <w:proofErr w:type="spellEnd"/>
+            <w:r>
+              <w:t>: “</w:t>
+            </w:r>
+            <w:proofErr w:type="spellStart"/>
+            <w:r>
+              <w:t>JuanMa</w:t>
+            </w:r>
+            <w:proofErr w:type="spellEnd"/>
+            <w:r>
+              <w:t>”</w:t>
+            </w:r>
+          </w:p>
+          <w:p>
+            <w:r>
+              <w:lastRenderedPageBreak/>
+              <w:t>Puntos: 400</w:t>
+            </w:r>
+          </w:p>
+          <w:p>
+            <w:r>
+              <w:t>Nivel: 6</w:t>
             </w:r>
           </w:p>
         </w:tc>
@@ -17943,6 +18733,7 @@
           </w:tcPr>
           <w:p>
             <w:r>
+              <w:lastRenderedPageBreak/>
               <w:t>“Javier”</w:t>
             </w:r>
           </w:p>
@@ -18012,7 +18803,142 @@
           </w:tcPr>
           <w:p>
             <w:r>
-              <w:t>El mismo de arriba</w:t>
+              <w:t xml:space="preserve">Hay un árbol binario donde la raíz es </w:t>
+            </w:r>
+          </w:p>
+          <w:p/>
+          <w:p>
+            <w:proofErr w:type="spellStart"/>
+            <w:r>
+              <w:t>Nickname</w:t>
+            </w:r>
+            <w:proofErr w:type="spellEnd"/>
+            <w:r>
+              <w:t>: “</w:t>
+            </w:r>
+            <w:proofErr w:type="spellStart"/>
+            <w:r>
+              <w:t>Julian</w:t>
+            </w:r>
+            <w:proofErr w:type="spellEnd"/>
+            <w:r>
+              <w:t>”</w:t>
+            </w:r>
+          </w:p>
+          <w:p>
+            <w:r>
+              <w:t>Puntos: 100</w:t>
+            </w:r>
+          </w:p>
+          <w:p>
+            <w:r>
+              <w:t>Nivel: 3</w:t>
+            </w:r>
+          </w:p>
+          <w:p/>
+          <w:p>
+            <w:r>
+              <w:t>Y en conjunto el árbol tiene los siguientes elementos</w:t>
+            </w:r>
+          </w:p>
+          <w:p/>
+          <w:p>
+            <w:proofErr w:type="spellStart"/>
+            <w:r>
+              <w:t>Nickname</w:t>
+            </w:r>
+            <w:proofErr w:type="spellEnd"/>
+            <w:r>
+              <w:t>: “Javier”</w:t>
+            </w:r>
+          </w:p>
+          <w:p>
+            <w:r>
+              <w:t>Puntos: 200</w:t>
+            </w:r>
+          </w:p>
+          <w:p>
+            <w:r>
+              <w:t>Nivel: 4</w:t>
+            </w:r>
+          </w:p>
+          <w:p/>
+          <w:p>
+            <w:proofErr w:type="spellStart"/>
+            <w:r>
+              <w:t>Nickname</w:t>
+            </w:r>
+            <w:proofErr w:type="spellEnd"/>
+            <w:r>
+              <w:t>: “Alejandro”</w:t>
+            </w:r>
+          </w:p>
+          <w:p>
+            <w:r>
+              <w:t>Puntos: 50</w:t>
+            </w:r>
+          </w:p>
+          <w:p>
+            <w:r>
+              <w:t>Nivel: 2</w:t>
+            </w:r>
+          </w:p>
+          <w:p/>
+          <w:p>
+            <w:proofErr w:type="spellStart"/>
+            <w:r>
+              <w:t>Nickname</w:t>
+            </w:r>
+            <w:proofErr w:type="spellEnd"/>
+            <w:r>
+              <w:t>: “</w:t>
+            </w:r>
+            <w:proofErr w:type="spellStart"/>
+            <w:r>
+              <w:t>Manyolml</w:t>
+            </w:r>
+            <w:proofErr w:type="spellEnd"/>
+            <w:r>
+              <w:t>”</w:t>
+            </w:r>
+          </w:p>
+          <w:p>
+            <w:r>
+              <w:t>Puntos: 500</w:t>
+            </w:r>
+          </w:p>
+          <w:p>
+            <w:r>
+              <w:t>Nivel: 7</w:t>
+            </w:r>
+          </w:p>
+          <w:p/>
+          <w:p>
+            <w:proofErr w:type="spellStart"/>
+            <w:r>
+              <w:t>Nickname</w:t>
+            </w:r>
+            <w:proofErr w:type="spellEnd"/>
+            <w:r>
+              <w:t>: “</w:t>
+            </w:r>
+            <w:proofErr w:type="spellStart"/>
+            <w:r>
+              <w:t>JuanMa</w:t>
+            </w:r>
+            <w:proofErr w:type="spellEnd"/>
+            <w:r>
+              <w:t>”</w:t>
+            </w:r>
+          </w:p>
+          <w:p>
+            <w:r>
+              <w:t>Puntos: 400</w:t>
+            </w:r>
+          </w:p>
+          <w:p>
+            <w:r>
+              <w:t>Nivel: 6</w:t>
             </w:r>
           </w:p>
         </w:tc>
@@ -18264,11 +19190,127 @@
       </w:rPr>
     </w:lvl>
   </w:abstractNum>
+  <w:abstractNum w:abstractNumId="2" w15:restartNumberingAfterBreak="0">
+    <w:nsid w:val="6BAC7F37"/>
+    <w:multiLevelType w:val="hybridMultilevel"/>
+    <w:tmpl w:val="6B843C32"/>
+    <w:lvl w:ilvl="0" w:tplc="240A0001">
+      <w:start w:val="1"/>
+      <w:numFmt w:val="bullet"/>
+      <w:lvlText w:val=""/>
+      <w:lvlJc w:val="left"/>
+      <w:pPr>
+        <w:ind w:left="360" w:hanging="360"/>
+      </w:pPr>
+      <w:rPr>
+        <w:rFonts w:ascii="Symbol" w:hAnsi="Symbol" w:hint="default"/>
+      </w:rPr>
+    </w:lvl>
+    <w:lvl w:ilvl="1" w:tplc="240A0003" w:tentative="1">
+      <w:start w:val="1"/>
+      <w:numFmt w:val="bullet"/>
+      <w:lvlText w:val="o"/>
+      <w:lvlJc w:val="left"/>
+      <w:pPr>
+        <w:ind w:left="1080" w:hanging="360"/>
+      </w:pPr>
+      <w:rPr>
+        <w:rFonts w:ascii="Courier New" w:hAnsi="Courier New" w:cs="Courier New" w:hint="default"/>
+      </w:rPr>
+    </w:lvl>
+    <w:lvl w:ilvl="2" w:tplc="240A0005" w:tentative="1">
+      <w:start w:val="1"/>
+      <w:numFmt w:val="bullet"/>
+      <w:lvlText w:val=""/>
+      <w:lvlJc w:val="left"/>
+      <w:pPr>
+        <w:ind w:left="1800" w:hanging="360"/>
+      </w:pPr>
+      <w:rPr>
+        <w:rFonts w:ascii="Wingdings" w:hAnsi="Wingdings" w:hint="default"/>
+      </w:rPr>
+    </w:lvl>
+    <w:lvl w:ilvl="3" w:tplc="240A0001" w:tentative="1">
+      <w:start w:val="1"/>
+      <w:numFmt w:val="bullet"/>
+      <w:lvlText w:val=""/>
+      <w:lvlJc w:val="left"/>
+      <w:pPr>
+        <w:ind w:left="2520" w:hanging="360"/>
+      </w:pPr>
+      <w:rPr>
+        <w:rFonts w:ascii="Symbol" w:hAnsi="Symbol" w:hint="default"/>
+      </w:rPr>
+    </w:lvl>
+    <w:lvl w:ilvl="4" w:tplc="240A0003" w:tentative="1">
+      <w:start w:val="1"/>
+      <w:numFmt w:val="bullet"/>
+      <w:lvlText w:val="o"/>
+      <w:lvlJc w:val="left"/>
+      <w:pPr>
+        <w:ind w:left="3240" w:hanging="360"/>
+      </w:pPr>
+      <w:rPr>
+        <w:rFonts w:ascii="Courier New" w:hAnsi="Courier New" w:cs="Courier New" w:hint="default"/>
+      </w:rPr>
+    </w:lvl>
+    <w:lvl w:ilvl="5" w:tplc="240A0005" w:tentative="1">
+      <w:start w:val="1"/>
+      <w:numFmt w:val="bullet"/>
+      <w:lvlText w:val=""/>
+      <w:lvlJc w:val="left"/>
+      <w:pPr>
+        <w:ind w:left="3960" w:hanging="360"/>
+      </w:pPr>
+      <w:rPr>
+        <w:rFonts w:ascii="Wingdings" w:hAnsi="Wingdings" w:hint="default"/>
+      </w:rPr>
+    </w:lvl>
+    <w:lvl w:ilvl="6" w:tplc="240A0001" w:tentative="1">
+      <w:start w:val="1"/>
+      <w:numFmt w:val="bullet"/>
+      <w:lvlText w:val=""/>
+      <w:lvlJc w:val="left"/>
+      <w:pPr>
+        <w:ind w:left="4680" w:hanging="360"/>
+      </w:pPr>
+      <w:rPr>
+        <w:rFonts w:ascii="Symbol" w:hAnsi="Symbol" w:hint="default"/>
+      </w:rPr>
+    </w:lvl>
+    <w:lvl w:ilvl="7" w:tplc="240A0003" w:tentative="1">
+      <w:start w:val="1"/>
+      <w:numFmt w:val="bullet"/>
+      <w:lvlText w:val="o"/>
+      <w:lvlJc w:val="left"/>
+      <w:pPr>
+        <w:ind w:left="5400" w:hanging="360"/>
+      </w:pPr>
+      <w:rPr>
+        <w:rFonts w:ascii="Courier New" w:hAnsi="Courier New" w:cs="Courier New" w:hint="default"/>
+      </w:rPr>
+    </w:lvl>
+    <w:lvl w:ilvl="8" w:tplc="240A0005" w:tentative="1">
+      <w:start w:val="1"/>
+      <w:numFmt w:val="bullet"/>
+      <w:lvlText w:val=""/>
+      <w:lvlJc w:val="left"/>
+      <w:pPr>
+        <w:ind w:left="6120" w:hanging="360"/>
+      </w:pPr>
+      <w:rPr>
+        <w:rFonts w:ascii="Wingdings" w:hAnsi="Wingdings" w:hint="default"/>
+      </w:rPr>
+    </w:lvl>
+  </w:abstractNum>
   <w:num w:numId="1">
     <w:abstractNumId w:val="0"/>
   </w:num>
   <w:num w:numId="2">
     <w:abstractNumId w:val="1"/>
+  </w:num>
+  <w:num w:numId="3">
+    <w:abstractNumId w:val="2"/>
   </w:num>
 </w:numbering>
 </file>
@@ -19129,7 +20171,7 @@
 </file>
 
 <file path=customXml/itemProps1.xml><?xml version="1.0" encoding="utf-8"?>
-<ds:datastoreItem xmlns:ds="http://schemas.openxmlformats.org/officeDocument/2006/customXml" ds:itemID="{54C0A018-4CBB-495D-A7FF-A29BA89A6002}">
+<ds:datastoreItem xmlns:ds="http://schemas.openxmlformats.org/officeDocument/2006/customXml" ds:itemID="{07084798-F976-40D4-A1E9-CE598154D90E}">
   <ds:schemaRefs>
     <ds:schemaRef ds:uri="http://schemas.openxmlformats.org/officeDocument/2006/bibliography"/>
   </ds:schemaRefs>

</xml_diff>

<commit_message>
Terminadas las pruebas de Juego
</commit_message>
<xml_diff>
--- a/proyecto/docs/Diseño de pruebas unitarias.docx
+++ b/proyecto/docs/Diseño de pruebas unitarias.docx
@@ -14893,7 +14893,19 @@
           </w:p>
           <w:p>
             <w:r>
-              <w:t>Pelota 1 está ubicada en (200,200) y pelota 2 está ubicada en (100,100)</w:t>
+              <w:t>Pelota 1 está ubicada en (200,200) y pelota 2 está ubicada en (</w:t>
+            </w:r>
+            <w:r>
+              <w:t>300</w:t>
+            </w:r>
+            <w:r>
+              <w:t>,</w:t>
+            </w:r>
+            <w:r>
+              <w:t>300</w:t>
+            </w:r>
+            <w:r>
+              <w:t>)</w:t>
             </w:r>
           </w:p>
         </w:tc>
@@ -15228,11 +15240,11 @@
             <w:r>
               <w:t xml:space="preserve">, el proyectil de la nave es un proyectil </w:t>
             </w:r>
+            <w:proofErr w:type="spellStart"/>
             <w:r>
               <w:t>rapido</w:t>
             </w:r>
-            <w:bookmarkStart w:id="0" w:name="_GoBack"/>
-            <w:bookmarkEnd w:id="0"/>
+            <w:proofErr w:type="spellEnd"/>
           </w:p>
         </w:tc>
       </w:tr>
@@ -15362,10 +15374,7 @@
             <w:proofErr w:type="spellStart"/>
             <w:proofErr w:type="gramStart"/>
             <w:r>
-              <w:t>verificarColisio</w:t>
-            </w:r>
-            <w:r>
-              <w:t>nProyectil</w:t>
+              <w:t>verificarColisionProyectil</w:t>
             </w:r>
             <w:proofErr w:type="spellEnd"/>
             <w:r>
@@ -15388,12 +15397,21 @@
           </w:tcPr>
           <w:p>
             <w:r>
-              <w:t xml:space="preserve">Un juego con un proyectil normal ubicado en (50,50) y un árbol de pelotas con una raíz que tiene </w:t>
-            </w:r>
-          </w:p>
-          <w:p>
-            <w:r>
-              <w:t>Vida=4</w:t>
+              <w:t>Un juego con un proyectil fuerte</w:t>
+            </w:r>
+            <w:r>
+              <w:t xml:space="preserve"> visible</w:t>
+            </w:r>
+            <w:r>
+              <w:t xml:space="preserve"> ubicado en (50,50) y un árbol de pelotas con una raíz que tiene </w:t>
+            </w:r>
+          </w:p>
+          <w:p>
+            <w:r>
+              <w:t>Vida=</w:t>
+            </w:r>
+            <w:r>
+              <w:t>5</w:t>
             </w:r>
           </w:p>
           <w:p>
@@ -15401,6 +15419,11 @@
               <w:t>Ubicación=50,50</w:t>
             </w:r>
           </w:p>
+          <w:p>
+            <w:r>
+              <w:t>El puntaje del juego es 10</w:t>
+            </w:r>
+          </w:p>
         </w:tc>
         <w:tc>
           <w:tcPr>
@@ -15418,185 +15441,10 @@
           </w:tcPr>
           <w:p>
             <w:r>
-              <w:t>La vida de la raíz del árbol de pelotas es 1</w:t>
-            </w:r>
-          </w:p>
-        </w:tc>
-      </w:tr>
-      <w:tr>
-        <w:trPr>
-          <w:trHeight w:val="1133"/>
-        </w:trPr>
-        <w:tc>
-          <w:tcPr>
-            <w:tcW w:w="1031" w:type="dxa"/>
-          </w:tcPr>
-          <w:p>
-            <w:r>
-              <w:t>Juego</w:t>
-            </w:r>
-          </w:p>
-        </w:tc>
-        <w:tc>
-          <w:tcPr>
-            <w:tcW w:w="2623" w:type="dxa"/>
-          </w:tcPr>
-          <w:p>
-            <w:proofErr w:type="spellStart"/>
-            <w:proofErr w:type="gramStart"/>
-            <w:r>
-              <w:t>verificarColisionProyectil</w:t>
-            </w:r>
-            <w:proofErr w:type="spellEnd"/>
-            <w:r>
-              <w:t>(</w:t>
-            </w:r>
-            <w:proofErr w:type="gramEnd"/>
-            <w:r>
-              <w:t xml:space="preserve">): </w:t>
-            </w:r>
-            <w:proofErr w:type="spellStart"/>
-            <w:r>
-              <w:t>void</w:t>
-            </w:r>
-            <w:proofErr w:type="spellEnd"/>
-          </w:p>
-        </w:tc>
-        <w:tc>
-          <w:tcPr>
-            <w:tcW w:w="2150" w:type="dxa"/>
-          </w:tcPr>
-          <w:p>
-            <w:r>
-              <w:t xml:space="preserve">Un juego con un proyectil </w:t>
-            </w:r>
-            <w:proofErr w:type="spellStart"/>
-            <w:r>
-              <w:t>rapido</w:t>
-            </w:r>
-            <w:proofErr w:type="spellEnd"/>
-            <w:r>
-              <w:t xml:space="preserve"> ubicado en (50,50) y un árbol de pelotas </w:t>
-            </w:r>
-            <w:r>
-              <w:lastRenderedPageBreak/>
-              <w:t xml:space="preserve">con una raíz que tiene </w:t>
-            </w:r>
-          </w:p>
-          <w:p>
-            <w:r>
-              <w:t>Vida=4</w:t>
-            </w:r>
-          </w:p>
-          <w:p>
-            <w:r>
-              <w:t>Ubicación=50,50</w:t>
-            </w:r>
-          </w:p>
-        </w:tc>
-        <w:tc>
-          <w:tcPr>
-            <w:tcW w:w="1171" w:type="dxa"/>
-          </w:tcPr>
-          <w:p>
-            <w:r>
-              <w:lastRenderedPageBreak/>
-              <w:t>Ninguna</w:t>
-            </w:r>
-          </w:p>
-        </w:tc>
-        <w:tc>
-          <w:tcPr>
-            <w:tcW w:w="2451" w:type="dxa"/>
-          </w:tcPr>
-          <w:p>
-            <w:r>
-              <w:t>La vida de la raíz del árbol de pelotas es 4</w:t>
-            </w:r>
-          </w:p>
-        </w:tc>
-      </w:tr>
-      <w:tr>
-        <w:trPr>
-          <w:trHeight w:val="1133"/>
-        </w:trPr>
-        <w:tc>
-          <w:tcPr>
-            <w:tcW w:w="1031" w:type="dxa"/>
-          </w:tcPr>
-          <w:p>
-            <w:r>
-              <w:t>Juego</w:t>
-            </w:r>
-          </w:p>
-        </w:tc>
-        <w:tc>
-          <w:tcPr>
-            <w:tcW w:w="2623" w:type="dxa"/>
-          </w:tcPr>
-          <w:p>
-            <w:proofErr w:type="spellStart"/>
-            <w:proofErr w:type="gramStart"/>
-            <w:r>
-              <w:t>verificarColisionProyectil</w:t>
-            </w:r>
-            <w:proofErr w:type="spellEnd"/>
-            <w:r>
-              <w:t>(</w:t>
-            </w:r>
-            <w:proofErr w:type="gramEnd"/>
-            <w:r>
-              <w:t xml:space="preserve">): </w:t>
-            </w:r>
-            <w:proofErr w:type="spellStart"/>
-            <w:r>
-              <w:t>void</w:t>
-            </w:r>
-            <w:proofErr w:type="spellEnd"/>
-          </w:p>
-        </w:tc>
-        <w:tc>
-          <w:tcPr>
-            <w:tcW w:w="2150" w:type="dxa"/>
-          </w:tcPr>
-          <w:p>
-            <w:r>
-              <w:t xml:space="preserve">Un juego con un proyectil fuerte ubicado en (50,50) y un árbol de pelotas con una raíz que tiene </w:t>
-            </w:r>
-          </w:p>
-          <w:p>
-            <w:r>
-              <w:t>Vida=4</w:t>
-            </w:r>
-          </w:p>
-          <w:p>
-            <w:r>
-              <w:t>Ubicación=50,50</w:t>
-            </w:r>
-          </w:p>
-          <w:p>
-            <w:r>
-              <w:t>El puntaje del juego es 10</w:t>
-            </w:r>
-          </w:p>
-        </w:tc>
-        <w:tc>
-          <w:tcPr>
-            <w:tcW w:w="1171" w:type="dxa"/>
-          </w:tcPr>
-          <w:p>
-            <w:r>
-              <w:t>Ninguna</w:t>
-            </w:r>
-          </w:p>
-        </w:tc>
-        <w:tc>
-          <w:tcPr>
-            <w:tcW w:w="2451" w:type="dxa"/>
-          </w:tcPr>
-          <w:p>
-            <w:r>
-              <w:t>La vida de la raíz del árbol de pelotas es -1</w:t>
+              <w:t xml:space="preserve">La vida de la raíz del árbol de pelotas es </w:t>
+            </w:r>
+            <w:r>
+              <w:t>0</w:t>
             </w:r>
           </w:p>
           <w:p>
@@ -15607,86 +15455,6 @@
           <w:p>
             <w:r>
               <w:t>El puntaje es 15</w:t>
-            </w:r>
-          </w:p>
-        </w:tc>
-      </w:tr>
-      <w:tr>
-        <w:trPr>
-          <w:trHeight w:val="1133"/>
-        </w:trPr>
-        <w:tc>
-          <w:tcPr>
-            <w:tcW w:w="1031" w:type="dxa"/>
-          </w:tcPr>
-          <w:p>
-            <w:r>
-              <w:t>Juego</w:t>
-            </w:r>
-          </w:p>
-        </w:tc>
-        <w:tc>
-          <w:tcPr>
-            <w:tcW w:w="2623" w:type="dxa"/>
-          </w:tcPr>
-          <w:p>
-            <w:proofErr w:type="spellStart"/>
-            <w:proofErr w:type="gramStart"/>
-            <w:r>
-              <w:t>verificarColisionProyectil</w:t>
-            </w:r>
-            <w:proofErr w:type="spellEnd"/>
-            <w:r>
-              <w:t>(</w:t>
-            </w:r>
-            <w:proofErr w:type="gramEnd"/>
-            <w:r>
-              <w:t xml:space="preserve">): </w:t>
-            </w:r>
-            <w:proofErr w:type="spellStart"/>
-            <w:r>
-              <w:t>void</w:t>
-            </w:r>
-            <w:proofErr w:type="spellEnd"/>
-          </w:p>
-        </w:tc>
-        <w:tc>
-          <w:tcPr>
-            <w:tcW w:w="2150" w:type="dxa"/>
-          </w:tcPr>
-          <w:p>
-            <w:r>
-              <w:t xml:space="preserve">Un juego con un proyectil normal ubicado en (50,50) y un árbol de pelotas con una raíz que tiene </w:t>
-            </w:r>
-          </w:p>
-          <w:p>
-            <w:r>
-              <w:t>Vida=4</w:t>
-            </w:r>
-          </w:p>
-          <w:p>
-            <w:r>
-              <w:t>Ubicación=100,100</w:t>
-            </w:r>
-          </w:p>
-        </w:tc>
-        <w:tc>
-          <w:tcPr>
-            <w:tcW w:w="1171" w:type="dxa"/>
-          </w:tcPr>
-          <w:p>
-            <w:r>
-              <w:t>Ninguna</w:t>
-            </w:r>
-          </w:p>
-        </w:tc>
-        <w:tc>
-          <w:tcPr>
-            <w:tcW w:w="2451" w:type="dxa"/>
-          </w:tcPr>
-          <w:p>
-            <w:r>
-              <w:t>La vida de la raíz del árbol de pelotas es 4</w:t>
             </w:r>
           </w:p>
         </w:tc>
@@ -15699,6 +15467,16 @@
           <w:sz w:val="28"/>
         </w:rPr>
       </w:pPr>
+    </w:p>
+    <w:p>
+      <w:pPr>
+        <w:rPr>
+          <w:b/>
+          <w:sz w:val="28"/>
+        </w:rPr>
+      </w:pPr>
+      <w:bookmarkStart w:id="0" w:name="_GoBack"/>
+      <w:bookmarkEnd w:id="0"/>
     </w:p>
     <w:tbl>
       <w:tblPr>
@@ -15724,6 +15502,7 @@
           </w:tcPr>
           <w:p>
             <w:r>
+              <w:lastRenderedPageBreak/>
               <w:t xml:space="preserve">Prueba: Verifica que el método de </w:t>
             </w:r>
             <w:proofErr w:type="spellStart"/>
@@ -16118,7 +15897,6 @@
           </w:tcPr>
           <w:p>
             <w:r>
-              <w:lastRenderedPageBreak/>
               <w:t>Juego</w:t>
             </w:r>
           </w:p>
@@ -16501,6 +16279,7 @@
           </w:tcPr>
           <w:p>
             <w:r>
+              <w:lastRenderedPageBreak/>
               <w:t>Ninguna</w:t>
             </w:r>
           </w:p>
@@ -16650,7 +16429,6 @@
           </w:p>
           <w:p>
             <w:r>
-              <w:lastRenderedPageBreak/>
               <w:t>Puntos: 200</w:t>
             </w:r>
           </w:p>
@@ -16745,7 +16523,6 @@
           </w:tcPr>
           <w:p>
             <w:r>
-              <w:lastRenderedPageBreak/>
               <w:t>Ninguna</w:t>
             </w:r>
           </w:p>
@@ -16959,6 +16736,7 @@
           </w:p>
           <w:p>
             <w:r>
+              <w:lastRenderedPageBreak/>
               <w:t>Nivel: 3</w:t>
             </w:r>
           </w:p>
@@ -17065,7 +16843,6 @@
           </w:p>
           <w:p>
             <w:r>
-              <w:lastRenderedPageBreak/>
               <w:t>Nivel: 6</w:t>
             </w:r>
           </w:p>
@@ -17281,6 +17058,7 @@
           </w:p>
           <w:p>
             <w:r>
+              <w:lastRenderedPageBreak/>
               <w:t>Nivel: 7</w:t>
             </w:r>
           </w:p>
@@ -17320,6 +17098,7 @@
           </w:tcPr>
           <w:p>
             <w:r>
+              <w:lastRenderedPageBreak/>
               <w:t>Ninguna</w:t>
             </w:r>
           </w:p>
@@ -17649,250 +17428,250 @@
           </w:tcPr>
           <w:p>
             <w:r>
+              <w:t>Ninguna</w:t>
+            </w:r>
+          </w:p>
+        </w:tc>
+        <w:tc>
+          <w:tcPr>
+            <w:tcW w:w="2154" w:type="dxa"/>
+          </w:tcPr>
+          <w:p>
+            <w:r>
+              <w:t>Alejandro</w:t>
+            </w:r>
+          </w:p>
+          <w:p>
+            <w:proofErr w:type="spellStart"/>
+            <w:r>
+              <w:t>Julian</w:t>
+            </w:r>
+            <w:proofErr w:type="spellEnd"/>
+          </w:p>
+          <w:p>
+            <w:r>
+              <w:t>Javier</w:t>
+            </w:r>
+          </w:p>
+          <w:p>
+            <w:proofErr w:type="spellStart"/>
+            <w:r>
+              <w:t>JuanMa</w:t>
+            </w:r>
+            <w:proofErr w:type="spellEnd"/>
+          </w:p>
+          <w:p>
+            <w:proofErr w:type="spellStart"/>
+            <w:r>
+              <w:t>Manyolml</w:t>
+            </w:r>
+            <w:proofErr w:type="spellEnd"/>
+          </w:p>
+        </w:tc>
+      </w:tr>
+      <w:tr>
+        <w:trPr>
+          <w:trHeight w:val="682"/>
+        </w:trPr>
+        <w:tc>
+          <w:tcPr>
+            <w:tcW w:w="1083" w:type="dxa"/>
+          </w:tcPr>
+          <w:p>
+            <w:r>
+              <w:t>Juego</w:t>
+            </w:r>
+          </w:p>
+        </w:tc>
+        <w:tc>
+          <w:tcPr>
+            <w:tcW w:w="2685" w:type="dxa"/>
+          </w:tcPr>
+          <w:p>
+            <w:proofErr w:type="spellStart"/>
+            <w:proofErr w:type="gramStart"/>
+            <w:r>
+              <w:t>ordernar</w:t>
+            </w:r>
+            <w:r>
+              <w:t>NivelAs</w:t>
+            </w:r>
+            <w:r>
+              <w:t>cencente</w:t>
+            </w:r>
+            <w:proofErr w:type="spellEnd"/>
+            <w:r>
+              <w:t>(</w:t>
+            </w:r>
+            <w:proofErr w:type="gramEnd"/>
+            <w:r>
+              <w:t>)</w:t>
+            </w:r>
+            <w:r>
+              <w:t xml:space="preserve">: </w:t>
+            </w:r>
+            <w:proofErr w:type="spellStart"/>
+            <w:r>
+              <w:t>ArrayList</w:t>
+            </w:r>
+            <w:proofErr w:type="spellEnd"/>
+            <w:r>
+              <w:t>&lt;Jugador&gt;</w:t>
+            </w:r>
+          </w:p>
+        </w:tc>
+        <w:tc>
+          <w:tcPr>
+            <w:tcW w:w="2281" w:type="dxa"/>
+          </w:tcPr>
+          <w:p>
+            <w:r>
+              <w:t xml:space="preserve">Hay un árbol binario donde la raíz es </w:t>
+            </w:r>
+          </w:p>
+          <w:p/>
+          <w:p>
+            <w:proofErr w:type="spellStart"/>
+            <w:r>
+              <w:t>Nickname</w:t>
+            </w:r>
+            <w:proofErr w:type="spellEnd"/>
+            <w:r>
+              <w:t>: “</w:t>
+            </w:r>
+            <w:proofErr w:type="spellStart"/>
+            <w:r>
+              <w:t>Julian</w:t>
+            </w:r>
+            <w:proofErr w:type="spellEnd"/>
+            <w:r>
+              <w:t>”</w:t>
+            </w:r>
+          </w:p>
+          <w:p>
+            <w:r>
+              <w:t>Puntos: 100</w:t>
+            </w:r>
+          </w:p>
+          <w:p>
+            <w:r>
+              <w:t>Nivel: 3</w:t>
+            </w:r>
+          </w:p>
+          <w:p/>
+          <w:p>
+            <w:r>
+              <w:t>Y en conjunto el árbol tiene los siguientes elementos</w:t>
+            </w:r>
+          </w:p>
+          <w:p/>
+          <w:p>
+            <w:proofErr w:type="spellStart"/>
+            <w:r>
+              <w:t>Nickname</w:t>
+            </w:r>
+            <w:proofErr w:type="spellEnd"/>
+            <w:r>
+              <w:t>: “Javier”</w:t>
+            </w:r>
+          </w:p>
+          <w:p>
+            <w:r>
+              <w:t>Puntos: 200</w:t>
+            </w:r>
+          </w:p>
+          <w:p>
+            <w:r>
+              <w:t>Nivel: 4</w:t>
+            </w:r>
+          </w:p>
+          <w:p/>
+          <w:p>
+            <w:proofErr w:type="spellStart"/>
+            <w:r>
+              <w:t>Nickname</w:t>
+            </w:r>
+            <w:proofErr w:type="spellEnd"/>
+            <w:r>
+              <w:t>: “Alejandro”</w:t>
+            </w:r>
+          </w:p>
+          <w:p>
+            <w:r>
+              <w:t>Puntos: 50</w:t>
+            </w:r>
+          </w:p>
+          <w:p>
+            <w:r>
+              <w:t>Nivel: 2</w:t>
+            </w:r>
+          </w:p>
+          <w:p/>
+          <w:p>
+            <w:proofErr w:type="spellStart"/>
+            <w:r>
+              <w:t>Nickname</w:t>
+            </w:r>
+            <w:proofErr w:type="spellEnd"/>
+            <w:r>
+              <w:t>: “</w:t>
+            </w:r>
+            <w:proofErr w:type="spellStart"/>
+            <w:r>
+              <w:t>Manyolml</w:t>
+            </w:r>
+            <w:proofErr w:type="spellEnd"/>
+            <w:r>
+              <w:t>”</w:t>
+            </w:r>
+          </w:p>
+          <w:p>
+            <w:r>
+              <w:t>Puntos: 500</w:t>
+            </w:r>
+          </w:p>
+          <w:p>
+            <w:r>
+              <w:t>Nivel: 7</w:t>
+            </w:r>
+          </w:p>
+          <w:p/>
+          <w:p>
+            <w:proofErr w:type="spellStart"/>
+            <w:r>
+              <w:t>Nickname</w:t>
+            </w:r>
+            <w:proofErr w:type="spellEnd"/>
+            <w:r>
+              <w:t>: “</w:t>
+            </w:r>
+            <w:proofErr w:type="spellStart"/>
+            <w:r>
+              <w:t>JuanMa</w:t>
+            </w:r>
+            <w:proofErr w:type="spellEnd"/>
+            <w:r>
+              <w:t>”</w:t>
+            </w:r>
+          </w:p>
+          <w:p>
+            <w:r>
+              <w:t>Puntos: 400</w:t>
+            </w:r>
+          </w:p>
+          <w:p>
+            <w:r>
+              <w:t>Nivel: 6</w:t>
+            </w:r>
+          </w:p>
+        </w:tc>
+        <w:tc>
+          <w:tcPr>
+            <w:tcW w:w="1223" w:type="dxa"/>
+          </w:tcPr>
+          <w:p>
+            <w:r>
               <w:lastRenderedPageBreak/>
-              <w:t>Ninguna</w:t>
-            </w:r>
-          </w:p>
-        </w:tc>
-        <w:tc>
-          <w:tcPr>
-            <w:tcW w:w="2154" w:type="dxa"/>
-          </w:tcPr>
-          <w:p>
-            <w:r>
-              <w:t>Alejandro</w:t>
-            </w:r>
-          </w:p>
-          <w:p>
-            <w:proofErr w:type="spellStart"/>
-            <w:r>
-              <w:t>Julian</w:t>
-            </w:r>
-            <w:proofErr w:type="spellEnd"/>
-          </w:p>
-          <w:p>
-            <w:r>
-              <w:t>Javier</w:t>
-            </w:r>
-          </w:p>
-          <w:p>
-            <w:proofErr w:type="spellStart"/>
-            <w:r>
-              <w:t>JuanMa</w:t>
-            </w:r>
-            <w:proofErr w:type="spellEnd"/>
-          </w:p>
-          <w:p>
-            <w:proofErr w:type="spellStart"/>
-            <w:r>
-              <w:t>Manyolml</w:t>
-            </w:r>
-            <w:proofErr w:type="spellEnd"/>
-          </w:p>
-        </w:tc>
-      </w:tr>
-      <w:tr>
-        <w:trPr>
-          <w:trHeight w:val="682"/>
-        </w:trPr>
-        <w:tc>
-          <w:tcPr>
-            <w:tcW w:w="1083" w:type="dxa"/>
-          </w:tcPr>
-          <w:p>
-            <w:r>
-              <w:t>Juego</w:t>
-            </w:r>
-          </w:p>
-        </w:tc>
-        <w:tc>
-          <w:tcPr>
-            <w:tcW w:w="2685" w:type="dxa"/>
-          </w:tcPr>
-          <w:p>
-            <w:proofErr w:type="spellStart"/>
-            <w:proofErr w:type="gramStart"/>
-            <w:r>
-              <w:t>ordernar</w:t>
-            </w:r>
-            <w:r>
-              <w:t>NivelAs</w:t>
-            </w:r>
-            <w:r>
-              <w:t>cencente</w:t>
-            </w:r>
-            <w:proofErr w:type="spellEnd"/>
-            <w:r>
-              <w:t>(</w:t>
-            </w:r>
-            <w:proofErr w:type="gramEnd"/>
-            <w:r>
-              <w:t>)</w:t>
-            </w:r>
-            <w:r>
-              <w:t xml:space="preserve">: </w:t>
-            </w:r>
-            <w:proofErr w:type="spellStart"/>
-            <w:r>
-              <w:t>ArrayList</w:t>
-            </w:r>
-            <w:proofErr w:type="spellEnd"/>
-            <w:r>
-              <w:t>&lt;Jugador&gt;</w:t>
-            </w:r>
-          </w:p>
-        </w:tc>
-        <w:tc>
-          <w:tcPr>
-            <w:tcW w:w="2281" w:type="dxa"/>
-          </w:tcPr>
-          <w:p>
-            <w:r>
-              <w:t xml:space="preserve">Hay un árbol binario donde la raíz es </w:t>
-            </w:r>
-          </w:p>
-          <w:p/>
-          <w:p>
-            <w:proofErr w:type="spellStart"/>
-            <w:r>
-              <w:t>Nickname</w:t>
-            </w:r>
-            <w:proofErr w:type="spellEnd"/>
-            <w:r>
-              <w:t>: “</w:t>
-            </w:r>
-            <w:proofErr w:type="spellStart"/>
-            <w:r>
-              <w:t>Julian</w:t>
-            </w:r>
-            <w:proofErr w:type="spellEnd"/>
-            <w:r>
-              <w:t>”</w:t>
-            </w:r>
-          </w:p>
-          <w:p>
-            <w:r>
-              <w:t>Puntos: 100</w:t>
-            </w:r>
-          </w:p>
-          <w:p>
-            <w:r>
-              <w:t>Nivel: 3</w:t>
-            </w:r>
-          </w:p>
-          <w:p/>
-          <w:p>
-            <w:r>
-              <w:t>Y en conjunto el árbol tiene los siguientes elementos</w:t>
-            </w:r>
-          </w:p>
-          <w:p/>
-          <w:p>
-            <w:proofErr w:type="spellStart"/>
-            <w:r>
-              <w:t>Nickname</w:t>
-            </w:r>
-            <w:proofErr w:type="spellEnd"/>
-            <w:r>
-              <w:t>: “Javier”</w:t>
-            </w:r>
-          </w:p>
-          <w:p>
-            <w:r>
-              <w:t>Puntos: 200</w:t>
-            </w:r>
-          </w:p>
-          <w:p>
-            <w:r>
-              <w:t>Nivel: 4</w:t>
-            </w:r>
-          </w:p>
-          <w:p/>
-          <w:p>
-            <w:proofErr w:type="spellStart"/>
-            <w:r>
-              <w:t>Nickname</w:t>
-            </w:r>
-            <w:proofErr w:type="spellEnd"/>
-            <w:r>
-              <w:t>: “Alejandro”</w:t>
-            </w:r>
-          </w:p>
-          <w:p>
-            <w:r>
-              <w:t>Puntos: 50</w:t>
-            </w:r>
-          </w:p>
-          <w:p>
-            <w:r>
-              <w:t>Nivel: 2</w:t>
-            </w:r>
-          </w:p>
-          <w:p/>
-          <w:p>
-            <w:proofErr w:type="spellStart"/>
-            <w:r>
-              <w:t>Nickname</w:t>
-            </w:r>
-            <w:proofErr w:type="spellEnd"/>
-            <w:r>
-              <w:t>: “</w:t>
-            </w:r>
-            <w:proofErr w:type="spellStart"/>
-            <w:r>
-              <w:t>Manyolml</w:t>
-            </w:r>
-            <w:proofErr w:type="spellEnd"/>
-            <w:r>
-              <w:t>”</w:t>
-            </w:r>
-          </w:p>
-          <w:p>
-            <w:r>
-              <w:t>Puntos: 500</w:t>
-            </w:r>
-          </w:p>
-          <w:p>
-            <w:r>
-              <w:t>Nivel: 7</w:t>
-            </w:r>
-          </w:p>
-          <w:p/>
-          <w:p>
-            <w:proofErr w:type="spellStart"/>
-            <w:r>
-              <w:t>Nickname</w:t>
-            </w:r>
-            <w:proofErr w:type="spellEnd"/>
-            <w:r>
-              <w:t>: “</w:t>
-            </w:r>
-            <w:proofErr w:type="spellStart"/>
-            <w:r>
-              <w:t>JuanMa</w:t>
-            </w:r>
-            <w:proofErr w:type="spellEnd"/>
-            <w:r>
-              <w:t>”</w:t>
-            </w:r>
-          </w:p>
-          <w:p>
-            <w:r>
-              <w:t>Puntos: 400</w:t>
-            </w:r>
-          </w:p>
-          <w:p>
-            <w:r>
-              <w:t>Nivel: 6</w:t>
-            </w:r>
-          </w:p>
-        </w:tc>
-        <w:tc>
-          <w:tcPr>
-            <w:tcW w:w="1223" w:type="dxa"/>
-          </w:tcPr>
-          <w:p>
-            <w:r>
               <w:t>Ninguna</w:t>
             </w:r>
           </w:p>
@@ -17975,8 +17754,272 @@
           </w:tcPr>
           <w:p>
             <w:r>
+              <w:t>Clase</w:t>
+            </w:r>
+          </w:p>
+        </w:tc>
+        <w:tc>
+          <w:tcPr>
+            <w:tcW w:w="2439" w:type="dxa"/>
+          </w:tcPr>
+          <w:p>
+            <w:r>
+              <w:t>Método</w:t>
+            </w:r>
+          </w:p>
+        </w:tc>
+        <w:tc>
+          <w:tcPr>
+            <w:tcW w:w="2185" w:type="dxa"/>
+          </w:tcPr>
+          <w:p>
+            <w:r>
+              <w:t>Escenario</w:t>
+            </w:r>
+          </w:p>
+        </w:tc>
+        <w:tc>
+          <w:tcPr>
+            <w:tcW w:w="1188" w:type="dxa"/>
+          </w:tcPr>
+          <w:p>
+            <w:r>
+              <w:t>Valores de entrada</w:t>
+            </w:r>
+          </w:p>
+        </w:tc>
+        <w:tc>
+          <w:tcPr>
+            <w:tcW w:w="2559" w:type="dxa"/>
+          </w:tcPr>
+          <w:p>
+            <w:r>
+              <w:t>Resultado</w:t>
+            </w:r>
+          </w:p>
+        </w:tc>
+      </w:tr>
+      <w:tr>
+        <w:trPr>
+          <w:trHeight w:val="672"/>
+        </w:trPr>
+        <w:tc>
+          <w:tcPr>
+            <w:tcW w:w="1055" w:type="dxa"/>
+          </w:tcPr>
+          <w:p>
+            <w:r>
+              <w:t>Juego</w:t>
+            </w:r>
+          </w:p>
+        </w:tc>
+        <w:tc>
+          <w:tcPr>
+            <w:tcW w:w="2439" w:type="dxa"/>
+          </w:tcPr>
+          <w:p>
+            <w:proofErr w:type="spellStart"/>
+            <w:proofErr w:type="gramStart"/>
+            <w:r>
+              <w:t>buscarJugadorPuntos</w:t>
+            </w:r>
+            <w:proofErr w:type="spellEnd"/>
+            <w:r>
+              <w:t>(</w:t>
+            </w:r>
+            <w:proofErr w:type="spellStart"/>
+            <w:proofErr w:type="gramEnd"/>
+            <w:r>
+              <w:t>int</w:t>
+            </w:r>
+            <w:proofErr w:type="spellEnd"/>
+            <w:r>
+              <w:t xml:space="preserve"> puntos)</w:t>
+            </w:r>
+            <w:r>
+              <w:t>: Jugador</w:t>
+            </w:r>
+          </w:p>
+        </w:tc>
+        <w:tc>
+          <w:tcPr>
+            <w:tcW w:w="2185" w:type="dxa"/>
+          </w:tcPr>
+          <w:p>
+            <w:r>
+              <w:t xml:space="preserve">Hay un árbol binario donde la raíz es </w:t>
+            </w:r>
+          </w:p>
+          <w:p/>
+          <w:p>
+            <w:proofErr w:type="spellStart"/>
+            <w:r>
+              <w:t>Nickname</w:t>
+            </w:r>
+            <w:proofErr w:type="spellEnd"/>
+            <w:r>
+              <w:t>: “</w:t>
+            </w:r>
+            <w:proofErr w:type="spellStart"/>
+            <w:r>
+              <w:t>Julian</w:t>
+            </w:r>
+            <w:proofErr w:type="spellEnd"/>
+            <w:r>
+              <w:t>”</w:t>
+            </w:r>
+          </w:p>
+          <w:p>
+            <w:r>
+              <w:t>Puntos: 100</w:t>
+            </w:r>
+          </w:p>
+          <w:p>
+            <w:r>
+              <w:t>Nivel: 3</w:t>
+            </w:r>
+          </w:p>
+          <w:p/>
+          <w:p>
+            <w:r>
+              <w:t>Y en conjunto el árbol tiene los siguientes elementos</w:t>
+            </w:r>
+          </w:p>
+          <w:p/>
+          <w:p>
+            <w:proofErr w:type="spellStart"/>
+            <w:r>
+              <w:t>Nickname</w:t>
+            </w:r>
+            <w:proofErr w:type="spellEnd"/>
+            <w:r>
+              <w:t>: “Javier”</w:t>
+            </w:r>
+          </w:p>
+          <w:p>
+            <w:r>
+              <w:t>Puntos: 200</w:t>
+            </w:r>
+          </w:p>
+          <w:p>
+            <w:r>
+              <w:t>Nivel: 4</w:t>
+            </w:r>
+          </w:p>
+          <w:p/>
+          <w:p>
+            <w:proofErr w:type="spellStart"/>
+            <w:r>
+              <w:t>Nickname</w:t>
+            </w:r>
+            <w:proofErr w:type="spellEnd"/>
+            <w:r>
+              <w:t>: “Alejandro”</w:t>
+            </w:r>
+          </w:p>
+          <w:p>
+            <w:r>
+              <w:t>Puntos: 50</w:t>
+            </w:r>
+          </w:p>
+          <w:p>
+            <w:r>
+              <w:t>Nivel: 2</w:t>
+            </w:r>
+          </w:p>
+          <w:p/>
+          <w:p>
+            <w:proofErr w:type="spellStart"/>
+            <w:r>
+              <w:t>Nickname</w:t>
+            </w:r>
+            <w:proofErr w:type="spellEnd"/>
+            <w:r>
+              <w:t>: “</w:t>
+            </w:r>
+            <w:proofErr w:type="spellStart"/>
+            <w:r>
+              <w:t>Manyolml</w:t>
+            </w:r>
+            <w:proofErr w:type="spellEnd"/>
+            <w:r>
+              <w:t>”</w:t>
+            </w:r>
+          </w:p>
+          <w:p>
+            <w:r>
+              <w:t>Puntos: 500</w:t>
+            </w:r>
+          </w:p>
+          <w:p>
+            <w:r>
+              <w:t>Nivel: 7</w:t>
+            </w:r>
+          </w:p>
+          <w:p/>
+          <w:p>
+            <w:proofErr w:type="spellStart"/>
+            <w:r>
               <w:lastRenderedPageBreak/>
-              <w:t>Clase</w:t>
+              <w:t>Nickname</w:t>
+            </w:r>
+            <w:proofErr w:type="spellEnd"/>
+            <w:r>
+              <w:t>: “</w:t>
+            </w:r>
+            <w:proofErr w:type="spellStart"/>
+            <w:r>
+              <w:t>JuanMa</w:t>
+            </w:r>
+            <w:proofErr w:type="spellEnd"/>
+            <w:r>
+              <w:t>”</w:t>
+            </w:r>
+          </w:p>
+          <w:p>
+            <w:r>
+              <w:t>Puntos: 400</w:t>
+            </w:r>
+          </w:p>
+          <w:p>
+            <w:r>
+              <w:t>Nivel: 6</w:t>
+            </w:r>
+          </w:p>
+        </w:tc>
+        <w:tc>
+          <w:tcPr>
+            <w:tcW w:w="1188" w:type="dxa"/>
+          </w:tcPr>
+          <w:p>
+            <w:r>
+              <w:lastRenderedPageBreak/>
+              <w:t>500</w:t>
+            </w:r>
+          </w:p>
+        </w:tc>
+        <w:tc>
+          <w:tcPr>
+            <w:tcW w:w="2559" w:type="dxa"/>
+          </w:tcPr>
+          <w:p>
+            <w:r>
+              <w:t>Retorna a Manyo</w:t>
+            </w:r>
+          </w:p>
+        </w:tc>
+      </w:tr>
+      <w:tr>
+        <w:trPr>
+          <w:trHeight w:val="682"/>
+        </w:trPr>
+        <w:tc>
+          <w:tcPr>
+            <w:tcW w:w="1055" w:type="dxa"/>
+          </w:tcPr>
+          <w:p>
+            <w:r>
+              <w:t>Juego</w:t>
             </w:r>
           </w:p>
         </w:tc>
@@ -17985,8 +18028,26 @@
             <w:tcW w:w="2439" w:type="dxa"/>
           </w:tcPr>
           <w:p>
-            <w:r>
-              <w:t>Método</w:t>
+            <w:proofErr w:type="spellStart"/>
+            <w:proofErr w:type="gramStart"/>
+            <w:r>
+              <w:t>buscarJugadorPuntos</w:t>
+            </w:r>
+            <w:proofErr w:type="spellEnd"/>
+            <w:r>
+              <w:t>(</w:t>
+            </w:r>
+            <w:proofErr w:type="spellStart"/>
+            <w:proofErr w:type="gramEnd"/>
+            <w:r>
+              <w:t>int</w:t>
+            </w:r>
+            <w:proofErr w:type="spellEnd"/>
+            <w:r>
+              <w:t xml:space="preserve"> puntos)</w:t>
+            </w:r>
+            <w:r>
+              <w:t>: Jugador</w:t>
             </w:r>
           </w:p>
         </w:tc>
@@ -17996,7 +18057,142 @@
           </w:tcPr>
           <w:p>
             <w:r>
-              <w:t>Escenario</w:t>
+              <w:t xml:space="preserve">Hay un árbol binario donde la raíz es </w:t>
+            </w:r>
+          </w:p>
+          <w:p/>
+          <w:p>
+            <w:proofErr w:type="spellStart"/>
+            <w:r>
+              <w:t>Nickname</w:t>
+            </w:r>
+            <w:proofErr w:type="spellEnd"/>
+            <w:r>
+              <w:t>: “</w:t>
+            </w:r>
+            <w:proofErr w:type="spellStart"/>
+            <w:r>
+              <w:t>Julian</w:t>
+            </w:r>
+            <w:proofErr w:type="spellEnd"/>
+            <w:r>
+              <w:t>”</w:t>
+            </w:r>
+          </w:p>
+          <w:p>
+            <w:r>
+              <w:t>Puntos: 100</w:t>
+            </w:r>
+          </w:p>
+          <w:p>
+            <w:r>
+              <w:t>Nivel: 3</w:t>
+            </w:r>
+          </w:p>
+          <w:p/>
+          <w:p>
+            <w:r>
+              <w:t>Y en conjunto el árbol tiene los siguientes elementos</w:t>
+            </w:r>
+          </w:p>
+          <w:p/>
+          <w:p>
+            <w:proofErr w:type="spellStart"/>
+            <w:r>
+              <w:t>Nickname</w:t>
+            </w:r>
+            <w:proofErr w:type="spellEnd"/>
+            <w:r>
+              <w:t>: “Javier”</w:t>
+            </w:r>
+          </w:p>
+          <w:p>
+            <w:r>
+              <w:t>Puntos: 200</w:t>
+            </w:r>
+          </w:p>
+          <w:p>
+            <w:r>
+              <w:t>Nivel: 4</w:t>
+            </w:r>
+          </w:p>
+          <w:p/>
+          <w:p>
+            <w:proofErr w:type="spellStart"/>
+            <w:r>
+              <w:t>Nickname</w:t>
+            </w:r>
+            <w:proofErr w:type="spellEnd"/>
+            <w:r>
+              <w:t>: “Alejandro”</w:t>
+            </w:r>
+          </w:p>
+          <w:p>
+            <w:r>
+              <w:t>Puntos: 50</w:t>
+            </w:r>
+          </w:p>
+          <w:p>
+            <w:r>
+              <w:t>Nivel: 2</w:t>
+            </w:r>
+          </w:p>
+          <w:p/>
+          <w:p>
+            <w:proofErr w:type="spellStart"/>
+            <w:r>
+              <w:t>Nickname</w:t>
+            </w:r>
+            <w:proofErr w:type="spellEnd"/>
+            <w:r>
+              <w:t>: “</w:t>
+            </w:r>
+            <w:proofErr w:type="spellStart"/>
+            <w:r>
+              <w:t>Manyolml</w:t>
+            </w:r>
+            <w:proofErr w:type="spellEnd"/>
+            <w:r>
+              <w:t>”</w:t>
+            </w:r>
+          </w:p>
+          <w:p>
+            <w:r>
+              <w:t>Puntos: 500</w:t>
+            </w:r>
+          </w:p>
+          <w:p>
+            <w:r>
+              <w:t>Nivel: 7</w:t>
+            </w:r>
+          </w:p>
+          <w:p/>
+          <w:p>
+            <w:proofErr w:type="spellStart"/>
+            <w:r>
+              <w:t>Nickname</w:t>
+            </w:r>
+            <w:proofErr w:type="spellEnd"/>
+            <w:r>
+              <w:t>: “</w:t>
+            </w:r>
+            <w:proofErr w:type="spellStart"/>
+            <w:r>
+              <w:t>JuanMa</w:t>
+            </w:r>
+            <w:proofErr w:type="spellEnd"/>
+            <w:r>
+              <w:t>”</w:t>
+            </w:r>
+          </w:p>
+          <w:p>
+            <w:r>
+              <w:t>Puntos: 400</w:t>
+            </w:r>
+          </w:p>
+          <w:p>
+            <w:r>
+              <w:t>Nivel: 6</w:t>
             </w:r>
           </w:p>
         </w:tc>
@@ -18006,424 +18202,6 @@
           </w:tcPr>
           <w:p>
             <w:r>
-              <w:t>Valores de entrada</w:t>
-            </w:r>
-          </w:p>
-        </w:tc>
-        <w:tc>
-          <w:tcPr>
-            <w:tcW w:w="2559" w:type="dxa"/>
-          </w:tcPr>
-          <w:p>
-            <w:r>
-              <w:t>Resultado</w:t>
-            </w:r>
-          </w:p>
-        </w:tc>
-      </w:tr>
-      <w:tr>
-        <w:trPr>
-          <w:trHeight w:val="672"/>
-        </w:trPr>
-        <w:tc>
-          <w:tcPr>
-            <w:tcW w:w="1055" w:type="dxa"/>
-          </w:tcPr>
-          <w:p>
-            <w:r>
-              <w:t>Juego</w:t>
-            </w:r>
-          </w:p>
-        </w:tc>
-        <w:tc>
-          <w:tcPr>
-            <w:tcW w:w="2439" w:type="dxa"/>
-          </w:tcPr>
-          <w:p>
-            <w:proofErr w:type="spellStart"/>
-            <w:proofErr w:type="gramStart"/>
-            <w:r>
-              <w:t>buscarJugadorPuntos</w:t>
-            </w:r>
-            <w:proofErr w:type="spellEnd"/>
-            <w:r>
-              <w:t>(</w:t>
-            </w:r>
-            <w:proofErr w:type="spellStart"/>
-            <w:proofErr w:type="gramEnd"/>
-            <w:r>
-              <w:t>int</w:t>
-            </w:r>
-            <w:proofErr w:type="spellEnd"/>
-            <w:r>
-              <w:t xml:space="preserve"> puntos)</w:t>
-            </w:r>
-            <w:r>
-              <w:t>: Jugador</w:t>
-            </w:r>
-          </w:p>
-        </w:tc>
-        <w:tc>
-          <w:tcPr>
-            <w:tcW w:w="2185" w:type="dxa"/>
-          </w:tcPr>
-          <w:p>
-            <w:r>
-              <w:t xml:space="preserve">Hay un árbol binario donde la raíz es </w:t>
-            </w:r>
-          </w:p>
-          <w:p/>
-          <w:p>
-            <w:proofErr w:type="spellStart"/>
-            <w:r>
-              <w:t>Nickname</w:t>
-            </w:r>
-            <w:proofErr w:type="spellEnd"/>
-            <w:r>
-              <w:t>: “</w:t>
-            </w:r>
-            <w:proofErr w:type="spellStart"/>
-            <w:r>
-              <w:t>Julian</w:t>
-            </w:r>
-            <w:proofErr w:type="spellEnd"/>
-            <w:r>
-              <w:t>”</w:t>
-            </w:r>
-          </w:p>
-          <w:p>
-            <w:r>
-              <w:t>Puntos: 100</w:t>
-            </w:r>
-          </w:p>
-          <w:p>
-            <w:r>
-              <w:t>Nivel: 3</w:t>
-            </w:r>
-          </w:p>
-          <w:p/>
-          <w:p>
-            <w:r>
-              <w:t>Y en conjunto el árbol tiene los siguientes elementos</w:t>
-            </w:r>
-          </w:p>
-          <w:p/>
-          <w:p>
-            <w:proofErr w:type="spellStart"/>
-            <w:r>
-              <w:t>Nickname</w:t>
-            </w:r>
-            <w:proofErr w:type="spellEnd"/>
-            <w:r>
-              <w:t>: “Javier”</w:t>
-            </w:r>
-          </w:p>
-          <w:p>
-            <w:r>
-              <w:t>Puntos: 200</w:t>
-            </w:r>
-          </w:p>
-          <w:p>
-            <w:r>
-              <w:t>Nivel: 4</w:t>
-            </w:r>
-          </w:p>
-          <w:p/>
-          <w:p>
-            <w:proofErr w:type="spellStart"/>
-            <w:r>
-              <w:t>Nickname</w:t>
-            </w:r>
-            <w:proofErr w:type="spellEnd"/>
-            <w:r>
-              <w:t>: “Alejandro”</w:t>
-            </w:r>
-          </w:p>
-          <w:p>
-            <w:r>
-              <w:t>Puntos: 50</w:t>
-            </w:r>
-          </w:p>
-          <w:p>
-            <w:r>
-              <w:t>Nivel: 2</w:t>
-            </w:r>
-          </w:p>
-          <w:p/>
-          <w:p>
-            <w:proofErr w:type="spellStart"/>
-            <w:r>
-              <w:t>Nickname</w:t>
-            </w:r>
-            <w:proofErr w:type="spellEnd"/>
-            <w:r>
-              <w:t>: “</w:t>
-            </w:r>
-            <w:proofErr w:type="spellStart"/>
-            <w:r>
-              <w:t>Manyolml</w:t>
-            </w:r>
-            <w:proofErr w:type="spellEnd"/>
-            <w:r>
-              <w:t>”</w:t>
-            </w:r>
-          </w:p>
-          <w:p>
-            <w:r>
-              <w:t>Puntos: 500</w:t>
-            </w:r>
-          </w:p>
-          <w:p>
-            <w:r>
-              <w:t>Nivel: 7</w:t>
-            </w:r>
-          </w:p>
-          <w:p/>
-          <w:p>
-            <w:proofErr w:type="spellStart"/>
-            <w:r>
-              <w:t>Nickname</w:t>
-            </w:r>
-            <w:proofErr w:type="spellEnd"/>
-            <w:r>
-              <w:t>: “</w:t>
-            </w:r>
-            <w:proofErr w:type="spellStart"/>
-            <w:r>
-              <w:t>JuanMa</w:t>
-            </w:r>
-            <w:proofErr w:type="spellEnd"/>
-            <w:r>
-              <w:t>”</w:t>
-            </w:r>
-          </w:p>
-          <w:p>
-            <w:r>
-              <w:t>Puntos: 400</w:t>
-            </w:r>
-          </w:p>
-          <w:p>
-            <w:r>
-              <w:t>Nivel: 6</w:t>
-            </w:r>
-          </w:p>
-        </w:tc>
-        <w:tc>
-          <w:tcPr>
-            <w:tcW w:w="1188" w:type="dxa"/>
-          </w:tcPr>
-          <w:p>
-            <w:r>
-              <w:t>500</w:t>
-            </w:r>
-          </w:p>
-        </w:tc>
-        <w:tc>
-          <w:tcPr>
-            <w:tcW w:w="2559" w:type="dxa"/>
-          </w:tcPr>
-          <w:p>
-            <w:r>
-              <w:t>Retorna a Manyo</w:t>
-            </w:r>
-          </w:p>
-        </w:tc>
-      </w:tr>
-      <w:tr>
-        <w:trPr>
-          <w:trHeight w:val="682"/>
-        </w:trPr>
-        <w:tc>
-          <w:tcPr>
-            <w:tcW w:w="1055" w:type="dxa"/>
-          </w:tcPr>
-          <w:p>
-            <w:r>
-              <w:t>Juego</w:t>
-            </w:r>
-          </w:p>
-        </w:tc>
-        <w:tc>
-          <w:tcPr>
-            <w:tcW w:w="2439" w:type="dxa"/>
-          </w:tcPr>
-          <w:p>
-            <w:proofErr w:type="spellStart"/>
-            <w:proofErr w:type="gramStart"/>
-            <w:r>
-              <w:t>buscarJugadorPuntos</w:t>
-            </w:r>
-            <w:proofErr w:type="spellEnd"/>
-            <w:r>
-              <w:t>(</w:t>
-            </w:r>
-            <w:proofErr w:type="spellStart"/>
-            <w:proofErr w:type="gramEnd"/>
-            <w:r>
-              <w:t>int</w:t>
-            </w:r>
-            <w:proofErr w:type="spellEnd"/>
-            <w:r>
-              <w:t xml:space="preserve"> puntos)</w:t>
-            </w:r>
-            <w:r>
-              <w:t>: Jugador</w:t>
-            </w:r>
-          </w:p>
-        </w:tc>
-        <w:tc>
-          <w:tcPr>
-            <w:tcW w:w="2185" w:type="dxa"/>
-          </w:tcPr>
-          <w:p>
-            <w:r>
-              <w:t xml:space="preserve">Hay un árbol binario donde la raíz es </w:t>
-            </w:r>
-          </w:p>
-          <w:p/>
-          <w:p>
-            <w:proofErr w:type="spellStart"/>
-            <w:r>
-              <w:t>Nickname</w:t>
-            </w:r>
-            <w:proofErr w:type="spellEnd"/>
-            <w:r>
-              <w:t>: “</w:t>
-            </w:r>
-            <w:proofErr w:type="spellStart"/>
-            <w:r>
-              <w:t>Julian</w:t>
-            </w:r>
-            <w:proofErr w:type="spellEnd"/>
-            <w:r>
-              <w:t>”</w:t>
-            </w:r>
-          </w:p>
-          <w:p>
-            <w:r>
-              <w:t>Puntos: 100</w:t>
-            </w:r>
-          </w:p>
-          <w:p>
-            <w:r>
-              <w:t>Nivel: 3</w:t>
-            </w:r>
-          </w:p>
-          <w:p/>
-          <w:p>
-            <w:r>
-              <w:t>Y en conjunto el árbol tiene los siguientes elementos</w:t>
-            </w:r>
-          </w:p>
-          <w:p/>
-          <w:p>
-            <w:proofErr w:type="spellStart"/>
-            <w:r>
-              <w:t>Nickname</w:t>
-            </w:r>
-            <w:proofErr w:type="spellEnd"/>
-            <w:r>
-              <w:t>: “Javier”</w:t>
-            </w:r>
-          </w:p>
-          <w:p>
-            <w:r>
-              <w:t>Puntos: 200</w:t>
-            </w:r>
-          </w:p>
-          <w:p>
-            <w:r>
-              <w:t>Nivel: 4</w:t>
-            </w:r>
-          </w:p>
-          <w:p/>
-          <w:p>
-            <w:proofErr w:type="spellStart"/>
-            <w:r>
-              <w:t>Nickname</w:t>
-            </w:r>
-            <w:proofErr w:type="spellEnd"/>
-            <w:r>
-              <w:t>: “Alejandro”</w:t>
-            </w:r>
-          </w:p>
-          <w:p>
-            <w:r>
-              <w:t>Puntos: 50</w:t>
-            </w:r>
-          </w:p>
-          <w:p>
-            <w:r>
-              <w:lastRenderedPageBreak/>
-              <w:t>Nivel: 2</w:t>
-            </w:r>
-          </w:p>
-          <w:p/>
-          <w:p>
-            <w:proofErr w:type="spellStart"/>
-            <w:r>
-              <w:t>Nickname</w:t>
-            </w:r>
-            <w:proofErr w:type="spellEnd"/>
-            <w:r>
-              <w:t>: “</w:t>
-            </w:r>
-            <w:proofErr w:type="spellStart"/>
-            <w:r>
-              <w:t>Manyolml</w:t>
-            </w:r>
-            <w:proofErr w:type="spellEnd"/>
-            <w:r>
-              <w:t>”</w:t>
-            </w:r>
-          </w:p>
-          <w:p>
-            <w:r>
-              <w:t>Puntos: 500</w:t>
-            </w:r>
-          </w:p>
-          <w:p>
-            <w:r>
-              <w:t>Nivel: 7</w:t>
-            </w:r>
-          </w:p>
-          <w:p/>
-          <w:p>
-            <w:proofErr w:type="spellStart"/>
-            <w:r>
-              <w:t>Nickname</w:t>
-            </w:r>
-            <w:proofErr w:type="spellEnd"/>
-            <w:r>
-              <w:t>: “</w:t>
-            </w:r>
-            <w:proofErr w:type="spellStart"/>
-            <w:r>
-              <w:t>JuanMa</w:t>
-            </w:r>
-            <w:proofErr w:type="spellEnd"/>
-            <w:r>
-              <w:t>”</w:t>
-            </w:r>
-          </w:p>
-          <w:p>
-            <w:r>
-              <w:t>Puntos: 400</w:t>
-            </w:r>
-          </w:p>
-          <w:p>
-            <w:r>
-              <w:t>Nivel: 6</w:t>
-            </w:r>
-          </w:p>
-        </w:tc>
-        <w:tc>
-          <w:tcPr>
-            <w:tcW w:w="1188" w:type="dxa"/>
-          </w:tcPr>
-          <w:p>
-            <w:r>
-              <w:lastRenderedPageBreak/>
               <w:t>2</w:t>
             </w:r>
           </w:p>
@@ -18622,6 +18400,7 @@
           <w:p/>
           <w:p>
             <w:r>
+              <w:lastRenderedPageBreak/>
               <w:t>Y en conjunto el árbol tiene los siguientes elementos</w:t>
             </w:r>
           </w:p>
@@ -18717,7 +18496,6 @@
           </w:p>
           <w:p>
             <w:r>
-              <w:lastRenderedPageBreak/>
               <w:t>Puntos: 400</w:t>
             </w:r>
           </w:p>
@@ -18887,6 +18665,7 @@
           <w:p>
             <w:proofErr w:type="spellStart"/>
             <w:r>
+              <w:lastRenderedPageBreak/>
               <w:t>Nickname</w:t>
             </w:r>
             <w:proofErr w:type="spellEnd"/>
@@ -18948,6 +18727,7 @@
           </w:tcPr>
           <w:p>
             <w:r>
+              <w:lastRenderedPageBreak/>
               <w:t>“</w:t>
             </w:r>
             <w:proofErr w:type="spellStart"/>
@@ -20171,7 +19951,7 @@
 </file>
 
 <file path=customXml/itemProps1.xml><?xml version="1.0" encoding="utf-8"?>
-<ds:datastoreItem xmlns:ds="http://schemas.openxmlformats.org/officeDocument/2006/customXml" ds:itemID="{07084798-F976-40D4-A1E9-CE598154D90E}">
+<ds:datastoreItem xmlns:ds="http://schemas.openxmlformats.org/officeDocument/2006/customXml" ds:itemID="{5A6D8CC6-2D06-4F18-BCB1-CBCA58FDB9B9}">
   <ds:schemaRefs>
     <ds:schemaRef ds:uri="http://schemas.openxmlformats.org/officeDocument/2006/bibliography"/>
   </ds:schemaRefs>

</xml_diff>

<commit_message>
Arreglado el método de pelotas
</commit_message>
<xml_diff>
--- a/proyecto/docs/Diseño de pruebas unitarias.docx
+++ b/proyecto/docs/Diseño de pruebas unitarias.docx
@@ -9266,7 +9266,23 @@
           </w:tcPr>
           <w:p>
             <w:r>
-              <w:t xml:space="preserve">El mismo anterior </w:t>
+              <w:t xml:space="preserve">El árbol de pelotas tiene 3 pelotas ubicadas en </w:t>
+            </w:r>
+          </w:p>
+          <w:p/>
+          <w:p>
+            <w:r>
+              <w:t>Pelota 1: (50,50)</w:t>
+            </w:r>
+          </w:p>
+          <w:p>
+            <w:r>
+              <w:t>Pelota 2: (100,100)</w:t>
+            </w:r>
+          </w:p>
+          <w:p>
+            <w:r>
+              <w:t>Pelota 3: (40,100)</w:t>
             </w:r>
           </w:p>
         </w:tc>
@@ -9301,6 +9317,7 @@
           </w:tcPr>
           <w:p>
             <w:r>
+              <w:lastRenderedPageBreak/>
               <w:t>Pelota</w:t>
             </w:r>
           </w:p>
@@ -9339,7 +9356,23 @@
           </w:tcPr>
           <w:p>
             <w:r>
-              <w:t>El mismo anterior</w:t>
+              <w:t xml:space="preserve">El árbol de pelotas tiene 3 pelotas ubicadas en </w:t>
+            </w:r>
+          </w:p>
+          <w:p/>
+          <w:p>
+            <w:r>
+              <w:t>Pelota 1: (50,50)</w:t>
+            </w:r>
+          </w:p>
+          <w:p>
+            <w:r>
+              <w:t>Pelota 2: (100,100)</w:t>
+            </w:r>
+          </w:p>
+          <w:p>
+            <w:r>
+              <w:t>Pelota 3: (40,100)</w:t>
             </w:r>
           </w:p>
         </w:tc>
@@ -9349,11 +9382,7 @@
           </w:tcPr>
           <w:p>
             <w:r>
-              <w:t xml:space="preserve">Un Proyectil Normal </w:t>
-            </w:r>
-            <w:r>
-              <w:lastRenderedPageBreak/>
-              <w:t>ubicado en (40,100)</w:t>
+              <w:t>Un Proyectil Normal ubicado en (40,100)</w:t>
             </w:r>
           </w:p>
         </w:tc>
@@ -9363,7 +9392,6 @@
           </w:tcPr>
           <w:p>
             <w:r>
-              <w:lastRenderedPageBreak/>
               <w:t>true</w:t>
             </w:r>
           </w:p>
@@ -9417,7 +9445,23 @@
           </w:tcPr>
           <w:p>
             <w:r>
-              <w:t>El mismo anterior</w:t>
+              <w:t xml:space="preserve">El árbol de pelotas tiene 3 pelotas ubicadas en </w:t>
+            </w:r>
+          </w:p>
+          <w:p/>
+          <w:p>
+            <w:r>
+              <w:t>Pelota 1: (50,50)</w:t>
+            </w:r>
+          </w:p>
+          <w:p>
+            <w:r>
+              <w:t>Pelota 2: (100,100)</w:t>
+            </w:r>
+          </w:p>
+          <w:p>
+            <w:r>
+              <w:t>Pelota 3: (40,100)</w:t>
             </w:r>
           </w:p>
         </w:tc>
@@ -9916,6 +9960,7 @@
           </w:tcPr>
           <w:p>
             <w:r>
+              <w:lastRenderedPageBreak/>
               <w:t xml:space="preserve">Prueba: Verifica que el método de </w:t>
             </w:r>
             <w:proofErr w:type="spellStart"/>
@@ -10059,7 +10104,6 @@
           </w:tcPr>
           <w:p>
             <w:r>
-              <w:lastRenderedPageBreak/>
               <w:t>Pelota</w:t>
             </w:r>
           </w:p>
@@ -10668,8 +10712,26 @@
           </w:tcPr>
           <w:p>
             <w:r>
-              <w:t>El árbol de pelotas tiene tres pelotas</w:t>
-            </w:r>
+              <w:t xml:space="preserve">El árbol de pelotas tiene 3 pelotas ubicadas en </w:t>
+            </w:r>
+          </w:p>
+          <w:p/>
+          <w:p>
+            <w:r>
+              <w:t>Pelota 1: (50,50)</w:t>
+            </w:r>
+          </w:p>
+          <w:p>
+            <w:r>
+              <w:t>Pelota 2: (100,100)</w:t>
+            </w:r>
+          </w:p>
+          <w:p>
+            <w:r>
+              <w:t>Pelota 3: (40,100)</w:t>
+            </w:r>
+            <w:bookmarkStart w:id="0" w:name="_GoBack"/>
+            <w:bookmarkEnd w:id="0"/>
           </w:p>
         </w:tc>
         <w:tc>
@@ -10812,6 +10874,7 @@
           </w:tcPr>
           <w:p>
             <w:r>
+              <w:lastRenderedPageBreak/>
               <w:t>Pelota</w:t>
             </w:r>
           </w:p>
@@ -11062,7 +11125,6 @@
           </w:p>
           <w:p>
             <w:r>
-              <w:lastRenderedPageBreak/>
               <w:t>Y=0</w:t>
             </w:r>
           </w:p>
@@ -11093,7 +11155,6 @@
           </w:tcPr>
           <w:p>
             <w:r>
-              <w:lastRenderedPageBreak/>
               <w:t>Ninguno</w:t>
             </w:r>
           </w:p>
@@ -11647,6 +11708,7 @@
           </w:p>
           <w:p>
             <w:r>
+              <w:lastRenderedPageBreak/>
               <w:t xml:space="preserve">Nave= Tiene 2 vidas y un </w:t>
             </w:r>
             <w:proofErr w:type="spellStart"/>
@@ -11665,6 +11727,7 @@
           </w:tcPr>
           <w:p>
             <w:r>
+              <w:lastRenderedPageBreak/>
               <w:t>True</w:t>
             </w:r>
           </w:p>
@@ -11857,7 +11920,6 @@
           </w:tcPr>
           <w:p>
             <w:r>
-              <w:lastRenderedPageBreak/>
               <w:t>Clase</w:t>
             </w:r>
           </w:p>
@@ -12593,6 +12655,7 @@
           </w:tcPr>
           <w:p>
             <w:r>
+              <w:lastRenderedPageBreak/>
               <w:t xml:space="preserve">Prueba: Verifica que los métodos se serialización y recuperado de los elementos del juego funcionan correctamente </w:t>
             </w:r>
           </w:p>
@@ -12917,7 +12980,6 @@
           </w:tcPr>
           <w:p>
             <w:r>
-              <w:lastRenderedPageBreak/>
               <w:t>Juego</w:t>
             </w:r>
           </w:p>
@@ -13793,6 +13855,7 @@
               <w:rPr>
                 <w:lang w:val="en-US"/>
               </w:rPr>
+              <w:lastRenderedPageBreak/>
               <w:t>guardarJugadores</w:t>
             </w:r>
             <w:proofErr w:type="spellEnd"/>
@@ -13869,6 +13932,7 @@
           </w:tcPr>
           <w:p>
             <w:r>
+              <w:lastRenderedPageBreak/>
               <w:t>“./test/</w:t>
             </w:r>
             <w:proofErr w:type="spellStart"/>
@@ -14083,7 +14147,6 @@
           </w:tcPr>
           <w:p>
             <w:r>
-              <w:lastRenderedPageBreak/>
               <w:t>Juego</w:t>
             </w:r>
           </w:p>
@@ -14804,7 +14867,11 @@
           </w:p>
           <w:p>
             <w:r>
-              <w:t>Pelota 1 está ubicada en (200,200) y pelota 2 está ubicada en (50,50)</w:t>
+              <w:t xml:space="preserve">Pelota 1 está ubicada en (200,200) y pelota </w:t>
+            </w:r>
+            <w:r>
+              <w:lastRenderedPageBreak/>
+              <w:t>2 está ubicada en (50,50)</w:t>
             </w:r>
           </w:p>
         </w:tc>
@@ -14814,6 +14881,7 @@
           </w:tcPr>
           <w:p>
             <w:r>
+              <w:lastRenderedPageBreak/>
               <w:t>Ninguna</w:t>
             </w:r>
           </w:p>
@@ -15362,6 +15430,7 @@
           </w:tcPr>
           <w:p>
             <w:r>
+              <w:lastRenderedPageBreak/>
               <w:t>Juego</w:t>
             </w:r>
           </w:p>
@@ -15441,15 +15510,13 @@
           </w:tcPr>
           <w:p>
             <w:r>
-              <w:t xml:space="preserve">La vida de la raíz del árbol de pelotas es </w:t>
-            </w:r>
-            <w:r>
-              <w:t>0</w:t>
-            </w:r>
-          </w:p>
-          <w:p>
-            <w:r>
-              <w:t>La raíz es invisible</w:t>
+              <w:t xml:space="preserve">La raíz </w:t>
+            </w:r>
+            <w:r>
+              <w:t xml:space="preserve">del árbol de pelotas </w:t>
+            </w:r>
+            <w:r>
+              <w:t>es invisible</w:t>
             </w:r>
           </w:p>
           <w:p>
@@ -15475,8 +15542,6 @@
           <w:sz w:val="28"/>
         </w:rPr>
       </w:pPr>
-      <w:bookmarkStart w:id="0" w:name="_GoBack"/>
-      <w:bookmarkEnd w:id="0"/>
     </w:p>
     <w:tbl>
       <w:tblPr>
@@ -15502,7 +15567,6 @@
           </w:tcPr>
           <w:p>
             <w:r>
-              <w:lastRenderedPageBreak/>
               <w:t xml:space="preserve">Prueba: Verifica que el método de </w:t>
             </w:r>
             <w:proofErr w:type="spellStart"/>
@@ -16042,6 +16106,7 @@
           </w:tcPr>
           <w:p>
             <w:r>
+              <w:lastRenderedPageBreak/>
               <w:t>Clase</w:t>
             </w:r>
           </w:p>
@@ -16279,7 +16344,6 @@
           </w:tcPr>
           <w:p>
             <w:r>
-              <w:lastRenderedPageBreak/>
               <w:t>Ninguna</w:t>
             </w:r>
           </w:p>
@@ -16523,6 +16587,7 @@
           </w:tcPr>
           <w:p>
             <w:r>
+              <w:lastRenderedPageBreak/>
               <w:t>Ninguna</w:t>
             </w:r>
           </w:p>
@@ -16736,7 +16801,6 @@
           </w:p>
           <w:p>
             <w:r>
-              <w:lastRenderedPageBreak/>
               <w:t>Nivel: 3</w:t>
             </w:r>
           </w:p>
@@ -16853,7 +16917,6 @@
           </w:tcPr>
           <w:p>
             <w:r>
-              <w:lastRenderedPageBreak/>
               <w:t>Ninguna</w:t>
             </w:r>
           </w:p>
@@ -16987,7 +17050,11 @@
           <w:p/>
           <w:p>
             <w:r>
-              <w:t>Y en conjunto el árbol tiene los siguientes elementos</w:t>
+              <w:t xml:space="preserve">Y en conjunto el árbol tiene los </w:t>
+            </w:r>
+            <w:r>
+              <w:lastRenderedPageBreak/>
+              <w:t>siguientes elementos</w:t>
             </w:r>
           </w:p>
           <w:p/>
@@ -17058,7 +17125,6 @@
           </w:p>
           <w:p>
             <w:r>
-              <w:lastRenderedPageBreak/>
               <w:t>Nivel: 7</w:t>
             </w:r>
           </w:p>
@@ -17389,6 +17455,7 @@
           </w:p>
           <w:p>
             <w:r>
+              <w:lastRenderedPageBreak/>
               <w:t>Nivel: 7</w:t>
             </w:r>
           </w:p>
@@ -17428,6 +17495,7 @@
           </w:tcPr>
           <w:p>
             <w:r>
+              <w:lastRenderedPageBreak/>
               <w:t>Ninguna</w:t>
             </w:r>
           </w:p>
@@ -17671,7 +17739,6 @@
           </w:tcPr>
           <w:p>
             <w:r>
-              <w:lastRenderedPageBreak/>
               <w:t>Ninguna</w:t>
             </w:r>
           </w:p>
@@ -17960,7 +18027,6 @@
           <w:p>
             <w:proofErr w:type="spellStart"/>
             <w:r>
-              <w:lastRenderedPageBreak/>
               <w:t>Nickname</w:t>
             </w:r>
             <w:proofErr w:type="spellEnd"/>
@@ -18248,6 +18314,7 @@
           </w:tcPr>
           <w:p>
             <w:r>
+              <w:lastRenderedPageBreak/>
               <w:t xml:space="preserve">Prueba: Verifica que el método de buscar un jugador por puntaje encuentra al jugador correspondiente </w:t>
             </w:r>
           </w:p>
@@ -18400,7 +18467,6 @@
           <w:p/>
           <w:p>
             <w:r>
-              <w:lastRenderedPageBreak/>
               <w:t>Y en conjunto el árbol tiene los siguientes elementos</w:t>
             </w:r>
           </w:p>
@@ -18511,7 +18577,6 @@
           </w:tcPr>
           <w:p>
             <w:r>
-              <w:lastRenderedPageBreak/>
               <w:t>“Javier”</w:t>
             </w:r>
           </w:p>
@@ -18616,6 +18681,7 @@
           <w:p/>
           <w:p>
             <w:r>
+              <w:lastRenderedPageBreak/>
               <w:t>Y en conjunto el árbol tiene los siguientes elementos</w:t>
             </w:r>
           </w:p>
@@ -18665,7 +18731,6 @@
           <w:p>
             <w:proofErr w:type="spellStart"/>
             <w:r>
-              <w:lastRenderedPageBreak/>
               <w:t>Nickname</w:t>
             </w:r>
             <w:proofErr w:type="spellEnd"/>
@@ -19951,7 +20016,7 @@
 </file>
 
 <file path=customXml/itemProps1.xml><?xml version="1.0" encoding="utf-8"?>
-<ds:datastoreItem xmlns:ds="http://schemas.openxmlformats.org/officeDocument/2006/customXml" ds:itemID="{5A6D8CC6-2D06-4F18-BCB1-CBCA58FDB9B9}">
+<ds:datastoreItem xmlns:ds="http://schemas.openxmlformats.org/officeDocument/2006/customXml" ds:itemID="{D9081C1A-8DA1-4A99-A683-3A0EAB575302}">
   <ds:schemaRefs>
     <ds:schemaRef ds:uri="http://schemas.openxmlformats.org/officeDocument/2006/bibliography"/>
   </ds:schemaRefs>

</xml_diff>